<commit_message>
Final runs 2, preliminary analysis, intro/methods writing
- Script updates for final runs to take less time
- Functions for preliminary analysis, initial figures of variance, covariance, heterozygosity
- Some work on Gmax/G2
- Start to intro and better table for methods
</commit_message>
<xml_diff>
--- a/Thesis/Document/thesis_v1.docx
+++ b/Thesis/Document/thesis_v1.docx
@@ -1,6 +1,6 @@
 
 <file path=word/document.xml><?xml version="1.0" encoding="utf-8"?>
-<w:document xmlns:wpc="http://schemas.microsoft.com/office/word/2010/wordprocessingCanvas" xmlns:mc="http://schemas.openxmlformats.org/markup-compatibility/2006" xmlns:o="urn:schemas-microsoft-com:office:office" xmlns:r="http://schemas.openxmlformats.org/officeDocument/2006/relationships" xmlns:m="http://schemas.openxmlformats.org/officeDocument/2006/math" xmlns:v="urn:schemas-microsoft-com:vml" xmlns:wp14="http://schemas.microsoft.com/office/word/2010/wordprocessingDrawing" xmlns:wp="http://schemas.openxmlformats.org/drawingml/2006/wordprocessingDrawing" xmlns:w10="urn:schemas-microsoft-com:office:word" xmlns:w="http://schemas.openxmlformats.org/wordprocessingml/2006/main" xmlns:w14="http://schemas.microsoft.com/office/word/2010/wordml" xmlns:w15="http://schemas.microsoft.com/office/word/2012/wordml" xmlns:wpg="http://schemas.microsoft.com/office/word/2010/wordprocessingGroup" xmlns:wpi="http://schemas.microsoft.com/office/word/2010/wordprocessingInk" xmlns:wne="http://schemas.microsoft.com/office/word/2006/wordml" xmlns:wps="http://schemas.microsoft.com/office/word/2010/wordprocessingShape" mc:Ignorable="w14 w15 wp14">
+<w:document xmlns:wpc="http://schemas.microsoft.com/office/word/2010/wordprocessingCanvas" xmlns:cx="http://schemas.microsoft.com/office/drawing/2014/chartex" xmlns:cx1="http://schemas.microsoft.com/office/drawing/2015/9/8/chartex" xmlns:cx2="http://schemas.microsoft.com/office/drawing/2015/10/21/chartex" xmlns:cx3="http://schemas.microsoft.com/office/drawing/2016/5/9/chartex" xmlns:cx4="http://schemas.microsoft.com/office/drawing/2016/5/10/chartex" xmlns:cx5="http://schemas.microsoft.com/office/drawing/2016/5/11/chartex" xmlns:cx6="http://schemas.microsoft.com/office/drawing/2016/5/12/chartex" xmlns:cx7="http://schemas.microsoft.com/office/drawing/2016/5/13/chartex" xmlns:cx8="http://schemas.microsoft.com/office/drawing/2016/5/14/chartex" xmlns:mc="http://schemas.openxmlformats.org/markup-compatibility/2006" xmlns:aink="http://schemas.microsoft.com/office/drawing/2016/ink" xmlns:am3d="http://schemas.microsoft.com/office/drawing/2017/model3d" xmlns:o="urn:schemas-microsoft-com:office:office" xmlns:r="http://schemas.openxmlformats.org/officeDocument/2006/relationships" xmlns:m="http://schemas.openxmlformats.org/officeDocument/2006/math" xmlns:v="urn:schemas-microsoft-com:vml" xmlns:wp14="http://schemas.microsoft.com/office/word/2010/wordprocessingDrawing" xmlns:wp="http://schemas.openxmlformats.org/drawingml/2006/wordprocessingDrawing" xmlns:w10="urn:schemas-microsoft-com:office:word" xmlns:w="http://schemas.openxmlformats.org/wordprocessingml/2006/main" xmlns:w14="http://schemas.microsoft.com/office/word/2010/wordml" xmlns:w15="http://schemas.microsoft.com/office/word/2012/wordml" xmlns:w16cid="http://schemas.microsoft.com/office/word/2016/wordml/cid" xmlns:w16se="http://schemas.microsoft.com/office/word/2015/wordml/symex" xmlns:wpg="http://schemas.microsoft.com/office/word/2010/wordprocessingGroup" xmlns:wpi="http://schemas.microsoft.com/office/word/2010/wordprocessingInk" xmlns:wne="http://schemas.microsoft.com/office/word/2006/wordml" xmlns:wps="http://schemas.microsoft.com/office/word/2010/wordprocessingShape" mc:Ignorable="w14 w15 w16se w16cid wp14">
   <w:body>
     <w:p>
       <w:pPr>
@@ -9,6 +9,601 @@
       <w:r>
         <w:t>Introduction</w:t>
       </w:r>
+    </w:p>
+    <w:p>
+      <w:pPr>
+        <w:rPr>
+          <w:lang w:val="en-US"/>
+        </w:rPr>
+      </w:pPr>
+      <w:r>
+        <w:rPr>
+          <w:lang w:val="en-US"/>
+        </w:rPr>
+        <w:t>We study evolution to understand natural diversity; adaptation via natural selection is the cause of complex forms; natural selection acts on genetic diversity</w:t>
+      </w:r>
+      <w:r>
+        <w:rPr>
+          <w:lang w:val="en-US"/>
+        </w:rPr>
+        <w:t xml:space="preserve">; </w:t>
+      </w:r>
+      <w:r>
+        <w:rPr>
+          <w:lang w:val="en-US"/>
+        </w:rPr>
+        <w:t xml:space="preserve">the amount and direction of diversity limits a population to a certain range of possible phenotypes; particularly the additive variance in traits is important because it is heritable; </w:t>
+      </w:r>
+    </w:p>
+    <w:p>
+      <w:pPr>
+        <w:rPr>
+          <w:lang w:val="en-US"/>
+        </w:rPr>
+      </w:pPr>
+      <w:r>
+        <w:rPr>
+          <w:lang w:val="en-US"/>
+        </w:rPr>
+        <w:t xml:space="preserve">Additive variance is </w:t>
+      </w:r>
+      <w:r>
+        <w:rPr>
+          <w:lang w:val="en-US"/>
+        </w:rPr>
+        <w:t>heritable</w:t>
+      </w:r>
+      <w:r>
+        <w:rPr>
+          <w:lang w:val="en-US"/>
+        </w:rPr>
+        <w:t>;</w:t>
+      </w:r>
+      <w:r>
+        <w:rPr>
+          <w:lang w:val="en-US"/>
+        </w:rPr>
+        <w:t xml:space="preserve"> explains polygenic traits</w:t>
+      </w:r>
+      <w:r>
+        <w:rPr>
+          <w:lang w:val="en-US"/>
+        </w:rPr>
+        <w:t xml:space="preserve"> </w:t>
+      </w:r>
+    </w:p>
+    <w:p>
+      <w:pPr>
+        <w:rPr>
+          <w:lang w:val="en-US"/>
+        </w:rPr>
+      </w:pPr>
+    </w:p>
+    <w:p>
+      <w:pPr>
+        <w:rPr>
+          <w:lang w:val="en-US"/>
+        </w:rPr>
+      </w:pPr>
+      <w:r>
+        <w:rPr>
+          <w:lang w:val="en-US"/>
+        </w:rPr>
+        <w:t>At the heart of the evolutionary sciences is the need to understand the natural world’s diversity. Darwin’s (1863; SOURCE) introduction of natural selection some 140 years ago led to increasingly accurate glimpses into the units of evolution, genes, and their movement through a population in response to selection (SOURCE).</w:t>
+      </w:r>
+      <w:r>
+        <w:rPr>
+          <w:lang w:val="en-US"/>
+        </w:rPr>
+        <w:t xml:space="preserve"> However, these movements, particularly in a </w:t>
+      </w:r>
+      <w:r>
+        <w:rPr>
+          <w:lang w:val="en-US"/>
+        </w:rPr>
+        <w:t xml:space="preserve">multivariate </w:t>
+      </w:r>
+      <w:r>
+        <w:rPr>
+          <w:lang w:val="en-US"/>
+        </w:rPr>
+        <w:t xml:space="preserve">trait space, become </w:t>
+      </w:r>
+      <w:r>
+        <w:rPr>
+          <w:lang w:val="en-US"/>
+        </w:rPr>
+        <w:t>a challenging realm to predict</w:t>
+      </w:r>
+      <w:r>
+        <w:rPr>
+          <w:lang w:val="en-US"/>
+        </w:rPr>
+        <w:t xml:space="preserve"> (SOURCE; </w:t>
+      </w:r>
+      <w:proofErr w:type="spellStart"/>
+      <w:r>
+        <w:rPr>
+          <w:lang w:val="en-US"/>
+        </w:rPr>
+        <w:t>Lande</w:t>
+      </w:r>
+      <w:proofErr w:type="spellEnd"/>
+      <w:r>
+        <w:rPr>
+          <w:lang w:val="en-US"/>
+        </w:rPr>
+        <w:t xml:space="preserve"> 1979</w:t>
+      </w:r>
+      <w:r>
+        <w:rPr>
+          <w:lang w:val="en-US"/>
+        </w:rPr>
+        <w:t>, 80 etc.</w:t>
+      </w:r>
+      <w:r>
+        <w:rPr>
+          <w:lang w:val="en-US"/>
+        </w:rPr>
+        <w:t>)</w:t>
+      </w:r>
+      <w:r>
+        <w:rPr>
+          <w:lang w:val="en-US"/>
+        </w:rPr>
+        <w:t xml:space="preserve">. </w:t>
+      </w:r>
+      <w:r>
+        <w:rPr>
+          <w:lang w:val="en-US"/>
+        </w:rPr>
+        <w:t>To navigate this space</w:t>
+      </w:r>
+      <w:r>
+        <w:rPr>
+          <w:lang w:val="en-US"/>
+        </w:rPr>
+        <w:t>,</w:t>
+      </w:r>
+      <w:r>
+        <w:rPr>
+          <w:lang w:val="en-US"/>
+        </w:rPr>
+        <w:t xml:space="preserve"> it is necessary to reduce </w:t>
+      </w:r>
+      <w:r>
+        <w:rPr>
+          <w:lang w:val="en-US"/>
+        </w:rPr>
+        <w:t xml:space="preserve">the predictors of </w:t>
+      </w:r>
+      <w:r>
+        <w:rPr>
+          <w:lang w:val="en-US"/>
+        </w:rPr>
+        <w:t>trait</w:t>
+      </w:r>
+      <w:r>
+        <w:rPr>
+          <w:lang w:val="en-US"/>
+        </w:rPr>
+        <w:t xml:space="preserve"> trajectories to their principle</w:t>
+      </w:r>
+      <w:r>
+        <w:rPr>
+          <w:lang w:val="en-US"/>
+        </w:rPr>
+        <w:t>s: how they affect additive genetic variance, the heritable component of trait variability</w:t>
+      </w:r>
+      <w:r>
+        <w:rPr>
+          <w:lang w:val="en-US"/>
+        </w:rPr>
+        <w:t>.</w:t>
+      </w:r>
+      <w:r>
+        <w:rPr>
+          <w:lang w:val="en-US"/>
+        </w:rPr>
+        <w:t xml:space="preserve"> </w:t>
+      </w:r>
+    </w:p>
+    <w:p>
+      <w:pPr>
+        <w:rPr>
+          <w:lang w:val="en-US"/>
+        </w:rPr>
+      </w:pPr>
+      <w:r>
+        <w:rPr>
+          <w:lang w:val="en-US"/>
+        </w:rPr>
+        <w:t>Additive g</w:t>
+      </w:r>
+      <w:r>
+        <w:rPr>
+          <w:lang w:val="en-US"/>
+        </w:rPr>
+        <w:t xml:space="preserve">enetic variability is regarded as the most important predictor of a population’s adaptability </w:t>
+      </w:r>
+      <w:r>
+        <w:rPr>
+          <w:lang w:val="en-US"/>
+        </w:rPr>
+        <w:fldChar w:fldCharType="begin">
+          <w:fldData xml:space="preserve">PEVuZE5vdGU+PENpdGU+PEF1dGhvcj5MeW5jaDwvQXV0aG9yPjxZZWFyPjE5OTg8L1llYXI+PFJl
+Y051bT4yPC9SZWNOdW0+PERpc3BsYXlUZXh0Pig8c3R5bGUgZmFjZT0ic21hbGxjYXBzIj5MeW5j
+aCBhbmQgTGFuZGU8L3N0eWxlPiAxOTk4OyA8c3R5bGUgZmFjZT0ic21hbGxjYXBzIj5BZ3VpcnJl
+PC9zdHlsZT48c3R5bGUgZmFjZT0iaXRhbGljIj4gZXQgYWwuPC9zdHlsZT4gMjAxNDsgPHN0eWxl
+IGZhY2U9InNtYWxsY2FwcyI+Q2FyZWF1PC9zdHlsZT48c3R5bGUgZmFjZT0iaXRhbGljIj4gZXQg
+YWwuPC9zdHlsZT4gMjAxNSk8L0Rpc3BsYXlUZXh0PjxyZWNvcmQ+PHJlYy1udW1iZXI+MjwvcmVj
+LW51bWJlcj48Zm9yZWlnbi1rZXlzPjxrZXkgYXBwPSJFTiIgZGItaWQ9Ijl3OTBzdnhkamF0ZHNy
+ZXZzZjN4czB2MWU1MmR2eHpkdnRkOSIgdGltZXN0YW1wPSIxNTk5OTcyOTQ2Ij4yPC9rZXk+PC9m
+b3JlaWduLWtleXM+PHJlZi10eXBlIG5hbWU9IkpvdXJuYWwgQXJ0aWNsZSI+MTc8L3JlZi10eXBl
+Pjxjb250cmlidXRvcnM+PGF1dGhvcnM+PGF1dGhvcj5MeW5jaCwgTS48L2F1dGhvcj48YXV0aG9y
+PkxhbmRlLCBSLjwvYXV0aG9yPjwvYXV0aG9ycz48L2NvbnRyaWJ1dG9ycz48YXV0aC1hZGRyZXNz
+PlVuaXYgT3JlZ29uLCBEZXB0IEJpb2wsIEV1Z2VuZSwgT1IgOTc0MDMgVVNBPC9hdXRoLWFkZHJl
+c3M+PHRpdGxlcz48dGl0bGU+VGhlIGNyaXRpY2FsIGVmZmVjdGl2ZSBzaXplIGZvciBhIGdlbmV0
+aWNhbGx5IHNlY3VyZSBwb3B1bGF0aW9uPC90aXRsZT48c2Vjb25kYXJ5LXRpdGxlPkFuaW1hbCBD
+b25zZXJ2YXRpb248L3NlY29uZGFyeS10aXRsZT48YWx0LXRpdGxlPkFuaW0gQ29uc2VydjwvYWx0
+LXRpdGxlPjwvdGl0bGVzPjxwYWdlcz43MC03MjwvcGFnZXM+PHZvbHVtZT4xPC92b2x1bWU+PG51
+bWJlcj4xPC9udW1iZXI+PGRhdGVzPjx5ZWFyPjE5OTg8L3llYXI+PHB1Yi1kYXRlcz48ZGF0ZT5G
+ZWI8L2RhdGU+PC9wdWItZGF0ZXM+PC9kYXRlcz48aXNibj4xMzY3LTk0MzA8L2lzYm4+PGFjY2Vz
+c2lvbi1udW0+V09TOjAwMDIwNDgxMDIwMDAxMTwvYWNjZXNzaW9uLW51bT48dXJscz48cmVsYXRl
+ZC11cmxzPjx1cmw+Jmx0O0dvIHRvIElTSSZndDs6Ly9XT1M6MDAwMjA0ODEwMjAwMDExPC91cmw+
+PC9yZWxhdGVkLXVybHM+PC91cmxzPjxlbGVjdHJvbmljLXJlc291cmNlLW51bT4xMC4xMTExL2ou
+MTQ2OS0xNzk1LjE5OTgudGIwMDIyOS54PC9lbGVjdHJvbmljLXJlc291cmNlLW51bT48bGFuZ3Vh
+Z2U+RW5nbGlzaDwvbGFuZ3VhZ2U+PC9yZWNvcmQ+PC9DaXRlPjxDaXRlPjxBdXRob3I+Q2FyZWF1
+PC9BdXRob3I+PFllYXI+MjAxNTwvWWVhcj48UmVjTnVtPjEzMzwvUmVjTnVtPjxyZWNvcmQ+PHJl
+Yy1udW1iZXI+MTMzPC9yZWMtbnVtYmVyPjxmb3JlaWduLWtleXM+PGtleSBhcHA9IkVOIiBkYi1p
+ZD0iNXBwdmZ2dHhjeHI1eG5ldzB6cXZleDkxdnMwdnYyd3hkOTBkIiB0aW1lc3RhbXA9IjE1OTcw
+NDcxOTYiPjEzMzwva2V5PjwvZm9yZWlnbi1rZXlzPjxyZWYtdHlwZSBuYW1lPSJKb3VybmFsIEFy
+dGljbGUiPjE3PC9yZWYtdHlwZT48Y29udHJpYnV0b3JzPjxhdXRob3JzPjxhdXRob3I+Q2FyZWF1
+LCBWLjwvYXV0aG9yPjxhdXRob3I+V29sYWssIE0uIEUuPC9hdXRob3I+PGF1dGhvcj5DYXJ0ZXIs
+IFAuIEEuPC9hdXRob3I+PGF1dGhvcj5HYXJsYW5kLCBULiwgSnIuPC9hdXRob3I+PC9hdXRob3Jz
+PjwvY29udHJpYnV0b3JzPjxhdXRoLWFkZHJlc3M+Q2FuYWRhIFJlc2VhcmNoIENoYWlyIGluIEZ1
+bmN0aW9uYWwgRWNvbG9neSwgRGVwYXJ0bWVudCBvZiBCaW9sb2d5LCBVbml2ZXJzaXR5IG9mIE90
+dGF3YSwgT3R0YXdhLCBPbnRhcmlvLCBDYW5hZGEgdmNhcmVhdUB1b3R0YXdhLmNhLiYjeEQ7U2No
+b29sIG9mIEJpb2xvZ2ljYWwgU2NpZW5jZXMsIFVuaXZlcnNpdHkgb2YgQWJlcmRlZW4sIEFiZXJk
+ZWVuLCBVSy4mI3hEO1NjaG9vbCBvZiBCaW9sb2dpY2FsIFNjaWVuY2VzLCBXYXNoaW5ndG9uIFN0
+YXRlIFVuaXZlcnNpdHksIFB1bGxtYW4sIFdBLCBVU0EuJiN4RDtEZXBhcnRtZW50IG9mIEJpb2xv
+Z3ksIFVuaXZlcnNpdHkgb2YgQ2FsaWZvcm5pYSwgUml2ZXJzaWRlLCBDQSwgVVNBLjwvYXV0aC1h
+ZGRyZXNzPjx0aXRsZXM+PHRpdGxlPkV2b2x1dGlvbiBvZiB0aGUgYWRkaXRpdmUgZ2VuZXRpYyB2
+YXJpYW5jZS1jb3ZhcmlhbmNlIG1hdHJpeCB1bmRlciBjb250aW51b3VzIGRpcmVjdGlvbmFsIHNl
+bGVjdGlvbiBvbiBhIGNvbXBsZXggYmVoYXZpb3VyYWwgcGhlbm90eXBlPC90aXRsZT48c2Vjb25k
+YXJ5LXRpdGxlPlByb2MgQmlvbCBTY2k8L3NlY29uZGFyeS10aXRsZT48L3RpdGxlcz48cGVyaW9k
+aWNhbD48ZnVsbC10aXRsZT5Qcm9jIEJpb2wgU2NpPC9mdWxsLXRpdGxlPjwvcGVyaW9kaWNhbD48
+dm9sdW1lPjI4Mjwvdm9sdW1lPjxudW1iZXI+MTgxOTwvbnVtYmVyPjxrZXl3b3Jkcz48a2V5d29y
+ZD5BbmFseXNpcyBvZiBWYXJpYW5jZTwva2V5d29yZD48a2V5d29yZD5BbmltYWxzPC9rZXl3b3Jk
+PjxrZXl3b3JkPipCZWhhdmlvciwgQW5pbWFsPC9rZXl3b3JkPjxrZXl3b3JkPkJpb2xvZ2ljYWwg
+RXZvbHV0aW9uPC9rZXl3b3JkPjxrZXl3b3JkPkZlbWFsZTwva2V5d29yZD48a2V5d29yZD4qR2Vu
+ZXRpYyBWYXJpYXRpb248L2tleXdvcmQ+PGtleXdvcmQ+TWFsZTwva2V5d29yZD48a2V5d29yZD5N
+aWNlL2dlbmV0aWNzLypwaHlzaW9sb2d5PC9rZXl3b3JkPjxrZXl3b3JkPk1pY2UsIEluYnJlZCBJ
+Q1I8L2tleXdvcmQ+PGtleXdvcmQ+TW9kZWxzLCBHZW5ldGljPC9rZXl3b3JkPjxrZXl3b3JkPipN
+b3RvciBBY3Rpdml0eTwva2V5d29yZD48a2V5d29yZD4qU2VsZWN0aW9uLCBHZW5ldGljPC9rZXl3
+b3JkPjxrZXl3b3JkPkJ1bG1lciBlZmZlY3Q8L2tleXdvcmQ+PGtleXdvcmQ+Ry1tYXRyaXg8L2tl
+eXdvcmQ+PGtleXdvcmQ+ZXhwZXJpbWVudGFsIGV2b2x1dGlvbjwva2V5d29yZD48a2V5d29yZD5n
+ZW5ldGljIGNvdmFyaWFuY2UgdGVuc29yPC9rZXl3b3JkPjxrZXl3b3JkPnNlbGVjdGlvbiBsaW1p
+dDwva2V5d29yZD48a2V5d29yZD53aGVlbCBydW5uaW5nPC9rZXl3b3JkPjwva2V5d29yZHM+PGRh
+dGVzPjx5ZWFyPjIwMTU8L3llYXI+PHB1Yi1kYXRlcz48ZGF0ZT5Ob3YgMjI8L2RhdGU+PC9wdWIt
+ZGF0ZXM+PC9kYXRlcz48aXNibj4xNDcxLTI5NTQgKEVsZWN0cm9uaWMpJiN4RDswOTYyLTg0NTIg
+KExpbmtpbmcpPC9pc2JuPjxhY2Nlc3Npb24tbnVtPjI2NTgyMDE2PC9hY2Nlc3Npb24tbnVtPjx1
+cmxzPjxyZWxhdGVkLXVybHM+PHVybD5odHRwczovL3d3dy5uY2JpLm5sbS5uaWguZ292L3B1Ym1l
+ZC8yNjU4MjAxNjwvdXJsPjwvcmVsYXRlZC11cmxzPjwvdXJscz48Y3VzdG9tMj5QTUM0Njg1Nzk5
+PC9jdXN0b20yPjxlbGVjdHJvbmljLXJlc291cmNlLW51bT4xMC4xMDk4L3JzcGIuMjAxNS4xMTE5
+PC9lbGVjdHJvbmljLXJlc291cmNlLW51bT48L3JlY29yZD48L0NpdGU+PENpdGU+PEF1dGhvcj5B
+Z3VpcnJlPC9BdXRob3I+PFllYXI+MjAxNDwvWWVhcj48UmVjTnVtPjI3PC9SZWNOdW0+PHJlY29y
+ZD48cmVjLW51bWJlcj4yNzwvcmVjLW51bWJlcj48Zm9yZWlnbi1rZXlzPjxrZXkgYXBwPSJFTiIg
+ZGItaWQ9IjVwcHZmdnR4Y3hyNXhuZXcwenF2ZXg5MXZzMHZ2Mnd4ZDkwZCIgdGltZXN0YW1wPSIx
+NTgzMTI3MTg0Ij4yNzwva2V5PjwvZm9yZWlnbi1rZXlzPjxyZWYtdHlwZSBuYW1lPSJKb3VybmFs
+IEFydGljbGUiPjE3PC9yZWYtdHlwZT48Y29udHJpYnV0b3JzPjxhdXRob3JzPjxhdXRob3I+QWd1
+aXJyZSwgSi4gRC48L2F1dGhvcj48YXV0aG9yPkhpbmUsIEUuPC9hdXRob3I+PGF1dGhvcj5NY0d1
+aWdhbiwgSy48L2F1dGhvcj48YXV0aG9yPkJsb3dzLCBNLiBXLjwvYXV0aG9yPjwvYXV0aG9ycz48
+L2NvbnRyaWJ1dG9ycz48YXV0aC1hZGRyZXNzPlNjaG9vbCBvZiBCaW9sb2dpY2FsIFNjaWVuY2Vz
+LCBUaGUgVW5pdmVyc2l0eSBvZiBRdWVlbnNsYW5kLCBCcmlzYmFuZSwgQXVzdHJhbGlhLjwvYXV0
+aC1hZGRyZXNzPjx0aXRsZXM+PHRpdGxlPkNvbXBhcmluZyBHOiBtdWx0aXZhcmlhdGUgYW5hbHlz
+aXMgb2YgZ2VuZXRpYyB2YXJpYXRpb24gaW4gbXVsdGlwbGUgcG9wdWxhdGlvbnM8L3RpdGxlPjxz
+ZWNvbmRhcnktdGl0bGU+SGVyZWRpdHk8L3NlY29uZGFyeS10aXRsZT48L3RpdGxlcz48cGVyaW9k
+aWNhbD48ZnVsbC10aXRsZT5IZXJlZGl0eTwvZnVsbC10aXRsZT48YWJici0xPkhlcmVkaXR5PC9h
+YmJyLTE+PC9wZXJpb2RpY2FsPjxwYWdlcz4yMS05PC9wYWdlcz48dm9sdW1lPjExMjwvdm9sdW1l
+PjxudW1iZXI+MTwvbnVtYmVyPjxlZGl0aW9uPjIwMTMvMDMvMTU8L2VkaXRpb24+PGtleXdvcmRz
+PjxrZXl3b3JkPkFuaW1hbHM8L2tleXdvcmQ+PGtleXdvcmQ+QmF5ZXMgVGhlb3JlbTwva2V5d29y
+ZD48a2V5d29yZD5CaW9sb2dpY2FsIEV2b2x1dGlvbjwva2V5d29yZD48a2V5d29yZD5Ecm9zb3Bo
+aWxhLypnZW5ldGljczwva2V5d29yZD48a2V5d29yZD4qR2VuZXRpYyBWYXJpYXRpb248L2tleXdv
+cmQ+PGtleXdvcmQ+TWFya292IENoYWluczwva2V5d29yZD48a2V5d29yZD5Nb2RlbHMsIEdlbmV0
+aWM8L2tleXdvcmQ+PGtleXdvcmQ+Kk1vZGVscywgVGhlb3JldGljYWw8L2tleXdvcmQ+PGtleXdv
+cmQ+TW9udGUgQ2FybG8gTWV0aG9kPC9rZXl3b3JkPjxrZXl3b3JkPk11bHRpdmFyaWF0ZSBBbmFs
+eXNpczwva2V5d29yZD48a2V5d29yZD4qU2VsZWN0aW9uLCBHZW5ldGljPC9rZXl3b3JkPjwva2V5
+d29yZHM+PGRhdGVzPjx5ZWFyPjIwMTQ8L3llYXI+PHB1Yi1kYXRlcz48ZGF0ZT5KYW48L2RhdGU+
+PC9wdWItZGF0ZXM+PC9kYXRlcz48aXNibj4xMzY1LTI1NDAgKEVsZWN0cm9uaWMpJiN4RDswMDE4
+LTA2N1ggKExpbmtpbmcpPC9pc2JuPjxhY2Nlc3Npb24tbnVtPjIzNDg2MDc5PC9hY2Nlc3Npb24t
+bnVtPjx1cmxzPjxyZWxhdGVkLXVybHM+PHVybD5odHRwczovL3d3dy5uY2JpLm5sbS5uaWguZ292
+L3B1Ym1lZC8yMzQ4NjA3OTwvdXJsPjwvcmVsYXRlZC11cmxzPjwvdXJscz48Y3VzdG9tMj5QTUMz
+ODYwMTU4PC9jdXN0b20yPjxlbGVjdHJvbmljLXJlc291cmNlLW51bT4xMC4xMDM4L2hkeS4yMDEz
+LjEyPC9lbGVjdHJvbmljLXJlc291cmNlLW51bT48L3JlY29yZD48L0NpdGU+PC9FbmROb3RlPn==
+</w:fldData>
+        </w:fldChar>
+      </w:r>
+      <w:r>
+        <w:rPr>
+          <w:lang w:val="en-US"/>
+        </w:rPr>
+        <w:instrText xml:space="preserve"> ADDIN EN.CITE </w:instrText>
+      </w:r>
+      <w:r>
+        <w:rPr>
+          <w:lang w:val="en-US"/>
+        </w:rPr>
+        <w:fldChar w:fldCharType="begin">
+          <w:fldData xml:space="preserve">PEVuZE5vdGU+PENpdGU+PEF1dGhvcj5MeW5jaDwvQXV0aG9yPjxZZWFyPjE5OTg8L1llYXI+PFJl
+Y051bT4yPC9SZWNOdW0+PERpc3BsYXlUZXh0Pig8c3R5bGUgZmFjZT0ic21hbGxjYXBzIj5MeW5j
+aCBhbmQgTGFuZGU8L3N0eWxlPiAxOTk4OyA8c3R5bGUgZmFjZT0ic21hbGxjYXBzIj5BZ3VpcnJl
+PC9zdHlsZT48c3R5bGUgZmFjZT0iaXRhbGljIj4gZXQgYWwuPC9zdHlsZT4gMjAxNDsgPHN0eWxl
+IGZhY2U9InNtYWxsY2FwcyI+Q2FyZWF1PC9zdHlsZT48c3R5bGUgZmFjZT0iaXRhbGljIj4gZXQg
+YWwuPC9zdHlsZT4gMjAxNSk8L0Rpc3BsYXlUZXh0PjxyZWNvcmQ+PHJlYy1udW1iZXI+MjwvcmVj
+LW51bWJlcj48Zm9yZWlnbi1rZXlzPjxrZXkgYXBwPSJFTiIgZGItaWQ9Ijl3OTBzdnhkamF0ZHNy
+ZXZzZjN4czB2MWU1MmR2eHpkdnRkOSIgdGltZXN0YW1wPSIxNTk5OTcyOTQ2Ij4yPC9rZXk+PC9m
+b3JlaWduLWtleXM+PHJlZi10eXBlIG5hbWU9IkpvdXJuYWwgQXJ0aWNsZSI+MTc8L3JlZi10eXBl
+Pjxjb250cmlidXRvcnM+PGF1dGhvcnM+PGF1dGhvcj5MeW5jaCwgTS48L2F1dGhvcj48YXV0aG9y
+PkxhbmRlLCBSLjwvYXV0aG9yPjwvYXV0aG9ycz48L2NvbnRyaWJ1dG9ycz48YXV0aC1hZGRyZXNz
+PlVuaXYgT3JlZ29uLCBEZXB0IEJpb2wsIEV1Z2VuZSwgT1IgOTc0MDMgVVNBPC9hdXRoLWFkZHJl
+c3M+PHRpdGxlcz48dGl0bGU+VGhlIGNyaXRpY2FsIGVmZmVjdGl2ZSBzaXplIGZvciBhIGdlbmV0
+aWNhbGx5IHNlY3VyZSBwb3B1bGF0aW9uPC90aXRsZT48c2Vjb25kYXJ5LXRpdGxlPkFuaW1hbCBD
+b25zZXJ2YXRpb248L3NlY29uZGFyeS10aXRsZT48YWx0LXRpdGxlPkFuaW0gQ29uc2VydjwvYWx0
+LXRpdGxlPjwvdGl0bGVzPjxwYWdlcz43MC03MjwvcGFnZXM+PHZvbHVtZT4xPC92b2x1bWU+PG51
+bWJlcj4xPC9udW1iZXI+PGRhdGVzPjx5ZWFyPjE5OTg8L3llYXI+PHB1Yi1kYXRlcz48ZGF0ZT5G
+ZWI8L2RhdGU+PC9wdWItZGF0ZXM+PC9kYXRlcz48aXNibj4xMzY3LTk0MzA8L2lzYm4+PGFjY2Vz
+c2lvbi1udW0+V09TOjAwMDIwNDgxMDIwMDAxMTwvYWNjZXNzaW9uLW51bT48dXJscz48cmVsYXRl
+ZC11cmxzPjx1cmw+Jmx0O0dvIHRvIElTSSZndDs6Ly9XT1M6MDAwMjA0ODEwMjAwMDExPC91cmw+
+PC9yZWxhdGVkLXVybHM+PC91cmxzPjxlbGVjdHJvbmljLXJlc291cmNlLW51bT4xMC4xMTExL2ou
+MTQ2OS0xNzk1LjE5OTgudGIwMDIyOS54PC9lbGVjdHJvbmljLXJlc291cmNlLW51bT48bGFuZ3Vh
+Z2U+RW5nbGlzaDwvbGFuZ3VhZ2U+PC9yZWNvcmQ+PC9DaXRlPjxDaXRlPjxBdXRob3I+Q2FyZWF1
+PC9BdXRob3I+PFllYXI+MjAxNTwvWWVhcj48UmVjTnVtPjEzMzwvUmVjTnVtPjxyZWNvcmQ+PHJl
+Yy1udW1iZXI+MTMzPC9yZWMtbnVtYmVyPjxmb3JlaWduLWtleXM+PGtleSBhcHA9IkVOIiBkYi1p
+ZD0iNXBwdmZ2dHhjeHI1eG5ldzB6cXZleDkxdnMwdnYyd3hkOTBkIiB0aW1lc3RhbXA9IjE1OTcw
+NDcxOTYiPjEzMzwva2V5PjwvZm9yZWlnbi1rZXlzPjxyZWYtdHlwZSBuYW1lPSJKb3VybmFsIEFy
+dGljbGUiPjE3PC9yZWYtdHlwZT48Y29udHJpYnV0b3JzPjxhdXRob3JzPjxhdXRob3I+Q2FyZWF1
+LCBWLjwvYXV0aG9yPjxhdXRob3I+V29sYWssIE0uIEUuPC9hdXRob3I+PGF1dGhvcj5DYXJ0ZXIs
+IFAuIEEuPC9hdXRob3I+PGF1dGhvcj5HYXJsYW5kLCBULiwgSnIuPC9hdXRob3I+PC9hdXRob3Jz
+PjwvY29udHJpYnV0b3JzPjxhdXRoLWFkZHJlc3M+Q2FuYWRhIFJlc2VhcmNoIENoYWlyIGluIEZ1
+bmN0aW9uYWwgRWNvbG9neSwgRGVwYXJ0bWVudCBvZiBCaW9sb2d5LCBVbml2ZXJzaXR5IG9mIE90
+dGF3YSwgT3R0YXdhLCBPbnRhcmlvLCBDYW5hZGEgdmNhcmVhdUB1b3R0YXdhLmNhLiYjeEQ7U2No
+b29sIG9mIEJpb2xvZ2ljYWwgU2NpZW5jZXMsIFVuaXZlcnNpdHkgb2YgQWJlcmRlZW4sIEFiZXJk
+ZWVuLCBVSy4mI3hEO1NjaG9vbCBvZiBCaW9sb2dpY2FsIFNjaWVuY2VzLCBXYXNoaW5ndG9uIFN0
+YXRlIFVuaXZlcnNpdHksIFB1bGxtYW4sIFdBLCBVU0EuJiN4RDtEZXBhcnRtZW50IG9mIEJpb2xv
+Z3ksIFVuaXZlcnNpdHkgb2YgQ2FsaWZvcm5pYSwgUml2ZXJzaWRlLCBDQSwgVVNBLjwvYXV0aC1h
+ZGRyZXNzPjx0aXRsZXM+PHRpdGxlPkV2b2x1dGlvbiBvZiB0aGUgYWRkaXRpdmUgZ2VuZXRpYyB2
+YXJpYW5jZS1jb3ZhcmlhbmNlIG1hdHJpeCB1bmRlciBjb250aW51b3VzIGRpcmVjdGlvbmFsIHNl
+bGVjdGlvbiBvbiBhIGNvbXBsZXggYmVoYXZpb3VyYWwgcGhlbm90eXBlPC90aXRsZT48c2Vjb25k
+YXJ5LXRpdGxlPlByb2MgQmlvbCBTY2k8L3NlY29uZGFyeS10aXRsZT48L3RpdGxlcz48cGVyaW9k
+aWNhbD48ZnVsbC10aXRsZT5Qcm9jIEJpb2wgU2NpPC9mdWxsLXRpdGxlPjwvcGVyaW9kaWNhbD48
+dm9sdW1lPjI4Mjwvdm9sdW1lPjxudW1iZXI+MTgxOTwvbnVtYmVyPjxrZXl3b3Jkcz48a2V5d29y
+ZD5BbmFseXNpcyBvZiBWYXJpYW5jZTwva2V5d29yZD48a2V5d29yZD5BbmltYWxzPC9rZXl3b3Jk
+PjxrZXl3b3JkPipCZWhhdmlvciwgQW5pbWFsPC9rZXl3b3JkPjxrZXl3b3JkPkJpb2xvZ2ljYWwg
+RXZvbHV0aW9uPC9rZXl3b3JkPjxrZXl3b3JkPkZlbWFsZTwva2V5d29yZD48a2V5d29yZD4qR2Vu
+ZXRpYyBWYXJpYXRpb248L2tleXdvcmQ+PGtleXdvcmQ+TWFsZTwva2V5d29yZD48a2V5d29yZD5N
+aWNlL2dlbmV0aWNzLypwaHlzaW9sb2d5PC9rZXl3b3JkPjxrZXl3b3JkPk1pY2UsIEluYnJlZCBJ
+Q1I8L2tleXdvcmQ+PGtleXdvcmQ+TW9kZWxzLCBHZW5ldGljPC9rZXl3b3JkPjxrZXl3b3JkPipN
+b3RvciBBY3Rpdml0eTwva2V5d29yZD48a2V5d29yZD4qU2VsZWN0aW9uLCBHZW5ldGljPC9rZXl3
+b3JkPjxrZXl3b3JkPkJ1bG1lciBlZmZlY3Q8L2tleXdvcmQ+PGtleXdvcmQ+Ry1tYXRyaXg8L2tl
+eXdvcmQ+PGtleXdvcmQ+ZXhwZXJpbWVudGFsIGV2b2x1dGlvbjwva2V5d29yZD48a2V5d29yZD5n
+ZW5ldGljIGNvdmFyaWFuY2UgdGVuc29yPC9rZXl3b3JkPjxrZXl3b3JkPnNlbGVjdGlvbiBsaW1p
+dDwva2V5d29yZD48a2V5d29yZD53aGVlbCBydW5uaW5nPC9rZXl3b3JkPjwva2V5d29yZHM+PGRh
+dGVzPjx5ZWFyPjIwMTU8L3llYXI+PHB1Yi1kYXRlcz48ZGF0ZT5Ob3YgMjI8L2RhdGU+PC9wdWIt
+ZGF0ZXM+PC9kYXRlcz48aXNibj4xNDcxLTI5NTQgKEVsZWN0cm9uaWMpJiN4RDswOTYyLTg0NTIg
+KExpbmtpbmcpPC9pc2JuPjxhY2Nlc3Npb24tbnVtPjI2NTgyMDE2PC9hY2Nlc3Npb24tbnVtPjx1
+cmxzPjxyZWxhdGVkLXVybHM+PHVybD5odHRwczovL3d3dy5uY2JpLm5sbS5uaWguZ292L3B1Ym1l
+ZC8yNjU4MjAxNjwvdXJsPjwvcmVsYXRlZC11cmxzPjwvdXJscz48Y3VzdG9tMj5QTUM0Njg1Nzk5
+PC9jdXN0b20yPjxlbGVjdHJvbmljLXJlc291cmNlLW51bT4xMC4xMDk4L3JzcGIuMjAxNS4xMTE5
+PC9lbGVjdHJvbmljLXJlc291cmNlLW51bT48L3JlY29yZD48L0NpdGU+PENpdGU+PEF1dGhvcj5B
+Z3VpcnJlPC9BdXRob3I+PFllYXI+MjAxNDwvWWVhcj48UmVjTnVtPjI3PC9SZWNOdW0+PHJlY29y
+ZD48cmVjLW51bWJlcj4yNzwvcmVjLW51bWJlcj48Zm9yZWlnbi1rZXlzPjxrZXkgYXBwPSJFTiIg
+ZGItaWQ9IjVwcHZmdnR4Y3hyNXhuZXcwenF2ZXg5MXZzMHZ2Mnd4ZDkwZCIgdGltZXN0YW1wPSIx
+NTgzMTI3MTg0Ij4yNzwva2V5PjwvZm9yZWlnbi1rZXlzPjxyZWYtdHlwZSBuYW1lPSJKb3VybmFs
+IEFydGljbGUiPjE3PC9yZWYtdHlwZT48Y29udHJpYnV0b3JzPjxhdXRob3JzPjxhdXRob3I+QWd1
+aXJyZSwgSi4gRC48L2F1dGhvcj48YXV0aG9yPkhpbmUsIEUuPC9hdXRob3I+PGF1dGhvcj5NY0d1
+aWdhbiwgSy48L2F1dGhvcj48YXV0aG9yPkJsb3dzLCBNLiBXLjwvYXV0aG9yPjwvYXV0aG9ycz48
+L2NvbnRyaWJ1dG9ycz48YXV0aC1hZGRyZXNzPlNjaG9vbCBvZiBCaW9sb2dpY2FsIFNjaWVuY2Vz
+LCBUaGUgVW5pdmVyc2l0eSBvZiBRdWVlbnNsYW5kLCBCcmlzYmFuZSwgQXVzdHJhbGlhLjwvYXV0
+aC1hZGRyZXNzPjx0aXRsZXM+PHRpdGxlPkNvbXBhcmluZyBHOiBtdWx0aXZhcmlhdGUgYW5hbHlz
+aXMgb2YgZ2VuZXRpYyB2YXJpYXRpb24gaW4gbXVsdGlwbGUgcG9wdWxhdGlvbnM8L3RpdGxlPjxz
+ZWNvbmRhcnktdGl0bGU+SGVyZWRpdHk8L3NlY29uZGFyeS10aXRsZT48L3RpdGxlcz48cGVyaW9k
+aWNhbD48ZnVsbC10aXRsZT5IZXJlZGl0eTwvZnVsbC10aXRsZT48YWJici0xPkhlcmVkaXR5PC9h
+YmJyLTE+PC9wZXJpb2RpY2FsPjxwYWdlcz4yMS05PC9wYWdlcz48dm9sdW1lPjExMjwvdm9sdW1l
+PjxudW1iZXI+MTwvbnVtYmVyPjxlZGl0aW9uPjIwMTMvMDMvMTU8L2VkaXRpb24+PGtleXdvcmRz
+PjxrZXl3b3JkPkFuaW1hbHM8L2tleXdvcmQ+PGtleXdvcmQ+QmF5ZXMgVGhlb3JlbTwva2V5d29y
+ZD48a2V5d29yZD5CaW9sb2dpY2FsIEV2b2x1dGlvbjwva2V5d29yZD48a2V5d29yZD5Ecm9zb3Bo
+aWxhLypnZW5ldGljczwva2V5d29yZD48a2V5d29yZD4qR2VuZXRpYyBWYXJpYXRpb248L2tleXdv
+cmQ+PGtleXdvcmQ+TWFya292IENoYWluczwva2V5d29yZD48a2V5d29yZD5Nb2RlbHMsIEdlbmV0
+aWM8L2tleXdvcmQ+PGtleXdvcmQ+Kk1vZGVscywgVGhlb3JldGljYWw8L2tleXdvcmQ+PGtleXdv
+cmQ+TW9udGUgQ2FybG8gTWV0aG9kPC9rZXl3b3JkPjxrZXl3b3JkPk11bHRpdmFyaWF0ZSBBbmFs
+eXNpczwva2V5d29yZD48a2V5d29yZD4qU2VsZWN0aW9uLCBHZW5ldGljPC9rZXl3b3JkPjwva2V5
+d29yZHM+PGRhdGVzPjx5ZWFyPjIwMTQ8L3llYXI+PHB1Yi1kYXRlcz48ZGF0ZT5KYW48L2RhdGU+
+PC9wdWItZGF0ZXM+PC9kYXRlcz48aXNibj4xMzY1LTI1NDAgKEVsZWN0cm9uaWMpJiN4RDswMDE4
+LTA2N1ggKExpbmtpbmcpPC9pc2JuPjxhY2Nlc3Npb24tbnVtPjIzNDg2MDc5PC9hY2Nlc3Npb24t
+bnVtPjx1cmxzPjxyZWxhdGVkLXVybHM+PHVybD5odHRwczovL3d3dy5uY2JpLm5sbS5uaWguZ292
+L3B1Ym1lZC8yMzQ4NjA3OTwvdXJsPjwvcmVsYXRlZC11cmxzPjwvdXJscz48Y3VzdG9tMj5QTUMz
+ODYwMTU4PC9jdXN0b20yPjxlbGVjdHJvbmljLXJlc291cmNlLW51bT4xMC4xMDM4L2hkeS4yMDEz
+LjEyPC9lbGVjdHJvbmljLXJlc291cmNlLW51bT48L3JlY29yZD48L0NpdGU+PC9FbmROb3RlPn==
+</w:fldData>
+        </w:fldChar>
+      </w:r>
+      <w:r>
+        <w:rPr>
+          <w:lang w:val="en-US"/>
+        </w:rPr>
+        <w:instrText xml:space="preserve"> ADDIN EN.CITE.DATA </w:instrText>
+      </w:r>
+      <w:r>
+        <w:rPr>
+          <w:lang w:val="en-US"/>
+        </w:rPr>
+      </w:r>
+      <w:r>
+        <w:rPr>
+          <w:lang w:val="en-US"/>
+        </w:rPr>
+        <w:fldChar w:fldCharType="end"/>
+      </w:r>
+      <w:r>
+        <w:rPr>
+          <w:lang w:val="en-US"/>
+        </w:rPr>
+      </w:r>
+      <w:r>
+        <w:rPr>
+          <w:lang w:val="en-US"/>
+        </w:rPr>
+        <w:fldChar w:fldCharType="separate"/>
+      </w:r>
+      <w:r>
+        <w:rPr>
+          <w:noProof/>
+          <w:lang w:val="en-US"/>
+        </w:rPr>
+        <w:t>(</w:t>
+      </w:r>
+      <w:r>
+        <w:rPr>
+          <w:smallCaps/>
+          <w:noProof/>
+          <w:lang w:val="en-US"/>
+        </w:rPr>
+        <w:t>Lynch and Lande</w:t>
+      </w:r>
+      <w:r>
+        <w:rPr>
+          <w:noProof/>
+          <w:lang w:val="en-US"/>
+        </w:rPr>
+        <w:t xml:space="preserve"> 1998; </w:t>
+      </w:r>
+      <w:r>
+        <w:rPr>
+          <w:smallCaps/>
+          <w:noProof/>
+          <w:lang w:val="en-US"/>
+        </w:rPr>
+        <w:t>Aguirre</w:t>
+      </w:r>
+      <w:r>
+        <w:rPr>
+          <w:i/>
+          <w:noProof/>
+          <w:lang w:val="en-US"/>
+        </w:rPr>
+        <w:t xml:space="preserve"> et al.</w:t>
+      </w:r>
+      <w:r>
+        <w:rPr>
+          <w:noProof/>
+          <w:lang w:val="en-US"/>
+        </w:rPr>
+        <w:t xml:space="preserve"> 2014; </w:t>
+      </w:r>
+      <w:r>
+        <w:rPr>
+          <w:smallCaps/>
+          <w:noProof/>
+          <w:lang w:val="en-US"/>
+        </w:rPr>
+        <w:t>Careau</w:t>
+      </w:r>
+      <w:r>
+        <w:rPr>
+          <w:i/>
+          <w:noProof/>
+          <w:lang w:val="en-US"/>
+        </w:rPr>
+        <w:t xml:space="preserve"> et al.</w:t>
+      </w:r>
+      <w:r>
+        <w:rPr>
+          <w:noProof/>
+          <w:lang w:val="en-US"/>
+        </w:rPr>
+        <w:t xml:space="preserve"> 2015)</w:t>
+      </w:r>
+      <w:r>
+        <w:rPr>
+          <w:lang w:val="en-US"/>
+        </w:rPr>
+        <w:fldChar w:fldCharType="end"/>
+      </w:r>
+      <w:r>
+        <w:rPr>
+          <w:lang w:val="en-US"/>
+        </w:rPr>
+        <w:t xml:space="preserve">, and hence it’s trajectory through time towards a phenotypic optimum. </w:t>
+      </w:r>
+      <w:r>
+        <w:rPr>
+          <w:lang w:val="en-US"/>
+        </w:rPr>
+        <w:t xml:space="preserve">Although </w:t>
+      </w:r>
+      <w:r>
+        <w:rPr>
+          <w:lang w:val="en-US"/>
+        </w:rPr>
+        <w:t xml:space="preserve">a multitude of stochastic and deterministic processes </w:t>
+      </w:r>
+      <w:r>
+        <w:rPr>
+          <w:lang w:val="en-US"/>
+        </w:rPr>
+        <w:t>also contribute to the population’s total trait variability</w:t>
+      </w:r>
+      <w:r>
+        <w:rPr>
+          <w:lang w:val="en-US"/>
+        </w:rPr>
+        <w:t xml:space="preserve">, </w:t>
+      </w:r>
+      <w:r>
+        <w:rPr>
+          <w:lang w:val="en-US"/>
+        </w:rPr>
+        <w:t xml:space="preserve">additive genetic variance is heritable, and hence is </w:t>
+      </w:r>
+      <w:r>
+        <w:rPr>
+          <w:lang w:val="en-US"/>
+        </w:rPr>
+        <w:t xml:space="preserve">the component that can be </w:t>
+      </w:r>
+    </w:p>
+    <w:p>
+      <w:pPr>
+        <w:rPr>
+          <w:lang w:val="en-US"/>
+        </w:rPr>
+      </w:pPr>
+      <w:r>
+        <w:rPr>
+          <w:lang w:val="en-US"/>
+        </w:rPr>
+        <w:t xml:space="preserve"> </w:t>
+      </w:r>
+      <w:r>
+        <w:rPr>
+          <w:lang w:val="en-US"/>
+        </w:rPr>
+        <w:t>including genetic drift, selective pressures, additive effect sizes, between- and within-gene interactions, and heritability (SOURCES).</w:t>
+      </w:r>
+      <w:r>
+        <w:rPr>
+          <w:lang w:val="en-US"/>
+        </w:rPr>
+        <w:t xml:space="preserve"> </w:t>
+      </w:r>
+    </w:p>
+    <w:p>
+      <w:pPr>
+        <w:rPr>
+          <w:lang w:val="en-US"/>
+        </w:rPr>
+      </w:pPr>
     </w:p>
     <w:p>
       <w:pPr>
@@ -79,10 +674,7 @@
         </w:numPr>
       </w:pPr>
       <w:r>
-        <w:t>Recombination and linkage in the context of creating largely deleterious haplotypes with non-trait</w:t>
-      </w:r>
-      <w:r>
-        <w:t xml:space="preserve"> affecting deleterious mutations</w:t>
+        <w:t>Recombination and linkage in the context of creating largely deleterious haplotypes with non-trait affecting deleterious mutations</w:t>
       </w:r>
     </w:p>
     <w:p>
@@ -106,6 +698,7 @@
         </w:numPr>
       </w:pPr>
       <w:r>
+        <w:lastRenderedPageBreak/>
         <w:t>Deleterious mutation and pleiotropy as constraints on adaptation – expectations under geometric model</w:t>
       </w:r>
     </w:p>
@@ -252,39 +845,31 @@
         <w:rPr>
           <w:lang w:val="en-US"/>
         </w:rPr>
-        <w:t xml:space="preserve">8 traits, which evolve </w:t>
-      </w:r>
-      <w:r>
-        <w:rPr>
-          <w:lang w:val="en-US"/>
-        </w:rPr>
-        <w:t xml:space="preserve">under a variety of conditions. </w:t>
-      </w:r>
-      <w:r>
-        <w:rPr>
-          <w:lang w:val="en-US"/>
-        </w:rPr>
-        <w:t xml:space="preserve">Each trait is controlled by 100 loci each, unless a pleiotropic treatment is applied which will randomly reduce this by an approximately uniform amount per trait. </w:t>
-      </w:r>
-      <w:r>
-        <w:rPr>
-          <w:lang w:val="en-US"/>
-        </w:rPr>
-        <w:t xml:space="preserve">Each locus is assumed to have identical length, and each base pair within it is assumed to be </w:t>
-      </w:r>
-      <w:proofErr w:type="spellStart"/>
-      <w:r>
-        <w:rPr>
-          <w:lang w:val="en-US"/>
-        </w:rPr>
-        <w:t>mutationally</w:t>
-      </w:r>
-      <w:proofErr w:type="spellEnd"/>
-      <w:r>
-        <w:rPr>
-          <w:lang w:val="en-US"/>
-        </w:rPr>
-        <w:t xml:space="preserve"> </w:t>
+        <w:t xml:space="preserve">8 traits, </w:t>
+      </w:r>
+      <w:r>
+        <w:rPr>
+          <w:lang w:val="en-US"/>
+        </w:rPr>
+        <w:t>controlled by 100 loci each, unless a pleiotropic treatment is applied which will randomly reduce this by an approximately uniform amount per trait</w:t>
+      </w:r>
+      <w:r>
+        <w:rPr>
+          <w:lang w:val="en-US"/>
+        </w:rPr>
+        <w:t xml:space="preserve"> (further detail below)</w:t>
+      </w:r>
+      <w:r>
+        <w:rPr>
+          <w:lang w:val="en-US"/>
+        </w:rPr>
+        <w:t xml:space="preserve">. </w:t>
+      </w:r>
+      <w:r>
+        <w:rPr>
+          <w:lang w:val="en-US"/>
+        </w:rPr>
+        <w:t xml:space="preserve">Each locus is assumed to have identical length, and each base pair within it is assumed to be mutationally </w:t>
       </w:r>
       <w:r>
         <w:rPr>
@@ -409,6 +994,11 @@
         <w:rPr>
           <w:lang w:val="en-US"/>
         </w:rPr>
+      </w:r>
+      <w:r>
+        <w:rPr>
+          <w:lang w:val="en-US"/>
+        </w:rPr>
         <w:fldChar w:fldCharType="separate"/>
       </w:r>
       <w:r>
@@ -458,13 +1048,31 @@
         <w:rPr>
           <w:lang w:val="en-US"/>
         </w:rPr>
+        <w:t xml:space="preserve"> (Table 1)</w:t>
+      </w:r>
+      <w:r>
+        <w:rPr>
+          <w:lang w:val="en-US"/>
+        </w:rPr>
         <w:t xml:space="preserve">. </w:t>
       </w:r>
       <w:r>
         <w:rPr>
           <w:lang w:val="en-US"/>
         </w:rPr>
-        <w:t xml:space="preserve">Both models have a fixed germline mutation rate of </w:t>
+        <w:t xml:space="preserve">Both models have a </w:t>
+      </w:r>
+      <w:r>
+        <w:rPr>
+          <w:lang w:val="en-US"/>
+        </w:rPr>
+        <w:t>genome-wide</w:t>
+      </w:r>
+      <w:r>
+        <w:rPr>
+          <w:lang w:val="en-US"/>
+        </w:rPr>
+        <w:t xml:space="preserve"> germline mutation rate of </w:t>
       </w:r>
       <w:r>
         <w:rPr>
@@ -622,6 +1230,11 @@
         <w:rPr>
           <w:lang w:val="en-US"/>
         </w:rPr>
+      </w:r>
+      <w:r>
+        <w:rPr>
+          <w:lang w:val="en-US"/>
+        </w:rPr>
         <w:fldChar w:fldCharType="separate"/>
       </w:r>
       <w:r>
@@ -676,7 +1289,6 @@
         <w:rPr>
           <w:lang w:val="en-US"/>
         </w:rPr>
-        <w:lastRenderedPageBreak/>
         <w:t>T</w:t>
       </w:r>
       <w:r>
@@ -725,7 +1337,7 @@
         <w:rPr>
           <w:lang w:val="en-US"/>
         </w:rPr>
-        <w:t>ct on fitness and/or the trait. The mutation is modelled as occurring at an arbitrary position within the locus (or its regulatory regions), and is of arbitrary form.</w:t>
+        <w:t>ct on fitness and/or the trait. The mutation is modelled as occurring at an arbitrary position within the locus (or its regulatory regions) and is of arbitrary form.</w:t>
       </w:r>
     </w:p>
     <w:p>
@@ -854,45 +1466,25 @@
           <w:lang w:val="en-US"/>
         </w:rPr>
       </w:pPr>
-      <w:r>
-        <w:rPr>
-          <w:lang w:val="en-US"/>
-        </w:rPr>
-        <w:t xml:space="preserve">Mutational effects on trait values are sampled from a normal distribution, </w:t>
-      </w:r>
-      <w:proofErr w:type="gramStart"/>
-      <w:r>
-        <w:rPr>
-          <w:lang w:val="en-US"/>
-        </w:rPr>
-        <w:t>N(</w:t>
-      </w:r>
-      <w:proofErr w:type="gramEnd"/>
-      <w:r>
-        <w:rPr>
-          <w:lang w:val="en-US"/>
-        </w:rPr>
-        <w:t>0, λ), where λ is the model parameter additive effect size (Table 1).</w:t>
-      </w:r>
-      <w:r>
-        <w:rPr>
-          <w:lang w:val="en-US"/>
-        </w:rPr>
-        <w:t xml:space="preserve"> In the case of pleiotropy, a multivariate normal distribution is used, where n = 8, and </w:t>
-      </w:r>
-      <w:proofErr w:type="gramStart"/>
-      <w:r>
-        <w:rPr>
-          <w:lang w:val="en-US"/>
-        </w:rPr>
-        <w:t>N(</w:t>
-      </w:r>
-      <w:proofErr w:type="gramEnd"/>
-      <w:r>
-        <w:rPr>
-          <w:lang w:val="en-US"/>
-        </w:rPr>
-        <w:t xml:space="preserve">0, </w:t>
+    </w:p>
+    <w:p>
+      <w:pPr>
+        <w:rPr>
+          <w:lang w:val="en-US"/>
+        </w:rPr>
+      </w:pPr>
+      <w:r>
+        <w:rPr>
+          <w:lang w:val="en-US"/>
+        </w:rPr>
+        <w:lastRenderedPageBreak/>
+        <w:t>Mutational effects on trait values are sampled from a normal distribution, N(0, λ), where λ is the model parameter additive effect size (Table 1).</w:t>
+      </w:r>
+      <w:r>
+        <w:rPr>
+          <w:lang w:val="en-US"/>
+        </w:rPr>
+        <w:t xml:space="preserve"> In the case of pleiotropy, a multivariate normal distribution is used, where n = 8, and N(0, </w:t>
       </w:r>
       <w:r>
         <w:rPr>
@@ -1047,15 +1639,9 @@
           <m:jc m:val="center"/>
         </m:oMathParaPr>
         <m:oMath>
-          <m:r>
-            <w:rPr>
-              <w:rFonts w:ascii="Cambria Math" w:hAnsi="Cambria Math"/>
-              <w:lang w:val="en-US"/>
-            </w:rPr>
-            <m:t>ϴ=4</m:t>
-          </m:r>
-          <m:sSub>
-            <m:sSubPr>
+          <m:eqArr>
+            <m:eqArrPr>
+              <m:maxDist m:val="1"/>
               <m:ctrlPr>
                 <w:rPr>
                   <w:rFonts w:ascii="Cambria Math" w:hAnsi="Cambria Math"/>
@@ -1063,38 +1649,87 @@
                   <w:lang w:val="en-US"/>
                 </w:rPr>
               </m:ctrlPr>
-            </m:sSubPr>
+            </m:eqArrPr>
             <m:e>
               <m:r>
                 <w:rPr>
                   <w:rFonts w:ascii="Cambria Math" w:hAnsi="Cambria Math"/>
                   <w:lang w:val="en-US"/>
                 </w:rPr>
-                <m:t>N</m:t>
+                <m:t>ϴ=4</m:t>
               </m:r>
-            </m:e>
-            <m:sub>
+              <m:sSub>
+                <m:sSubPr>
+                  <m:ctrlPr>
+                    <w:rPr>
+                      <w:rFonts w:ascii="Cambria Math" w:hAnsi="Cambria Math"/>
+                      <w:i/>
+                      <w:lang w:val="en-US"/>
+                    </w:rPr>
+                  </m:ctrlPr>
+                </m:sSubPr>
+                <m:e>
+                  <m:r>
+                    <w:rPr>
+                      <w:rFonts w:ascii="Cambria Math" w:hAnsi="Cambria Math"/>
+                      <w:lang w:val="en-US"/>
+                    </w:rPr>
+                    <m:t>N</m:t>
+                  </m:r>
+                </m:e>
+                <m:sub>
+                  <m:r>
+                    <w:rPr>
+                      <w:rFonts w:ascii="Cambria Math" w:hAnsi="Cambria Math"/>
+                      <w:lang w:val="en-US"/>
+                    </w:rPr>
+                    <m:t>e</m:t>
+                  </m:r>
+                </m:sub>
+              </m:sSub>
               <m:r>
                 <w:rPr>
                   <w:rFonts w:ascii="Cambria Math" w:hAnsi="Cambria Math"/>
                   <w:lang w:val="en-US"/>
                 </w:rPr>
-                <m:t>e</m:t>
+                <m:t>μ #</m:t>
               </m:r>
-            </m:sub>
-          </m:sSub>
-          <m:r>
-            <w:rPr>
-              <w:rFonts w:ascii="Cambria Math" w:hAnsi="Cambria Math"/>
-              <w:lang w:val="en-US"/>
-            </w:rPr>
-            <m:t>μ</m:t>
-          </m:r>
+              <m:d>
+                <m:dPr>
+                  <m:ctrlPr>
+                    <w:rPr>
+                      <w:rFonts w:ascii="Cambria Math" w:hAnsi="Cambria Math"/>
+                      <w:i/>
+                      <w:lang w:val="en-US"/>
+                    </w:rPr>
+                  </m:ctrlPr>
+                </m:dPr>
+                <m:e>
+                  <m:r>
+                    <w:rPr>
+                      <w:rFonts w:ascii="Cambria Math" w:hAnsi="Cambria Math"/>
+                      <w:lang w:val="en-US"/>
+                    </w:rPr>
+                    <m:t>1</m:t>
+                  </m:r>
+                </m:e>
+              </m:d>
+            </m:e>
+          </m:eqArr>
         </m:oMath>
       </m:oMathPara>
     </w:p>
     <w:p>
       <w:pPr>
+        <w:jc w:val="center"/>
+        <w:rPr>
+          <w:rFonts w:eastAsiaTheme="minorEastAsia"/>
+          <w:lang w:val="en-US"/>
+        </w:rPr>
+      </w:pPr>
+    </w:p>
+    <w:p>
+      <w:pPr>
         <w:rPr>
           <w:lang w:val="en-US"/>
         </w:rPr>
@@ -1178,32 +1813,14 @@
         <w:rPr>
           <w:rFonts w:eastAsiaTheme="minorEastAsia"/>
           <w:b/>
-          <w:bCs/>
           <w:lang w:val="en-US"/>
         </w:rPr>
       </w:pPr>
       <m:oMathPara>
         <m:oMath>
-          <m:r>
-            <m:rPr>
-              <m:sty m:val="bi"/>
-            </m:rPr>
-            <w:rPr>
-              <w:rFonts w:ascii="Cambria Math" w:hAnsi="Cambria Math" w:cs="Times New Roman"/>
-              <w:lang w:val="en-US"/>
-            </w:rPr>
-            <m:t>Ω</m:t>
-          </m:r>
-          <m:r>
-            <w:rPr>
-              <w:rFonts w:ascii="Cambria Math" w:hAnsi="Cambria Math"/>
-              <w:lang w:val="en-US"/>
-            </w:rPr>
-            <m:t>=</m:t>
-          </m:r>
-          <m:acc>
-            <m:accPr>
-              <m:chr m:val="̅"/>
+          <m:eqArr>
+            <m:eqArrPr>
+              <m:maxDist m:val="1"/>
               <m:ctrlPr>
                 <w:rPr>
                   <w:rFonts w:ascii="Cambria Math" w:hAnsi="Cambria Math"/>
@@ -1211,85 +1828,161 @@
                   <w:lang w:val="en-US"/>
                 </w:rPr>
               </m:ctrlPr>
-            </m:accPr>
+            </m:eqArrPr>
             <m:e>
               <m:r>
                 <m:rPr>
                   <m:sty m:val="bi"/>
                 </m:rPr>
                 <w:rPr>
-                  <w:rFonts w:ascii="Cambria Math" w:hAnsi="Cambria Math"/>
+                  <w:rFonts w:ascii="Cambria Math" w:hAnsi="Cambria Math" w:cs="Times New Roman"/>
                   <w:lang w:val="en-US"/>
                 </w:rPr>
-                <m:t>x</m:t>
+                <m:t>Ω</m:t>
               </m:r>
-            </m:e>
-          </m:acc>
-          <m:r>
-            <w:rPr>
-              <w:rFonts w:ascii="Cambria Math" w:hAnsi="Cambria Math"/>
-              <w:lang w:val="en-US"/>
-            </w:rPr>
-            <m:t>+</m:t>
-          </m:r>
-          <m:d>
-            <m:dPr>
-              <m:ctrlPr>
-                <w:rPr>
-                  <w:rFonts w:ascii="Cambria Math" w:hAnsi="Cambria Math"/>
-                  <w:i/>
-                  <w:lang w:val="en-US"/>
-                </w:rPr>
-              </m:ctrlPr>
-            </m:dPr>
-            <m:e>
               <m:r>
                 <w:rPr>
                   <w:rFonts w:ascii="Cambria Math" w:hAnsi="Cambria Math"/>
                   <w:lang w:val="en-US"/>
                 </w:rPr>
-                <m:t>μ</m:t>
+                <m:t>=</m:t>
+              </m:r>
+              <m:acc>
+                <m:accPr>
+                  <m:chr m:val="̅"/>
+                  <m:ctrlPr>
+                    <w:rPr>
+                      <w:rFonts w:ascii="Cambria Math" w:hAnsi="Cambria Math"/>
+                      <w:i/>
+                      <w:lang w:val="en-US"/>
+                    </w:rPr>
+                  </m:ctrlPr>
+                </m:accPr>
+                <m:e>
+                  <m:r>
+                    <m:rPr>
+                      <m:sty m:val="bi"/>
+                    </m:rPr>
+                    <w:rPr>
+                      <w:rFonts w:ascii="Cambria Math" w:hAnsi="Cambria Math"/>
+                      <w:lang w:val="en-US"/>
+                    </w:rPr>
+                    <m:t>x</m:t>
+                  </m:r>
+                </m:e>
+              </m:acc>
+              <m:r>
+                <w:rPr>
+                  <w:rFonts w:ascii="Cambria Math" w:hAnsi="Cambria Math"/>
+                  <w:lang w:val="en-US"/>
+                </w:rPr>
+                <m:t>+</m:t>
+              </m:r>
+              <m:d>
+                <m:dPr>
+                  <m:ctrlPr>
+                    <w:rPr>
+                      <w:rFonts w:ascii="Cambria Math" w:hAnsi="Cambria Math"/>
+                      <w:i/>
+                      <w:lang w:val="en-US"/>
+                    </w:rPr>
+                  </m:ctrlPr>
+                </m:dPr>
+                <m:e>
+                  <m:r>
+                    <w:rPr>
+                      <w:rFonts w:ascii="Cambria Math" w:hAnsi="Cambria Math"/>
+                      <w:lang w:val="en-US"/>
+                    </w:rPr>
+                    <m:t>μ</m:t>
+                  </m:r>
+                  <m:r>
+                    <w:rPr>
+                      <w:rFonts w:ascii="Cambria Math" w:eastAsiaTheme="minorEastAsia" w:hAnsi="Cambria Math"/>
+                      <w:lang w:val="en-US"/>
+                    </w:rPr>
+                    <m:t>γρ</m:t>
+                  </m:r>
+                  <m:ctrlPr>
+                    <w:rPr>
+                      <w:rFonts w:ascii="Cambria Math" w:eastAsiaTheme="minorEastAsia" w:hAnsi="Cambria Math"/>
+                      <w:i/>
+                      <w:lang w:val="en-US"/>
+                    </w:rPr>
+                  </m:ctrlPr>
+                </m:e>
+              </m:d>
+              <m:acc>
+                <m:accPr>
+                  <m:chr m:val="̅"/>
+                  <m:ctrlPr>
+                    <w:rPr>
+                      <w:rFonts w:ascii="Cambria Math" w:hAnsi="Cambria Math"/>
+                      <w:i/>
+                      <w:lang w:val="en-US"/>
+                    </w:rPr>
+                  </m:ctrlPr>
+                </m:accPr>
+                <m:e>
+                  <m:r>
+                    <m:rPr>
+                      <m:sty m:val="bi"/>
+                    </m:rPr>
+                    <w:rPr>
+                      <w:rFonts w:ascii="Cambria Math" w:hAnsi="Cambria Math"/>
+                      <w:lang w:val="en-US"/>
+                    </w:rPr>
+                    <m:t>x</m:t>
+                  </m:r>
+                </m:e>
+              </m:acc>
+              <m:r>
+                <w:rPr>
+                  <w:rFonts w:ascii="Cambria Math" w:hAnsi="Cambria Math"/>
+                  <w:lang w:val="en-US"/>
+                </w:rPr>
+                <m:t xml:space="preserve"> </m:t>
               </m:r>
               <m:r>
+                <m:rPr>
+                  <m:sty m:val="bi"/>
+                </m:rPr>
                 <w:rPr>
-                  <w:rFonts w:ascii="Cambria Math" w:eastAsiaTheme="minorEastAsia" w:hAnsi="Cambria Math"/>
+                  <w:rFonts w:ascii="Cambria Math" w:hAnsi="Cambria Math" w:cs="Times New Roman"/>
                   <w:lang w:val="en-US"/>
                 </w:rPr>
-                <m:t>γρ</m:t>
+                <m:t>#</m:t>
               </m:r>
+              <m:d>
+                <m:dPr>
+                  <m:ctrlPr>
+                    <w:rPr>
+                      <w:rFonts w:ascii="Cambria Math" w:hAnsi="Cambria Math"/>
+                      <w:i/>
+                      <w:lang w:val="en-US"/>
+                    </w:rPr>
+                  </m:ctrlPr>
+                </m:dPr>
+                <m:e>
+                  <m:r>
+                    <w:rPr>
+                      <w:rFonts w:ascii="Cambria Math" w:hAnsi="Cambria Math"/>
+                      <w:lang w:val="en-US"/>
+                    </w:rPr>
+                    <m:t>2</m:t>
+                  </m:r>
+                </m:e>
+              </m:d>
               <m:ctrlPr>
                 <w:rPr>
-                  <w:rFonts w:ascii="Cambria Math" w:eastAsiaTheme="minorEastAsia" w:hAnsi="Cambria Math"/>
+                  <w:rFonts w:ascii="Cambria Math" w:hAnsi="Cambria Math" w:cs="Times New Roman"/>
+                  <w:b/>
                   <w:i/>
                   <w:lang w:val="en-US"/>
                 </w:rPr>
               </m:ctrlPr>
             </m:e>
-          </m:d>
-          <m:acc>
-            <m:accPr>
-              <m:chr m:val="̅"/>
-              <m:ctrlPr>
-                <w:rPr>
-                  <w:rFonts w:ascii="Cambria Math" w:hAnsi="Cambria Math"/>
-                  <w:i/>
-                  <w:lang w:val="en-US"/>
-                </w:rPr>
-              </m:ctrlPr>
-            </m:accPr>
-            <m:e>
-              <m:r>
-                <m:rPr>
-                  <m:sty m:val="bi"/>
-                </m:rPr>
-                <w:rPr>
-                  <w:rFonts w:ascii="Cambria Math" w:hAnsi="Cambria Math"/>
-                  <w:lang w:val="en-US"/>
-                </w:rPr>
-                <m:t>x</m:t>
-              </m:r>
-            </m:e>
-          </m:acc>
+          </m:eqArr>
         </m:oMath>
       </m:oMathPara>
     </w:p>
@@ -1457,14 +2150,7 @@
             <w:rFonts w:ascii="Cambria Math" w:hAnsi="Cambria Math"/>
             <w:lang w:val="en-US"/>
           </w:rPr>
-          <m:t>μ</m:t>
-        </m:r>
-        <m:r>
-          <w:rPr>
-            <w:rFonts w:ascii="Cambria Math" w:hAnsi="Cambria Math"/>
-            <w:lang w:val="en-US"/>
-          </w:rPr>
-          <m:t>=8.045∙</m:t>
+          <m:t>μ=8.045∙</m:t>
         </m:r>
         <m:sSup>
           <m:sSupPr>
@@ -1507,17 +2193,9 @@
             <w:rFonts w:ascii="Cambria Math" w:eastAsiaTheme="minorEastAsia" w:hAnsi="Cambria Math"/>
             <w:lang w:val="en-US"/>
           </w:rPr>
-          <m:t>γ</m:t>
-        </m:r>
-        <m:r>
-          <w:rPr>
-            <w:rFonts w:ascii="Cambria Math" w:eastAsiaTheme="minorEastAsia" w:hAnsi="Cambria Math"/>
-            <w:lang w:val="en-US"/>
-          </w:rPr>
-          <m:t xml:space="preserve">=100; </m:t>
+          <m:t xml:space="preserve">γ=100; </m:t>
         </m:r>
       </m:oMath>
-      <w:proofErr w:type="gramStart"/>
       <w:r>
         <w:rPr>
           <w:rFonts w:eastAsiaTheme="minorEastAsia"/>
@@ -1525,21 +2203,13 @@
         </w:rPr>
         <w:t xml:space="preserve">and </w:t>
       </w:r>
-      <w:proofErr w:type="gramEnd"/>
       <m:oMath>
         <m:r>
           <w:rPr>
             <w:rFonts w:ascii="Cambria Math" w:eastAsiaTheme="minorEastAsia" w:hAnsi="Cambria Math"/>
             <w:lang w:val="en-US"/>
           </w:rPr>
-          <m:t>ρ=</m:t>
-        </m:r>
-        <m:r>
-          <w:rPr>
-            <w:rFonts w:ascii="Cambria Math" w:eastAsiaTheme="minorEastAsia" w:hAnsi="Cambria Math"/>
-            <w:lang w:val="en-US"/>
-          </w:rPr>
-          <m:t>50000</m:t>
+          <m:t>ρ=50000</m:t>
         </m:r>
       </m:oMath>
       <w:r>
@@ -1573,15 +2243,235 @@
       </w:pPr>
       <m:oMathPara>
         <m:oMath>
-          <m:r>
-            <w:rPr>
-              <w:rFonts w:ascii="Cambria Math" w:hAnsi="Cambria Math"/>
-              <w:lang w:val="en-US"/>
-            </w:rPr>
-            <m:t>ω</m:t>
-          </m:r>
-          <m:d>
-            <m:dPr>
+          <m:eqArr>
+            <m:eqArrPr>
+              <m:maxDist m:val="1"/>
+              <m:ctrlPr>
+                <w:rPr>
+                  <w:rFonts w:ascii="Cambria Math" w:eastAsiaTheme="minorEastAsia" w:hAnsi="Cambria Math"/>
+                  <w:i/>
+                  <w:lang w:val="en-US"/>
+                </w:rPr>
+              </m:ctrlPr>
+            </m:eqArrPr>
+            <m:e>
+              <m:r>
+                <w:rPr>
+                  <w:rFonts w:ascii="Cambria Math" w:hAnsi="Cambria Math"/>
+                  <w:lang w:val="en-US"/>
+                </w:rPr>
+                <m:t>ω</m:t>
+              </m:r>
+              <m:d>
+                <m:dPr>
+                  <m:ctrlPr>
+                    <w:rPr>
+                      <w:rFonts w:ascii="Cambria Math" w:hAnsi="Cambria Math"/>
+                      <w:i/>
+                      <w:lang w:val="en-US"/>
+                    </w:rPr>
+                  </m:ctrlPr>
+                </m:dPr>
+                <m:e>
+                  <m:r>
+                    <w:rPr>
+                      <w:rFonts w:ascii="Cambria Math" w:hAnsi="Cambria Math"/>
+                      <w:lang w:val="en-US"/>
+                    </w:rPr>
+                    <m:t>i</m:t>
+                  </m:r>
+                </m:e>
+              </m:d>
+              <m:r>
+                <w:rPr>
+                  <w:rFonts w:ascii="Cambria Math" w:hAnsi="Cambria Math"/>
+                  <w:lang w:val="en-US"/>
+                </w:rPr>
+                <m:t>=1-s</m:t>
+              </m:r>
+              <m:d>
+                <m:dPr>
+                  <m:ctrlPr>
+                    <w:rPr>
+                      <w:rFonts w:ascii="Cambria Math" w:hAnsi="Cambria Math"/>
+                      <w:i/>
+                      <w:lang w:val="en-US"/>
+                    </w:rPr>
+                  </m:ctrlPr>
+                </m:dPr>
+                <m:e>
+                  <m:r>
+                    <w:rPr>
+                      <w:rFonts w:ascii="Cambria Math" w:eastAsiaTheme="minorEastAsia" w:hAnsi="Cambria Math"/>
+                      <w:lang w:val="en-US"/>
+                    </w:rPr>
+                    <m:t>1-</m:t>
+                  </m:r>
+                  <m:sSup>
+                    <m:sSupPr>
+                      <m:ctrlPr>
+                        <w:rPr>
+                          <w:rFonts w:ascii="Cambria Math" w:eastAsiaTheme="minorEastAsia" w:hAnsi="Cambria Math"/>
+                          <w:i/>
+                          <w:lang w:val="en-US"/>
+                        </w:rPr>
+                      </m:ctrlPr>
+                    </m:sSupPr>
+                    <m:e>
+                      <m:r>
+                        <w:rPr>
+                          <w:rFonts w:ascii="Cambria Math" w:eastAsiaTheme="minorEastAsia" w:hAnsi="Cambria Math"/>
+                          <w:lang w:val="en-US"/>
+                        </w:rPr>
+                        <m:t>e</m:t>
+                      </m:r>
+                    </m:e>
+                    <m:sup>
+                      <m:r>
+                        <w:rPr>
+                          <w:rFonts w:ascii="Cambria Math" w:eastAsiaTheme="minorEastAsia" w:hAnsi="Cambria Math"/>
+                          <w:lang w:val="en-US"/>
+                        </w:rPr>
+                        <m:t>-</m:t>
+                      </m:r>
+                      <m:f>
+                        <m:fPr>
+                          <m:ctrlPr>
+                            <w:rPr>
+                              <w:rFonts w:ascii="Cambria Math" w:eastAsiaTheme="minorEastAsia" w:hAnsi="Cambria Math"/>
+                              <w:i/>
+                              <w:lang w:val="en-US"/>
+                            </w:rPr>
+                          </m:ctrlPr>
+                        </m:fPr>
+                        <m:num>
+                          <m:r>
+                            <w:rPr>
+                              <w:rFonts w:ascii="Cambria Math" w:eastAsiaTheme="minorEastAsia" w:hAnsi="Cambria Math"/>
+                              <w:lang w:val="en-US"/>
+                            </w:rPr>
+                            <m:t>1</m:t>
+                          </m:r>
+                        </m:num>
+                        <m:den>
+                          <m:r>
+                            <w:rPr>
+                              <w:rFonts w:ascii="Cambria Math" w:eastAsiaTheme="minorEastAsia" w:hAnsi="Cambria Math"/>
+                              <w:lang w:val="en-US"/>
+                            </w:rPr>
+                            <m:t>τ</m:t>
+                          </m:r>
+                        </m:den>
+                      </m:f>
+                      <m:nary>
+                        <m:naryPr>
+                          <m:chr m:val="∑"/>
+                          <m:limLoc m:val="undOvr"/>
+                          <m:ctrlPr>
+                            <w:rPr>
+                              <w:rFonts w:ascii="Cambria Math" w:eastAsiaTheme="minorEastAsia" w:hAnsi="Cambria Math"/>
+                              <w:i/>
+                              <w:lang w:val="en-US"/>
+                            </w:rPr>
+                          </m:ctrlPr>
+                        </m:naryPr>
+                        <m:sub>
+                          <m:r>
+                            <w:rPr>
+                              <w:rFonts w:ascii="Cambria Math" w:eastAsiaTheme="minorEastAsia" w:hAnsi="Cambria Math"/>
+                              <w:lang w:val="en-US"/>
+                            </w:rPr>
+                            <m:t>i=1</m:t>
+                          </m:r>
+                        </m:sub>
+                        <m:sup>
+                          <m:r>
+                            <w:rPr>
+                              <w:rFonts w:ascii="Cambria Math" w:eastAsiaTheme="minorEastAsia" w:hAnsi="Cambria Math"/>
+                              <w:lang w:val="en-US"/>
+                            </w:rPr>
+                            <m:t>n</m:t>
+                          </m:r>
+                        </m:sup>
+                        <m:e>
+                          <m:sSubSup>
+                            <m:sSubSupPr>
+                              <m:ctrlPr>
+                                <w:rPr>
+                                  <w:rFonts w:ascii="Cambria Math" w:eastAsiaTheme="minorEastAsia" w:hAnsi="Cambria Math"/>
+                                  <w:i/>
+                                  <w:lang w:val="en-US"/>
+                                </w:rPr>
+                              </m:ctrlPr>
+                            </m:sSubSupPr>
+                            <m:e>
+                              <m:r>
+                                <w:rPr>
+                                  <w:rFonts w:ascii="Cambria Math" w:eastAsiaTheme="minorEastAsia" w:hAnsi="Cambria Math"/>
+                                  <w:lang w:val="en-US"/>
+                                </w:rPr>
+                                <m:t>x</m:t>
+                              </m:r>
+                            </m:e>
+                            <m:sub>
+                              <m:r>
+                                <w:rPr>
+                                  <w:rFonts w:ascii="Cambria Math" w:eastAsiaTheme="minorEastAsia" w:hAnsi="Cambria Math"/>
+                                  <w:lang w:val="en-US"/>
+                                </w:rPr>
+                                <m:t>n</m:t>
+                              </m:r>
+                            </m:sub>
+                            <m:sup>
+                              <m:r>
+                                <w:rPr>
+                                  <w:rFonts w:ascii="Cambria Math" w:eastAsiaTheme="minorEastAsia" w:hAnsi="Cambria Math"/>
+                                  <w:lang w:val="en-US"/>
+                                </w:rPr>
+                                <m:t>2</m:t>
+                              </m:r>
+                            </m:sup>
+                          </m:sSubSup>
+                        </m:e>
+                      </m:nary>
+                    </m:sup>
+                  </m:sSup>
+                  <m:ctrlPr>
+                    <w:rPr>
+                      <w:rFonts w:ascii="Cambria Math" w:eastAsiaTheme="minorEastAsia" w:hAnsi="Cambria Math"/>
+                      <w:i/>
+                      <w:lang w:val="en-US"/>
+                    </w:rPr>
+                  </m:ctrlPr>
+                </m:e>
+              </m:d>
+              <m:r>
+                <w:rPr>
+                  <w:rFonts w:ascii="Cambria Math" w:hAnsi="Cambria Math"/>
+                  <w:lang w:val="en-US"/>
+                </w:rPr>
+                <m:t>#</m:t>
+              </m:r>
+              <m:d>
+                <m:dPr>
+                  <m:ctrlPr>
+                    <w:rPr>
+                      <w:rFonts w:ascii="Cambria Math" w:eastAsiaTheme="minorEastAsia" w:hAnsi="Cambria Math"/>
+                      <w:i/>
+                      <w:lang w:val="en-US"/>
+                    </w:rPr>
+                  </m:ctrlPr>
+                </m:dPr>
+                <m:e>
+                  <m:r>
+                    <w:rPr>
+                      <w:rFonts w:ascii="Cambria Math" w:eastAsiaTheme="minorEastAsia" w:hAnsi="Cambria Math"/>
+                      <w:lang w:val="en-US"/>
+                    </w:rPr>
+                    <m:t>3</m:t>
+                  </m:r>
+                </m:e>
+              </m:d>
               <m:ctrlPr>
                 <w:rPr>
                   <w:rFonts w:ascii="Cambria Math" w:hAnsi="Cambria Math"/>
@@ -1589,183 +2479,32 @@
                   <w:lang w:val="en-US"/>
                 </w:rPr>
               </m:ctrlPr>
-            </m:dPr>
-            <m:e>
-              <m:r>
-                <w:rPr>
-                  <w:rFonts w:ascii="Cambria Math" w:hAnsi="Cambria Math"/>
-                  <w:lang w:val="en-US"/>
-                </w:rPr>
-                <m:t>i</m:t>
-              </m:r>
             </m:e>
-          </m:d>
-          <m:r>
-            <w:rPr>
-              <w:rFonts w:ascii="Cambria Math" w:hAnsi="Cambria Math"/>
-              <w:lang w:val="en-US"/>
-            </w:rPr>
-            <m:t>=1-s(</m:t>
-          </m:r>
-          <m:r>
-            <w:rPr>
-              <w:rFonts w:ascii="Cambria Math" w:eastAsiaTheme="minorEastAsia" w:hAnsi="Cambria Math"/>
-              <w:lang w:val="en-US"/>
-            </w:rPr>
-            <m:t>1-</m:t>
-          </m:r>
-          <m:sSup>
-            <m:sSupPr>
-              <m:ctrlPr>
-                <w:rPr>
-                  <w:rFonts w:ascii="Cambria Math" w:eastAsiaTheme="minorEastAsia" w:hAnsi="Cambria Math"/>
-                  <w:i/>
-                  <w:lang w:val="en-US"/>
-                </w:rPr>
-              </m:ctrlPr>
-            </m:sSupPr>
-            <m:e>
-              <m:r>
-                <w:rPr>
-                  <w:rFonts w:ascii="Cambria Math" w:eastAsiaTheme="minorEastAsia" w:hAnsi="Cambria Math"/>
-                  <w:lang w:val="en-US"/>
-                </w:rPr>
-                <m:t>e</m:t>
-              </m:r>
-            </m:e>
-            <m:sup>
-              <m:r>
-                <w:rPr>
-                  <w:rFonts w:ascii="Cambria Math" w:eastAsiaTheme="minorEastAsia" w:hAnsi="Cambria Math"/>
-                  <w:lang w:val="en-US"/>
-                </w:rPr>
-                <m:t>-</m:t>
-              </m:r>
-              <m:f>
-                <m:fPr>
-                  <m:ctrlPr>
-                    <w:rPr>
-                      <w:rFonts w:ascii="Cambria Math" w:eastAsiaTheme="minorEastAsia" w:hAnsi="Cambria Math"/>
-                      <w:i/>
-                      <w:lang w:val="en-US"/>
-                    </w:rPr>
-                  </m:ctrlPr>
-                </m:fPr>
-                <m:num>
-                  <m:r>
-                    <w:rPr>
-                      <w:rFonts w:ascii="Cambria Math" w:eastAsiaTheme="minorEastAsia" w:hAnsi="Cambria Math"/>
-                      <w:lang w:val="en-US"/>
-                    </w:rPr>
-                    <m:t>1</m:t>
-                  </m:r>
-                </m:num>
-                <m:den>
-                  <m:r>
-                    <w:rPr>
-                      <w:rFonts w:ascii="Cambria Math" w:eastAsiaTheme="minorEastAsia" w:hAnsi="Cambria Math"/>
-                      <w:lang w:val="en-US"/>
-                    </w:rPr>
-                    <m:t>τ</m:t>
-                  </m:r>
-                </m:den>
-              </m:f>
-              <m:nary>
-                <m:naryPr>
-                  <m:chr m:val="∑"/>
-                  <m:limLoc m:val="undOvr"/>
-                  <m:ctrlPr>
-                    <w:rPr>
-                      <w:rFonts w:ascii="Cambria Math" w:eastAsiaTheme="minorEastAsia" w:hAnsi="Cambria Math"/>
-                      <w:i/>
-                      <w:lang w:val="en-US"/>
-                    </w:rPr>
-                  </m:ctrlPr>
-                </m:naryPr>
-                <m:sub>
-                  <m:r>
-                    <w:rPr>
-                      <w:rFonts w:ascii="Cambria Math" w:eastAsiaTheme="minorEastAsia" w:hAnsi="Cambria Math"/>
-                      <w:lang w:val="en-US"/>
-                    </w:rPr>
-                    <m:t>i=1</m:t>
-                  </m:r>
-                </m:sub>
-                <m:sup>
-                  <m:r>
-                    <w:rPr>
-                      <w:rFonts w:ascii="Cambria Math" w:eastAsiaTheme="minorEastAsia" w:hAnsi="Cambria Math"/>
-                      <w:lang w:val="en-US"/>
-                    </w:rPr>
-                    <m:t>n</m:t>
-                  </m:r>
-                </m:sup>
-                <m:e>
-                  <m:sSubSup>
-                    <m:sSubSupPr>
-                      <m:ctrlPr>
-                        <w:rPr>
-                          <w:rFonts w:ascii="Cambria Math" w:eastAsiaTheme="minorEastAsia" w:hAnsi="Cambria Math"/>
-                          <w:i/>
-                          <w:lang w:val="en-US"/>
-                        </w:rPr>
-                      </m:ctrlPr>
-                    </m:sSubSupPr>
-                    <m:e>
-                      <m:r>
-                        <w:rPr>
-                          <w:rFonts w:ascii="Cambria Math" w:eastAsiaTheme="minorEastAsia" w:hAnsi="Cambria Math"/>
-                          <w:lang w:val="en-US"/>
-                        </w:rPr>
-                        <m:t>x</m:t>
-                      </m:r>
-                    </m:e>
-                    <m:sub>
-                      <m:r>
-                        <w:rPr>
-                          <w:rFonts w:ascii="Cambria Math" w:eastAsiaTheme="minorEastAsia" w:hAnsi="Cambria Math"/>
-                          <w:lang w:val="en-US"/>
-                        </w:rPr>
-                        <m:t>n</m:t>
-                      </m:r>
-                    </m:sub>
-                    <m:sup>
-                      <m:r>
-                        <w:rPr>
-                          <w:rFonts w:ascii="Cambria Math" w:eastAsiaTheme="minorEastAsia" w:hAnsi="Cambria Math"/>
-                          <w:lang w:val="en-US"/>
-                        </w:rPr>
-                        <m:t>2</m:t>
-                      </m:r>
-                    </m:sup>
-                  </m:sSubSup>
-                </m:e>
-              </m:nary>
-            </m:sup>
-          </m:sSup>
-          <m:r>
-            <w:rPr>
-              <w:rFonts w:ascii="Cambria Math" w:eastAsiaTheme="minorEastAsia" w:hAnsi="Cambria Math"/>
-              <w:lang w:val="en-US"/>
-            </w:rPr>
-            <m:t>)</m:t>
-          </m:r>
+          </m:eqArr>
         </m:oMath>
       </m:oMathPara>
     </w:p>
     <w:p>
       <w:pPr>
+        <w:jc w:val="center"/>
         <w:rPr>
           <w:rFonts w:eastAsiaTheme="minorEastAsia"/>
           <w:lang w:val="en-US"/>
         </w:rPr>
       </w:pPr>
-      <w:r>
+    </w:p>
+    <w:p>
+      <w:pPr>
         <w:rPr>
           <w:rFonts w:eastAsiaTheme="minorEastAsia"/>
           <w:lang w:val="en-US"/>
         </w:rPr>
-        <w:lastRenderedPageBreak/>
+      </w:pPr>
+      <w:r>
+        <w:rPr>
+          <w:rFonts w:eastAsiaTheme="minorEastAsia"/>
+          <w:lang w:val="en-US"/>
+        </w:rPr>
         <w:t xml:space="preserve">Where s represents strength of selection, </w:t>
       </w:r>
       <m:oMath>
@@ -1869,7 +2608,13 @@
       <w:pPr>
         <w:pStyle w:val="Heading2"/>
       </w:pPr>
-      <w:r>
+    </w:p>
+    <w:p>
+      <w:pPr>
+        <w:pStyle w:val="Heading2"/>
+      </w:pPr>
+      <w:r>
+        <w:lastRenderedPageBreak/>
         <w:t>Model Parameterization</w:t>
       </w:r>
     </w:p>
@@ -1951,21 +2696,7 @@
         <w:rPr>
           <w:lang w:val="en-US"/>
         </w:rPr>
-        <w:t xml:space="preserve">’, using the </w:t>
-      </w:r>
-      <w:proofErr w:type="spellStart"/>
-      <w:r>
-        <w:rPr>
-          <w:lang w:val="en-US"/>
-        </w:rPr>
-        <w:t>maximin</w:t>
-      </w:r>
-      <w:proofErr w:type="spellEnd"/>
-      <w:r>
-        <w:rPr>
-          <w:lang w:val="en-US"/>
-        </w:rPr>
-        <w:t xml:space="preserve"> algorithm </w:t>
+        <w:t xml:space="preserve">’, using the maximin algorithm </w:t>
       </w:r>
       <w:r>
         <w:rPr>
@@ -2098,6 +2829,11 @@
         <w:rPr>
           <w:lang w:val="en-US"/>
         </w:rPr>
+      </w:r>
+      <w:r>
+        <w:rPr>
+          <w:lang w:val="en-US"/>
+        </w:rPr>
         <w:fldChar w:fldCharType="separate"/>
       </w:r>
       <w:r>
@@ -2193,6 +2929,27 @@
         <w:rPr>
           <w:lang w:val="en-US"/>
         </w:rPr>
+        <w:t xml:space="preserve"> (1 to 2</w:t>
+      </w:r>
+      <w:r>
+        <w:rPr>
+          <w:vertAlign w:val="superscript"/>
+          <w:lang w:val="en-US"/>
+        </w:rPr>
+        <w:t xml:space="preserve">32 </w:t>
+      </w:r>
+      <w:r>
+        <w:rPr>
+          <w:lang w:val="en-US"/>
+        </w:rPr>
+        <w:t>– 1)</w:t>
+      </w:r>
+      <w:bookmarkStart w:id="0" w:name="_GoBack"/>
+      <w:bookmarkEnd w:id="0"/>
+      <w:r>
+        <w:rPr>
+          <w:lang w:val="en-US"/>
+        </w:rPr>
         <w:t xml:space="preserve"> using the </w:t>
       </w:r>
       <w:proofErr w:type="spellStart"/>
@@ -2322,7 +3079,6 @@
         <w:t xml:space="preserve">a </w:t>
       </w:r>
       <w:proofErr w:type="spellStart"/>
-      <w:proofErr w:type="gramStart"/>
       <w:r>
         <w:rPr>
           <w:lang w:val="en-US"/>
@@ -2330,7 +3086,6 @@
         <w:t>SLiM</w:t>
       </w:r>
       <w:proofErr w:type="spellEnd"/>
-      <w:proofErr w:type="gramEnd"/>
       <w:r>
         <w:rPr>
           <w:lang w:val="en-US"/>
@@ -2350,131 +3105,110 @@
           <w:lang w:val="en-US"/>
         </w:rPr>
       </w:pPr>
-      <w:r>
-        <w:rPr>
-          <w:lang w:val="en-US"/>
-        </w:rPr>
-        <w:t xml:space="preserve">Genome wide recombination rate refers to the singular recombination rate used across the entire simulated genome. </w:t>
-      </w:r>
-    </w:p>
-    <w:p>
-      <w:pPr>
-        <w:rPr>
-          <w:lang w:val="en-US"/>
-        </w:rPr>
-      </w:pPr>
-      <w:r>
-        <w:rPr>
-          <w:lang w:val="en-US"/>
-        </w:rPr>
-        <w:t>The ratio of deleterious mutations refers to the number of non-trait mutations that occur relative to trait mutations, with a purely deleterious effect on fitness. This compounds with fitness values from phenotypes in the selection model.</w:t>
-      </w:r>
-    </w:p>
-    <w:p>
-      <w:pPr>
-        <w:rPr>
-          <w:lang w:val="en-US"/>
-        </w:rPr>
-      </w:pPr>
-      <w:r>
-        <w:rPr>
-          <w:lang w:val="en-US"/>
-        </w:rPr>
-        <w:t xml:space="preserve">The rate of universal pleiotropy refers to the proportion of trait mutations that affect all traits rather than a single trait. While </w:t>
-      </w:r>
-      <w:r>
-        <w:rPr>
-          <w:lang w:val="en-US"/>
-        </w:rPr>
-        <w:t>100 loci control a trait independently by default, this may be changed by this parameter, however it is unbiased between traits so ratios of loci affecting a trait will remain constant, especially across multiple replicates.</w:t>
-      </w:r>
-    </w:p>
-    <w:p>
-      <w:pPr>
-        <w:rPr>
-          <w:lang w:val="en-US"/>
-        </w:rPr>
-      </w:pPr>
-      <w:r>
-        <w:rPr>
-          <w:lang w:val="en-US"/>
-        </w:rPr>
-        <w:t>The mutational correlation</w:t>
-      </w:r>
-      <w:r>
-        <w:rPr>
-          <w:lang w:val="en-US"/>
-        </w:rPr>
-        <w:t xml:space="preserve"> between additive effects of pleiotropic mutations determines the similarity of </w:t>
-      </w:r>
-      <w:r>
-        <w:rPr>
-          <w:lang w:val="en-US"/>
-        </w:rPr>
-        <w:t xml:space="preserve">trait effects </w:t>
-      </w:r>
-      <w:r>
-        <w:rPr>
-          <w:lang w:val="en-US"/>
-        </w:rPr>
-        <w:t>between traits for the same pleiotropic mutation</w:t>
-      </w:r>
-      <w:r>
-        <w:rPr>
-          <w:lang w:val="en-US"/>
-        </w:rPr>
-        <w:t>.</w:t>
-      </w:r>
-    </w:p>
-    <w:p>
-      <w:pPr>
-        <w:rPr>
-          <w:lang w:val="en-US"/>
-        </w:rPr>
-      </w:pPr>
-      <w:r>
-        <w:rPr>
-          <w:lang w:val="en-US"/>
-        </w:rPr>
-        <w:t xml:space="preserve">Additive effect size controls the variance of trait effect size around mean 0, so that </w:t>
-      </w:r>
-      <w:proofErr w:type="gramStart"/>
-      <w:r>
-        <w:rPr>
-          <w:lang w:val="en-US"/>
-        </w:rPr>
-        <w:t>N(</w:t>
-      </w:r>
-      <w:proofErr w:type="gramEnd"/>
-      <w:r>
-        <w:rPr>
-          <w:lang w:val="en-US"/>
-        </w:rPr>
-        <w:t>0, λ).</w:t>
-      </w:r>
-    </w:p>
-    <w:p>
-      <w:pPr>
-        <w:rPr>
-          <w:lang w:val="en-US"/>
-        </w:rPr>
-      </w:pPr>
-    </w:p>
-    <w:p>
-      <w:pPr>
-        <w:rPr>
-          <w:lang w:val="en-US"/>
-        </w:rPr>
-      </w:pPr>
-    </w:p>
-    <w:p>
-      <w:pPr>
-        <w:rPr>
-          <w:lang w:val="en-US"/>
-        </w:rPr>
-      </w:pPr>
-      <w:bookmarkStart w:id="0" w:name="_GoBack"/>
-      <w:bookmarkEnd w:id="0"/>
+    </w:p>
+    <w:p>
+      <w:pPr>
+        <w:rPr>
+          <w:lang w:val="en-US"/>
+        </w:rPr>
+      </w:pPr>
+    </w:p>
+    <w:p>
+      <w:pPr>
+        <w:rPr>
+          <w:lang w:val="en-US"/>
+        </w:rPr>
+      </w:pPr>
+    </w:p>
+    <w:p>
+      <w:pPr>
+        <w:rPr>
+          <w:lang w:val="en-US"/>
+        </w:rPr>
+      </w:pPr>
+    </w:p>
+    <w:p>
+      <w:pPr>
+        <w:rPr>
+          <w:lang w:val="en-US"/>
+        </w:rPr>
+      </w:pPr>
+    </w:p>
+    <w:p>
+      <w:pPr>
+        <w:rPr>
+          <w:lang w:val="en-US"/>
+        </w:rPr>
+      </w:pPr>
+    </w:p>
+    <w:p>
+      <w:pPr>
+        <w:rPr>
+          <w:lang w:val="en-US"/>
+        </w:rPr>
+      </w:pPr>
+    </w:p>
+    <w:p>
+      <w:pPr>
+        <w:rPr>
+          <w:lang w:val="en-US"/>
+        </w:rPr>
+      </w:pPr>
+    </w:p>
+    <w:p>
+      <w:pPr>
+        <w:rPr>
+          <w:lang w:val="en-US"/>
+        </w:rPr>
+      </w:pPr>
+    </w:p>
+    <w:p>
+      <w:pPr>
+        <w:rPr>
+          <w:lang w:val="en-US"/>
+        </w:rPr>
+      </w:pPr>
+    </w:p>
+    <w:p>
+      <w:pPr>
+        <w:rPr>
+          <w:lang w:val="en-US"/>
+        </w:rPr>
+      </w:pPr>
+    </w:p>
+    <w:p>
+      <w:pPr>
+        <w:rPr>
+          <w:lang w:val="en-US"/>
+        </w:rPr>
+      </w:pPr>
+    </w:p>
+    <w:p>
+      <w:pPr>
+        <w:rPr>
+          <w:lang w:val="en-US"/>
+        </w:rPr>
+      </w:pPr>
+    </w:p>
+    <w:p>
+      <w:pPr>
+        <w:rPr>
+          <w:lang w:val="en-US"/>
+        </w:rPr>
+      </w:pPr>
+    </w:p>
+    <w:p>
+      <w:pPr>
+        <w:rPr>
+          <w:lang w:val="en-US"/>
+        </w:rPr>
+        <w:sectPr>
+          <w:pgSz w:w="12240" w:h="15840"/>
+          <w:pgMar w:top="1440" w:right="1440" w:bottom="1440" w:left="1440" w:header="720" w:footer="720" w:gutter="0"/>
+          <w:cols w:space="720"/>
+          <w:docGrid w:linePitch="360"/>
+        </w:sectPr>
+      </w:pPr>
     </w:p>
     <w:p>
       <w:pPr>
@@ -2493,19 +3227,24 @@
     <w:tbl>
       <w:tblPr>
         <w:tblStyle w:val="TableGrid"/>
-        <w:tblW w:w="0" w:type="auto"/>
+        <w:tblW w:w="14029" w:type="dxa"/>
         <w:tblLook w:val="04A0" w:firstRow="1" w:lastRow="0" w:firstColumn="1" w:lastColumn="0" w:noHBand="0" w:noVBand="1"/>
       </w:tblPr>
       <w:tblGrid>
-        <w:gridCol w:w="2579"/>
-        <w:gridCol w:w="1977"/>
-        <w:gridCol w:w="2383"/>
-        <w:gridCol w:w="2411"/>
+        <w:gridCol w:w="1724"/>
+        <w:gridCol w:w="1106"/>
+        <w:gridCol w:w="1843"/>
+        <w:gridCol w:w="6804"/>
+        <w:gridCol w:w="2552"/>
       </w:tblGrid>
       <w:tr>
+        <w:trPr>
+          <w:cantSplit/>
+          <w:trHeight w:val="1134"/>
+        </w:trPr>
         <w:tc>
           <w:tcPr>
-            <w:tcW w:w="2579" w:type="dxa"/>
+            <w:tcW w:w="1724" w:type="dxa"/>
           </w:tcPr>
           <w:p>
             <w:pPr>
@@ -2523,7 +3262,7 @@
         </w:tc>
         <w:tc>
           <w:tcPr>
-            <w:tcW w:w="1977" w:type="dxa"/>
+            <w:tcW w:w="1106" w:type="dxa"/>
           </w:tcPr>
           <w:p>
             <w:pPr>
@@ -2541,7 +3280,7 @@
         </w:tc>
         <w:tc>
           <w:tcPr>
-            <w:tcW w:w="2383" w:type="dxa"/>
+            <w:tcW w:w="1843" w:type="dxa"/>
           </w:tcPr>
           <w:p>
             <w:pPr>
@@ -2559,7 +3298,25 @@
         </w:tc>
         <w:tc>
           <w:tcPr>
-            <w:tcW w:w="2411" w:type="dxa"/>
+            <w:tcW w:w="6804" w:type="dxa"/>
+          </w:tcPr>
+          <w:p>
+            <w:pPr>
+              <w:rPr>
+                <w:lang w:val="en-US"/>
+              </w:rPr>
+            </w:pPr>
+            <w:r>
+              <w:rPr>
+                <w:lang w:val="en-US"/>
+              </w:rPr>
+              <w:t>Description</w:t>
+            </w:r>
+          </w:p>
+        </w:tc>
+        <w:tc>
+          <w:tcPr>
+            <w:tcW w:w="2552" w:type="dxa"/>
           </w:tcPr>
           <w:p>
             <w:pPr>
@@ -2577,9 +3334,13 @@
         </w:tc>
       </w:tr>
       <w:tr>
+        <w:trPr>
+          <w:cantSplit/>
+          <w:trHeight w:val="1134"/>
+        </w:trPr>
         <w:tc>
           <w:tcPr>
-            <w:tcW w:w="2579" w:type="dxa"/>
+            <w:tcW w:w="1724" w:type="dxa"/>
           </w:tcPr>
           <w:p>
             <w:pPr>
@@ -2597,7 +3358,7 @@
         </w:tc>
         <w:tc>
           <w:tcPr>
-            <w:tcW w:w="1977" w:type="dxa"/>
+            <w:tcW w:w="1106" w:type="dxa"/>
           </w:tcPr>
           <w:p>
             <w:pPr>
@@ -2615,7 +3376,7 @@
         </w:tc>
         <w:tc>
           <w:tcPr>
-            <w:tcW w:w="2383" w:type="dxa"/>
+            <w:tcW w:w="1843" w:type="dxa"/>
           </w:tcPr>
           <w:p>
             <w:pPr>
@@ -2664,7 +3425,38 @@
         </w:tc>
         <w:tc>
           <w:tcPr>
-            <w:tcW w:w="2411" w:type="dxa"/>
+            <w:tcW w:w="6804" w:type="dxa"/>
+          </w:tcPr>
+          <w:p>
+            <w:pPr>
+              <w:rPr>
+                <w:lang w:val="en-US"/>
+              </w:rPr>
+            </w:pPr>
+            <w:r>
+              <w:rPr>
+                <w:lang w:val="en-US"/>
+              </w:rPr>
+              <w:t>T</w:t>
+            </w:r>
+            <w:r>
+              <w:rPr>
+                <w:lang w:val="en-US"/>
+              </w:rPr>
+              <w:t xml:space="preserve">he singular recombination rate used across the entire simulated genome. </w:t>
+            </w:r>
+          </w:p>
+          <w:p>
+            <w:pPr>
+              <w:rPr>
+                <w:lang w:val="en-US"/>
+              </w:rPr>
+            </w:pPr>
+          </w:p>
+        </w:tc>
+        <w:tc>
+          <w:tcPr>
+            <w:tcW w:w="2552" w:type="dxa"/>
           </w:tcPr>
           <w:p>
             <w:pPr>
@@ -2690,9 +3482,13 @@
         </w:tc>
       </w:tr>
       <w:tr>
+        <w:trPr>
+          <w:cantSplit/>
+          <w:trHeight w:val="1134"/>
+        </w:trPr>
         <w:tc>
           <w:tcPr>
-            <w:tcW w:w="2579" w:type="dxa"/>
+            <w:tcW w:w="1724" w:type="dxa"/>
           </w:tcPr>
           <w:p>
             <w:pPr>
@@ -2710,7 +3506,7 @@
         </w:tc>
         <w:tc>
           <w:tcPr>
-            <w:tcW w:w="1977" w:type="dxa"/>
+            <w:tcW w:w="1106" w:type="dxa"/>
           </w:tcPr>
           <w:p>
             <w:pPr>
@@ -2728,7 +3524,7 @@
         </w:tc>
         <w:tc>
           <w:tcPr>
-            <w:tcW w:w="2383" w:type="dxa"/>
+            <w:tcW w:w="1843" w:type="dxa"/>
           </w:tcPr>
           <w:p>
             <w:pPr>
@@ -2746,7 +3542,25 @@
         </w:tc>
         <w:tc>
           <w:tcPr>
-            <w:tcW w:w="2411" w:type="dxa"/>
+            <w:tcW w:w="6804" w:type="dxa"/>
+          </w:tcPr>
+          <w:p>
+            <w:pPr>
+              <w:rPr>
+                <w:lang w:val="en-US"/>
+              </w:rPr>
+            </w:pPr>
+            <w:r>
+              <w:rPr>
+                <w:lang w:val="en-US"/>
+              </w:rPr>
+              <w:t>the number of non-trait mutations that occur relative to trait mutations, with a purely deleterious effect on fitness. This compounds with fitness values from phenotypes in the selection model.</w:t>
+            </w:r>
+          </w:p>
+        </w:tc>
+        <w:tc>
+          <w:tcPr>
+            <w:tcW w:w="2552" w:type="dxa"/>
           </w:tcPr>
           <w:p>
             <w:pPr>
@@ -2758,9 +3572,13 @@
         </w:tc>
       </w:tr>
       <w:tr>
+        <w:trPr>
+          <w:cantSplit/>
+          <w:trHeight w:val="1134"/>
+        </w:trPr>
         <w:tc>
           <w:tcPr>
-            <w:tcW w:w="2579" w:type="dxa"/>
+            <w:tcW w:w="1724" w:type="dxa"/>
           </w:tcPr>
           <w:p>
             <w:pPr>
@@ -2778,7 +3596,7 @@
         </w:tc>
         <w:tc>
           <w:tcPr>
-            <w:tcW w:w="1977" w:type="dxa"/>
+            <w:tcW w:w="1106" w:type="dxa"/>
           </w:tcPr>
           <w:p>
             <w:pPr>
@@ -2796,7 +3614,7 @@
         </w:tc>
         <w:tc>
           <w:tcPr>
-            <w:tcW w:w="2383" w:type="dxa"/>
+            <w:tcW w:w="1843" w:type="dxa"/>
           </w:tcPr>
           <w:p>
             <w:pPr>
@@ -2814,7 +3632,31 @@
         </w:tc>
         <w:tc>
           <w:tcPr>
-            <w:tcW w:w="2411" w:type="dxa"/>
+            <w:tcW w:w="6804" w:type="dxa"/>
+          </w:tcPr>
+          <w:p>
+            <w:pPr>
+              <w:rPr>
+                <w:lang w:val="en-US"/>
+              </w:rPr>
+            </w:pPr>
+            <w:r>
+              <w:rPr>
+                <w:lang w:val="en-US"/>
+              </w:rPr>
+              <w:t>The p</w:t>
+            </w:r>
+            <w:r>
+              <w:rPr>
+                <w:lang w:val="en-US"/>
+              </w:rPr>
+              <w:t>roportion of trait mutations that affect all traits rather than a single trait. While 100 loci control a trait independently by default, this may be changed by this parameter, however it is unbiased between traits so ratios of loci affecting a trait will remain constant, especially across multiple replicates.</w:t>
+            </w:r>
+          </w:p>
+        </w:tc>
+        <w:tc>
+          <w:tcPr>
+            <w:tcW w:w="2552" w:type="dxa"/>
           </w:tcPr>
           <w:p>
             <w:pPr>
@@ -2840,9 +3682,13 @@
         </w:tc>
       </w:tr>
       <w:tr>
+        <w:trPr>
+          <w:cantSplit/>
+          <w:trHeight w:val="1134"/>
+        </w:trPr>
         <w:tc>
           <w:tcPr>
-            <w:tcW w:w="2579" w:type="dxa"/>
+            <w:tcW w:w="1724" w:type="dxa"/>
           </w:tcPr>
           <w:p>
             <w:pPr>
@@ -2854,13 +3700,25 @@
               <w:rPr>
                 <w:lang w:val="en-US"/>
               </w:rPr>
-              <w:t>Mutational correlation between additive effects of pleiotropic mutations</w:t>
+              <w:t xml:space="preserve">Mutational </w:t>
+            </w:r>
+            <w:r>
+              <w:rPr>
+                <w:lang w:val="en-US"/>
+              </w:rPr>
+              <w:t xml:space="preserve">pleiotropic </w:t>
+            </w:r>
+            <w:r>
+              <w:rPr>
+                <w:lang w:val="en-US"/>
+              </w:rPr>
+              <w:t xml:space="preserve">correlation </w:t>
             </w:r>
           </w:p>
         </w:tc>
         <w:tc>
           <w:tcPr>
-            <w:tcW w:w="1977" w:type="dxa"/>
+            <w:tcW w:w="1106" w:type="dxa"/>
           </w:tcPr>
           <w:p>
             <w:pPr>
@@ -2878,7 +3736,7 @@
         </w:tc>
         <w:tc>
           <w:tcPr>
-            <w:tcW w:w="2383" w:type="dxa"/>
+            <w:tcW w:w="1843" w:type="dxa"/>
           </w:tcPr>
           <w:p>
             <w:pPr>
@@ -2896,7 +3754,32 @@
         </w:tc>
         <w:tc>
           <w:tcPr>
-            <w:tcW w:w="2411" w:type="dxa"/>
+            <w:tcW w:w="6804" w:type="dxa"/>
+          </w:tcPr>
+          <w:p>
+            <w:pPr>
+              <w:rPr>
+                <w:lang w:val="en-US"/>
+              </w:rPr>
+            </w:pPr>
+            <w:r>
+              <w:rPr>
+                <w:lang w:val="en-US"/>
+              </w:rPr>
+              <w:t>The mutational correlation between additive effects of pleiotropic mutations determines the similarity of trait effects between traits for the same pleiotropic mutation.</w:t>
+            </w:r>
+          </w:p>
+          <w:p>
+            <w:pPr>
+              <w:rPr>
+                <w:lang w:val="en-US"/>
+              </w:rPr>
+            </w:pPr>
+          </w:p>
+        </w:tc>
+        <w:tc>
+          <w:tcPr>
+            <w:tcW w:w="2552" w:type="dxa"/>
           </w:tcPr>
           <w:p>
             <w:pPr>
@@ -2908,9 +3791,13 @@
         </w:tc>
       </w:tr>
       <w:tr>
+        <w:trPr>
+          <w:cantSplit/>
+          <w:trHeight w:val="1134"/>
+        </w:trPr>
         <w:tc>
           <w:tcPr>
-            <w:tcW w:w="2579" w:type="dxa"/>
+            <w:tcW w:w="1724" w:type="dxa"/>
           </w:tcPr>
           <w:p>
             <w:pPr>
@@ -2928,7 +3815,7 @@
         </w:tc>
         <w:tc>
           <w:tcPr>
-            <w:tcW w:w="1977" w:type="dxa"/>
+            <w:tcW w:w="1106" w:type="dxa"/>
           </w:tcPr>
           <w:p>
             <w:pPr>
@@ -2946,7 +3833,7 @@
         </w:tc>
         <w:tc>
           <w:tcPr>
-            <w:tcW w:w="2383" w:type="dxa"/>
+            <w:tcW w:w="1843" w:type="dxa"/>
           </w:tcPr>
           <w:p>
             <w:pPr>
@@ -2964,7 +3851,32 @@
         </w:tc>
         <w:tc>
           <w:tcPr>
-            <w:tcW w:w="2411" w:type="dxa"/>
+            <w:tcW w:w="6804" w:type="dxa"/>
+          </w:tcPr>
+          <w:p>
+            <w:pPr>
+              <w:rPr>
+                <w:lang w:val="en-US"/>
+              </w:rPr>
+            </w:pPr>
+            <w:r>
+              <w:rPr>
+                <w:lang w:val="en-US"/>
+              </w:rPr>
+              <w:t>Additive effect size controls the variance of trait effect size around mean 0, so that N(0, λ).</w:t>
+            </w:r>
+          </w:p>
+          <w:p>
+            <w:pPr>
+              <w:rPr>
+                <w:lang w:val="en-US"/>
+              </w:rPr>
+            </w:pPr>
+          </w:p>
+        </w:tc>
+        <w:tc>
+          <w:tcPr>
+            <w:tcW w:w="2552" w:type="dxa"/>
           </w:tcPr>
           <w:p>
             <w:pPr>
@@ -2982,9 +3894,13 @@
         </w:tc>
       </w:tr>
       <w:tr>
+        <w:trPr>
+          <w:cantSplit/>
+          <w:trHeight w:val="1134"/>
+        </w:trPr>
         <w:tc>
           <w:tcPr>
-            <w:tcW w:w="2579" w:type="dxa"/>
+            <w:tcW w:w="1724" w:type="dxa"/>
           </w:tcPr>
           <w:p>
             <w:pPr>
@@ -3002,7 +3918,7 @@
         </w:tc>
         <w:tc>
           <w:tcPr>
-            <w:tcW w:w="1977" w:type="dxa"/>
+            <w:tcW w:w="1106" w:type="dxa"/>
           </w:tcPr>
           <w:p>
             <w:pPr>
@@ -3020,7 +3936,7 @@
         </w:tc>
         <w:tc>
           <w:tcPr>
-            <w:tcW w:w="2383" w:type="dxa"/>
+            <w:tcW w:w="1843" w:type="dxa"/>
           </w:tcPr>
           <w:p>
             <w:pPr>
@@ -3034,19 +3950,35 @@
               </w:rPr>
               <w:t xml:space="preserve">10 to </w:t>
             </w:r>
-            <w:proofErr w:type="gramStart"/>
             <w:r>
               <w:rPr>
                 <w:lang w:val="en-US"/>
               </w:rPr>
-              <w:t>100 ?</w:t>
+              <w:t>10000</w:t>
             </w:r>
-            <w:proofErr w:type="gramEnd"/>
           </w:p>
         </w:tc>
         <w:tc>
           <w:tcPr>
-            <w:tcW w:w="2411" w:type="dxa"/>
+            <w:tcW w:w="6804" w:type="dxa"/>
+          </w:tcPr>
+          <w:p>
+            <w:pPr>
+              <w:rPr>
+                <w:lang w:val="en-US"/>
+              </w:rPr>
+            </w:pPr>
+            <w:r>
+              <w:rPr>
+                <w:lang w:val="en-US"/>
+              </w:rPr>
+              <w:t>The parameter that controls the curve of the fitness function (eq. 3), with higher values resulting in a smaller difference in fitness between trait-differing individuals.</w:t>
+            </w:r>
+          </w:p>
+        </w:tc>
+        <w:tc>
+          <w:tcPr>
+            <w:tcW w:w="2552" w:type="dxa"/>
           </w:tcPr>
           <w:p>
             <w:pPr>
@@ -3063,19 +3995,13 @@
         <w:rPr>
           <w:lang w:val="en-US"/>
         </w:rPr>
-      </w:pPr>
-      <w:r>
-        <w:rPr>
-          <w:lang w:val="en-US"/>
-        </w:rPr>
-        <w:t xml:space="preserve"> </w:t>
-      </w:r>
-      <w:r>
-        <w:rPr>
-          <w:lang w:val="en-US"/>
-        </w:rPr>
-        <w:t xml:space="preserve"> </w:t>
-      </w:r>
+        <w:sectPr>
+          <w:pgSz w:w="15840" w:h="12240" w:orient="landscape" w:code="1"/>
+          <w:pgMar w:top="1440" w:right="1440" w:bottom="1440" w:left="1440" w:header="720" w:footer="720" w:gutter="0"/>
+          <w:cols w:space="720"/>
+          <w:docGrid w:linePitch="360"/>
+        </w:sectPr>
+      </w:pPr>
     </w:p>
     <w:p>
       <w:pPr>
@@ -3108,16 +4034,7 @@
         <w:fldChar w:fldCharType="separate"/>
       </w:r>
       <w:r>
-        <w:t>Aston, E., A. Channon, R. V. Belavkin, D. R. Gifford, R. Krasovec</w:t>
-      </w:r>
-      <w:r>
-        <w:rPr>
-          <w:i/>
-        </w:rPr>
-        <w:t xml:space="preserve"> et al.</w:t>
-      </w:r>
-      <w:r>
-        <w:t>, 2017 Critical mutation rate has an exponential dependence on population size for eukaryotic-length genomes with crossover. Sci Rep 7</w:t>
+        <w:t>Aguirre, J. D., E. Hine, K. McGuigan and M. W. Blows, 2014 Comparing G: multivariate analysis of genetic variation in multiple populations. Heredity 112</w:t>
       </w:r>
       <w:r>
         <w:rPr>
@@ -3126,7 +4043,7 @@
         <w:t>:</w:t>
       </w:r>
       <w:r>
-        <w:t xml:space="preserve"> 15519.</w:t>
+        <w:t xml:space="preserve"> 21-29.</w:t>
       </w:r>
     </w:p>
     <w:p>
@@ -3136,7 +4053,16 @@
         <w:ind w:left="720" w:hanging="720"/>
       </w:pPr>
       <w:r>
-        <w:t>Lynch, M., and R. Lande, 1998 The critical effective size for a genetically secure population. Animal Conservation 1</w:t>
+        <w:t>Aston, E., A. Channon, R. V. Belavkin, D. R. Gifford, R. Krasovec</w:t>
+      </w:r>
+      <w:r>
+        <w:rPr>
+          <w:i/>
+        </w:rPr>
+        <w:t xml:space="preserve"> et al.</w:t>
+      </w:r>
+      <w:r>
+        <w:t>, 2017 Critical Mutation Rate has an Exponential Dependence on Population Size for Eukaryotic-length Genomes with Crossover. Sci Rep 7</w:t>
       </w:r>
       <w:r>
         <w:rPr>
@@ -3145,7 +4071,7 @@
         <w:t>:</w:t>
       </w:r>
       <w:r>
-        <w:t xml:space="preserve"> 70-72.</w:t>
+        <w:t xml:space="preserve"> 15519.</w:t>
       </w:r>
     </w:p>
     <w:p>
@@ -3155,16 +4081,7 @@
         <w:ind w:left="720" w:hanging="720"/>
       </w:pPr>
       <w:r>
-        <w:t>Melo, D., G. Garcia, A. Hubbe, A. P. Assis and G. Marroig, 2015 EvolQG - an R package for evolutionary quantitative genetics. F1000Research 4</w:t>
-      </w:r>
-      <w:r>
-        <w:rPr>
-          <w:b/>
-        </w:rPr>
-        <w:t>:</w:t>
-      </w:r>
-      <w:r>
-        <w:t xml:space="preserve"> 925.</w:t>
+        <w:t>Careau, V., M. E. Wolak, P. A. Carter and T. Garland, Jr., 2015 Evolution of the additive genetic variance-covariance matrix under continuous directional selection on a complex behavioural phenotype. Proc Biol Sci 282.</w:t>
       </w:r>
     </w:p>
     <w:p>
@@ -3174,7 +4091,45 @@
         <w:ind w:left="720" w:hanging="720"/>
       </w:pPr>
       <w:r>
-        <w:t>R Developmental Core Team, 2019 R: A language and environment for statistical computing. R Foundation for Statistical Computing, Vienna, Austria.</w:t>
+        <w:t>Lynch, M., and R. Lande, 1998 The critical effective size for a genetically secure population. Animal Conservation 1</w:t>
+      </w:r>
+      <w:r>
+        <w:rPr>
+          <w:b/>
+        </w:rPr>
+        <w:t>:</w:t>
+      </w:r>
+      <w:r>
+        <w:t xml:space="preserve"> 70-72.</w:t>
+      </w:r>
+    </w:p>
+    <w:p>
+      <w:pPr>
+        <w:pStyle w:val="EndNoteBibliography"/>
+        <w:spacing w:after="0"/>
+        <w:ind w:left="720" w:hanging="720"/>
+      </w:pPr>
+      <w:r>
+        <w:t>Melo, D., G. Garcia, A. Hubbe, A. P. Assis and G. Marroig, 2015 EvolQG - An R package for evolutionary quantitative genetics. F1000Research 4</w:t>
+      </w:r>
+      <w:r>
+        <w:rPr>
+          <w:b/>
+        </w:rPr>
+        <w:t>:</w:t>
+      </w:r>
+      <w:r>
+        <w:t xml:space="preserve"> 925.</w:t>
+      </w:r>
+    </w:p>
+    <w:p>
+      <w:pPr>
+        <w:pStyle w:val="EndNoteBibliography"/>
+        <w:spacing w:after="0"/>
+        <w:ind w:left="720" w:hanging="720"/>
+      </w:pPr>
+      <w:r>
+        <w:t>R Developmental Core Team, 2019 R: A language and environment for statistical computing, pp. R Foundation for Statistical Computing, Vienna, Austria.</w:t>
       </w:r>
     </w:p>
     <w:p>
@@ -3183,7 +4138,7 @@
         <w:ind w:left="720" w:hanging="720"/>
       </w:pPr>
       <w:r>
-        <w:t>Thornton, K. R., 2019 Polygenic adaptation to an environmental shift: Temporal dynamics of variation under gaussian stabilizing selection and additive effects on a single trait. Genetics 213</w:t>
+        <w:t>Thornton, K. R., 2019 Polygenic Adaptation to an Environmental Shift: Temporal Dynamics of Variation Under Gaussian Stabilizing Selection and Additive Effects on a Single Trait. Genetics 213</w:t>
       </w:r>
       <w:r>
         <w:rPr>
@@ -3209,7 +4164,7 @@
       </w:r>
     </w:p>
     <w:sectPr>
-      <w:pgSz w:w="12240" w:h="15840"/>
+      <w:pgSz w:w="12240" w:h="15840" w:code="1"/>
       <w:pgMar w:top="1440" w:right="1440" w:bottom="1440" w:left="1440" w:header="720" w:footer="720" w:gutter="0"/>
       <w:cols w:space="720"/>
       <w:docGrid w:linePitch="360"/>
@@ -3219,7 +4174,7 @@
 </file>
 
 <file path=word/numbering.xml><?xml version="1.0" encoding="utf-8"?>
-<w:numbering xmlns:wpc="http://schemas.microsoft.com/office/word/2010/wordprocessingCanvas" xmlns:mc="http://schemas.openxmlformats.org/markup-compatibility/2006" xmlns:o="urn:schemas-microsoft-com:office:office" xmlns:r="http://schemas.openxmlformats.org/officeDocument/2006/relationships" xmlns:m="http://schemas.openxmlformats.org/officeDocument/2006/math" xmlns:v="urn:schemas-microsoft-com:vml" xmlns:wp14="http://schemas.microsoft.com/office/word/2010/wordprocessingDrawing" xmlns:wp="http://schemas.openxmlformats.org/drawingml/2006/wordprocessingDrawing" xmlns:w10="urn:schemas-microsoft-com:office:word" xmlns:w="http://schemas.openxmlformats.org/wordprocessingml/2006/main" xmlns:w14="http://schemas.microsoft.com/office/word/2010/wordml" xmlns:w15="http://schemas.microsoft.com/office/word/2012/wordml" xmlns:wpg="http://schemas.microsoft.com/office/word/2010/wordprocessingGroup" xmlns:wpi="http://schemas.microsoft.com/office/word/2010/wordprocessingInk" xmlns:wne="http://schemas.microsoft.com/office/word/2006/wordml" xmlns:wps="http://schemas.microsoft.com/office/word/2010/wordprocessingShape" mc:Ignorable="w14 w15 wp14">
+<w:numbering xmlns:wpc="http://schemas.microsoft.com/office/word/2010/wordprocessingCanvas" xmlns:cx="http://schemas.microsoft.com/office/drawing/2014/chartex" xmlns:cx1="http://schemas.microsoft.com/office/drawing/2015/9/8/chartex" xmlns:cx2="http://schemas.microsoft.com/office/drawing/2015/10/21/chartex" xmlns:cx3="http://schemas.microsoft.com/office/drawing/2016/5/9/chartex" xmlns:cx4="http://schemas.microsoft.com/office/drawing/2016/5/10/chartex" xmlns:cx5="http://schemas.microsoft.com/office/drawing/2016/5/11/chartex" xmlns:cx6="http://schemas.microsoft.com/office/drawing/2016/5/12/chartex" xmlns:cx7="http://schemas.microsoft.com/office/drawing/2016/5/13/chartex" xmlns:cx8="http://schemas.microsoft.com/office/drawing/2016/5/14/chartex" xmlns:mc="http://schemas.openxmlformats.org/markup-compatibility/2006" xmlns:aink="http://schemas.microsoft.com/office/drawing/2016/ink" xmlns:am3d="http://schemas.microsoft.com/office/drawing/2017/model3d" xmlns:o="urn:schemas-microsoft-com:office:office" xmlns:r="http://schemas.openxmlformats.org/officeDocument/2006/relationships" xmlns:m="http://schemas.openxmlformats.org/officeDocument/2006/math" xmlns:v="urn:schemas-microsoft-com:vml" xmlns:wp14="http://schemas.microsoft.com/office/word/2010/wordprocessingDrawing" xmlns:wp="http://schemas.openxmlformats.org/drawingml/2006/wordprocessingDrawing" xmlns:w10="urn:schemas-microsoft-com:office:word" xmlns:w="http://schemas.openxmlformats.org/wordprocessingml/2006/main" xmlns:w14="http://schemas.microsoft.com/office/word/2010/wordml" xmlns:w15="http://schemas.microsoft.com/office/word/2012/wordml" xmlns:w16cid="http://schemas.microsoft.com/office/word/2016/wordml/cid" xmlns:w16se="http://schemas.microsoft.com/office/word/2015/wordml/symex" xmlns:wpg="http://schemas.microsoft.com/office/word/2010/wordprocessingGroup" xmlns:wpi="http://schemas.microsoft.com/office/word/2010/wordprocessingInk" xmlns:wne="http://schemas.microsoft.com/office/word/2006/wordml" xmlns:wps="http://schemas.microsoft.com/office/word/2010/wordprocessingShape" mc:Ignorable="w14 w15 w16se w16cid wp14">
   <w:abstractNum w:abstractNumId="0" w15:restartNumberingAfterBreak="0">
     <w:nsid w:val="21DB131B"/>
     <w:multiLevelType w:val="hybridMultilevel"/>
@@ -3339,7 +4294,7 @@
 </file>
 
 <file path=word/styles.xml><?xml version="1.0" encoding="utf-8"?>
-<w:styles xmlns:mc="http://schemas.openxmlformats.org/markup-compatibility/2006" xmlns:r="http://schemas.openxmlformats.org/officeDocument/2006/relationships" xmlns:w="http://schemas.openxmlformats.org/wordprocessingml/2006/main" xmlns:w14="http://schemas.microsoft.com/office/word/2010/wordml" xmlns:w15="http://schemas.microsoft.com/office/word/2012/wordml" mc:Ignorable="w14 w15">
+<w:styles xmlns:mc="http://schemas.openxmlformats.org/markup-compatibility/2006" xmlns:r="http://schemas.openxmlformats.org/officeDocument/2006/relationships" xmlns:w="http://schemas.openxmlformats.org/wordprocessingml/2006/main" xmlns:w14="http://schemas.microsoft.com/office/word/2010/wordml" xmlns:w15="http://schemas.microsoft.com/office/word/2012/wordml" xmlns:w16cid="http://schemas.microsoft.com/office/word/2016/wordml/cid" xmlns:w16se="http://schemas.microsoft.com/office/word/2015/wordml/symex" mc:Ignorable="w14 w15 w16se w16cid">
   <w:docDefaults>
     <w:rPrDefault>
       <w:rPr>
@@ -3355,7 +4310,7 @@
       </w:pPr>
     </w:pPrDefault>
   </w:docDefaults>
-  <w:latentStyles w:defLockedState="0" w:defUIPriority="99" w:defSemiHidden="0" w:defUnhideWhenUsed="0" w:defQFormat="0" w:count="371">
+  <w:latentStyles w:defLockedState="0" w:defUIPriority="99" w:defSemiHidden="0" w:defUnhideWhenUsed="0" w:defQFormat="0" w:count="376">
     <w:lsdException w:name="Normal" w:uiPriority="0" w:qFormat="1"/>
     <w:lsdException w:name="heading 1" w:uiPriority="9" w:qFormat="1"/>
     <w:lsdException w:name="heading 2" w:semiHidden="1" w:uiPriority="9" w:unhideWhenUsed="1" w:qFormat="1"/>
@@ -3727,6 +4682,11 @@
     <w:lsdException w:name="List Table 5 Dark Accent 6" w:uiPriority="50"/>
     <w:lsdException w:name="List Table 6 Colorful Accent 6" w:uiPriority="51"/>
     <w:lsdException w:name="List Table 7 Colorful Accent 6" w:uiPriority="52"/>
+    <w:lsdException w:name="Mention" w:semiHidden="1" w:unhideWhenUsed="1"/>
+    <w:lsdException w:name="Smart Hyperlink" w:semiHidden="1" w:unhideWhenUsed="1"/>
+    <w:lsdException w:name="Hashtag" w:semiHidden="1" w:unhideWhenUsed="1"/>
+    <w:lsdException w:name="Unresolved Mention" w:semiHidden="1" w:unhideWhenUsed="1"/>
+    <w:lsdException w:name="Smart Link" w:semiHidden="1" w:unhideWhenUsed="1"/>
   </w:latentStyles>
   <w:style w:type="paragraph" w:default="1" w:styleId="Normal">
     <w:name w:val="Normal"/>
@@ -3777,6 +4737,7 @@
   <w:style w:type="character" w:default="1" w:styleId="DefaultParagraphFont">
     <w:name w:val="Default Paragraph Font"/>
     <w:uiPriority w:val="1"/>
+    <w:semiHidden/>
     <w:unhideWhenUsed/>
   </w:style>
   <w:style w:type="table" w:default="1" w:styleId="TableNormal">

</xml_diff>

<commit_message>
Methods update, more results
- More methods
- More results
- Tables
- Figures
</commit_message>
<xml_diff>
--- a/Thesis/Document/thesis_v1.docx
+++ b/Thesis/Document/thesis_v1.docx
@@ -3257,26 +3257,25 @@
         <w:rPr>
           <w:lang w:val="en-US"/>
         </w:rPr>
-        <w:t xml:space="preserve"> These were sampled using a Latin hypercube sampling design, with 1024 models built for testing the null model, and 1</w:t>
-      </w:r>
-      <w:r>
-        <w:rPr>
-          <w:lang w:val="en-US"/>
-        </w:rPr>
-        <w:t>28</w:t>
-      </w:r>
-      <w:r>
-        <w:rPr>
-          <w:lang w:val="en-US"/>
-        </w:rPr>
-        <w:t xml:space="preserve"> (</w:t>
-      </w:r>
-      <w:r>
-        <w:rPr>
-          <w:highlight w:val="yellow"/>
-          <w:lang w:val="en-US"/>
-        </w:rPr>
-        <w:t>192?)</w:t>
+        <w:t xml:space="preserve"> These were sampled using a Latin hypercube sampling design, with 1024 </w:t>
+      </w:r>
+      <w:r>
+        <w:rPr>
+          <w:lang w:val="en-US"/>
+        </w:rPr>
+        <w:t>parameter combinations</w:t>
+      </w:r>
+      <w:r>
+        <w:rPr>
+          <w:lang w:val="en-US"/>
+        </w:rPr>
+        <w:t xml:space="preserve"> testing the null model, and </w:t>
+      </w:r>
+      <w:r>
+        <w:rPr>
+          <w:lang w:val="en-US"/>
+        </w:rPr>
+        <w:t>192</w:t>
       </w:r>
       <w:r>
         <w:rPr>
@@ -3662,7 +3661,13 @@
         <w:rPr>
           <w:lang w:val="en-US"/>
         </w:rPr>
-        <w:t xml:space="preserve"> across 960 cores on the University of Queensland’s Tinaroo </w:t>
+        <w:t xml:space="preserve"> across 1152</w:t>
+      </w:r>
+      <w:r>
+        <w:rPr>
+          <w:lang w:val="en-US"/>
+        </w:rPr>
+        <w:t xml:space="preserve"> cores on the University of Queensland’s Tinaroo </w:t>
       </w:r>
       <w:r>
         <w:rPr>
@@ -3698,7 +3703,13 @@
         <w:rPr>
           <w:lang w:val="en-US"/>
         </w:rPr>
-        <w:t xml:space="preserve">a </w:t>
+        <w:t>individual</w:t>
+      </w:r>
+      <w:r>
+        <w:rPr>
+          <w:lang w:val="en-US"/>
+        </w:rPr>
+        <w:t xml:space="preserve"> </w:t>
       </w:r>
       <w:r>
         <w:rPr>
@@ -3716,6 +3727,12 @@
         <w:rPr>
           <w:lang w:val="en-US"/>
         </w:rPr>
+        <w:t>es</w:t>
+      </w:r>
+      <w:r>
+        <w:rPr>
+          <w:lang w:val="en-US"/>
+        </w:rPr>
         <w:t>.</w:t>
       </w:r>
     </w:p>
@@ -3731,7 +3748,6 @@
         <w:pStyle w:val="Heading2"/>
       </w:pPr>
       <w:r>
-        <w:lastRenderedPageBreak/>
         <w:t>Null model analysis</w:t>
       </w:r>
     </w:p>
@@ -3769,13 +3785,91 @@
         <w:rPr>
           <w:lang w:val="en-US"/>
         </w:rPr>
-        <w:t>a linear regression.</w:t>
-      </w:r>
-      <w:r>
-        <w:rPr>
-          <w:lang w:val="en-US"/>
-        </w:rPr>
-        <w:t xml:space="preserve"> Data was not transformed owing to the large sample sizes, which via the central limit theorem ensures that coefficient estimates are approximately normally distributed, and t-values are robust to deviations of sample data from normality </w:t>
+        <w:t xml:space="preserve">a linear </w:t>
+      </w:r>
+      <w:r>
+        <w:rPr>
+          <w:lang w:val="en-US"/>
+        </w:rPr>
+        <w:t>mixed effects model</w:t>
+      </w:r>
+      <w:r>
+        <w:rPr>
+          <w:lang w:val="en-US"/>
+        </w:rPr>
+        <w:t>, with the SLiM seed</w:t>
+      </w:r>
+      <w:r>
+        <w:rPr>
+          <w:lang w:val="en-US"/>
+        </w:rPr>
+        <w:t xml:space="preserve"> </w:t>
+      </w:r>
+      <w:r>
+        <w:rPr>
+          <w:lang w:val="en-US"/>
+        </w:rPr>
+        <w:t xml:space="preserve">value </w:t>
+      </w:r>
+      <w:r>
+        <w:rPr>
+          <w:lang w:val="en-US"/>
+        </w:rPr>
+        <w:t>as a random effect</w:t>
+      </w:r>
+      <w:r>
+        <w:rPr>
+          <w:lang w:val="en-US"/>
+        </w:rPr>
+        <w:t>.</w:t>
+      </w:r>
+      <w:r>
+        <w:rPr>
+          <w:lang w:val="en-US"/>
+        </w:rPr>
+        <w:t xml:space="preserve"> </w:t>
+      </w:r>
+      <w:r>
+        <w:rPr>
+          <w:lang w:val="en-US"/>
+        </w:rPr>
+        <w:t xml:space="preserve"> </w:t>
+      </w:r>
+      <w:r>
+        <w:rPr>
+          <w:lang w:val="en-US"/>
+        </w:rPr>
+        <w:t xml:space="preserve">Despite not all data conforming to normality, no data </w:t>
+      </w:r>
+      <w:r>
+        <w:rPr>
+          <w:lang w:val="en-US"/>
+        </w:rPr>
+        <w:t xml:space="preserve">was transformed </w:t>
+      </w:r>
+      <w:r>
+        <w:rPr>
+          <w:lang w:val="en-US"/>
+        </w:rPr>
+        <w:t>owing to the large sample sizes.</w:t>
+      </w:r>
+      <w:r>
+        <w:rPr>
+          <w:lang w:val="en-US"/>
+        </w:rPr>
+        <w:t xml:space="preserve"> </w:t>
+      </w:r>
+      <w:r>
+        <w:rPr>
+          <w:lang w:val="en-US"/>
+        </w:rPr>
+        <w:t xml:space="preserve">Previous work into the robustness of regression modelling, t-tests, and F-tests have shown that departures from normality can usually still provide reliable estimates, provided the number of observations is large enough that </w:t>
+      </w:r>
+      <w:r>
+        <w:rPr>
+          <w:lang w:val="en-US"/>
+        </w:rPr>
+        <w:t xml:space="preserve">coefficient estimates are approximately normally distributed </w:t>
       </w:r>
       <w:r>
         <w:rPr>
@@ -3837,344 +3931,11 @@
         </w:rPr>
         <w:t>.</w:t>
       </w:r>
-    </w:p>
-    <w:p>
-      <w:pPr>
-        <w:rPr>
-          <w:b/>
-          <w:lang w:val="en-US"/>
-        </w:rPr>
-      </w:pPr>
-      <w:r>
-        <w:rPr>
-          <w:lang w:val="en-US"/>
-        </w:rPr>
-        <w:t xml:space="preserve">To compare the complete range of variance and covariance via </w:t>
-      </w:r>
-      <w:r>
-        <w:rPr>
-          <w:lang w:val="en-US"/>
-        </w:rPr>
-        <w:t>principal components analysis (PCA)</w:t>
-      </w:r>
-      <w:r>
-        <w:rPr>
-          <w:lang w:val="en-US"/>
-        </w:rPr>
-        <w:t>, I binned each parameter into eight categories equidistant factor levels</w:t>
-      </w:r>
-      <w:r>
-        <w:rPr>
-          <w:lang w:val="en-US"/>
-        </w:rPr>
-        <w:t xml:space="preserve">. </w:t>
-      </w:r>
-      <w:r>
-        <w:rPr>
-          <w:lang w:val="en-US"/>
-        </w:rPr>
-        <w:t xml:space="preserve">From the population variances and covariances, I extracted </w:t>
-      </w:r>
-      <w:r>
-        <w:rPr>
-          <w:b/>
-          <w:lang w:val="en-US"/>
-        </w:rPr>
-        <w:t>G</w:t>
-      </w:r>
-      <w:r>
-        <w:rPr>
-          <w:lang w:val="en-US"/>
-        </w:rPr>
-        <w:t xml:space="preserve"> matrices and performed </w:t>
-      </w:r>
-      <w:r>
-        <w:rPr>
-          <w:lang w:val="en-US"/>
-        </w:rPr>
-        <w:t>PCA</w:t>
-      </w:r>
-      <w:r>
-        <w:rPr>
-          <w:lang w:val="en-US"/>
-        </w:rPr>
-        <w:t xml:space="preserve"> </w:t>
-      </w:r>
-      <w:r>
-        <w:rPr>
-          <w:lang w:val="en-US"/>
-        </w:rPr>
-        <w:t xml:space="preserve">on them, </w:t>
-      </w:r>
-      <w:r>
-        <w:rPr>
-          <w:lang w:val="en-US"/>
-        </w:rPr>
-        <w:t>construct</w:t>
-      </w:r>
-      <w:r>
-        <w:rPr>
-          <w:lang w:val="en-US"/>
-        </w:rPr>
-        <w:t>ing</w:t>
-      </w:r>
-      <w:r>
-        <w:rPr>
-          <w:lang w:val="en-US"/>
-        </w:rPr>
-        <w:t xml:space="preserve"> </w:t>
-      </w:r>
-      <w:r>
-        <w:rPr>
-          <w:b/>
-          <w:lang w:val="en-US"/>
-        </w:rPr>
-        <w:t>G</w:t>
-      </w:r>
-      <w:r>
-        <w:rPr>
-          <w:lang w:val="en-US"/>
-        </w:rPr>
-        <w:t xml:space="preserve"> ellipses from the first two traits</w:t>
-      </w:r>
-      <w:r>
-        <w:rPr>
-          <w:lang w:val="en-US"/>
-        </w:rPr>
-        <w:t xml:space="preserve"> and </w:t>
-      </w:r>
-      <w:r>
-        <w:rPr>
-          <w:lang w:val="en-US"/>
-        </w:rPr>
-        <w:t>principal components</w:t>
-      </w:r>
-      <w:r>
-        <w:rPr>
-          <w:lang w:val="en-US"/>
-        </w:rPr>
-        <w:t xml:space="preserve"> for each </w:t>
-      </w:r>
-      <w:r>
-        <w:rPr>
-          <w:lang w:val="en-US"/>
-        </w:rPr>
-        <w:t xml:space="preserve">parameter </w:t>
-      </w:r>
-      <w:bookmarkStart w:id="0" w:name="_GoBack"/>
-      <w:bookmarkEnd w:id="0"/>
-      <w:r>
-        <w:rPr>
-          <w:lang w:val="en-US"/>
-        </w:rPr>
-        <w:t>factor level</w:t>
-      </w:r>
-      <w:r>
-        <w:rPr>
-          <w:lang w:val="en-US"/>
-        </w:rPr>
-        <w:t>.</w:t>
-      </w:r>
-      <w:r>
-        <w:rPr>
-          <w:lang w:val="en-US"/>
-        </w:rPr>
-        <w:t xml:space="preserve"> Using </w:t>
-      </w:r>
-      <w:r>
-        <w:rPr>
-          <w:lang w:val="en-US"/>
-        </w:rPr>
-        <w:t>five</w:t>
-      </w:r>
-      <w:r>
-        <w:rPr>
-          <w:lang w:val="en-US"/>
-        </w:rPr>
-        <w:t xml:space="preserve">-way </w:t>
-      </w:r>
-      <w:r>
-        <w:rPr>
-          <w:lang w:val="en-US"/>
-        </w:rPr>
-        <w:t xml:space="preserve">type-I </w:t>
-      </w:r>
-      <w:r>
-        <w:rPr>
-          <w:lang w:val="en-US"/>
-        </w:rPr>
-        <w:t>ANOVA</w:t>
-      </w:r>
-      <w:r>
-        <w:rPr>
-          <w:lang w:val="en-US"/>
-        </w:rPr>
-        <w:t>s</w:t>
-      </w:r>
-      <w:r>
-        <w:rPr>
-          <w:lang w:val="en-US"/>
-        </w:rPr>
-        <w:t>, I com</w:t>
-      </w:r>
-      <w:r>
-        <w:rPr>
-          <w:lang w:val="en-US"/>
-        </w:rPr>
-        <w:t xml:space="preserve">pared the areas of each ellipse, </w:t>
-      </w:r>
-      <w:r>
-        <w:rPr>
-          <w:lang w:val="en-US"/>
-        </w:rPr>
-        <w:t xml:space="preserve">the ratio of </w:t>
-      </w:r>
-      <w:r>
-        <w:rPr>
-          <w:lang w:val="en-US"/>
-        </w:rPr>
-        <w:t>the major and minor axes of variation</w:t>
-      </w:r>
-      <w:r>
-        <w:rPr>
-          <w:lang w:val="en-US"/>
-        </w:rPr>
-        <w:t>, and the angle of rotation of the ellipse around its center</w:t>
-      </w:r>
-      <w:r>
-        <w:rPr>
-          <w:lang w:val="en-US"/>
-        </w:rPr>
-        <w:t xml:space="preserve"> (the two-trait mean)</w:t>
-      </w:r>
-      <w:r>
-        <w:rPr>
-          <w:lang w:val="en-US"/>
-        </w:rPr>
-        <w:t>.</w:t>
-      </w:r>
-      <w:r>
-        <w:rPr>
-          <w:lang w:val="en-US"/>
-        </w:rPr>
-        <w:t xml:space="preserve"> </w:t>
-      </w:r>
-      <w:r>
-        <w:rPr>
-          <w:b/>
-          <w:lang w:val="en-US"/>
-        </w:rPr>
-        <w:t>MANOVA ?? Results were exactly the same from MANOVA vs 3 separate type-I ANOVAs</w:t>
-      </w:r>
-    </w:p>
-    <w:p>
-      <w:pPr>
-        <w:rPr>
-          <w:lang w:val="en-US"/>
-        </w:rPr>
-      </w:pPr>
-      <w:r>
-        <w:rPr>
-          <w:lang w:val="en-US"/>
-        </w:rPr>
-        <w:t xml:space="preserve">To describe the total structure of differences between </w:t>
-      </w:r>
-      <w:r>
-        <w:rPr>
-          <w:b/>
-          <w:lang w:val="en-US"/>
-        </w:rPr>
-        <w:t>G</w:t>
-      </w:r>
-      <w:r>
-        <w:rPr>
-          <w:lang w:val="en-US"/>
-        </w:rPr>
-        <w:t xml:space="preserve"> matr</w:t>
-      </w:r>
-      <w:r>
-        <w:rPr>
-          <w:lang w:val="en-US"/>
-        </w:rPr>
-        <w:t>ices</w:t>
-      </w:r>
-      <w:r>
-        <w:rPr>
-          <w:lang w:val="en-US"/>
-        </w:rPr>
-        <w:t xml:space="preserve"> across all eight traits</w:t>
-      </w:r>
-      <w:r>
-        <w:rPr>
-          <w:lang w:val="en-US"/>
-        </w:rPr>
-        <w:t xml:space="preserve">, I used relative </w:t>
-      </w:r>
-      <w:r>
-        <w:rPr>
-          <w:lang w:val="en-US"/>
-        </w:rPr>
-        <w:t>PCA</w:t>
-      </w:r>
-      <w:r>
-        <w:rPr>
-          <w:lang w:val="en-US"/>
-        </w:rPr>
-        <w:t xml:space="preserve">, comparing differences in variance-covariance structure </w:t>
-      </w:r>
-      <w:r>
-        <w:rPr>
-          <w:lang w:val="en-US"/>
-        </w:rPr>
-        <w:t xml:space="preserve">both </w:t>
-      </w:r>
-      <w:r>
-        <w:rPr>
-          <w:lang w:val="en-US"/>
-        </w:rPr>
-        <w:t>within</w:t>
-      </w:r>
-      <w:r>
-        <w:rPr>
-          <w:lang w:val="en-US"/>
-        </w:rPr>
-        <w:t xml:space="preserve"> </w:t>
-      </w:r>
-      <w:r>
-        <w:rPr>
-          <w:lang w:val="en-US"/>
-        </w:rPr>
-        <w:t xml:space="preserve">and between </w:t>
-      </w:r>
-      <w:r>
-        <w:rPr>
-          <w:lang w:val="en-US"/>
-        </w:rPr>
-        <w:t>bins of each variable</w:t>
-      </w:r>
-      <w:r>
-        <w:rPr>
-          <w:lang w:val="en-US"/>
-        </w:rPr>
-        <w:t>.</w:t>
-      </w:r>
-      <w:r>
-        <w:rPr>
-          <w:lang w:val="en-US"/>
-        </w:rPr>
-        <w:t xml:space="preserve"> </w:t>
-      </w:r>
-      <w:r>
-        <w:rPr>
-          <w:lang w:val="en-US"/>
-        </w:rPr>
-        <w:t xml:space="preserve">This was done using </w:t>
-      </w:r>
-      <w:r>
-        <w:rPr>
-          <w:lang w:val="en-US"/>
-        </w:rPr>
-        <w:t xml:space="preserve">the ‘vcvComp’ package for R </w:t>
+      <w:r>
+        <w:rPr>
+          <w:lang w:val="en-US"/>
+        </w:rPr>
+        <w:t xml:space="preserve"> This was verified with diagnostic tools in the R package “jtools” </w:t>
       </w:r>
       <w:r>
         <w:rPr>
@@ -4186,7 +3947,7 @@
         <w:rPr>
           <w:lang w:val="en-US"/>
         </w:rPr>
-        <w:instrText xml:space="preserve"> ADDIN EN.CITE &lt;EndNote&gt;&lt;Cite&gt;&lt;Author&gt;Le Maître&lt;/Author&gt;&lt;Year&gt;2019&lt;/Year&gt;&lt;RecNum&gt;112&lt;/RecNum&gt;&lt;DisplayText&gt;(&lt;style face="smallcaps"&gt;Le Maître and Mitteroecker&lt;/style&gt; 2019)&lt;/DisplayText&gt;&lt;record&gt;&lt;rec-number&gt;112&lt;/rec-number&gt;&lt;foreign-keys&gt;&lt;key app="EN" db-id="5ppvfvtxcxr5xnew0zqvex91vs0vv2wxd90d" timestamp="1597045346"&gt;112&lt;/key&gt;&lt;/foreign-keys&gt;&lt;ref-type name="Journal Article"&gt;17&lt;/ref-type&gt;&lt;contributors&gt;&lt;authors&gt;&lt;author&gt;Le Maître, Anne&lt;/author&gt;&lt;author&gt;Mitteroecker, Philipp&lt;/author&gt;&lt;/authors&gt;&lt;/contributors&gt;&lt;titles&gt;&lt;title&gt;Multivariate comparison of variance in R&lt;/title&gt;&lt;secondary-title&gt;Methods in Ecology and Evolution&lt;/secondary-title&gt;&lt;/titles&gt;&lt;periodical&gt;&lt;full-title&gt;Methods in Ecology and Evolution&lt;/full-title&gt;&lt;/periodical&gt;&lt;pages&gt;1380-1392&lt;/pages&gt;&lt;volume&gt;10&lt;/volume&gt;&lt;number&gt;9&lt;/number&gt;&lt;dates&gt;&lt;year&gt;2019&lt;/year&gt;&lt;/dates&gt;&lt;isbn&gt;2041-210X&lt;/isbn&gt;&lt;urls&gt;&lt;related-urls&gt;&lt;url&gt;https://besjournals.onlinelibrary.wiley.com/doi/abs/10.1111/2041-210X.13253&lt;/url&gt;&lt;/related-urls&gt;&lt;/urls&gt;&lt;electronic-resource-num&gt;10.1111/2041-210x.13253&lt;/electronic-resource-num&gt;&lt;/record&gt;&lt;/Cite&gt;&lt;/EndNote&gt;</w:instrText>
+        <w:instrText xml:space="preserve"> ADDIN EN.CITE &lt;EndNote&gt;&lt;Cite&gt;&lt;Author&gt;Long&lt;/Author&gt;&lt;Year&gt;2020&lt;/Year&gt;&lt;RecNum&gt;157&lt;/RecNum&gt;&lt;DisplayText&gt;(&lt;style face="smallcaps" size="10"&gt;Long&lt;/style&gt; 2020)&lt;/DisplayText&gt;&lt;record&gt;&lt;rec-number&gt;157&lt;/rec-number&gt;&lt;foreign-keys&gt;&lt;key app="EN" db-id="5ppvfvtxcxr5xnew0zqvex91vs0vv2wxd90d" timestamp="1601526316"&gt;157&lt;/key&gt;&lt;/foreign-keys&gt;&lt;ref-type name="Journal Article"&gt;17&lt;/ref-type&gt;&lt;contributors&gt;&lt;authors&gt;&lt;author&gt;&lt;style face="normal" font="default" size="10"&gt;Long, J. A.&lt;/style&gt;&lt;/author&gt;&lt;/authors&gt;&lt;/contributors&gt;&lt;titles&gt;&lt;title&gt;jtools: Analysis and Presentation of Social Scientific Data&amp;#xD;&lt;/title&gt;&lt;/titles&gt;&lt;dates&gt;&lt;year&gt;2020&lt;/year&gt;&lt;/dates&gt;&lt;urls&gt;&lt;/urls&gt;&lt;/record&gt;&lt;/Cite&gt;&lt;/EndNote&gt;</w:instrText>
       </w:r>
       <w:r>
         <w:rPr>
@@ -4205,16 +3966,17 @@
         <w:rPr>
           <w:smallCaps/>
           <w:noProof/>
-          <w:lang w:val="en-US"/>
-        </w:rPr>
-        <w:t>Le Maître and Mitteroecker</w:t>
+          <w:sz w:val="20"/>
+          <w:lang w:val="en-US"/>
+        </w:rPr>
+        <w:t>Long</w:t>
       </w:r>
       <w:r>
         <w:rPr>
           <w:noProof/>
           <w:lang w:val="en-US"/>
         </w:rPr>
-        <w:t xml:space="preserve"> 2019)</w:t>
+        <w:t xml:space="preserve"> 2020)</w:t>
       </w:r>
       <w:r>
         <w:rPr>
@@ -4226,13 +3988,374 @@
         <w:rPr>
           <w:lang w:val="en-US"/>
         </w:rPr>
+        <w:t>, along with the homoscedasticity of variance.</w:t>
+      </w:r>
+    </w:p>
+    <w:p>
+      <w:pPr>
+        <w:rPr>
+          <w:b/>
+          <w:lang w:val="en-US"/>
+        </w:rPr>
+      </w:pPr>
+      <w:r>
+        <w:rPr>
+          <w:lang w:val="en-US"/>
+        </w:rPr>
+        <w:t xml:space="preserve">To compare the complete range of variance and covariance via </w:t>
+      </w:r>
+      <w:r>
+        <w:rPr>
+          <w:lang w:val="en-US"/>
+        </w:rPr>
+        <w:t>principal components analysis (PCA)</w:t>
+      </w:r>
+      <w:r>
+        <w:rPr>
+          <w:lang w:val="en-US"/>
+        </w:rPr>
+        <w:t>, I binned each parameter into eight equidistant factor levels</w:t>
+      </w:r>
+      <w:r>
+        <w:rPr>
+          <w:lang w:val="en-US"/>
+        </w:rPr>
         <w:t xml:space="preserve">. </w:t>
       </w:r>
       <w:r>
         <w:rPr>
           <w:lang w:val="en-US"/>
         </w:rPr>
-        <w:t xml:space="preserve">Relative principal components analysis produces the generalized variances between two tested models, which is the product of all relative eigenvalues </w:t>
+        <w:t xml:space="preserve">From the population variances and covariances, I extracted </w:t>
+      </w:r>
+      <w:r>
+        <w:rPr>
+          <w:b/>
+          <w:lang w:val="en-US"/>
+        </w:rPr>
+        <w:t>G</w:t>
+      </w:r>
+      <w:r>
+        <w:rPr>
+          <w:lang w:val="en-US"/>
+        </w:rPr>
+        <w:t xml:space="preserve"> matrices and performed </w:t>
+      </w:r>
+      <w:r>
+        <w:rPr>
+          <w:lang w:val="en-US"/>
+        </w:rPr>
+        <w:t>PCA</w:t>
+      </w:r>
+      <w:r>
+        <w:rPr>
+          <w:lang w:val="en-US"/>
+        </w:rPr>
+        <w:t xml:space="preserve"> </w:t>
+      </w:r>
+      <w:r>
+        <w:rPr>
+          <w:lang w:val="en-US"/>
+        </w:rPr>
+        <w:t xml:space="preserve">on them, </w:t>
+      </w:r>
+      <w:r>
+        <w:rPr>
+          <w:lang w:val="en-US"/>
+        </w:rPr>
+        <w:t>construct</w:t>
+      </w:r>
+      <w:r>
+        <w:rPr>
+          <w:lang w:val="en-US"/>
+        </w:rPr>
+        <w:t>ing</w:t>
+      </w:r>
+      <w:r>
+        <w:rPr>
+          <w:lang w:val="en-US"/>
+        </w:rPr>
+        <w:t xml:space="preserve"> </w:t>
+      </w:r>
+      <w:r>
+        <w:rPr>
+          <w:b/>
+          <w:lang w:val="en-US"/>
+        </w:rPr>
+        <w:t>G</w:t>
+      </w:r>
+      <w:r>
+        <w:rPr>
+          <w:lang w:val="en-US"/>
+        </w:rPr>
+        <w:t xml:space="preserve"> ellipses from the first two traits</w:t>
+      </w:r>
+      <w:r>
+        <w:rPr>
+          <w:lang w:val="en-US"/>
+        </w:rPr>
+        <w:t xml:space="preserve"> and </w:t>
+      </w:r>
+      <w:r>
+        <w:rPr>
+          <w:lang w:val="en-US"/>
+        </w:rPr>
+        <w:t>principal components</w:t>
+      </w:r>
+      <w:r>
+        <w:rPr>
+          <w:lang w:val="en-US"/>
+        </w:rPr>
+        <w:t xml:space="preserve"> for each </w:t>
+      </w:r>
+      <w:r>
+        <w:rPr>
+          <w:lang w:val="en-US"/>
+        </w:rPr>
+        <w:t xml:space="preserve">parameter </w:t>
+      </w:r>
+      <w:r>
+        <w:rPr>
+          <w:lang w:val="en-US"/>
+        </w:rPr>
+        <w:t>factor level</w:t>
+      </w:r>
+      <w:r>
+        <w:rPr>
+          <w:lang w:val="en-US"/>
+        </w:rPr>
+        <w:t>.</w:t>
+      </w:r>
+      <w:r>
+        <w:rPr>
+          <w:lang w:val="en-US"/>
+        </w:rPr>
+        <w:t xml:space="preserve"> Using </w:t>
+      </w:r>
+      <w:r>
+        <w:rPr>
+          <w:lang w:val="en-US"/>
+        </w:rPr>
+        <w:t>five</w:t>
+      </w:r>
+      <w:r>
+        <w:rPr>
+          <w:lang w:val="en-US"/>
+        </w:rPr>
+        <w:t xml:space="preserve">-way </w:t>
+      </w:r>
+      <w:r>
+        <w:rPr>
+          <w:lang w:val="en-US"/>
+        </w:rPr>
+        <w:t xml:space="preserve">type-I </w:t>
+      </w:r>
+      <w:r>
+        <w:rPr>
+          <w:lang w:val="en-US"/>
+        </w:rPr>
+        <w:t>ANOVA</w:t>
+      </w:r>
+      <w:r>
+        <w:rPr>
+          <w:lang w:val="en-US"/>
+        </w:rPr>
+        <w:t>s</w:t>
+      </w:r>
+      <w:r>
+        <w:rPr>
+          <w:lang w:val="en-US"/>
+        </w:rPr>
+        <w:t>, I com</w:t>
+      </w:r>
+      <w:r>
+        <w:rPr>
+          <w:lang w:val="en-US"/>
+        </w:rPr>
+        <w:t xml:space="preserve">pared the areas of each ellipse, </w:t>
+      </w:r>
+      <w:r>
+        <w:rPr>
+          <w:lang w:val="en-US"/>
+        </w:rPr>
+        <w:t xml:space="preserve">the ratio of </w:t>
+      </w:r>
+      <w:r>
+        <w:rPr>
+          <w:lang w:val="en-US"/>
+        </w:rPr>
+        <w:t>the major and minor axes of variation</w:t>
+      </w:r>
+      <w:r>
+        <w:rPr>
+          <w:lang w:val="en-US"/>
+        </w:rPr>
+        <w:t>, and the angle of rotation of the ellipse around its center</w:t>
+      </w:r>
+      <w:r>
+        <w:rPr>
+          <w:lang w:val="en-US"/>
+        </w:rPr>
+        <w:t xml:space="preserve"> (the two-trait mean)</w:t>
+      </w:r>
+      <w:r>
+        <w:rPr>
+          <w:lang w:val="en-US"/>
+        </w:rPr>
+        <w:t>.</w:t>
+      </w:r>
+      <w:r>
+        <w:rPr>
+          <w:lang w:val="en-US"/>
+        </w:rPr>
+        <w:t xml:space="preserve"> I then </w:t>
+      </w:r>
+      <w:r>
+        <w:rPr>
+          <w:lang w:val="en-US"/>
+        </w:rPr>
+        <w:t>performed post-hoc Tukey honest significant differences tests to determine which groups were significantly different.</w:t>
+      </w:r>
+      <w:r>
+        <w:rPr>
+          <w:lang w:val="en-US"/>
+        </w:rPr>
+        <w:t xml:space="preserve"> </w:t>
+      </w:r>
+      <w:r>
+        <w:rPr>
+          <w:lang w:val="en-US"/>
+        </w:rPr>
+        <w:t xml:space="preserve"> </w:t>
+      </w:r>
+      <w:r>
+        <w:rPr>
+          <w:b/>
+          <w:lang w:val="en-US"/>
+        </w:rPr>
+        <w:t>MANOVA ?? Results were exactly the same from MANOVA vs 3 separate type-I ANOVAs</w:t>
+      </w:r>
+    </w:p>
+    <w:p>
+      <w:pPr>
+        <w:rPr>
+          <w:lang w:val="en-US"/>
+        </w:rPr>
+      </w:pPr>
+      <w:r>
+        <w:rPr>
+          <w:lang w:val="en-US"/>
+        </w:rPr>
+        <w:t xml:space="preserve">To describe the total structure of differences between </w:t>
+      </w:r>
+      <w:r>
+        <w:rPr>
+          <w:b/>
+          <w:lang w:val="en-US"/>
+        </w:rPr>
+        <w:t>G</w:t>
+      </w:r>
+      <w:r>
+        <w:rPr>
+          <w:lang w:val="en-US"/>
+        </w:rPr>
+        <w:t xml:space="preserve"> matr</w:t>
+      </w:r>
+      <w:r>
+        <w:rPr>
+          <w:lang w:val="en-US"/>
+        </w:rPr>
+        <w:t>ices</w:t>
+      </w:r>
+      <w:r>
+        <w:rPr>
+          <w:lang w:val="en-US"/>
+        </w:rPr>
+        <w:t xml:space="preserve"> across all eight traits</w:t>
+      </w:r>
+      <w:r>
+        <w:rPr>
+          <w:lang w:val="en-US"/>
+        </w:rPr>
+        <w:t xml:space="preserve">, I used relative </w:t>
+      </w:r>
+      <w:r>
+        <w:rPr>
+          <w:lang w:val="en-US"/>
+        </w:rPr>
+        <w:t>PCA</w:t>
+      </w:r>
+      <w:r>
+        <w:rPr>
+          <w:lang w:val="en-US"/>
+        </w:rPr>
+        <w:t xml:space="preserve">, comparing differences in variance-covariance structure </w:t>
+      </w:r>
+      <w:r>
+        <w:rPr>
+          <w:lang w:val="en-US"/>
+        </w:rPr>
+        <w:t xml:space="preserve">both </w:t>
+      </w:r>
+      <w:r>
+        <w:rPr>
+          <w:lang w:val="en-US"/>
+        </w:rPr>
+        <w:t>within</w:t>
+      </w:r>
+      <w:r>
+        <w:rPr>
+          <w:lang w:val="en-US"/>
+        </w:rPr>
+        <w:t xml:space="preserve"> </w:t>
+      </w:r>
+      <w:r>
+        <w:rPr>
+          <w:lang w:val="en-US"/>
+        </w:rPr>
+        <w:t xml:space="preserve">and between </w:t>
+      </w:r>
+      <w:r>
+        <w:rPr>
+          <w:lang w:val="en-US"/>
+        </w:rPr>
+        <w:t>levels</w:t>
+      </w:r>
+      <w:r>
+        <w:rPr>
+          <w:lang w:val="en-US"/>
+        </w:rPr>
+        <w:t xml:space="preserve"> of each </w:t>
+      </w:r>
+      <w:r>
+        <w:rPr>
+          <w:lang w:val="en-US"/>
+        </w:rPr>
+        <w:t>predictor variable</w:t>
+      </w:r>
+      <w:r>
+        <w:rPr>
+          <w:lang w:val="en-US"/>
+        </w:rPr>
+        <w:t>.</w:t>
+      </w:r>
+      <w:r>
+        <w:rPr>
+          <w:lang w:val="en-US"/>
+        </w:rPr>
+        <w:t xml:space="preserve"> </w:t>
+      </w:r>
+      <w:r>
+        <w:rPr>
+          <w:lang w:val="en-US"/>
+        </w:rPr>
+        <w:t xml:space="preserve">This was done using </w:t>
+      </w:r>
+      <w:r>
+        <w:rPr>
+          <w:lang w:val="en-US"/>
+        </w:rPr>
+        <w:t xml:space="preserve">the ‘vcvComp’ package for R </w:t>
       </w:r>
       <w:r>
         <w:rPr>
@@ -4290,25 +4413,7 @@
         <w:rPr>
           <w:lang w:val="en-US"/>
         </w:rPr>
-        <w:t>This is equivalent to the ratio of the determinants of the two covariance matrices</w:t>
-      </w:r>
-      <w:r>
-        <w:rPr>
-          <w:lang w:val="en-US"/>
-        </w:rPr>
-        <w:t xml:space="preserve"> (or models)</w:t>
-      </w:r>
-      <w:r>
-        <w:rPr>
-          <w:lang w:val="en-US"/>
-        </w:rPr>
-        <w:t xml:space="preserve"> being compared</w:t>
-      </w:r>
-      <w:r>
-        <w:rPr>
-          <w:lang w:val="en-US"/>
-        </w:rPr>
-        <w:t xml:space="preserve">. The log generalized variance is a useful metric for comparing the magnitude of variation across all traits between the two groups </w:t>
+        <w:t xml:space="preserve">Relative principal components analysis produces the generalized variances between two tested models, which is the product of all relative eigenvalues </w:t>
       </w:r>
       <w:r>
         <w:rPr>
@@ -4366,6 +4471,82 @@
         <w:rPr>
           <w:lang w:val="en-US"/>
         </w:rPr>
+        <w:t>This is equivalent to the ratio of the determinants of the two covariance matrices</w:t>
+      </w:r>
+      <w:r>
+        <w:rPr>
+          <w:lang w:val="en-US"/>
+        </w:rPr>
+        <w:t xml:space="preserve"> (or models)</w:t>
+      </w:r>
+      <w:r>
+        <w:rPr>
+          <w:lang w:val="en-US"/>
+        </w:rPr>
+        <w:t xml:space="preserve"> being compared</w:t>
+      </w:r>
+      <w:r>
+        <w:rPr>
+          <w:lang w:val="en-US"/>
+        </w:rPr>
+        <w:t xml:space="preserve">. The log generalized variance is a useful metric for comparing the magnitude of variation across all traits between the two groups </w:t>
+      </w:r>
+      <w:r>
+        <w:rPr>
+          <w:lang w:val="en-US"/>
+        </w:rPr>
+        <w:fldChar w:fldCharType="begin"/>
+      </w:r>
+      <w:r>
+        <w:rPr>
+          <w:lang w:val="en-US"/>
+        </w:rPr>
+        <w:instrText xml:space="preserve"> ADDIN EN.CITE &lt;EndNote&gt;&lt;Cite&gt;&lt;Author&gt;Le Maître&lt;/Author&gt;&lt;Year&gt;2019&lt;/Year&gt;&lt;RecNum&gt;112&lt;/RecNum&gt;&lt;DisplayText&gt;(&lt;style face="smallcaps"&gt;Le Maître and Mitteroecker&lt;/style&gt; 2019)&lt;/DisplayText&gt;&lt;record&gt;&lt;rec-number&gt;112&lt;/rec-number&gt;&lt;foreign-keys&gt;&lt;key app="EN" db-id="5ppvfvtxcxr5xnew0zqvex91vs0vv2wxd90d" timestamp="1597045346"&gt;112&lt;/key&gt;&lt;/foreign-keys&gt;&lt;ref-type name="Journal Article"&gt;17&lt;/ref-type&gt;&lt;contributors&gt;&lt;authors&gt;&lt;author&gt;Le Maître, Anne&lt;/author&gt;&lt;author&gt;Mitteroecker, Philipp&lt;/author&gt;&lt;/authors&gt;&lt;/contributors&gt;&lt;titles&gt;&lt;title&gt;Multivariate comparison of variance in R&lt;/title&gt;&lt;secondary-title&gt;Methods in Ecology and Evolution&lt;/secondary-title&gt;&lt;/titles&gt;&lt;periodical&gt;&lt;full-title&gt;Methods in Ecology and Evolution&lt;/full-title&gt;&lt;/periodical&gt;&lt;pages&gt;1380-1392&lt;/pages&gt;&lt;volume&gt;10&lt;/volume&gt;&lt;number&gt;9&lt;/number&gt;&lt;dates&gt;&lt;year&gt;2019&lt;/year&gt;&lt;/dates&gt;&lt;isbn&gt;2041-210X&lt;/isbn&gt;&lt;urls&gt;&lt;related-urls&gt;&lt;url&gt;https://besjournals.onlinelibrary.wiley.com/doi/abs/10.1111/2041-210X.13253&lt;/url&gt;&lt;/related-urls&gt;&lt;/urls&gt;&lt;electronic-resource-num&gt;10.1111/2041-210x.13253&lt;/electronic-resource-num&gt;&lt;/record&gt;&lt;/Cite&gt;&lt;/EndNote&gt;</w:instrText>
+      </w:r>
+      <w:r>
+        <w:rPr>
+          <w:lang w:val="en-US"/>
+        </w:rPr>
+        <w:fldChar w:fldCharType="separate"/>
+      </w:r>
+      <w:r>
+        <w:rPr>
+          <w:noProof/>
+          <w:lang w:val="en-US"/>
+        </w:rPr>
+        <w:t>(</w:t>
+      </w:r>
+      <w:r>
+        <w:rPr>
+          <w:smallCaps/>
+          <w:noProof/>
+          <w:lang w:val="en-US"/>
+        </w:rPr>
+        <w:t>Le Maître and Mitteroecker</w:t>
+      </w:r>
+      <w:r>
+        <w:rPr>
+          <w:noProof/>
+          <w:lang w:val="en-US"/>
+        </w:rPr>
+        <w:t xml:space="preserve"> 2019)</w:t>
+      </w:r>
+      <w:r>
+        <w:rPr>
+          <w:lang w:val="en-US"/>
+        </w:rPr>
+        <w:fldChar w:fldCharType="end"/>
+      </w:r>
+      <w:r>
+        <w:rPr>
+          <w:lang w:val="en-US"/>
+        </w:rPr>
+        <w:t xml:space="preserve">. </w:t>
+      </w:r>
+      <w:r>
+        <w:rPr>
+          <w:lang w:val="en-US"/>
+        </w:rPr>
         <w:t xml:space="preserve">I sampled 128 models of the </w:t>
       </w:r>
       <w:r>
@@ -4463,6 +4644,7 @@
         <w:rPr>
           <w:lang w:val="en-US"/>
         </w:rPr>
+        <w:lastRenderedPageBreak/>
         <w:t xml:space="preserve">I compared mean log generalized variances for each parameter with unpaired t-tests, adjusting for multiple comparisons with </w:t>
       </w:r>
       <w:r>
@@ -4575,7 +4757,6 @@
         <w:pStyle w:val="Heading2"/>
       </w:pPr>
       <w:r>
-        <w:lastRenderedPageBreak/>
         <w:t>Selection model analysis</w:t>
       </w:r>
     </w:p>
@@ -4693,7 +4874,19 @@
         <w:rPr>
           <w:lang w:val="en-US"/>
         </w:rPr>
-        <w:t>I first analysed the effects of background selection, recombination rate, pleiotropic covariance, rate of pleiotropy, and additive effect size (along with their first-order interactions) on heterozygosity with a linear regression. This model expl</w:t>
+        <w:t xml:space="preserve">I first analysed the effects of background selection, recombination rate, pleiotropic covariance, rate of pleiotropy, and additive effect size (along with their first-order interactions) on heterozygosity with a linear </w:t>
+      </w:r>
+      <w:r>
+        <w:rPr>
+          <w:lang w:val="en-US"/>
+        </w:rPr>
+        <w:t>mixed effects model</w:t>
+      </w:r>
+      <w:r>
+        <w:rPr>
+          <w:lang w:val="en-US"/>
+        </w:rPr>
+        <w:t>. This model expl</w:t>
       </w:r>
       <w:r>
         <w:rPr>
@@ -4729,7 +4922,19 @@
         <w:rPr>
           <w:lang w:val="en-US"/>
         </w:rPr>
-        <w:t xml:space="preserve"> = -0.137, p &lt; 0.0001), recombination rate</w:t>
+        <w:t xml:space="preserve"> = -0.137, </w:t>
+      </w:r>
+      <w:r>
+        <w:rPr>
+          <w:lang w:val="en-US"/>
+        </w:rPr>
+        <w:t xml:space="preserve">t  </w:t>
+      </w:r>
+      <w:r>
+        <w:rPr>
+          <w:lang w:val="en-US"/>
+        </w:rPr>
+        <w:t>p &lt; 0.0001), recombination rate</w:t>
       </w:r>
       <w:r>
         <w:rPr>
@@ -4765,20 +4970,98 @@
         <w:rPr>
           <w:lang w:val="en-US"/>
         </w:rPr>
-        <w:t xml:space="preserve">β = 122.9, p &lt; 0.0001).  </w:t>
-      </w:r>
-    </w:p>
-    <w:p>
-      <w:pPr>
-        <w:rPr>
-          <w:lang w:val="en-US"/>
-        </w:rPr>
-      </w:pPr>
-      <w:r>
-        <w:rPr>
-          <w:lang w:val="en-US"/>
-        </w:rPr>
-        <w:t xml:space="preserve">I then analysed the effects of the parameters on variance and covariance, again using a linear regression model, and choosing to </w:t>
+        <w:t xml:space="preserve">β = 122.9, p &lt; 0.0001). </w:t>
+      </w:r>
+      <w:r>
+        <w:rPr>
+          <w:lang w:val="en-US"/>
+        </w:rPr>
+        <w:t xml:space="preserve">Although the residuals of groups strayed from normality, variance was homoscedastic and the number of observations (102400) led to normality of coefficient estimates through the central limit theorem, providing some robustness from the effects of non-normality </w:t>
+      </w:r>
+      <w:r>
+        <w:rPr>
+          <w:lang w:val="en-US"/>
+        </w:rPr>
+        <w:fldChar w:fldCharType="begin"/>
+      </w:r>
+      <w:r>
+        <w:rPr>
+          <w:lang w:val="en-US"/>
+        </w:rPr>
+        <w:instrText xml:space="preserve"> ADDIN EN.CITE &lt;EndNote&gt;&lt;Cite&gt;&lt;Author&gt;Lumley&lt;/Author&gt;&lt;Year&gt;2002&lt;/Year&gt;&lt;RecNum&gt;156&lt;/RecNum&gt;&lt;DisplayText&gt;(&lt;style face="smallcaps"&gt;Lumley&lt;/style&gt;&lt;style face="italic"&gt; et al.&lt;/style&gt; 2002)&lt;/DisplayText&gt;&lt;record&gt;&lt;rec-number&gt;156&lt;/rec-number&gt;&lt;foreign-keys&gt;&lt;key app="EN" db-id="5ppvfvtxcxr5xnew0zqvex91vs0vv2wxd90d" timestamp="1601443826"&gt;156&lt;/key&gt;&lt;/foreign-keys&gt;&lt;ref-type name="Journal Article"&gt;17&lt;/ref-type&gt;&lt;contributors&gt;&lt;authors&gt;&lt;author&gt;Lumley, T.&lt;/author&gt;&lt;author&gt;Diehr, P.&lt;/author&gt;&lt;author&gt;Emerson, S.&lt;/author&gt;&lt;author&gt;Chen, L.&lt;/author&gt;&lt;/authors&gt;&lt;/contributors&gt;&lt;auth-address&gt;Department of Biostatistics, University of Washington, Box 357232, Seattle, Washington 98195, USA. tlumley@u.washington.edu&lt;/auth-address&gt;&lt;titles&gt;&lt;title&gt;The importance of the normality assumption in large public health data sets&lt;/title&gt;&lt;secondary-title&gt;Annu Rev Public Health&lt;/secondary-title&gt;&lt;/titles&gt;&lt;periodical&gt;&lt;full-title&gt;Annu Rev Public Health&lt;/full-title&gt;&lt;/periodical&gt;&lt;pages&gt;151-69&lt;/pages&gt;&lt;volume&gt;23&lt;/volume&gt;&lt;edition&gt;2002/03/23&lt;/edition&gt;&lt;keywords&gt;&lt;keyword&gt;Data Collection&lt;/keyword&gt;&lt;keyword&gt;*Data Interpretation, Statistical&lt;/keyword&gt;&lt;keyword&gt;Humans&lt;/keyword&gt;&lt;keyword&gt;Linear Models&lt;/keyword&gt;&lt;keyword&gt;*Models, Statistical&lt;/keyword&gt;&lt;keyword&gt;Outcome Assessment, Health Care/statistics &amp;amp; numerical data&lt;/keyword&gt;&lt;keyword&gt;Public Health/*statistics &amp;amp; numerical data&lt;/keyword&gt;&lt;keyword&gt;United States&lt;/keyword&gt;&lt;/keywords&gt;&lt;dates&gt;&lt;year&gt;2002&lt;/year&gt;&lt;/dates&gt;&lt;isbn&gt;0163-7525 (Print)&amp;#xD;0163-7525 (Linking)&lt;/isbn&gt;&lt;accession-num&gt;11910059&lt;/accession-num&gt;&lt;urls&gt;&lt;related-urls&gt;&lt;url&gt;https://www.ncbi.nlm.nih.gov/pubmed/11910059&lt;/url&gt;&lt;/related-urls&gt;&lt;/urls&gt;&lt;electronic-resource-num&gt;10.1146/annurev.publhealth.23.100901.140546&lt;/electronic-resource-num&gt;&lt;/record&gt;&lt;/Cite&gt;&lt;/EndNote&gt;</w:instrText>
+      </w:r>
+      <w:r>
+        <w:rPr>
+          <w:lang w:val="en-US"/>
+        </w:rPr>
+        <w:fldChar w:fldCharType="separate"/>
+      </w:r>
+      <w:r>
+        <w:rPr>
+          <w:noProof/>
+          <w:lang w:val="en-US"/>
+        </w:rPr>
+        <w:t>(</w:t>
+      </w:r>
+      <w:r>
+        <w:rPr>
+          <w:smallCaps/>
+          <w:noProof/>
+          <w:lang w:val="en-US"/>
+        </w:rPr>
+        <w:t>Lumley</w:t>
+      </w:r>
+      <w:r>
+        <w:rPr>
+          <w:i/>
+          <w:noProof/>
+          <w:lang w:val="en-US"/>
+        </w:rPr>
+        <w:t xml:space="preserve"> et al.</w:t>
+      </w:r>
+      <w:r>
+        <w:rPr>
+          <w:noProof/>
+          <w:lang w:val="en-US"/>
+        </w:rPr>
+        <w:t xml:space="preserve"> 2002)</w:t>
+      </w:r>
+      <w:r>
+        <w:rPr>
+          <w:lang w:val="en-US"/>
+        </w:rPr>
+        <w:fldChar w:fldCharType="end"/>
+      </w:r>
+      <w:r>
+        <w:rPr>
+          <w:lang w:val="en-US"/>
+        </w:rPr>
+        <w:t>.</w:t>
+      </w:r>
+    </w:p>
+    <w:p>
+      <w:pPr>
+        <w:rPr>
+          <w:lang w:val="en-US"/>
+        </w:rPr>
+      </w:pPr>
+      <w:r>
+        <w:rPr>
+          <w:lang w:val="en-US"/>
+        </w:rPr>
+        <w:t xml:space="preserve">I then analysed the effects of the parameters on variance and covariance, again using a linear </w:t>
+      </w:r>
+      <w:r>
+        <w:rPr>
+          <w:lang w:val="en-US"/>
+        </w:rPr>
+        <w:t xml:space="preserve">mixed effects </w:t>
+      </w:r>
+      <w:r>
+        <w:rPr>
+          <w:lang w:val="en-US"/>
+        </w:rPr>
+        <w:t xml:space="preserve">model, and choosing to </w:t>
       </w:r>
       <w:r>
         <w:rPr>
@@ -4796,40 +5079,457 @@
         <w:rPr>
           <w:lang w:val="en-US"/>
         </w:rPr>
-        <w:t xml:space="preserve"> I found that deleterious mutation increased variance</w:t>
-      </w:r>
-    </w:p>
-    <w:p>
-      <w:pPr>
-        <w:rPr>
-          <w:lang w:val="en-US"/>
-        </w:rPr>
-      </w:pPr>
-    </w:p>
-    <w:p>
-      <w:pPr>
-        <w:rPr>
-          <w:lang w:val="en-US"/>
-        </w:rPr>
-      </w:pPr>
-    </w:p>
-    <w:p>
-      <w:pPr>
-        <w:rPr>
-          <w:lang w:val="en-US"/>
-        </w:rPr>
-      </w:pPr>
-    </w:p>
-    <w:p>
-      <w:pPr>
-        <w:rPr>
-          <w:lang w:val="en-US"/>
-        </w:rPr>
-      </w:pPr>
-      <w:r>
-        <w:rPr>
-          <w:lang w:val="en-US"/>
-        </w:rPr>
+        <w:t xml:space="preserve"> </w:t>
+      </w:r>
+      <w:r>
+        <w:rPr>
+          <w:b/>
+          <w:lang w:val="en-US"/>
+        </w:rPr>
+        <w:t xml:space="preserve">Nonsense linear regression results – by adding </w:t>
+      </w:r>
+      <w:r>
+        <w:rPr>
+          <w:b/>
+          <w:lang w:val="en-US"/>
+        </w:rPr>
+        <w:lastRenderedPageBreak/>
+        <w:t>other factors, delmu increases variation (?), despite the actual data not fitting that trend at all, but by excluding the other factors delmu decreases variation?</w:t>
+      </w:r>
+    </w:p>
+    <w:p>
+      <w:pPr>
+        <w:rPr>
+          <w:lang w:val="en-US"/>
+        </w:rPr>
+      </w:pPr>
+      <w:r>
+        <w:rPr>
+          <w:lang w:val="en-US"/>
+        </w:rPr>
+        <w:t>To compare</w:t>
+      </w:r>
+      <w:r>
+        <w:rPr>
+          <w:lang w:val="en-US"/>
+        </w:rPr>
+        <w:t xml:space="preserve"> the effects of parameters on variance-covariance structure, I computed </w:t>
+      </w:r>
+      <w:r>
+        <w:rPr>
+          <w:b/>
+          <w:lang w:val="en-US"/>
+        </w:rPr>
+        <w:t>G</w:t>
+      </w:r>
+      <w:r>
+        <w:rPr>
+          <w:lang w:val="en-US"/>
+        </w:rPr>
+        <w:t xml:space="preserve"> ellipses of traits 1 and 2, comparing ellipse area major-minor axis ratios, and angles of rotation around the center with a MANOVA. </w:t>
+      </w:r>
+    </w:p>
+    <w:p>
+      <w:pPr>
+        <w:rPr>
+          <w:rFonts w:eastAsiaTheme="minorEastAsia"/>
+          <w:lang w:val="en-US"/>
+        </w:rPr>
+      </w:pPr>
+      <w:r>
+        <w:rPr>
+          <w:lang w:val="en-US"/>
+        </w:rPr>
+        <w:t>To compare the effects of the parameters on total variance-covariance structure, I used relative PCA, comparing pairs of models in the same bin against those the furthest apart (i.e. relative PCA between two models with very similar values for a given parameter, compared against relative PCA between two models with maximum difference in values for a given parameter). Mean values of log generalized variance were compared between these two groups for each parameter</w:t>
+      </w:r>
+      <w:r>
+        <w:rPr>
+          <w:lang w:val="en-US"/>
+        </w:rPr>
+        <w:t xml:space="preserve"> (</w:t>
+      </w:r>
+      <w:r>
+        <w:rPr>
+          <w:highlight w:val="yellow"/>
+          <w:lang w:val="en-US"/>
+        </w:rPr>
+        <w:t>Figure 1</w:t>
+      </w:r>
+      <w:r>
+        <w:rPr>
+          <w:lang w:val="en-US"/>
+        </w:rPr>
+        <w:t>)</w:t>
+      </w:r>
+      <w:r>
+        <w:rPr>
+          <w:lang w:val="en-US"/>
+        </w:rPr>
+        <w:t>. Large discrepancies in deleterious mutation between pairs resulted in higher log generalized variance (t</w:t>
+      </w:r>
+      <w:r>
+        <w:rPr>
+          <w:vertAlign w:val="subscript"/>
+          <w:lang w:val="en-US"/>
+        </w:rPr>
+        <w:t>17626</w:t>
+      </w:r>
+      <w:r>
+        <w:rPr>
+          <w:lang w:val="en-US"/>
+        </w:rPr>
+        <w:t xml:space="preserve"> = -23.433, p &lt; 0.0001), with a mean difference of 2.539 (</w:t>
+      </w:r>
+      <w:r>
+        <w:rPr>
+          <w:b/>
+          <w:lang w:val="en-US"/>
+        </w:rPr>
+        <w:t>log generalized variance – not sure how to interpret what this number actually means in a quantitative sense</w:t>
+      </w:r>
+      <w:r>
+        <w:rPr>
+          <w:lang w:val="en-US"/>
+        </w:rPr>
+        <w:t>). The same was true for rate of pleiotropy (t</w:t>
+      </w:r>
+      <w:r>
+        <w:rPr>
+          <w:vertAlign w:val="subscript"/>
+          <w:lang w:val="en-US"/>
+        </w:rPr>
+        <w:t>24740</w:t>
+      </w:r>
+      <w:r>
+        <w:rPr>
+          <w:lang w:val="en-US"/>
+        </w:rPr>
+        <w:t xml:space="preserve"> = -5.709, p &lt; 0.0001; </w:t>
+      </w:r>
+      <m:oMath>
+        <m:r>
+          <m:rPr>
+            <m:sty m:val="p"/>
+          </m:rPr>
+          <w:rPr>
+            <w:rFonts w:ascii="Cambria Math" w:hAnsi="Cambria Math"/>
+            <w:lang w:val="en-US"/>
+          </w:rPr>
+          <m:t>Δ</m:t>
+        </m:r>
+        <m:acc>
+          <m:accPr>
+            <m:chr m:val="̅"/>
+            <m:ctrlPr>
+              <w:rPr>
+                <w:rFonts w:ascii="Cambria Math" w:hAnsi="Cambria Math"/>
+                <w:lang w:val="en-US"/>
+              </w:rPr>
+            </m:ctrlPr>
+          </m:accPr>
+          <m:e>
+            <m:r>
+              <w:rPr>
+                <w:rFonts w:ascii="Cambria Math" w:hAnsi="Cambria Math"/>
+                <w:lang w:val="en-US"/>
+              </w:rPr>
+              <m:t>x</m:t>
+            </m:r>
+          </m:e>
+        </m:acc>
+      </m:oMath>
+      <w:r>
+        <w:rPr>
+          <w:rFonts w:eastAsiaTheme="minorEastAsia"/>
+          <w:lang w:val="en-US"/>
+        </w:rPr>
+        <w:t xml:space="preserve"> = </w:t>
+      </w:r>
+      <w:r>
+        <w:rPr>
+          <w:lang w:val="en-US"/>
+        </w:rPr>
+        <w:t>0.61), pleiotropic covariance (t</w:t>
+      </w:r>
+      <w:r>
+        <w:rPr>
+          <w:vertAlign w:val="subscript"/>
+          <w:lang w:val="en-US"/>
+        </w:rPr>
+        <w:t>14700</w:t>
+      </w:r>
+      <w:r>
+        <w:rPr>
+          <w:lang w:val="en-US"/>
+        </w:rPr>
+        <w:t xml:space="preserve"> = -7.017, p &lt; 0.0001; </w:t>
+      </w:r>
+      <m:oMath>
+        <m:r>
+          <m:rPr>
+            <m:sty m:val="p"/>
+          </m:rPr>
+          <w:rPr>
+            <w:rFonts w:ascii="Cambria Math" w:hAnsi="Cambria Math"/>
+            <w:lang w:val="en-US"/>
+          </w:rPr>
+          <m:t>Δ</m:t>
+        </m:r>
+        <m:acc>
+          <m:accPr>
+            <m:chr m:val="̅"/>
+            <m:ctrlPr>
+              <w:rPr>
+                <w:rFonts w:ascii="Cambria Math" w:hAnsi="Cambria Math"/>
+                <w:lang w:val="en-US"/>
+              </w:rPr>
+            </m:ctrlPr>
+          </m:accPr>
+          <m:e>
+            <m:r>
+              <w:rPr>
+                <w:rFonts w:ascii="Cambria Math" w:hAnsi="Cambria Math"/>
+                <w:lang w:val="en-US"/>
+              </w:rPr>
+              <m:t>x</m:t>
+            </m:r>
+          </m:e>
+        </m:acc>
+      </m:oMath>
+      <w:r>
+        <w:rPr>
+          <w:rFonts w:eastAsiaTheme="minorEastAsia"/>
+          <w:lang w:val="en-US"/>
+        </w:rPr>
+        <w:t xml:space="preserve"> = 0.925), and additive effect size (t</w:t>
+      </w:r>
+      <w:r>
+        <w:rPr>
+          <w:rFonts w:eastAsiaTheme="minorEastAsia"/>
+          <w:vertAlign w:val="subscript"/>
+          <w:lang w:val="en-US"/>
+        </w:rPr>
+        <w:t>17295</w:t>
+      </w:r>
+      <w:r>
+        <w:rPr>
+          <w:rFonts w:eastAsiaTheme="minorEastAsia"/>
+          <w:lang w:val="en-US"/>
+        </w:rPr>
+        <w:t xml:space="preserve"> = -19.961, p &lt; 0.0001; </w:t>
+      </w:r>
+      <m:oMath>
+        <m:r>
+          <m:rPr>
+            <m:sty m:val="p"/>
+          </m:rPr>
+          <w:rPr>
+            <w:rFonts w:ascii="Cambria Math" w:hAnsi="Cambria Math"/>
+            <w:lang w:val="en-US"/>
+          </w:rPr>
+          <m:t>Δ</m:t>
+        </m:r>
+        <m:acc>
+          <m:accPr>
+            <m:chr m:val="̅"/>
+            <m:ctrlPr>
+              <w:rPr>
+                <w:rFonts w:ascii="Cambria Math" w:hAnsi="Cambria Math"/>
+                <w:lang w:val="en-US"/>
+              </w:rPr>
+            </m:ctrlPr>
+          </m:accPr>
+          <m:e>
+            <m:r>
+              <w:rPr>
+                <w:rFonts w:ascii="Cambria Math" w:hAnsi="Cambria Math"/>
+                <w:lang w:val="en-US"/>
+              </w:rPr>
+              <m:t>x</m:t>
+            </m:r>
+          </m:e>
+        </m:acc>
+      </m:oMath>
+      <w:r>
+        <w:rPr>
+          <w:rFonts w:eastAsiaTheme="minorEastAsia"/>
+          <w:lang w:val="en-US"/>
+        </w:rPr>
+        <w:t xml:space="preserve"> = 2.356</w:t>
+      </w:r>
+      <w:r>
+        <w:rPr>
+          <w:rFonts w:eastAsiaTheme="minorEastAsia"/>
+          <w:lang w:val="en-US"/>
+        </w:rPr>
+        <w:t>). Recombination rate differed from the other results, with log generalized variance decreasing with increasing differences between paired models (t</w:t>
+      </w:r>
+      <w:r>
+        <w:rPr>
+          <w:rFonts w:eastAsiaTheme="minorEastAsia"/>
+          <w:vertAlign w:val="subscript"/>
+          <w:lang w:val="en-US"/>
+        </w:rPr>
+        <w:t>7275.4</w:t>
+      </w:r>
+      <w:r>
+        <w:rPr>
+          <w:rFonts w:eastAsiaTheme="minorEastAsia"/>
+          <w:lang w:val="en-US"/>
+        </w:rPr>
+        <w:t xml:space="preserve"> = 9.405, p &lt; 0.0001; </w:t>
+      </w:r>
+      <m:oMath>
+        <m:r>
+          <m:rPr>
+            <m:sty m:val="p"/>
+          </m:rPr>
+          <w:rPr>
+            <w:rFonts w:ascii="Cambria Math" w:hAnsi="Cambria Math"/>
+            <w:lang w:val="en-US"/>
+          </w:rPr>
+          <m:t>Δ</m:t>
+        </m:r>
+        <m:acc>
+          <m:accPr>
+            <m:chr m:val="̅"/>
+            <m:ctrlPr>
+              <w:rPr>
+                <w:rFonts w:ascii="Cambria Math" w:hAnsi="Cambria Math"/>
+                <w:lang w:val="en-US"/>
+              </w:rPr>
+            </m:ctrlPr>
+          </m:accPr>
+          <m:e>
+            <m:r>
+              <w:rPr>
+                <w:rFonts w:ascii="Cambria Math" w:hAnsi="Cambria Math"/>
+                <w:lang w:val="en-US"/>
+              </w:rPr>
+              <m:t>x</m:t>
+            </m:r>
+          </m:e>
+        </m:acc>
+      </m:oMath>
+      <w:r>
+        <w:rPr>
+          <w:rFonts w:eastAsiaTheme="minorEastAsia"/>
+          <w:lang w:val="en-US"/>
+        </w:rPr>
+        <w:t xml:space="preserve"> = -1.51). </w:t>
+      </w:r>
+      <w:r>
+        <w:rPr>
+          <w:rFonts w:eastAsiaTheme="minorEastAsia"/>
+          <w:lang w:val="en-US"/>
+        </w:rPr>
+        <w:t xml:space="preserve">As well as differences in means, distributions of log generalized variances also differed significantly. </w:t>
+      </w:r>
+    </w:p>
+    <w:p>
+      <w:pPr>
+        <w:rPr>
+          <w:rFonts w:eastAsiaTheme="minorEastAsia"/>
+          <w:lang w:val="en-US"/>
+        </w:rPr>
+      </w:pPr>
+      <w:r>
+        <w:rPr>
+          <w:rFonts w:eastAsiaTheme="minorEastAsia"/>
+          <w:lang w:val="en-US"/>
+        </w:rPr>
+        <w:t>I used two-sample Kolmogorov-Smirnov tests to assess differences between the distributions of log generalized variance between similar- and distinct-parameter pairs (</w:t>
+      </w:r>
+      <w:r>
+        <w:rPr>
+          <w:rFonts w:eastAsiaTheme="minorEastAsia"/>
+          <w:highlight w:val="yellow"/>
+          <w:lang w:val="en-US"/>
+        </w:rPr>
+        <w:t>Figure 2</w:t>
+      </w:r>
+      <w:r>
+        <w:rPr>
+          <w:rFonts w:eastAsiaTheme="minorEastAsia"/>
+          <w:lang w:val="en-US"/>
+        </w:rPr>
+        <w:t>). All distributions were significantly different (Table 2).</w:t>
+      </w:r>
+      <w:r>
+        <w:rPr>
+          <w:rFonts w:eastAsiaTheme="minorEastAsia"/>
+          <w:lang w:val="en-US"/>
+        </w:rPr>
+        <w:t xml:space="preserve"> Comparisons between models with large differences in deleterious mutation frequency showed considerable increases in frequencies of log generalized variances around zero, with bimodal peaks on either side of zero (Figure 2). Comparisons between models with large differences in either pleiotropy rates or additive effect size also led to multimodal distributions, with a bottleneck effect appearing on either side of the center, with compression of the tails</w:t>
+      </w:r>
+      <w:r>
+        <w:rPr>
+          <w:rFonts w:eastAsiaTheme="minorEastAsia"/>
+          <w:lang w:val="en-US"/>
+        </w:rPr>
+        <w:t xml:space="preserve"> (Figure 2)</w:t>
+      </w:r>
+      <w:r>
+        <w:rPr>
+          <w:rFonts w:eastAsiaTheme="minorEastAsia"/>
+          <w:lang w:val="en-US"/>
+        </w:rPr>
+        <w:t xml:space="preserve">. </w:t>
+      </w:r>
+      <w:r>
+        <w:rPr>
+          <w:rFonts w:eastAsiaTheme="minorEastAsia"/>
+          <w:lang w:val="en-US"/>
+        </w:rPr>
+        <w:t xml:space="preserve">Large differences in recombination </w:t>
+      </w:r>
+      <w:r>
+        <w:rPr>
+          <w:rFonts w:eastAsiaTheme="minorEastAsia"/>
+          <w:lang w:val="en-US"/>
+        </w:rPr>
+        <w:t xml:space="preserve">similarly compressed the range of variation in log generalized variance between models, with a strong bottleneck appearing below zero log generalized variance. Large differences in pleiotropic covariance led to more subtle patterns, where small bottlenecks and tail compression were visible, but to a much lesser extent than with the other parameters. </w:t>
+      </w:r>
+    </w:p>
+    <w:p>
+      <w:pPr>
+        <w:rPr>
+          <w:rFonts w:eastAsiaTheme="minorEastAsia"/>
+          <w:lang w:val="en-US"/>
+        </w:rPr>
+      </w:pPr>
+      <w:r>
+        <w:rPr>
+          <w:lang w:val="en-US"/>
+        </w:rPr>
+        <w:t xml:space="preserve">  </w:t>
+      </w:r>
+    </w:p>
+    <w:p>
+      <w:pPr>
+        <w:rPr>
+          <w:lang w:val="en-US"/>
+        </w:rPr>
+      </w:pPr>
+    </w:p>
+    <w:p>
+      <w:pPr>
+        <w:rPr>
+          <w:lang w:val="en-US"/>
+        </w:rPr>
+      </w:pPr>
+    </w:p>
+    <w:p>
+      <w:pPr>
+        <w:rPr>
+          <w:lang w:val="en-US"/>
+        </w:rPr>
+      </w:pPr>
+      <w:r>
+        <w:rPr>
+          <w:lang w:val="en-US"/>
+        </w:rPr>
+        <w:lastRenderedPageBreak/>
         <w:t>, rate of pleiotropy (β = 0.012, p &lt; 0.0001), and additive effect size (β = 0.00022, p = 0.0023) on heterozygosity, as well as significant interactions. The most biologically meaningful of these interactions included interactions between deleterious mutation and recombination rate (β = 122.9</w:t>
       </w:r>
       <w:r>
@@ -4838,6 +5538,230 @@
         </w:rPr>
         <w:t>, p &lt; 0.0001).</w:t>
       </w:r>
+    </w:p>
+    <w:p>
+      <w:pPr>
+        <w:rPr>
+          <w:lang w:val="en-US"/>
+        </w:rPr>
+      </w:pPr>
+    </w:p>
+    <w:p>
+      <w:pPr>
+        <w:rPr>
+          <w:lang w:val="en-US"/>
+        </w:rPr>
+      </w:pPr>
+    </w:p>
+    <w:p>
+      <w:pPr>
+        <w:rPr>
+          <w:lang w:val="en-US"/>
+        </w:rPr>
+      </w:pPr>
+      <w:r>
+        <w:rPr>
+          <w:lang w:val="en-US"/>
+        </w:rPr>
+        <w:pict w14:anchorId="0796F8F0">
+          <v:shapetype id="_x0000_t75" coordsize="21600,21600" o:spt="75" o:preferrelative="t" path="m@4@5l@4@11@9@11@9@5xe" filled="f" stroked="f">
+            <v:stroke joinstyle="miter"/>
+            <v:formulas>
+              <v:f eqn="if lineDrawn pixelLineWidth 0"/>
+              <v:f eqn="sum @0 1 0"/>
+              <v:f eqn="sum 0 0 @1"/>
+              <v:f eqn="prod @2 1 2"/>
+              <v:f eqn="prod @3 21600 pixelWidth"/>
+              <v:f eqn="prod @3 21600 pixelHeight"/>
+              <v:f eqn="sum @0 0 1"/>
+              <v:f eqn="prod @6 1 2"/>
+              <v:f eqn="prod @7 21600 pixelWidth"/>
+              <v:f eqn="sum @8 21600 0"/>
+              <v:f eqn="prod @7 21600 pixelHeight"/>
+              <v:f eqn="sum @10 21600 0"/>
+            </v:formulas>
+            <v:path o:extrusionok="f" gradientshapeok="t" o:connecttype="rect"/>
+            <o:lock v:ext="edit" aspectratio="t"/>
+          </v:shapetype>
+          <v:shape id="_x0000_i1027" type="#_x0000_t75" style="width:467.25pt;height:225.75pt">
+            <v:imagedata r:id="rId6" o:title="logGV_means"/>
+          </v:shape>
+        </w:pict>
+      </w:r>
+    </w:p>
+    <w:p>
+      <w:pPr>
+        <w:rPr>
+          <w:lang w:val="en-US"/>
+        </w:rPr>
+      </w:pPr>
+      <w:r>
+        <w:rPr>
+          <w:lang w:val="en-US"/>
+        </w:rPr>
+        <w:t xml:space="preserve">Figure 1 – Mean differences in log generalized variance between relative principal components analysis outcomes comparing similar models and distinctive models by deleterious mutation rate/background selection prevalence, mutational pleiotropic correlation, rate of pleiotropy, recombination rate, and additive effect size. </w:t>
+      </w:r>
+      <w:r>
+        <w:rPr>
+          <w:lang w:val="en-US"/>
+        </w:rPr>
+        <w:t>All pairwise comparisons were significant.</w:t>
+      </w:r>
+      <w:bookmarkStart w:id="0" w:name="_GoBack"/>
+      <w:bookmarkEnd w:id="0"/>
+    </w:p>
+    <w:p>
+      <w:pPr>
+        <w:rPr>
+          <w:lang w:val="en-US"/>
+        </w:rPr>
+      </w:pPr>
+    </w:p>
+    <w:p>
+      <w:pPr>
+        <w:rPr>
+          <w:lang w:val="en-US"/>
+        </w:rPr>
+      </w:pPr>
+    </w:p>
+    <w:p>
+      <w:pPr>
+        <w:rPr>
+          <w:lang w:val="en-US"/>
+        </w:rPr>
+      </w:pPr>
+      <w:r>
+        <w:rPr>
+          <w:noProof/>
+          <w:lang w:eastAsia="en-AU"/>
+        </w:rPr>
+        <w:lastRenderedPageBreak/>
+        <w:drawing>
+          <wp:inline distT="0" distB="0" distL="0" distR="0" wp14:anchorId="48625904" wp14:editId="395CEAEB">
+            <wp:extent cx="5943600" cy="2819400"/>
+            <wp:effectExtent l="0" t="0" r="0" b="0"/>
+            <wp:docPr id="1" name="Picture 1" descr="C:\Users\Nick\AppData\Local\Microsoft\Windows\INetCache\Content.Word\logGV_dens.png"/>
+            <wp:cNvGraphicFramePr>
+              <a:graphicFrameLocks xmlns:a="http://schemas.openxmlformats.org/drawingml/2006/main" noChangeAspect="1"/>
+            </wp:cNvGraphicFramePr>
+            <a:graphic xmlns:a="http://schemas.openxmlformats.org/drawingml/2006/main">
+              <a:graphicData uri="http://schemas.openxmlformats.org/drawingml/2006/picture">
+                <pic:pic xmlns:pic="http://schemas.openxmlformats.org/drawingml/2006/picture">
+                  <pic:nvPicPr>
+                    <pic:cNvPr id="0" name="Picture 7" descr="C:\Users\Nick\AppData\Local\Microsoft\Windows\INetCache\Content.Word\logGV_dens.png"/>
+                    <pic:cNvPicPr>
+                      <a:picLocks noChangeAspect="1" noChangeArrowheads="1"/>
+                    </pic:cNvPicPr>
+                  </pic:nvPicPr>
+                  <pic:blipFill>
+                    <a:blip r:embed="rId7" cstate="print">
+                      <a:extLst>
+                        <a:ext uri="{28A0092B-C50C-407E-A947-70E740481C1C}">
+                          <a14:useLocalDpi xmlns:a14="http://schemas.microsoft.com/office/drawing/2010/main" val="0"/>
+                        </a:ext>
+                      </a:extLst>
+                    </a:blip>
+                    <a:srcRect/>
+                    <a:stretch>
+                      <a:fillRect/>
+                    </a:stretch>
+                  </pic:blipFill>
+                  <pic:spPr bwMode="auto">
+                    <a:xfrm>
+                      <a:off x="0" y="0"/>
+                      <a:ext cx="5943600" cy="2819400"/>
+                    </a:xfrm>
+                    <a:prstGeom prst="rect">
+                      <a:avLst/>
+                    </a:prstGeom>
+                    <a:noFill/>
+                    <a:ln>
+                      <a:noFill/>
+                    </a:ln>
+                  </pic:spPr>
+                </pic:pic>
+              </a:graphicData>
+            </a:graphic>
+          </wp:inline>
+        </w:drawing>
+      </w:r>
+    </w:p>
+    <w:p>
+      <w:pPr>
+        <w:rPr>
+          <w:lang w:val="en-US"/>
+        </w:rPr>
+      </w:pPr>
+      <w:r>
+        <w:rPr>
+          <w:lang w:val="en-US"/>
+        </w:rPr>
+        <w:lastRenderedPageBreak/>
+        <w:pict w14:anchorId="11A7A1BF">
+          <v:shape id="_x0000_i1026" type="#_x0000_t75" style="width:468pt;height:225pt">
+            <v:imagedata r:id="rId8" o:title="logGV_dists"/>
+          </v:shape>
+        </w:pict>
+      </w:r>
+      <w:r>
+        <w:rPr>
+          <w:lang w:val="en-US"/>
+        </w:rPr>
+        <w:pict w14:anchorId="068B767C">
+          <v:shape id="_x0000_i1025" type="#_x0000_t75" style="width:467.25pt;height:281.25pt">
+            <v:imagedata r:id="rId9" o:title="violin_logGV_extremes_PW"/>
+          </v:shape>
+        </w:pict>
+      </w:r>
+    </w:p>
+    <w:p>
+      <w:pPr>
+        <w:rPr>
+          <w:lang w:val="en-US"/>
+        </w:rPr>
+      </w:pPr>
+    </w:p>
+    <w:p>
+      <w:pPr>
+        <w:rPr>
+          <w:lang w:val="en-US"/>
+        </w:rPr>
+      </w:pPr>
+      <w:r>
+        <w:rPr>
+          <w:highlight w:val="yellow"/>
+          <w:lang w:val="en-US"/>
+        </w:rPr>
+        <w:t>One of these for Figure 2</w:t>
+      </w:r>
+    </w:p>
+    <w:p>
+      <w:pPr>
+        <w:rPr>
+          <w:lang w:val="en-US"/>
+        </w:rPr>
+      </w:pPr>
+    </w:p>
+    <w:p>
+      <w:pPr>
+        <w:rPr>
+          <w:lang w:val="en-US"/>
+        </w:rPr>
+      </w:pPr>
+    </w:p>
+    <w:p>
+      <w:pPr>
+        <w:rPr>
+          <w:lang w:val="en-US"/>
+        </w:rPr>
+      </w:pPr>
+    </w:p>
+    <w:p>
+      <w:pPr>
+        <w:rPr>
+          <w:lang w:val="en-US"/>
+        </w:rPr>
+      </w:pPr>
     </w:p>
     <w:p>
       <w:pPr>
@@ -4869,27 +5793,39 @@
     <w:tbl>
       <w:tblPr>
         <w:tblStyle w:val="TableGrid"/>
-        <w:tblW w:w="14029" w:type="dxa"/>
+        <w:tblW w:w="0" w:type="auto"/>
+        <w:tblBorders>
+          <w:top w:val="none" w:sz="0" w:space="0" w:color="auto"/>
+          <w:left w:val="none" w:sz="0" w:space="0" w:color="auto"/>
+          <w:right w:val="none" w:sz="0" w:space="0" w:color="auto"/>
+          <w:insideH w:val="none" w:sz="0" w:space="0" w:color="auto"/>
+          <w:insideV w:val="none" w:sz="0" w:space="0" w:color="auto"/>
+        </w:tblBorders>
         <w:tblLook w:val="04A0" w:firstRow="1" w:lastRow="0" w:firstColumn="1" w:lastColumn="0" w:noHBand="0" w:noVBand="1"/>
       </w:tblPr>
       <w:tblGrid>
-        <w:gridCol w:w="1724"/>
-        <w:gridCol w:w="1106"/>
-        <w:gridCol w:w="1843"/>
-        <w:gridCol w:w="6804"/>
-        <w:gridCol w:w="2552"/>
+        <w:gridCol w:w="2237"/>
+        <w:gridCol w:w="1017"/>
+        <w:gridCol w:w="1851"/>
+        <w:gridCol w:w="6302"/>
+        <w:gridCol w:w="1553"/>
       </w:tblGrid>
       <w:tr>
         <w:trPr>
           <w:cantSplit/>
-          <w:trHeight w:val="1134"/>
+          <w:trHeight w:val="427"/>
         </w:trPr>
         <w:tc>
           <w:tcPr>
-            <w:tcW w:w="1724" w:type="dxa"/>
+            <w:tcW w:w="0" w:type="auto"/>
+            <w:tcBorders>
+              <w:top w:val="single" w:sz="4" w:space="0" w:color="auto"/>
+              <w:bottom w:val="single" w:sz="4" w:space="0" w:color="auto"/>
+            </w:tcBorders>
           </w:tcPr>
           <w:p>
             <w:pPr>
+              <w:jc w:val="center"/>
               <w:rPr>
                 <w:lang w:val="en-US"/>
               </w:rPr>
@@ -4904,10 +5840,15 @@
         </w:tc>
         <w:tc>
           <w:tcPr>
-            <w:tcW w:w="1106" w:type="dxa"/>
+            <w:tcW w:w="0" w:type="auto"/>
+            <w:tcBorders>
+              <w:top w:val="single" w:sz="4" w:space="0" w:color="auto"/>
+              <w:bottom w:val="single" w:sz="4" w:space="0" w:color="auto"/>
+            </w:tcBorders>
           </w:tcPr>
           <w:p>
             <w:pPr>
+              <w:jc w:val="center"/>
               <w:rPr>
                 <w:lang w:val="en-US"/>
               </w:rPr>
@@ -4922,10 +5863,15 @@
         </w:tc>
         <w:tc>
           <w:tcPr>
-            <w:tcW w:w="1843" w:type="dxa"/>
+            <w:tcW w:w="1851" w:type="dxa"/>
+            <w:tcBorders>
+              <w:top w:val="single" w:sz="4" w:space="0" w:color="auto"/>
+              <w:bottom w:val="single" w:sz="4" w:space="0" w:color="auto"/>
+            </w:tcBorders>
           </w:tcPr>
           <w:p>
             <w:pPr>
+              <w:jc w:val="center"/>
               <w:rPr>
                 <w:lang w:val="en-US"/>
               </w:rPr>
@@ -4940,10 +5886,15 @@
         </w:tc>
         <w:tc>
           <w:tcPr>
-            <w:tcW w:w="6804" w:type="dxa"/>
+            <w:tcW w:w="6302" w:type="dxa"/>
+            <w:tcBorders>
+              <w:top w:val="single" w:sz="4" w:space="0" w:color="auto"/>
+              <w:bottom w:val="single" w:sz="4" w:space="0" w:color="auto"/>
+            </w:tcBorders>
           </w:tcPr>
           <w:p>
             <w:pPr>
+              <w:jc w:val="center"/>
               <w:rPr>
                 <w:lang w:val="en-US"/>
               </w:rPr>
@@ -4958,10 +5909,15 @@
         </w:tc>
         <w:tc>
           <w:tcPr>
-            <w:tcW w:w="2552" w:type="dxa"/>
+            <w:tcW w:w="0" w:type="auto"/>
+            <w:tcBorders>
+              <w:top w:val="single" w:sz="4" w:space="0" w:color="auto"/>
+              <w:bottom w:val="single" w:sz="4" w:space="0" w:color="auto"/>
+            </w:tcBorders>
           </w:tcPr>
           <w:p>
             <w:pPr>
+              <w:jc w:val="center"/>
               <w:rPr>
                 <w:lang w:val="en-US"/>
               </w:rPr>
@@ -4978,11 +5934,15 @@
       <w:tr>
         <w:trPr>
           <w:cantSplit/>
-          <w:trHeight w:val="1134"/>
+          <w:trHeight w:val="561"/>
         </w:trPr>
         <w:tc>
           <w:tcPr>
-            <w:tcW w:w="1724" w:type="dxa"/>
+            <w:tcW w:w="0" w:type="auto"/>
+            <w:tcBorders>
+              <w:top w:val="single" w:sz="4" w:space="0" w:color="auto"/>
+              <w:bottom w:val="single" w:sz="4" w:space="0" w:color="auto"/>
+            </w:tcBorders>
           </w:tcPr>
           <w:p>
             <w:pPr>
@@ -5000,7 +5960,11 @@
         </w:tc>
         <w:tc>
           <w:tcPr>
-            <w:tcW w:w="1106" w:type="dxa"/>
+            <w:tcW w:w="0" w:type="auto"/>
+            <w:tcBorders>
+              <w:top w:val="single" w:sz="4" w:space="0" w:color="auto"/>
+              <w:bottom w:val="single" w:sz="4" w:space="0" w:color="auto"/>
+            </w:tcBorders>
           </w:tcPr>
           <w:p>
             <w:pPr>
@@ -5018,7 +5982,11 @@
         </w:tc>
         <w:tc>
           <w:tcPr>
-            <w:tcW w:w="1843" w:type="dxa"/>
+            <w:tcW w:w="1851" w:type="dxa"/>
+            <w:tcBorders>
+              <w:top w:val="single" w:sz="4" w:space="0" w:color="auto"/>
+              <w:bottom w:val="single" w:sz="4" w:space="0" w:color="auto"/>
+            </w:tcBorders>
           </w:tcPr>
           <w:p>
             <w:pPr>
@@ -5067,7 +6035,11 @@
         </w:tc>
         <w:tc>
           <w:tcPr>
-            <w:tcW w:w="6804" w:type="dxa"/>
+            <w:tcW w:w="6302" w:type="dxa"/>
+            <w:tcBorders>
+              <w:top w:val="single" w:sz="4" w:space="0" w:color="auto"/>
+              <w:bottom w:val="single" w:sz="4" w:space="0" w:color="auto"/>
+            </w:tcBorders>
           </w:tcPr>
           <w:p>
             <w:pPr>
@@ -5081,18 +6053,15 @@
               </w:rPr>
               <w:t xml:space="preserve">The singular recombination rate used across the entire simulated genome. </w:t>
             </w:r>
-          </w:p>
-          <w:p>
-            <w:pPr>
-              <w:rPr>
-                <w:lang w:val="en-US"/>
-              </w:rPr>
-            </w:pPr>
           </w:p>
         </w:tc>
         <w:tc>
           <w:tcPr>
-            <w:tcW w:w="2552" w:type="dxa"/>
+            <w:tcW w:w="0" w:type="auto"/>
+            <w:tcBorders>
+              <w:top w:val="single" w:sz="4" w:space="0" w:color="auto"/>
+              <w:bottom w:val="single" w:sz="4" w:space="0" w:color="auto"/>
+            </w:tcBorders>
           </w:tcPr>
           <w:p>
             <w:pPr>
@@ -5112,11 +6081,15 @@
       <w:tr>
         <w:trPr>
           <w:cantSplit/>
-          <w:trHeight w:val="1134"/>
+          <w:trHeight w:val="413"/>
         </w:trPr>
         <w:tc>
           <w:tcPr>
-            <w:tcW w:w="1724" w:type="dxa"/>
+            <w:tcW w:w="0" w:type="auto"/>
+            <w:tcBorders>
+              <w:top w:val="single" w:sz="4" w:space="0" w:color="auto"/>
+              <w:bottom w:val="single" w:sz="4" w:space="0" w:color="auto"/>
+            </w:tcBorders>
           </w:tcPr>
           <w:p>
             <w:pPr>
@@ -5128,26 +6101,17 @@
               <w:rPr>
                 <w:lang w:val="en-US"/>
               </w:rPr>
-              <w:t>The pr</w:t>
+              <w:t>Background selection rate</w:t>
             </w:r>
-            <w:r>
-              <w:rPr>
-                <w:lang w:val="en-US"/>
-              </w:rPr>
-              <w:t>evalence of background selection.</w:t>
-            </w:r>
-          </w:p>
-          <w:p>
-            <w:pPr>
-              <w:rPr>
-                <w:lang w:val="en-US"/>
-              </w:rPr>
-            </w:pPr>
           </w:p>
         </w:tc>
         <w:tc>
           <w:tcPr>
-            <w:tcW w:w="1106" w:type="dxa"/>
+            <w:tcW w:w="0" w:type="auto"/>
+            <w:tcBorders>
+              <w:top w:val="single" w:sz="4" w:space="0" w:color="auto"/>
+              <w:bottom w:val="single" w:sz="4" w:space="0" w:color="auto"/>
+            </w:tcBorders>
           </w:tcPr>
           <w:p>
             <w:pPr>
@@ -5165,7 +6129,11 @@
         </w:tc>
         <w:tc>
           <w:tcPr>
-            <w:tcW w:w="1843" w:type="dxa"/>
+            <w:tcW w:w="1851" w:type="dxa"/>
+            <w:tcBorders>
+              <w:top w:val="single" w:sz="4" w:space="0" w:color="auto"/>
+              <w:bottom w:val="single" w:sz="4" w:space="0" w:color="auto"/>
+            </w:tcBorders>
           </w:tcPr>
           <w:p>
             <w:pPr>
@@ -5183,7 +6151,11 @@
         </w:tc>
         <w:tc>
           <w:tcPr>
-            <w:tcW w:w="6804" w:type="dxa"/>
+            <w:tcW w:w="6302" w:type="dxa"/>
+            <w:tcBorders>
+              <w:top w:val="single" w:sz="4" w:space="0" w:color="auto"/>
+              <w:bottom w:val="single" w:sz="4" w:space="0" w:color="auto"/>
+            </w:tcBorders>
           </w:tcPr>
           <w:p>
             <w:pPr>
@@ -5201,13 +6173,41 @@
               <w:rPr>
                 <w:lang w:val="en-US"/>
               </w:rPr>
-              <w:t>he number of non-trait mutations that occur relative to trait mutations, with a purely deleterious effect on fitness. This compounds with fitness values from phenotypes in the selection model.</w:t>
+              <w:t>he number of non-trait</w:t>
+            </w:r>
+            <w:r>
+              <w:rPr>
+                <w:lang w:val="en-US"/>
+              </w:rPr>
+              <w:t>, deleterious</w:t>
+            </w:r>
+            <w:r>
+              <w:rPr>
+                <w:lang w:val="en-US"/>
+              </w:rPr>
+              <w:t xml:space="preserve"> mutations that occur relative to t</w:t>
+            </w:r>
+            <w:r>
+              <w:rPr>
+                <w:lang w:val="en-US"/>
+              </w:rPr>
+              <w:t>rait mutations</w:t>
+            </w:r>
+            <w:r>
+              <w:rPr>
+                <w:lang w:val="en-US"/>
+              </w:rPr>
+              <w:t>.</w:t>
             </w:r>
           </w:p>
         </w:tc>
         <w:tc>
           <w:tcPr>
-            <w:tcW w:w="2552" w:type="dxa"/>
+            <w:tcW w:w="0" w:type="auto"/>
+            <w:tcBorders>
+              <w:top w:val="single" w:sz="4" w:space="0" w:color="auto"/>
+              <w:bottom w:val="single" w:sz="4" w:space="0" w:color="auto"/>
+            </w:tcBorders>
           </w:tcPr>
           <w:p>
             <w:pPr>
@@ -5225,7 +6225,11 @@
         </w:trPr>
         <w:tc>
           <w:tcPr>
-            <w:tcW w:w="1724" w:type="dxa"/>
+            <w:tcW w:w="0" w:type="auto"/>
+            <w:tcBorders>
+              <w:top w:val="single" w:sz="4" w:space="0" w:color="auto"/>
+              <w:bottom w:val="single" w:sz="4" w:space="0" w:color="auto"/>
+            </w:tcBorders>
           </w:tcPr>
           <w:p>
             <w:pPr>
@@ -5243,7 +6247,11 @@
         </w:tc>
         <w:tc>
           <w:tcPr>
-            <w:tcW w:w="1106" w:type="dxa"/>
+            <w:tcW w:w="0" w:type="auto"/>
+            <w:tcBorders>
+              <w:top w:val="single" w:sz="4" w:space="0" w:color="auto"/>
+              <w:bottom w:val="single" w:sz="4" w:space="0" w:color="auto"/>
+            </w:tcBorders>
           </w:tcPr>
           <w:p>
             <w:pPr>
@@ -5261,7 +6269,11 @@
         </w:tc>
         <w:tc>
           <w:tcPr>
-            <w:tcW w:w="1843" w:type="dxa"/>
+            <w:tcW w:w="1851" w:type="dxa"/>
+            <w:tcBorders>
+              <w:top w:val="single" w:sz="4" w:space="0" w:color="auto"/>
+              <w:bottom w:val="single" w:sz="4" w:space="0" w:color="auto"/>
+            </w:tcBorders>
           </w:tcPr>
           <w:p>
             <w:pPr>
@@ -5279,7 +6291,11 @@
         </w:tc>
         <w:tc>
           <w:tcPr>
-            <w:tcW w:w="6804" w:type="dxa"/>
+            <w:tcW w:w="6302" w:type="dxa"/>
+            <w:tcBorders>
+              <w:top w:val="single" w:sz="4" w:space="0" w:color="auto"/>
+              <w:bottom w:val="single" w:sz="4" w:space="0" w:color="auto"/>
+            </w:tcBorders>
           </w:tcPr>
           <w:p>
             <w:pPr>
@@ -5291,13 +6307,53 @@
               <w:rPr>
                 <w:lang w:val="en-US"/>
               </w:rPr>
-              <w:t>The proportion of trait mutations that affect all traits rather than a single trait. While 100 loci control a trait independently by default, this may be changed by this parameter, however it is unbiased between traits so ratios of loci affecting a trait will remain constant, especially across multiple replicates.</w:t>
+              <w:t>The proportion of trait mutations that affect all traits rather than a single trait. While 100 loci control a trait independently by default, this m</w:t>
+            </w:r>
+            <w:r>
+              <w:rPr>
+                <w:lang w:val="en-US"/>
+              </w:rPr>
+              <w:t>ay be changed by this parameter. H</w:t>
+            </w:r>
+            <w:r>
+              <w:rPr>
+                <w:lang w:val="en-US"/>
+              </w:rPr>
+              <w:t xml:space="preserve">owever ratios of loci affecting </w:t>
+            </w:r>
+            <w:r>
+              <w:rPr>
+                <w:lang w:val="en-US"/>
+              </w:rPr>
+              <w:t>e</w:t>
+            </w:r>
+            <w:r>
+              <w:rPr>
+                <w:lang w:val="en-US"/>
+              </w:rPr>
+              <w:t>a</w:t>
+            </w:r>
+            <w:r>
+              <w:rPr>
+                <w:lang w:val="en-US"/>
+              </w:rPr>
+              <w:t>ch</w:t>
+            </w:r>
+            <w:r>
+              <w:rPr>
+                <w:lang w:val="en-US"/>
+              </w:rPr>
+              <w:t xml:space="preserve"> trait will remain constant, especially across multiple replicates.</w:t>
             </w:r>
           </w:p>
         </w:tc>
         <w:tc>
           <w:tcPr>
-            <w:tcW w:w="2552" w:type="dxa"/>
+            <w:tcW w:w="0" w:type="auto"/>
+            <w:tcBorders>
+              <w:top w:val="single" w:sz="4" w:space="0" w:color="auto"/>
+              <w:bottom w:val="single" w:sz="4" w:space="0" w:color="auto"/>
+            </w:tcBorders>
           </w:tcPr>
           <w:p>
             <w:pPr>
@@ -5317,11 +6373,15 @@
       <w:tr>
         <w:trPr>
           <w:cantSplit/>
-          <w:trHeight w:val="1134"/>
+          <w:trHeight w:val="866"/>
         </w:trPr>
         <w:tc>
           <w:tcPr>
-            <w:tcW w:w="1724" w:type="dxa"/>
+            <w:tcW w:w="0" w:type="auto"/>
+            <w:tcBorders>
+              <w:top w:val="single" w:sz="4" w:space="0" w:color="auto"/>
+              <w:bottom w:val="single" w:sz="4" w:space="0" w:color="auto"/>
+            </w:tcBorders>
           </w:tcPr>
           <w:p>
             <w:pPr>
@@ -5351,7 +6411,11 @@
         </w:tc>
         <w:tc>
           <w:tcPr>
-            <w:tcW w:w="1106" w:type="dxa"/>
+            <w:tcW w:w="0" w:type="auto"/>
+            <w:tcBorders>
+              <w:top w:val="single" w:sz="4" w:space="0" w:color="auto"/>
+              <w:bottom w:val="single" w:sz="4" w:space="0" w:color="auto"/>
+            </w:tcBorders>
           </w:tcPr>
           <w:p>
             <w:pPr>
@@ -5369,7 +6433,11 @@
         </w:tc>
         <w:tc>
           <w:tcPr>
-            <w:tcW w:w="1843" w:type="dxa"/>
+            <w:tcW w:w="1851" w:type="dxa"/>
+            <w:tcBorders>
+              <w:top w:val="single" w:sz="4" w:space="0" w:color="auto"/>
+              <w:bottom w:val="single" w:sz="4" w:space="0" w:color="auto"/>
+            </w:tcBorders>
           </w:tcPr>
           <w:p>
             <w:pPr>
@@ -5387,7 +6455,11 @@
         </w:tc>
         <w:tc>
           <w:tcPr>
-            <w:tcW w:w="6804" w:type="dxa"/>
+            <w:tcW w:w="6302" w:type="dxa"/>
+            <w:tcBorders>
+              <w:top w:val="single" w:sz="4" w:space="0" w:color="auto"/>
+              <w:bottom w:val="single" w:sz="4" w:space="0" w:color="auto"/>
+            </w:tcBorders>
           </w:tcPr>
           <w:p>
             <w:pPr>
@@ -5401,18 +6473,15 @@
               </w:rPr>
               <w:t>The mutational correlation between additive effects of pleiotropic mutations determines the similarity of trait effects between traits for the same pleiotropic mutation.</w:t>
             </w:r>
-          </w:p>
-          <w:p>
-            <w:pPr>
-              <w:rPr>
-                <w:lang w:val="en-US"/>
-              </w:rPr>
-            </w:pPr>
           </w:p>
         </w:tc>
         <w:tc>
           <w:tcPr>
-            <w:tcW w:w="2552" w:type="dxa"/>
+            <w:tcW w:w="0" w:type="auto"/>
+            <w:tcBorders>
+              <w:top w:val="single" w:sz="4" w:space="0" w:color="auto"/>
+              <w:bottom w:val="single" w:sz="4" w:space="0" w:color="auto"/>
+            </w:tcBorders>
           </w:tcPr>
           <w:p>
             <w:pPr>
@@ -5426,11 +6495,15 @@
       <w:tr>
         <w:trPr>
           <w:cantSplit/>
-          <w:trHeight w:val="1134"/>
+          <w:trHeight w:val="552"/>
         </w:trPr>
         <w:tc>
           <w:tcPr>
-            <w:tcW w:w="1724" w:type="dxa"/>
+            <w:tcW w:w="0" w:type="auto"/>
+            <w:tcBorders>
+              <w:top w:val="single" w:sz="4" w:space="0" w:color="auto"/>
+              <w:bottom w:val="single" w:sz="4" w:space="0" w:color="auto"/>
+            </w:tcBorders>
           </w:tcPr>
           <w:p>
             <w:pPr>
@@ -5448,7 +6521,11 @@
         </w:tc>
         <w:tc>
           <w:tcPr>
-            <w:tcW w:w="1106" w:type="dxa"/>
+            <w:tcW w:w="0" w:type="auto"/>
+            <w:tcBorders>
+              <w:top w:val="single" w:sz="4" w:space="0" w:color="auto"/>
+              <w:bottom w:val="single" w:sz="4" w:space="0" w:color="auto"/>
+            </w:tcBorders>
           </w:tcPr>
           <w:p>
             <w:pPr>
@@ -5466,7 +6543,11 @@
         </w:tc>
         <w:tc>
           <w:tcPr>
-            <w:tcW w:w="1843" w:type="dxa"/>
+            <w:tcW w:w="1851" w:type="dxa"/>
+            <w:tcBorders>
+              <w:top w:val="single" w:sz="4" w:space="0" w:color="auto"/>
+              <w:bottom w:val="single" w:sz="4" w:space="0" w:color="auto"/>
+            </w:tcBorders>
           </w:tcPr>
           <w:p>
             <w:pPr>
@@ -5484,7 +6565,11 @@
         </w:tc>
         <w:tc>
           <w:tcPr>
-            <w:tcW w:w="6804" w:type="dxa"/>
+            <w:tcW w:w="6302" w:type="dxa"/>
+            <w:tcBorders>
+              <w:top w:val="single" w:sz="4" w:space="0" w:color="auto"/>
+              <w:bottom w:val="single" w:sz="4" w:space="0" w:color="auto"/>
+            </w:tcBorders>
           </w:tcPr>
           <w:p>
             <w:pPr>
@@ -5498,18 +6583,15 @@
               </w:rPr>
               <w:t>Additive effect size controls the variance of trait effect size around mean 0, so that N(0, λ).</w:t>
             </w:r>
-          </w:p>
-          <w:p>
-            <w:pPr>
-              <w:rPr>
-                <w:lang w:val="en-US"/>
-              </w:rPr>
-            </w:pPr>
           </w:p>
         </w:tc>
         <w:tc>
           <w:tcPr>
-            <w:tcW w:w="2552" w:type="dxa"/>
+            <w:tcW w:w="0" w:type="auto"/>
+            <w:tcBorders>
+              <w:top w:val="single" w:sz="4" w:space="0" w:color="auto"/>
+              <w:bottom w:val="single" w:sz="4" w:space="0" w:color="auto"/>
+            </w:tcBorders>
           </w:tcPr>
           <w:p>
             <w:pPr>
@@ -5529,11 +6611,15 @@
       <w:tr>
         <w:trPr>
           <w:cantSplit/>
-          <w:trHeight w:val="1134"/>
+          <w:trHeight w:val="844"/>
         </w:trPr>
         <w:tc>
           <w:tcPr>
-            <w:tcW w:w="1724" w:type="dxa"/>
+            <w:tcW w:w="0" w:type="auto"/>
+            <w:tcBorders>
+              <w:top w:val="single" w:sz="4" w:space="0" w:color="auto"/>
+              <w:bottom w:val="single" w:sz="4" w:space="0" w:color="auto"/>
+            </w:tcBorders>
           </w:tcPr>
           <w:p>
             <w:pPr>
@@ -5551,7 +6637,11 @@
         </w:tc>
         <w:tc>
           <w:tcPr>
-            <w:tcW w:w="1106" w:type="dxa"/>
+            <w:tcW w:w="0" w:type="auto"/>
+            <w:tcBorders>
+              <w:top w:val="single" w:sz="4" w:space="0" w:color="auto"/>
+              <w:bottom w:val="single" w:sz="4" w:space="0" w:color="auto"/>
+            </w:tcBorders>
           </w:tcPr>
           <w:p>
             <w:pPr>
@@ -5577,7 +6667,11 @@
         </w:tc>
         <w:tc>
           <w:tcPr>
-            <w:tcW w:w="1843" w:type="dxa"/>
+            <w:tcW w:w="1851" w:type="dxa"/>
+            <w:tcBorders>
+              <w:top w:val="single" w:sz="4" w:space="0" w:color="auto"/>
+              <w:bottom w:val="single" w:sz="4" w:space="0" w:color="auto"/>
+            </w:tcBorders>
           </w:tcPr>
           <w:p>
             <w:pPr>
@@ -5601,7 +6695,11 @@
         </w:tc>
         <w:tc>
           <w:tcPr>
-            <w:tcW w:w="6804" w:type="dxa"/>
+            <w:tcW w:w="6302" w:type="dxa"/>
+            <w:tcBorders>
+              <w:top w:val="single" w:sz="4" w:space="0" w:color="auto"/>
+              <w:bottom w:val="single" w:sz="4" w:space="0" w:color="auto"/>
+            </w:tcBorders>
           </w:tcPr>
           <w:p>
             <w:pPr>
@@ -5619,7 +6717,11 @@
         </w:tc>
         <w:tc>
           <w:tcPr>
-            <w:tcW w:w="2552" w:type="dxa"/>
+            <w:tcW w:w="0" w:type="auto"/>
+            <w:tcBorders>
+              <w:top w:val="single" w:sz="4" w:space="0" w:color="auto"/>
+              <w:bottom w:val="single" w:sz="4" w:space="0" w:color="auto"/>
+            </w:tcBorders>
           </w:tcPr>
           <w:p>
             <w:pPr>
@@ -5645,11 +6747,271 @@
       </w:pPr>
     </w:p>
     <w:p>
+      <w:r>
+        <w:lastRenderedPageBreak/>
+        <w:t>Table 2:</w:t>
+      </w:r>
+      <w:r>
+        <w:t xml:space="preserve"> Test results for Kolmogorov-Smirnov tests between distributions of log generalised variance, the output of relative PCA comparing </w:t>
+      </w:r>
+      <w:r>
+        <w:t>similar and distinct pairs of parameter models</w:t>
+      </w:r>
+      <w:r>
+        <w:t>.</w:t>
+      </w:r>
+      <w:r>
+        <w:t xml:space="preserve"> All tests were two-sided.</w:t>
+      </w:r>
+    </w:p>
+    <w:tbl>
+      <w:tblPr>
+        <w:tblStyle w:val="TableGrid"/>
+        <w:tblW w:w="0" w:type="auto"/>
+        <w:tblBorders>
+          <w:top w:val="none" w:sz="0" w:space="0" w:color="auto"/>
+          <w:left w:val="none" w:sz="0" w:space="0" w:color="auto"/>
+          <w:bottom w:val="none" w:sz="0" w:space="0" w:color="auto"/>
+          <w:right w:val="none" w:sz="0" w:space="0" w:color="auto"/>
+          <w:insideH w:val="none" w:sz="0" w:space="0" w:color="auto"/>
+          <w:insideV w:val="none" w:sz="0" w:space="0" w:color="auto"/>
+        </w:tblBorders>
+        <w:tblLook w:val="04A0" w:firstRow="1" w:lastRow="0" w:firstColumn="1" w:lastColumn="0" w:noHBand="0" w:noVBand="1"/>
+      </w:tblPr>
+      <w:tblGrid>
+        <w:gridCol w:w="3116"/>
+        <w:gridCol w:w="3117"/>
+        <w:gridCol w:w="3117"/>
+      </w:tblGrid>
+      <w:tr>
+        <w:tc>
+          <w:tcPr>
+            <w:tcW w:w="3116" w:type="dxa"/>
+            <w:tcBorders>
+              <w:bottom w:val="single" w:sz="4" w:space="0" w:color="auto"/>
+            </w:tcBorders>
+          </w:tcPr>
+          <w:p>
+            <w:r>
+              <w:t>Model parameter</w:t>
+            </w:r>
+          </w:p>
+        </w:tc>
+        <w:tc>
+          <w:tcPr>
+            <w:tcW w:w="3117" w:type="dxa"/>
+            <w:tcBorders>
+              <w:bottom w:val="single" w:sz="4" w:space="0" w:color="auto"/>
+            </w:tcBorders>
+          </w:tcPr>
+          <w:p>
+            <w:r>
+              <w:t>D statistic</w:t>
+            </w:r>
+          </w:p>
+        </w:tc>
+        <w:tc>
+          <w:tcPr>
+            <w:tcW w:w="3117" w:type="dxa"/>
+            <w:tcBorders>
+              <w:bottom w:val="single" w:sz="4" w:space="0" w:color="auto"/>
+            </w:tcBorders>
+          </w:tcPr>
+          <w:p>
+            <w:r>
+              <w:t>p-value</w:t>
+            </w:r>
+          </w:p>
+        </w:tc>
+      </w:tr>
+      <w:tr>
+        <w:tc>
+          <w:tcPr>
+            <w:tcW w:w="3116" w:type="dxa"/>
+            <w:tcBorders>
+              <w:top w:val="single" w:sz="4" w:space="0" w:color="auto"/>
+            </w:tcBorders>
+          </w:tcPr>
+          <w:p>
+            <w:r>
+              <w:t>Deleterious mutation</w:t>
+            </w:r>
+          </w:p>
+        </w:tc>
+        <w:tc>
+          <w:tcPr>
+            <w:tcW w:w="3117" w:type="dxa"/>
+            <w:tcBorders>
+              <w:top w:val="single" w:sz="4" w:space="0" w:color="auto"/>
+            </w:tcBorders>
+          </w:tcPr>
+          <w:p>
+            <w:r>
+              <w:t>0.13168</w:t>
+            </w:r>
+          </w:p>
+        </w:tc>
+        <w:tc>
+          <w:tcPr>
+            <w:tcW w:w="3117" w:type="dxa"/>
+            <w:tcBorders>
+              <w:top w:val="single" w:sz="4" w:space="0" w:color="auto"/>
+            </w:tcBorders>
+          </w:tcPr>
+          <w:p>
+            <w:r>
+              <w:t>&lt;0.0001</w:t>
+            </w:r>
+          </w:p>
+        </w:tc>
+      </w:tr>
+      <w:tr>
+        <w:tc>
+          <w:tcPr>
+            <w:tcW w:w="3116" w:type="dxa"/>
+          </w:tcPr>
+          <w:p>
+            <w:r>
+              <w:t>Recombination rate</w:t>
+            </w:r>
+          </w:p>
+        </w:tc>
+        <w:tc>
+          <w:tcPr>
+            <w:tcW w:w="3117" w:type="dxa"/>
+          </w:tcPr>
+          <w:p>
+            <w:r>
+              <w:t>0.11125</w:t>
+            </w:r>
+          </w:p>
+        </w:tc>
+        <w:tc>
+          <w:tcPr>
+            <w:tcW w:w="3117" w:type="dxa"/>
+          </w:tcPr>
+          <w:p>
+            <w:r>
+              <w:t>&lt;0.0001</w:t>
+            </w:r>
+          </w:p>
+        </w:tc>
+      </w:tr>
+      <w:tr>
+        <w:tc>
+          <w:tcPr>
+            <w:tcW w:w="3116" w:type="dxa"/>
+          </w:tcPr>
+          <w:p>
+            <w:r>
+              <w:t>Pleiotropic correlation</w:t>
+            </w:r>
+          </w:p>
+        </w:tc>
+        <w:tc>
+          <w:tcPr>
+            <w:tcW w:w="3117" w:type="dxa"/>
+          </w:tcPr>
+          <w:p>
+            <w:r>
+              <w:t>0.061734</w:t>
+            </w:r>
+          </w:p>
+        </w:tc>
+        <w:tc>
+          <w:tcPr>
+            <w:tcW w:w="3117" w:type="dxa"/>
+          </w:tcPr>
+          <w:p>
+            <w:r>
+              <w:t>&lt;0.0001</w:t>
+            </w:r>
+          </w:p>
+        </w:tc>
+      </w:tr>
+      <w:tr>
+        <w:tc>
+          <w:tcPr>
+            <w:tcW w:w="3116" w:type="dxa"/>
+          </w:tcPr>
+          <w:p>
+            <w:r>
+              <w:t>Pleiotropy rate</w:t>
+            </w:r>
+          </w:p>
+        </w:tc>
+        <w:tc>
+          <w:tcPr>
+            <w:tcW w:w="3117" w:type="dxa"/>
+          </w:tcPr>
+          <w:p>
+            <w:r>
+              <w:t>0.073615</w:t>
+            </w:r>
+          </w:p>
+        </w:tc>
+        <w:tc>
+          <w:tcPr>
+            <w:tcW w:w="3117" w:type="dxa"/>
+          </w:tcPr>
+          <w:p>
+            <w:r>
+              <w:t>&lt;0.0001</w:t>
+            </w:r>
+          </w:p>
+        </w:tc>
+      </w:tr>
+      <w:tr>
+        <w:tc>
+          <w:tcPr>
+            <w:tcW w:w="3116" w:type="dxa"/>
+            <w:tcBorders>
+              <w:bottom w:val="single" w:sz="4" w:space="0" w:color="auto"/>
+            </w:tcBorders>
+          </w:tcPr>
+          <w:p>
+            <w:r>
+              <w:t>Additive effect size</w:t>
+            </w:r>
+          </w:p>
+        </w:tc>
+        <w:tc>
+          <w:tcPr>
+            <w:tcW w:w="3117" w:type="dxa"/>
+            <w:tcBorders>
+              <w:bottom w:val="single" w:sz="4" w:space="0" w:color="auto"/>
+            </w:tcBorders>
+          </w:tcPr>
+          <w:p>
+            <w:r>
+              <w:t>0.1044</w:t>
+            </w:r>
+          </w:p>
+        </w:tc>
+        <w:tc>
+          <w:tcPr>
+            <w:tcW w:w="3117" w:type="dxa"/>
+            <w:tcBorders>
+              <w:bottom w:val="single" w:sz="4" w:space="0" w:color="auto"/>
+            </w:tcBorders>
+          </w:tcPr>
+          <w:p>
+            <w:r>
+              <w:t>&lt;0.0001</w:t>
+            </w:r>
+          </w:p>
+        </w:tc>
+      </w:tr>
+    </w:tbl>
+    <w:p/>
+    <w:p/>
+    <w:p/>
+    <w:p/>
+    <w:p>
       <w:pPr>
         <w:pStyle w:val="Heading1"/>
       </w:pPr>
       <w:r>
-        <w:lastRenderedPageBreak/>
         <w:t>References</w:t>
       </w:r>
     </w:p>
@@ -5779,21 +7141,23 @@
     <w:p>
       <w:pPr>
         <w:pStyle w:val="EndNoteBibliography"/>
+        <w:ind w:left="720" w:hanging="720"/>
+      </w:pPr>
+      <w:r>
+        <w:rPr>
+          <w:sz w:val="20"/>
+        </w:rPr>
+        <w:t>Long, J. A.</w:t>
+      </w:r>
+      <w:r>
+        <w:t>, 2020 jtools: Analysis and Presentation of Social Scientific Data</w:t>
+      </w:r>
+    </w:p>
+    <w:p>
+      <w:pPr>
+        <w:pStyle w:val="EndNoteBibliography"/>
         <w:spacing w:after="0"/>
-        <w:ind w:left="720" w:hanging="720"/>
-      </w:pPr>
-      <w:r>
-        <w:t>Lumley, T., P. Diehr, S. Emerson and L. Chen, 2002 The importance of the normality assumption in large public health data sets. Annu Rev Public Health 23</w:t>
-      </w:r>
-      <w:r>
-        <w:rPr>
-          <w:b/>
-        </w:rPr>
-        <w:t>:</w:t>
-      </w:r>
-      <w:r>
-        <w:t xml:space="preserve"> 151-169.</w:t>
-      </w:r>
+      </w:pPr>
     </w:p>
     <w:p>
       <w:pPr>
@@ -5802,7 +7166,7 @@
         <w:ind w:left="720" w:hanging="720"/>
       </w:pPr>
       <w:r>
-        <w:t>Lynch, M., and R. Lande, 1998 The critical effective size for a genetically secure population. Animal Conservation 1</w:t>
+        <w:t>Lumley, T., P. Diehr, S. Emerson and L. Chen, 2002 The importance of the normality assumption in large public health data sets. Annu Rev Public Health 23</w:t>
       </w:r>
       <w:r>
         <w:rPr>
@@ -5811,7 +7175,7 @@
         <w:t>:</w:t>
       </w:r>
       <w:r>
-        <w:t xml:space="preserve"> 70-72.</w:t>
+        <w:t xml:space="preserve"> 151-169.</w:t>
       </w:r>
     </w:p>
     <w:p>
@@ -5821,7 +7185,7 @@
         <w:ind w:left="720" w:hanging="720"/>
       </w:pPr>
       <w:r>
-        <w:t>Melo, D., G. Garcia, A. Hubbe, A. P. Assis and G. Marroig, 2015 EvolQG - An R package for evolutionary quantitative genetics. F1000Research 4</w:t>
+        <w:t>Lynch, M., and R. Lande, 1998 The critical effective size for a genetically secure population. Animal Conservation 1</w:t>
       </w:r>
       <w:r>
         <w:rPr>
@@ -5830,7 +7194,7 @@
         <w:t>:</w:t>
       </w:r>
       <w:r>
-        <w:t xml:space="preserve"> 925.</w:t>
+        <w:t xml:space="preserve"> 70-72.</w:t>
       </w:r>
     </w:p>
     <w:p>
@@ -5840,7 +7204,16 @@
         <w:ind w:left="720" w:hanging="720"/>
       </w:pPr>
       <w:r>
-        <w:t>R Developmental Core Team, 2019 R: A language and environment for statistical computing, pp. R Foundation for Statistical Computing, Vienna, Austria.</w:t>
+        <w:t>Melo, D., G. Garcia, A. Hubbe, A. P. Assis and G. Marroig, 2015 EvolQG - An R package for evolutionary quantitative genetics. F1000Research 4</w:t>
+      </w:r>
+      <w:r>
+        <w:rPr>
+          <w:b/>
+        </w:rPr>
+        <w:t>:</w:t>
+      </w:r>
+      <w:r>
+        <w:t xml:space="preserve"> 925.</w:t>
       </w:r>
     </w:p>
     <w:p>
@@ -5850,6 +7223,17 @@
         <w:ind w:left="720" w:hanging="720"/>
       </w:pPr>
       <w:r>
+        <w:t>R Developmental Core Team, 2019 R: A language and environment for statistical computing, pp. R Foundation for Statistical Computing, Vienna, Austria.</w:t>
+      </w:r>
+    </w:p>
+    <w:p>
+      <w:pPr>
+        <w:pStyle w:val="EndNoteBibliography"/>
+        <w:spacing w:after="0"/>
+        <w:ind w:left="720" w:hanging="720"/>
+      </w:pPr>
+      <w:r>
+        <w:lastRenderedPageBreak/>
         <w:t>Thornton, K. R., 2019 Polygenic Adaptation to an Environmental Shift: Temporal Dynamics of Variation Under Gaussian Stabilizing Selection and Additive Effects on a Single Trait. Genetics 213</w:t>
       </w:r>
       <w:r>
@@ -6906,7 +8290,7 @@
 </file>
 
 <file path=customXml/itemProps1.xml><?xml version="1.0" encoding="utf-8"?>
-<ds:datastoreItem xmlns:ds="http://schemas.openxmlformats.org/officeDocument/2006/customXml" ds:itemID="{A46780DE-90BF-4A8B-8D39-CFBAFF398486}">
+<ds:datastoreItem xmlns:ds="http://schemas.openxmlformats.org/officeDocument/2006/customXml" ds:itemID="{FF470DC7-79BA-4B84-AD52-D2C0ED3F70D8}">
   <ds:schemaRefs>
     <ds:schemaRef ds:uri="http://schemas.openxmlformats.org/officeDocument/2006/bibliography"/>
   </ds:schemaRefs>

</xml_diff>

<commit_message>
Thesis update, more results
- Report on more results: logGV for selection, heterozygosity stats for null
</commit_message>
<xml_diff>
--- a/Thesis/Document/thesis_v1.docx
+++ b/Thesis/Document/thesis_v1.docx
@@ -119,7 +119,21 @@
         <w:rPr>
           <w:lang w:val="en-US"/>
         </w:rPr>
-        <w:t xml:space="preserve"> (SOURCE; Lande 1979</w:t>
+        <w:t xml:space="preserve"> (SOURCE; </w:t>
+      </w:r>
+      <w:proofErr w:type="spellStart"/>
+      <w:r>
+        <w:rPr>
+          <w:lang w:val="en-US"/>
+        </w:rPr>
+        <w:t>Lande</w:t>
+      </w:r>
+      <w:proofErr w:type="spellEnd"/>
+      <w:r>
+        <w:rPr>
+          <w:lang w:val="en-US"/>
+        </w:rPr>
+        <w:t xml:space="preserve"> 1979</w:t>
       </w:r>
       <w:r>
         <w:rPr>
@@ -716,8 +730,13 @@
           <w:numId w:val="1"/>
         </w:numPr>
       </w:pPr>
-      <w:r>
-        <w:t>SLiM as a tool to computationally study these effects over long time scales</w:t>
+      <w:proofErr w:type="spellStart"/>
+      <w:r>
+        <w:t>SLiM</w:t>
+      </w:r>
+      <w:proofErr w:type="spellEnd"/>
+      <w:r>
+        <w:t xml:space="preserve"> as a tool to computationally study these effects over long time scales</w:t>
       </w:r>
     </w:p>
     <w:p>
@@ -729,7 +748,23 @@
         </w:numPr>
       </w:pPr>
       <w:r>
-        <w:t>Introduction of aims – to quantify the effects of deleterious mutation and pleiotropy on neutral evolution in an intermediate-sized population &amp; to quantify the effects of del muts and pleio on adaptation to an intermediate optimum</w:t>
+        <w:t xml:space="preserve">Introduction of aims – to quantify the effects of deleterious mutation and pleiotropy on neutral evolution in an intermediate-sized population &amp; to quantify the effects of del </w:t>
+      </w:r>
+      <w:proofErr w:type="spellStart"/>
+      <w:r>
+        <w:t>muts</w:t>
+      </w:r>
+      <w:proofErr w:type="spellEnd"/>
+      <w:r>
+        <w:t xml:space="preserve"> and </w:t>
+      </w:r>
+      <w:proofErr w:type="spellStart"/>
+      <w:r>
+        <w:t>pleio</w:t>
+      </w:r>
+      <w:proofErr w:type="spellEnd"/>
+      <w:r>
+        <w:t xml:space="preserve"> on adaptation to an intermediate optimum</w:t>
       </w:r>
     </w:p>
     <w:p>
@@ -771,12 +806,14 @@
         </w:rPr>
         <w:t xml:space="preserve">the forward-genetics modelling package </w:t>
       </w:r>
+      <w:proofErr w:type="spellStart"/>
       <w:r>
         <w:rPr>
           <w:lang w:val="en-US"/>
         </w:rPr>
         <w:t>SLiM</w:t>
       </w:r>
+      <w:proofErr w:type="spellEnd"/>
       <w:r>
         <w:rPr>
           <w:lang w:val="en-US"/>
@@ -914,7 +951,21 @@
         <w:rPr>
           <w:lang w:val="en-US"/>
         </w:rPr>
-        <w:t>Both of my experimental models consisted of a SLiM 3.4 model simulating</w:t>
+        <w:t xml:space="preserve">Both of my experimental models consisted of a </w:t>
+      </w:r>
+      <w:proofErr w:type="spellStart"/>
+      <w:r>
+        <w:rPr>
+          <w:lang w:val="en-US"/>
+        </w:rPr>
+        <w:t>SLiM</w:t>
+      </w:r>
+      <w:proofErr w:type="spellEnd"/>
+      <w:r>
+        <w:rPr>
+          <w:lang w:val="en-US"/>
+        </w:rPr>
+        <w:t xml:space="preserve"> 3.4 model simulating</w:t>
       </w:r>
       <w:r>
         <w:rPr>
@@ -966,11 +1017,19 @@
         </w:rPr>
         <w:t xml:space="preserve">). </w:t>
       </w:r>
-      <w:r>
-        <w:rPr>
-          <w:lang w:val="en-US"/>
-        </w:rPr>
-        <w:t xml:space="preserve">Each individual is characterized by </w:t>
+      <w:proofErr w:type="gramStart"/>
+      <w:r>
+        <w:rPr>
+          <w:lang w:val="en-US"/>
+        </w:rPr>
+        <w:t>Each individual</w:t>
+      </w:r>
+      <w:proofErr w:type="gramEnd"/>
+      <w:r>
+        <w:rPr>
+          <w:lang w:val="en-US"/>
+        </w:rPr>
+        <w:t xml:space="preserve"> is characterized by </w:t>
       </w:r>
       <w:r>
         <w:rPr>
@@ -1972,8 +2031,16 @@
         <w:rPr>
           <w:lang w:val="en-US"/>
         </w:rPr>
-        <w:t xml:space="preserve"> is the parameter value of mutation correlation.</w:t>
-      </w:r>
+        <w:t xml:space="preserve"> is the parameter value of mutation </w:t>
+      </w:r>
+      <w:proofErr w:type="gramStart"/>
+      <w:r>
+        <w:rPr>
+          <w:lang w:val="en-US"/>
+        </w:rPr>
+        <w:t>correlation.</w:t>
+      </w:r>
+      <w:proofErr w:type="gramEnd"/>
       <w:r>
         <w:rPr>
           <w:lang w:val="en-US"/>
@@ -2202,7 +2269,35 @@
         <w:rPr>
           <w:lang w:val="en-US"/>
         </w:rPr>
-        <w:t>A population at equilibrium was assumed sufficiently burnt-in. Trials indicated that 50,000 generations was sufficient for our population size (FIGURE S1</w:t>
+        <w:t xml:space="preserve">A population at equilibrium was assumed sufficiently </w:t>
+      </w:r>
+      <w:proofErr w:type="gramStart"/>
+      <w:r>
+        <w:rPr>
+          <w:lang w:val="en-US"/>
+        </w:rPr>
+        <w:t>burnt-in.</w:t>
+      </w:r>
+      <w:proofErr w:type="gramEnd"/>
+      <w:r>
+        <w:rPr>
+          <w:lang w:val="en-US"/>
+        </w:rPr>
+        <w:t xml:space="preserve"> Trials indicated that 50,000 generations </w:t>
+      </w:r>
+      <w:proofErr w:type="gramStart"/>
+      <w:r>
+        <w:rPr>
+          <w:lang w:val="en-US"/>
+        </w:rPr>
+        <w:t>was</w:t>
+      </w:r>
+      <w:proofErr w:type="gramEnd"/>
+      <w:r>
+        <w:rPr>
+          <w:lang w:val="en-US"/>
+        </w:rPr>
+        <w:t xml:space="preserve"> sufficient for our population size (FIGURE S1</w:t>
       </w:r>
       <w:r>
         <w:rPr>
@@ -3110,7 +3205,15 @@
           <w:rFonts w:eastAsiaTheme="minorEastAsia"/>
           <w:lang w:val="en-US"/>
         </w:rPr>
-        <w:t>, n is the number of traits, and x</w:t>
+        <w:t xml:space="preserve">, n is the number of traits, and </w:t>
+      </w:r>
+      <w:proofErr w:type="spellStart"/>
+      <w:r>
+        <w:rPr>
+          <w:rFonts w:eastAsiaTheme="minorEastAsia"/>
+          <w:lang w:val="en-US"/>
+        </w:rPr>
+        <w:t>x</w:t>
       </w:r>
       <w:r>
         <w:rPr>
@@ -3120,6 +3223,7 @@
         </w:rPr>
         <w:t>n</w:t>
       </w:r>
+      <w:proofErr w:type="spellEnd"/>
       <w:r>
         <w:rPr>
           <w:rFonts w:eastAsiaTheme="minorEastAsia"/>
@@ -3299,7 +3403,21 @@
         <w:rPr>
           <w:lang w:val="en-US"/>
         </w:rPr>
-        <w:t xml:space="preserve"> These samples were generated using the R packages ‘DoE.Wrapper’ and ‘LHS</w:t>
+        <w:t xml:space="preserve"> These samples were generated using the R packages ‘</w:t>
+      </w:r>
+      <w:proofErr w:type="spellStart"/>
+      <w:r>
+        <w:rPr>
+          <w:lang w:val="en-US"/>
+        </w:rPr>
+        <w:t>DoE.Wrapper</w:t>
+      </w:r>
+      <w:proofErr w:type="spellEnd"/>
+      <w:r>
+        <w:rPr>
+          <w:lang w:val="en-US"/>
+        </w:rPr>
+        <w:t>’ and ‘LHS</w:t>
       </w:r>
       <w:r>
         <w:rPr>
@@ -3506,7 +3624,21 @@
         <w:rPr>
           <w:lang w:val="en-US"/>
         </w:rPr>
-        <w:t>Each model was repeated 100 times, using 100 seed values fed to SLiM.</w:t>
+        <w:t xml:space="preserve">Each model was repeated 100 times, using 100 seed values fed to </w:t>
+      </w:r>
+      <w:proofErr w:type="spellStart"/>
+      <w:r>
+        <w:rPr>
+          <w:lang w:val="en-US"/>
+        </w:rPr>
+        <w:t>SLiM</w:t>
+      </w:r>
+      <w:proofErr w:type="spellEnd"/>
+      <w:r>
+        <w:rPr>
+          <w:lang w:val="en-US"/>
+        </w:rPr>
+        <w:t>.</w:t>
       </w:r>
       <w:r>
         <w:rPr>
@@ -3555,7 +3687,14 @@
         <w:rPr>
           <w:lang w:val="en-US"/>
         </w:rPr>
-        <w:t xml:space="preserve"> using the r</w:t>
+        <w:t xml:space="preserve"> using the </w:t>
+      </w:r>
+      <w:proofErr w:type="spellStart"/>
+      <w:r>
+        <w:rPr>
+          <w:lang w:val="en-US"/>
+        </w:rPr>
+        <w:t>r</w:t>
       </w:r>
       <w:r>
         <w:rPr>
@@ -3563,6 +3702,7 @@
         </w:rPr>
         <w:t>unif</w:t>
       </w:r>
+      <w:proofErr w:type="spellEnd"/>
       <w:r>
         <w:rPr>
           <w:lang w:val="en-US"/>
@@ -3711,12 +3851,14 @@
         </w:rPr>
         <w:t xml:space="preserve"> </w:t>
       </w:r>
+      <w:proofErr w:type="spellStart"/>
       <w:r>
         <w:rPr>
           <w:lang w:val="en-US"/>
         </w:rPr>
         <w:t>SLiM</w:t>
       </w:r>
+      <w:proofErr w:type="spellEnd"/>
       <w:r>
         <w:rPr>
           <w:lang w:val="en-US"/>
@@ -3775,11 +3917,19 @@
         </w:rPr>
         <w:t xml:space="preserve">compared </w:t>
       </w:r>
-      <w:r>
-        <w:rPr>
-          <w:lang w:val="en-US"/>
-        </w:rPr>
-        <w:t>heterozygosities at generation 150,000</w:t>
+      <w:proofErr w:type="spellStart"/>
+      <w:r>
+        <w:rPr>
+          <w:lang w:val="en-US"/>
+        </w:rPr>
+        <w:t>heterozygosities</w:t>
+      </w:r>
+      <w:proofErr w:type="spellEnd"/>
+      <w:r>
+        <w:rPr>
+          <w:lang w:val="en-US"/>
+        </w:rPr>
+        <w:t xml:space="preserve"> at generation 150,000</w:t>
       </w:r>
       <w:r>
         <w:rPr>
@@ -3803,7 +3953,21 @@
         <w:rPr>
           <w:lang w:val="en-US"/>
         </w:rPr>
-        <w:t>, with the SLiM seed</w:t>
+        <w:t xml:space="preserve">, with the </w:t>
+      </w:r>
+      <w:proofErr w:type="spellStart"/>
+      <w:r>
+        <w:rPr>
+          <w:lang w:val="en-US"/>
+        </w:rPr>
+        <w:t>SLiM</w:t>
+      </w:r>
+      <w:proofErr w:type="spellEnd"/>
+      <w:r>
+        <w:rPr>
+          <w:lang w:val="en-US"/>
+        </w:rPr>
+        <w:t xml:space="preserve"> seed</w:t>
       </w:r>
       <w:r>
         <w:rPr>
@@ -3941,7 +4105,21 @@
         <w:rPr>
           <w:lang w:val="en-US"/>
         </w:rPr>
-        <w:t xml:space="preserve"> This was verified with diagnostic tools in the R package “jtools” </w:t>
+        <w:t xml:space="preserve"> This was verified with diagnostic tools in the R package “</w:t>
+      </w:r>
+      <w:proofErr w:type="spellStart"/>
+      <w:r>
+        <w:rPr>
+          <w:lang w:val="en-US"/>
+        </w:rPr>
+        <w:t>jtools</w:t>
+      </w:r>
+      <w:proofErr w:type="spellEnd"/>
+      <w:r>
+        <w:rPr>
+          <w:lang w:val="en-US"/>
+        </w:rPr>
+        <w:t xml:space="preserve">” </w:t>
       </w:r>
       <w:r>
         <w:rPr>
@@ -4420,7 +4598,21 @@
         <w:rPr>
           <w:lang w:val="en-US"/>
         </w:rPr>
-        <w:t xml:space="preserve">the ‘vcvComp’ package for R </w:t>
+        <w:t>the ‘</w:t>
+      </w:r>
+      <w:proofErr w:type="spellStart"/>
+      <w:r>
+        <w:rPr>
+          <w:lang w:val="en-US"/>
+        </w:rPr>
+        <w:t>vcvComp</w:t>
+      </w:r>
+      <w:proofErr w:type="spellEnd"/>
+      <w:r>
+        <w:rPr>
+          <w:lang w:val="en-US"/>
+        </w:rPr>
+        <w:t xml:space="preserve">’ package for R </w:t>
       </w:r>
       <w:r>
         <w:rPr>
@@ -4813,13 +5005,29 @@
           <w:rFonts w:eastAsiaTheme="minorEastAsia"/>
           <w:lang w:val="en-US"/>
         </w:rPr>
-        <w:t xml:space="preserve">I grouped the five predictors into bins as with the null model, but included selection strength as another parameter to compare these parameters against. </w:t>
-      </w:r>
+        <w:t xml:space="preserve">I grouped the five predictors into bins as with the null </w:t>
+      </w:r>
+      <w:proofErr w:type="gramStart"/>
       <w:r>
         <w:rPr>
           <w:rFonts w:eastAsiaTheme="minorEastAsia"/>
           <w:lang w:val="en-US"/>
         </w:rPr>
+        <w:t>model, but</w:t>
+      </w:r>
+      <w:proofErr w:type="gramEnd"/>
+      <w:r>
+        <w:rPr>
+          <w:rFonts w:eastAsiaTheme="minorEastAsia"/>
+          <w:lang w:val="en-US"/>
+        </w:rPr>
+        <w:t xml:space="preserve"> included selection strength as another parameter to compare these parameters against. </w:t>
+      </w:r>
+      <w:r>
+        <w:rPr>
+          <w:rFonts w:eastAsiaTheme="minorEastAsia"/>
+          <w:lang w:val="en-US"/>
+        </w:rPr>
         <w:t>In addition, I computed the population mean distance from the optimum for each replicate and model, comparing these distances with another type I</w:t>
       </w:r>
       <w:r>
@@ -4938,7 +5146,21 @@
         <w:rPr>
           <w:lang w:val="en-US"/>
         </w:rPr>
-        <w:t xml:space="preserve">I first analysed the effects of background selection, recombination rate, pleiotropic covariance, rate of pleiotropy, and additive effect size (along with their first-order interactions) on heterozygosity with a linear </w:t>
+        <w:t xml:space="preserve">I first </w:t>
+      </w:r>
+      <w:proofErr w:type="spellStart"/>
+      <w:r>
+        <w:rPr>
+          <w:lang w:val="en-US"/>
+        </w:rPr>
+        <w:t>analysed</w:t>
+      </w:r>
+      <w:proofErr w:type="spellEnd"/>
+      <w:r>
+        <w:rPr>
+          <w:lang w:val="en-US"/>
+        </w:rPr>
+        <w:t xml:space="preserve"> the effects of background selection, recombination rate, pleiotropic covariance, rate of pleiotropy, and additive effect size (along with their first-order interactions) on heterozygosity with a linear </w:t>
       </w:r>
       <w:r>
         <w:rPr>
@@ -4958,137 +5180,211 @@
         </w:rPr>
         <w:t xml:space="preserve">ained 81.7% of total variation. </w:t>
       </w:r>
-      <w:commentRangeStart w:id="0"/>
-      <w:r>
-        <w:rPr>
-          <w:b/>
+      <w:r>
+        <w:rPr>
+          <w:bCs/>
           <w:lang w:val="en-US"/>
         </w:rPr>
         <w:t xml:space="preserve">I found that increasing </w:t>
       </w:r>
       <w:r>
         <w:rPr>
-          <w:b/>
+          <w:bCs/>
           <w:lang w:val="en-US"/>
         </w:rPr>
         <w:t xml:space="preserve">background selection </w:t>
       </w:r>
       <w:r>
         <w:rPr>
-          <w:b/>
+          <w:bCs/>
           <w:lang w:val="en-US"/>
         </w:rPr>
         <w:t xml:space="preserve">reduced heterozygosity, </w:t>
       </w:r>
       <w:r>
         <w:rPr>
-          <w:b/>
+          <w:bCs/>
           <w:lang w:val="en-US"/>
         </w:rPr>
         <w:t xml:space="preserve">(β = -0.137, </w:t>
       </w:r>
       <w:r>
         <w:rPr>
-          <w:b/>
-          <w:lang w:val="en-US"/>
-        </w:rPr>
-        <w:t xml:space="preserve">t </w:t>
-      </w:r>
-      <w:r>
-        <w:rPr>
-          <w:b/>
-          <w:lang w:val="en-US"/>
-        </w:rPr>
-        <w:t xml:space="preserve"> = ,</w:t>
-      </w:r>
-      <w:r>
-        <w:rPr>
-          <w:b/>
+          <w:bCs/>
+          <w:lang w:val="en-US"/>
+        </w:rPr>
+        <w:t>t</w:t>
+      </w:r>
+      <w:r>
+        <w:rPr>
+          <w:bCs/>
+          <w:vertAlign w:val="subscript"/>
+          <w:lang w:val="en-US"/>
+        </w:rPr>
+        <w:t>102384</w:t>
+      </w:r>
+      <w:r>
+        <w:rPr>
+          <w:bCs/>
           <w:lang w:val="en-US"/>
         </w:rPr>
         <w:t xml:space="preserve"> </w:t>
       </w:r>
       <w:r>
         <w:rPr>
-          <w:b/>
+          <w:bCs/>
+          <w:lang w:val="en-US"/>
+        </w:rPr>
+        <w:t xml:space="preserve"> = </w:t>
+      </w:r>
+      <w:r>
+        <w:rPr>
+          <w:bCs/>
+          <w:lang w:val="en-US"/>
+        </w:rPr>
+        <w:t>-192.932</w:t>
+      </w:r>
+      <w:r>
+        <w:rPr>
+          <w:bCs/>
+          <w:lang w:val="en-US"/>
+        </w:rPr>
+        <w:t>,</w:t>
+      </w:r>
+      <w:r>
+        <w:rPr>
+          <w:bCs/>
+          <w:lang w:val="en-US"/>
+        </w:rPr>
+        <w:t xml:space="preserve"> </w:t>
+      </w:r>
+      <w:r>
+        <w:rPr>
+          <w:bCs/>
           <w:lang w:val="en-US"/>
         </w:rPr>
         <w:t>p &lt; 0.0001), recombination rate</w:t>
       </w:r>
       <w:r>
         <w:rPr>
-          <w:b/>
+          <w:bCs/>
           <w:lang w:val="en-US"/>
         </w:rPr>
         <w:t xml:space="preserve"> increased it</w:t>
       </w:r>
       <w:r>
         <w:rPr>
-          <w:b/>
+          <w:bCs/>
           <w:lang w:val="en-US"/>
         </w:rPr>
         <w:t xml:space="preserve"> (β = 155.5,</w:t>
       </w:r>
       <w:r>
         <w:rPr>
-          <w:b/>
-          <w:lang w:val="en-US"/>
-        </w:rPr>
-        <w:t xml:space="preserve"> t = </w:t>
-      </w:r>
-      <w:r>
-        <w:rPr>
-          <w:b/>
+          <w:bCs/>
+          <w:lang w:val="en-US"/>
+        </w:rPr>
+        <w:t xml:space="preserve"> t</w:t>
+      </w:r>
+      <w:r>
+        <w:rPr>
+          <w:bCs/>
+          <w:vertAlign w:val="subscript"/>
+          <w:lang w:val="en-US"/>
+        </w:rPr>
+        <w:t>102384</w:t>
+      </w:r>
+      <w:r>
+        <w:rPr>
+          <w:bCs/>
+          <w:lang w:val="en-US"/>
+        </w:rPr>
+        <w:t xml:space="preserve"> = </w:t>
+      </w:r>
+      <w:r>
+        <w:rPr>
+          <w:bCs/>
+          <w:lang w:val="en-US"/>
+        </w:rPr>
+        <w:t>27.016,</w:t>
+      </w:r>
+      <w:r>
+        <w:rPr>
+          <w:bCs/>
           <w:lang w:val="en-US"/>
         </w:rPr>
         <w:t xml:space="preserve"> p &lt; 0.0001)</w:t>
       </w:r>
       <w:r>
         <w:rPr>
-          <w:b/>
+          <w:bCs/>
           <w:lang w:val="en-US"/>
         </w:rPr>
         <w:t xml:space="preserve">, and recombination alleviated some of the effects of background selection on heterozygosity via interaction (β = 122.9, </w:t>
       </w:r>
       <w:r>
         <w:rPr>
-          <w:b/>
-          <w:lang w:val="en-US"/>
-        </w:rPr>
-        <w:t xml:space="preserve">t = , </w:t>
-      </w:r>
-      <w:r>
-        <w:rPr>
-          <w:b/>
-          <w:lang w:val="en-US"/>
-        </w:rPr>
-        <w:t>p &lt; 0.0001).</w:t>
-      </w:r>
-      <w:r>
-        <w:rPr>
-          <w:lang w:val="en-US"/>
-        </w:rPr>
-        <w:t xml:space="preserve"> </w:t>
-      </w:r>
-      <w:commentRangeEnd w:id="0"/>
-      <w:r>
-        <w:rPr>
-          <w:rStyle w:val="CommentReference"/>
-        </w:rPr>
-        <w:commentReference w:id="0"/>
-      </w:r>
-      <w:r>
-        <w:rPr>
-          <w:lang w:val="en-US"/>
-        </w:rPr>
-        <w:t xml:space="preserve">Although the residuals of groups strayed from normality, variance was homoscedastic and the number of observations (102400) led to normality of coefficient </w:t>
+          <w:bCs/>
+          <w:lang w:val="en-US"/>
+        </w:rPr>
+        <w:t>t</w:t>
+      </w:r>
+      <w:r>
+        <w:rPr>
+          <w:bCs/>
+          <w:vertAlign w:val="subscript"/>
+          <w:lang w:val="en-US"/>
+        </w:rPr>
+        <w:t>102384</w:t>
+      </w:r>
+      <w:r>
+        <w:rPr>
+          <w:bCs/>
+          <w:lang w:val="en-US"/>
+        </w:rPr>
+        <w:t xml:space="preserve"> = </w:t>
+      </w:r>
+      <w:r>
+        <w:rPr>
+          <w:bCs/>
+          <w:lang w:val="en-US"/>
+        </w:rPr>
+        <w:t xml:space="preserve">22.263 </w:t>
+      </w:r>
+      <w:r>
+        <w:rPr>
+          <w:bCs/>
+          <w:lang w:val="en-US"/>
+        </w:rPr>
+        <w:t xml:space="preserve">, </w:t>
+      </w:r>
+      <w:r>
+        <w:rPr>
+          <w:bCs/>
+          <w:lang w:val="en-US"/>
+        </w:rPr>
+        <w:t xml:space="preserve">p &lt; 0.0001). </w:t>
+      </w:r>
+      <w:r>
+        <w:rPr>
+          <w:lang w:val="en-US"/>
+        </w:rPr>
+        <w:t>Although the residuals of groups strayed from normality, variance was homoscedastic and the number of observations (10</w:t>
+      </w:r>
+      <w:bookmarkStart w:id="0" w:name="_GoBack"/>
+      <w:bookmarkEnd w:id="0"/>
+      <w:r>
+        <w:rPr>
+          <w:lang w:val="en-US"/>
+        </w:rPr>
+        <w:t xml:space="preserve">2400) led to normality </w:t>
       </w:r>
       <w:r>
         <w:rPr>
           <w:lang w:val="en-US"/>
         </w:rPr>
         <w:lastRenderedPageBreak/>
-        <w:t xml:space="preserve">estimates through the central limit theorem, providing some robustness from the effects of non-normality </w:t>
+        <w:t xml:space="preserve">of coefficient estimates through the central limit theorem, providing some robustness from the effects of non-normality </w:t>
       </w:r>
       <w:r>
         <w:rPr>
@@ -5435,7 +5731,21 @@
         <w:rPr>
           <w:rStyle w:val="acopre"/>
         </w:rPr>
-        <w:t xml:space="preserve"> ellipses around their centroid also differed between groups. Increasing deleterious mutation in both high and low recombination groups led to similar counter-clockwise rotations around the mean: 36.27 ± 1.1 degrees (t</w:t>
+        <w:t xml:space="preserve"> ellipses around their centroid also differed between groups. Increasing deleterious mutation in both high and low recombination groups led to similar </w:t>
+      </w:r>
+      <w:proofErr w:type="gramStart"/>
+      <w:r>
+        <w:rPr>
+          <w:rStyle w:val="acopre"/>
+        </w:rPr>
+        <w:t>counter-clockwise</w:t>
+      </w:r>
+      <w:proofErr w:type="gramEnd"/>
+      <w:r>
+        <w:rPr>
+          <w:rStyle w:val="acopre"/>
+        </w:rPr>
+        <w:t xml:space="preserve"> rotations around the mean: 36.27 ± 1.1 degrees (t</w:t>
       </w:r>
       <w:r>
         <w:rPr>
@@ -5512,7 +5822,21 @@
         <w:rPr>
           <w:rStyle w:val="acopre"/>
         </w:rPr>
-        <w:t xml:space="preserve"> A similar effect is seen when increasing recombination rate, which has little effect individually on rotation (Figure 1). However, under high pleiotropy there is a small counter-clockwise rotation of 7.049 ± 1.09 degrees (t</w:t>
+        <w:t xml:space="preserve"> A similar effect is seen when increasing recombination rate, which has little effect individually on rotation (Figure 1). However, under high pleiotropy there is a small </w:t>
+      </w:r>
+      <w:proofErr w:type="gramStart"/>
+      <w:r>
+        <w:rPr>
+          <w:rStyle w:val="acopre"/>
+        </w:rPr>
+        <w:t>counter-clockwise</w:t>
+      </w:r>
+      <w:proofErr w:type="gramEnd"/>
+      <w:r>
+        <w:rPr>
+          <w:rStyle w:val="acopre"/>
+        </w:rPr>
+        <w:t xml:space="preserve"> rotation of 7.049 ± 1.09 degrees (t</w:t>
       </w:r>
       <w:r>
         <w:rPr>
@@ -5622,7 +5946,23 @@
           <w:b/>
           <w:lang w:val="en-US"/>
         </w:rPr>
-        <w:t>log generalized variance – not sure how to interpret what this number actually means in a quantitative sense</w:t>
+        <w:t xml:space="preserve">log generalized variance – not sure how to interpret what this number </w:t>
+      </w:r>
+      <w:proofErr w:type="gramStart"/>
+      <w:r>
+        <w:rPr>
+          <w:b/>
+          <w:lang w:val="en-US"/>
+        </w:rPr>
+        <w:t>actually means</w:t>
+      </w:r>
+      <w:proofErr w:type="gramEnd"/>
+      <w:r>
+        <w:rPr>
+          <w:b/>
+          <w:lang w:val="en-US"/>
+        </w:rPr>
+        <w:t xml:space="preserve"> in a quantitative sense</w:t>
       </w:r>
       <w:r>
         <w:rPr>
@@ -6512,12 +6852,14 @@
         </w:rPr>
         <w:t xml:space="preserve">a </w:t>
       </w:r>
+      <w:proofErr w:type="gramStart"/>
       <w:r>
         <w:rPr>
           <w:rStyle w:val="acopre"/>
         </w:rPr>
         <w:t>counter-clockwise</w:t>
       </w:r>
+      <w:proofErr w:type="gramEnd"/>
       <w:r>
         <w:rPr>
           <w:rStyle w:val="acopre"/>
@@ -6752,11 +7094,16 @@
       <w:r>
         <w:t xml:space="preserve">under strong selection, there is a </w:t>
       </w:r>
+      <w:proofErr w:type="gramStart"/>
       <w:r>
         <w:t>counter-</w:t>
       </w:r>
       <w:r>
-        <w:t xml:space="preserve">clockwise rotation of </w:t>
+        <w:t>clockwise</w:t>
+      </w:r>
+      <w:proofErr w:type="gramEnd"/>
+      <w:r>
+        <w:t xml:space="preserve"> rotation of </w:t>
       </w:r>
       <w:r>
         <w:t xml:space="preserve">16.36 </w:t>
@@ -6823,7 +7170,21 @@
         <w:rPr>
           <w:rStyle w:val="acopre"/>
         </w:rPr>
-        <w:t xml:space="preserve"> degrees in the counter-clockwise direction (t</w:t>
+        <w:t xml:space="preserve"> degrees in the </w:t>
+      </w:r>
+      <w:proofErr w:type="gramStart"/>
+      <w:r>
+        <w:rPr>
+          <w:rStyle w:val="acopre"/>
+        </w:rPr>
+        <w:t>counter-clockwise</w:t>
+      </w:r>
+      <w:proofErr w:type="gramEnd"/>
+      <w:r>
+        <w:rPr>
+          <w:rStyle w:val="acopre"/>
+        </w:rPr>
+        <w:t xml:space="preserve"> direction (t</w:t>
       </w:r>
       <w:r>
         <w:rPr>
@@ -6856,7 +7217,21 @@
         <w:rPr>
           <w:rStyle w:val="acopre"/>
         </w:rPr>
-        <w:t>Major-minor axis ratios were fairly static, with signific</w:t>
+        <w:t xml:space="preserve">Major-minor axis ratios were </w:t>
+      </w:r>
+      <w:proofErr w:type="gramStart"/>
+      <w:r>
+        <w:rPr>
+          <w:rStyle w:val="acopre"/>
+        </w:rPr>
+        <w:t>fairly static</w:t>
+      </w:r>
+      <w:proofErr w:type="gramEnd"/>
+      <w:r>
+        <w:rPr>
+          <w:rStyle w:val="acopre"/>
+        </w:rPr>
+        <w:t>, with signific</w:t>
       </w:r>
       <w:r>
         <w:rPr>
@@ -6919,7 +7294,371 @@
         <w:rPr>
           <w:lang w:val="en-US"/>
         </w:rPr>
-        <w:t>Relative PCA analysis</w:t>
+        <w:t xml:space="preserve">I repeated the relative PCA analysis for the selection model, considering interactions between selection strength and the other parameters. Under strong selection, large differences between models being compared led to a decrease of 0.4594 </w:t>
+      </w:r>
+      <w:r>
+        <w:rPr>
+          <w:rStyle w:val="acopre"/>
+        </w:rPr>
+        <w:t>±</w:t>
+      </w:r>
+      <w:r>
+        <w:rPr>
+          <w:rStyle w:val="acopre"/>
+        </w:rPr>
+        <w:t xml:space="preserve"> 0.165 log units of </w:t>
+      </w:r>
+      <w:r>
+        <w:rPr>
+          <w:rStyle w:val="acopre"/>
+        </w:rPr>
+        <w:t>generalized</w:t>
+      </w:r>
+      <w:r>
+        <w:rPr>
+          <w:rStyle w:val="acopre"/>
+        </w:rPr>
+        <w:t xml:space="preserve"> variance (t</w:t>
+      </w:r>
+      <w:r>
+        <w:rPr>
+          <w:rStyle w:val="acopre"/>
+          <w:vertAlign w:val="subscript"/>
+        </w:rPr>
+        <w:t>812727</w:t>
+      </w:r>
+      <w:r>
+        <w:rPr>
+          <w:rStyle w:val="acopre"/>
+        </w:rPr>
+        <w:t xml:space="preserve"> = 2.778, p = 0.0151) relative to a pair of similar-background-selection-rate models, regardless of what that rate was. Under weak selection, there was no effect of the similarity of models in a pair on log </w:t>
+      </w:r>
+      <w:r>
+        <w:rPr>
+          <w:rStyle w:val="acopre"/>
+        </w:rPr>
+        <w:t>generalized</w:t>
+      </w:r>
+      <w:r>
+        <w:rPr>
+          <w:rStyle w:val="acopre"/>
+        </w:rPr>
+        <w:t xml:space="preserve"> variance (t</w:t>
+      </w:r>
+      <w:r>
+        <w:rPr>
+          <w:rStyle w:val="acopre"/>
+          <w:vertAlign w:val="subscript"/>
+        </w:rPr>
+        <w:t>812727</w:t>
+      </w:r>
+      <w:r>
+        <w:rPr>
+          <w:rStyle w:val="acopre"/>
+        </w:rPr>
+        <w:t xml:space="preserve"> = 0.079, p = 0.9966).</w:t>
+      </w:r>
+      <w:r>
+        <w:rPr>
+          <w:rStyle w:val="acopre"/>
+        </w:rPr>
+        <w:t xml:space="preserve"> Differences </w:t>
+      </w:r>
+      <w:r>
+        <w:rPr>
+          <w:rStyle w:val="acopre"/>
+        </w:rPr>
+        <w:t xml:space="preserve">in recombination rate </w:t>
+      </w:r>
+      <w:r>
+        <w:rPr>
+          <w:rStyle w:val="acopre"/>
+        </w:rPr>
+        <w:t xml:space="preserve">between pairs of </w:t>
+      </w:r>
+      <w:r>
+        <w:rPr>
+          <w:rStyle w:val="acopre"/>
+        </w:rPr>
+        <w:t xml:space="preserve">models led to differences in mean log </w:t>
+      </w:r>
+      <w:r>
+        <w:rPr>
+          <w:rStyle w:val="acopre"/>
+        </w:rPr>
+        <w:t>generalized</w:t>
+      </w:r>
+      <w:r>
+        <w:rPr>
+          <w:rStyle w:val="acopre"/>
+        </w:rPr>
+        <w:t xml:space="preserve"> variance under both weak and strong selection (strong selection: 2.551 </w:t>
+      </w:r>
+      <w:r>
+        <w:rPr>
+          <w:rStyle w:val="acopre"/>
+        </w:rPr>
+        <w:t>±</w:t>
+      </w:r>
+      <w:r>
+        <w:rPr>
+          <w:rStyle w:val="acopre"/>
+        </w:rPr>
+        <w:t xml:space="preserve"> 0.165 log units; t</w:t>
+      </w:r>
+      <w:r>
+        <w:rPr>
+          <w:rStyle w:val="acopre"/>
+          <w:vertAlign w:val="subscript"/>
+        </w:rPr>
+        <w:t>812727</w:t>
+      </w:r>
+      <w:r>
+        <w:rPr>
+          <w:rStyle w:val="acopre"/>
+        </w:rPr>
+        <w:t xml:space="preserve"> = -15.481, p &lt; 0.0001; weak selection: 1.555 </w:t>
+      </w:r>
+      <w:r>
+        <w:rPr>
+          <w:rStyle w:val="acopre"/>
+        </w:rPr>
+        <w:t>±</w:t>
+      </w:r>
+      <w:r>
+        <w:rPr>
+          <w:rStyle w:val="acopre"/>
+        </w:rPr>
+        <w:t xml:space="preserve"> 0.245 log units; t</w:t>
+      </w:r>
+      <w:r>
+        <w:rPr>
+          <w:rStyle w:val="acopre"/>
+          <w:vertAlign w:val="subscript"/>
+        </w:rPr>
+        <w:t>812727</w:t>
+      </w:r>
+      <w:r>
+        <w:rPr>
+          <w:rStyle w:val="acopre"/>
+        </w:rPr>
+        <w:t xml:space="preserve"> = -6.336, p &lt; 0.0001). A similar effect was seen with pleiotropic covariance divergence between pairs; under high selection, shifting from a similar pair to a divergent pair resulted in a decrease of 0.895 </w:t>
+      </w:r>
+      <w:r>
+        <w:rPr>
+          <w:rStyle w:val="acopre"/>
+        </w:rPr>
+        <w:t>±</w:t>
+      </w:r>
+      <w:r>
+        <w:rPr>
+          <w:rStyle w:val="acopre"/>
+        </w:rPr>
+        <w:t xml:space="preserve"> 0.168 log units of </w:t>
+      </w:r>
+      <w:r>
+        <w:rPr>
+          <w:rStyle w:val="acopre"/>
+        </w:rPr>
+        <w:t>generalized</w:t>
+      </w:r>
+      <w:r>
+        <w:rPr>
+          <w:rStyle w:val="acopre"/>
+        </w:rPr>
+        <w:t xml:space="preserve"> variance (t</w:t>
+      </w:r>
+      <w:r>
+        <w:rPr>
+          <w:rStyle w:val="acopre"/>
+          <w:vertAlign w:val="subscript"/>
+        </w:rPr>
+        <w:t>812727</w:t>
+      </w:r>
+      <w:r>
+        <w:rPr>
+          <w:rStyle w:val="acopre"/>
+        </w:rPr>
+        <w:t xml:space="preserve"> = 5.331, p &lt; 0.0001). Under low selection, this decrease was 3.432 </w:t>
+      </w:r>
+      <w:r>
+        <w:rPr>
+          <w:rStyle w:val="acopre"/>
+        </w:rPr>
+        <w:t>±</w:t>
+      </w:r>
+      <w:r>
+        <w:rPr>
+          <w:rStyle w:val="acopre"/>
+        </w:rPr>
+        <w:t xml:space="preserve"> 0.251 units (t</w:t>
+      </w:r>
+      <w:r>
+        <w:rPr>
+          <w:rStyle w:val="acopre"/>
+          <w:vertAlign w:val="subscript"/>
+        </w:rPr>
+        <w:t>812727</w:t>
+      </w:r>
+      <w:r>
+        <w:rPr>
+          <w:rStyle w:val="acopre"/>
+        </w:rPr>
+        <w:t xml:space="preserve"> = 13.647, p &lt; 0.0001).</w:t>
+      </w:r>
+      <w:r>
+        <w:rPr>
+          <w:rStyle w:val="acopre"/>
+        </w:rPr>
+        <w:t xml:space="preserve"> Differences in pleiotropy rate </w:t>
+      </w:r>
+      <w:r>
+        <w:rPr>
+          <w:rStyle w:val="acopre"/>
+        </w:rPr>
+        <w:t xml:space="preserve">divergence </w:t>
+      </w:r>
+      <w:r>
+        <w:rPr>
+          <w:rStyle w:val="acopre"/>
+        </w:rPr>
+        <w:t xml:space="preserve">between models had no effect on log generalized variance regardless of </w:t>
+      </w:r>
+      <w:r>
+        <w:rPr>
+          <w:rStyle w:val="acopre"/>
+        </w:rPr>
+        <w:t>selection strength, but this was only true in when comparing extremes. Comparisons between models with medium amounts of divergence and either little dive</w:t>
+      </w:r>
+      <w:r>
+        <w:rPr>
+          <w:rStyle w:val="acopre"/>
+        </w:rPr>
+        <w:t xml:space="preserve">rgence or maximum divergence </w:t>
+      </w:r>
+      <w:r>
+        <w:rPr>
+          <w:rStyle w:val="acopre"/>
+        </w:rPr>
+        <w:t>led to significant changes in log generalised variance</w:t>
+      </w:r>
+      <w:r>
+        <w:rPr>
+          <w:rStyle w:val="acopre"/>
+        </w:rPr>
+        <w:t xml:space="preserve"> under both strong and weak selection, but not intermediate levels (high selection strength, low to medium 1.152 </w:t>
+      </w:r>
+      <w:r>
+        <w:rPr>
+          <w:rStyle w:val="acopre"/>
+        </w:rPr>
+        <w:t>±</w:t>
+      </w:r>
+      <w:r>
+        <w:rPr>
+          <w:rStyle w:val="acopre"/>
+        </w:rPr>
+        <w:t xml:space="preserve"> 0.13, t</w:t>
+      </w:r>
+      <w:r>
+        <w:rPr>
+          <w:rStyle w:val="acopre"/>
+          <w:vertAlign w:val="subscript"/>
+        </w:rPr>
+        <w:t>812727</w:t>
+      </w:r>
+      <w:r>
+        <w:rPr>
+          <w:rStyle w:val="acopre"/>
+        </w:rPr>
+        <w:t xml:space="preserve"> = -8.876, p &lt; 0.0001; medium to high -1.254 </w:t>
+      </w:r>
+      <w:r>
+        <w:rPr>
+          <w:rStyle w:val="acopre"/>
+        </w:rPr>
+        <w:t>±</w:t>
+      </w:r>
+      <w:r>
+        <w:rPr>
+          <w:rStyle w:val="acopre"/>
+        </w:rPr>
+        <w:t xml:space="preserve"> 0.18, t</w:t>
+      </w:r>
+      <w:r>
+        <w:rPr>
+          <w:rStyle w:val="acopre"/>
+          <w:vertAlign w:val="subscript"/>
+        </w:rPr>
+        <w:t>812727</w:t>
+      </w:r>
+      <w:r>
+        <w:rPr>
+          <w:rStyle w:val="acopre"/>
+        </w:rPr>
+        <w:t xml:space="preserve"> = 6.984, p &lt; 0.0001; low selection strength, low to medium -0.829 </w:t>
+      </w:r>
+      <w:r>
+        <w:rPr>
+          <w:rStyle w:val="acopre"/>
+        </w:rPr>
+        <w:t>±</w:t>
+      </w:r>
+      <w:r>
+        <w:rPr>
+          <w:rStyle w:val="acopre"/>
+        </w:rPr>
+        <w:t xml:space="preserve"> 0.222, t</w:t>
+      </w:r>
+      <w:r>
+        <w:rPr>
+          <w:rStyle w:val="acopre"/>
+          <w:vertAlign w:val="subscript"/>
+        </w:rPr>
+        <w:t>812727</w:t>
+      </w:r>
+      <w:r>
+        <w:rPr>
+          <w:rStyle w:val="acopre"/>
+        </w:rPr>
+        <w:t xml:space="preserve"> = 3.732, p = 0.0006</w:t>
+      </w:r>
+      <w:r>
+        <w:rPr>
+          <w:rStyle w:val="acopre"/>
+        </w:rPr>
+        <w:t>).</w:t>
+      </w:r>
+      <w:r>
+        <w:rPr>
+          <w:rStyle w:val="acopre"/>
+        </w:rPr>
+        <w:t xml:space="preserve"> The exception to this was under weak selection, comparisons between medium-pleiotropy and high-pleiotropy led to a marginally insignificant difference in log generalized variance (0.636 </w:t>
+      </w:r>
+      <w:r>
+        <w:rPr>
+          <w:rStyle w:val="acopre"/>
+        </w:rPr>
+        <w:t>±</w:t>
+      </w:r>
+      <w:r>
+        <w:rPr>
+          <w:rStyle w:val="acopre"/>
+        </w:rPr>
+        <w:t xml:space="preserve"> 0.279, t</w:t>
+      </w:r>
+      <w:r>
+        <w:rPr>
+          <w:rStyle w:val="acopre"/>
+          <w:vertAlign w:val="subscript"/>
+        </w:rPr>
+        <w:t>812727</w:t>
+      </w:r>
+      <w:r>
+        <w:rPr>
+          <w:rStyle w:val="acopre"/>
+        </w:rPr>
+        <w:t xml:space="preserve"> = -2.278, p = 0.0589).</w:t>
       </w:r>
     </w:p>
     <w:p>
@@ -6987,14 +7726,95 @@
         <w:rPr>
           <w:lang w:val="en-US"/>
         </w:rPr>
-        <w:t xml:space="preserve">I then analysed the effects of the parameters on variance and covariance, again using a linear mixed effects model, and choosing to focus on the variance of trait 1 and covariance between traits 1 and 2 as a proxy for all of the variance and covariance terms. I did a more complete analysis of the total variance-covariance structure with PCA and relative PCA later on. </w:t>
+        <w:t xml:space="preserve">I then </w:t>
+      </w:r>
+      <w:proofErr w:type="spellStart"/>
+      <w:r>
+        <w:rPr>
+          <w:lang w:val="en-US"/>
+        </w:rPr>
+        <w:t>analysed</w:t>
+      </w:r>
+      <w:proofErr w:type="spellEnd"/>
+      <w:r>
+        <w:rPr>
+          <w:lang w:val="en-US"/>
+        </w:rPr>
+        <w:t xml:space="preserve"> the effects of the parameters on variance and covariance, again using a linear mixed effects model, and choosing to focus on the variance of trait 1 and </w:t>
+      </w:r>
+      <w:r>
+        <w:rPr>
+          <w:lang w:val="en-US"/>
+        </w:rPr>
+        <w:lastRenderedPageBreak/>
+        <w:t xml:space="preserve">covariance between traits 1 and 2 as a proxy for </w:t>
+      </w:r>
+      <w:proofErr w:type="gramStart"/>
+      <w:r>
+        <w:rPr>
+          <w:lang w:val="en-US"/>
+        </w:rPr>
+        <w:t>all of</w:t>
+      </w:r>
+      <w:proofErr w:type="gramEnd"/>
+      <w:r>
+        <w:rPr>
+          <w:lang w:val="en-US"/>
+        </w:rPr>
+        <w:t xml:space="preserve"> the variance and covariance terms. I did a more complete analysis of the total variance-covariance structure with PCA and relative PCA </w:t>
+      </w:r>
+      <w:proofErr w:type="gramStart"/>
+      <w:r>
+        <w:rPr>
+          <w:lang w:val="en-US"/>
+        </w:rPr>
+        <w:t>later on</w:t>
+      </w:r>
+      <w:proofErr w:type="gramEnd"/>
+      <w:r>
+        <w:rPr>
+          <w:lang w:val="en-US"/>
+        </w:rPr>
+        <w:t xml:space="preserve">. </w:t>
       </w:r>
       <w:r>
         <w:rPr>
           <w:b/>
           <w:lang w:val="en-US"/>
         </w:rPr>
-        <w:t>Nonsense linear regression results – by adding other factors, delmu increases variation (?), despite the actual data not fitting that trend at all, but by excluding the other factors delmu decreases variation?</w:t>
+        <w:t xml:space="preserve">Nonsense linear regression results – by adding other factors, </w:t>
+      </w:r>
+      <w:proofErr w:type="spellStart"/>
+      <w:r>
+        <w:rPr>
+          <w:b/>
+          <w:lang w:val="en-US"/>
+        </w:rPr>
+        <w:t>delmu</w:t>
+      </w:r>
+      <w:proofErr w:type="spellEnd"/>
+      <w:r>
+        <w:rPr>
+          <w:b/>
+          <w:lang w:val="en-US"/>
+        </w:rPr>
+        <w:t xml:space="preserve"> increases variation (?), despite the actual data not fitting that trend at all, but by excluding the other factors </w:t>
+      </w:r>
+      <w:proofErr w:type="spellStart"/>
+      <w:r>
+        <w:rPr>
+          <w:b/>
+          <w:lang w:val="en-US"/>
+        </w:rPr>
+        <w:t>delmu</w:t>
+      </w:r>
+      <w:proofErr w:type="spellEnd"/>
+      <w:r>
+        <w:rPr>
+          <w:b/>
+          <w:lang w:val="en-US"/>
+        </w:rPr>
+        <w:t xml:space="preserve"> decreases variation?</w:t>
       </w:r>
     </w:p>
     <w:p>
@@ -7033,7 +7853,7 @@
                     </pic:cNvPicPr>
                   </pic:nvPicPr>
                   <pic:blipFill>
-                    <a:blip r:embed="rId9" cstate="print">
+                    <a:blip r:embed="rId6" cstate="print">
                       <a:extLst>
                         <a:ext uri="{28A0092B-C50C-407E-A947-70E740481C1C}">
                           <a14:useLocalDpi xmlns:a14="http://schemas.microsoft.com/office/drawing/2010/main" val="0"/>
@@ -7142,7 +7962,7 @@
             <o:lock v:ext="edit" aspectratio="t"/>
           </v:shapetype>
           <v:shape id="_x0000_i1025" type="#_x0000_t75" style="width:467.05pt;height:226pt">
-            <v:imagedata r:id="rId10" o:title="logGV_means"/>
+            <v:imagedata r:id="rId7" o:title="logGV_means"/>
           </v:shape>
         </w:pict>
       </w:r>
@@ -7157,6 +7977,7 @@
         <w:rPr>
           <w:lang w:val="en-US"/>
         </w:rPr>
+        <w:lastRenderedPageBreak/>
         <w:t>Figure</w:t>
       </w:r>
       <w:r>
@@ -7221,7 +8042,7 @@
                     </pic:cNvPicPr>
                   </pic:nvPicPr>
                   <pic:blipFill>
-                    <a:blip r:embed="rId11" cstate="print">
+                    <a:blip r:embed="rId8" cstate="print">
                       <a:extLst>
                         <a:ext uri="{28A0092B-C50C-407E-A947-70E740481C1C}">
                           <a14:useLocalDpi xmlns:a14="http://schemas.microsoft.com/office/drawing/2010/main" val="0"/>
@@ -7266,7 +8087,7 @@
         <w:lastRenderedPageBreak/>
         <w:pict w14:anchorId="11A7A1BF">
           <v:shape id="_x0000_i1026" type="#_x0000_t75" style="width:467.7pt;height:224.75pt">
-            <v:imagedata r:id="rId12" o:title="logGV_dists"/>
+            <v:imagedata r:id="rId9" o:title="logGV_dists"/>
           </v:shape>
         </w:pict>
       </w:r>
@@ -7276,7 +8097,7 @@
         </w:rPr>
         <w:pict w14:anchorId="068B767C">
           <v:shape id="_x0000_i1027" type="#_x0000_t75" style="width:467.7pt;height:281.1pt">
-            <v:imagedata r:id="rId13" o:title="violin_logGV_extremes_PW"/>
+            <v:imagedata r:id="rId10" o:title="violin_logGV_extremes_PW"/>
           </v:shape>
         </w:pict>
       </w:r>
@@ -7360,7 +8181,7 @@
                     </pic:cNvPicPr>
                   </pic:nvPicPr>
                   <pic:blipFill>
-                    <a:blip r:embed="rId14" cstate="print">
+                    <a:blip r:embed="rId11" cstate="print">
                       <a:extLst>
                         <a:ext uri="{28A0092B-C50C-407E-A947-70E740481C1C}">
                           <a14:useLocalDpi xmlns:a14="http://schemas.microsoft.com/office/drawing/2010/main" val="0"/>
@@ -7461,7 +8282,7 @@
                     </pic:cNvPicPr>
                   </pic:nvPicPr>
                   <pic:blipFill>
-                    <a:blip r:embed="rId15" cstate="print">
+                    <a:blip r:embed="rId12" cstate="print">
                       <a:extLst>
                         <a:ext uri="{28A0092B-C50C-407E-A947-70E740481C1C}">
                           <a14:useLocalDpi xmlns:a14="http://schemas.microsoft.com/office/drawing/2010/main" val="0"/>
@@ -7563,7 +8384,7 @@
                     </pic:cNvPicPr>
                   </pic:nvPicPr>
                   <pic:blipFill>
-                    <a:blip r:embed="rId16" cstate="print">
+                    <a:blip r:embed="rId13" cstate="print">
                       <a:extLst>
                         <a:ext uri="{28A0092B-C50C-407E-A947-70E740481C1C}">
                           <a14:useLocalDpi xmlns:a14="http://schemas.microsoft.com/office/drawing/2010/main" val="0"/>
@@ -7617,7 +8438,7 @@
                     </pic:cNvPicPr>
                   </pic:nvPicPr>
                   <pic:blipFill>
-                    <a:blip r:embed="rId17" cstate="print">
+                    <a:blip r:embed="rId14" cstate="print">
                       <a:extLst>
                         <a:ext uri="{28A0092B-C50C-407E-A947-70E740481C1C}">
                           <a14:useLocalDpi xmlns:a14="http://schemas.microsoft.com/office/drawing/2010/main" val="0"/>
@@ -7655,8 +8476,6 @@
           <w:lang w:val="en-US"/>
         </w:rPr>
       </w:pPr>
-      <w:bookmarkStart w:id="1" w:name="_GoBack"/>
-      <w:bookmarkEnd w:id="1"/>
       <w:r>
         <w:rPr>
           <w:noProof/>
@@ -7681,7 +8500,7 @@
                     </pic:cNvPicPr>
                   </pic:nvPicPr>
                   <pic:blipFill>
-                    <a:blip r:embed="rId18" cstate="print">
+                    <a:blip r:embed="rId15" cstate="print">
                       <a:extLst>
                         <a:ext uri="{28A0092B-C50C-407E-A947-70E740481C1C}">
                           <a14:useLocalDpi xmlns:a14="http://schemas.microsoft.com/office/drawing/2010/main" val="0"/>
@@ -8034,11 +8853,19 @@
                 <w:lang w:val="en-US"/>
               </w:rPr>
             </w:pPr>
+            <w:proofErr w:type="spellStart"/>
             <w:r>
               <w:rPr>
                 <w:lang w:val="en-US"/>
               </w:rPr>
-              <w:t>Stapley et al. 2017</w:t>
+              <w:t>Stapley</w:t>
+            </w:r>
+            <w:proofErr w:type="spellEnd"/>
+            <w:r>
+              <w:rPr>
+                <w:lang w:val="en-US"/>
+              </w:rPr>
+              <w:t xml:space="preserve"> et al. 2017</w:t>
             </w:r>
           </w:p>
         </w:tc>
@@ -8138,8 +8965,16 @@
               <w:rPr>
                 <w:lang w:val="en-US"/>
               </w:rPr>
-              <w:t>he number of non-trait</w:t>
+              <w:t>he number of non-</w:t>
             </w:r>
+            <w:proofErr w:type="gramStart"/>
+            <w:r>
+              <w:rPr>
+                <w:lang w:val="en-US"/>
+              </w:rPr>
+              <w:t>trait</w:t>
+            </w:r>
+            <w:proofErr w:type="gramEnd"/>
             <w:r>
               <w:rPr>
                 <w:lang w:val="en-US"/>
@@ -8278,13 +9113,27 @@
               <w:rPr>
                 <w:lang w:val="en-US"/>
               </w:rPr>
-              <w:t>ay be changed by this parameter. H</w:t>
+              <w:t xml:space="preserve">ay be changed by this parameter. </w:t>
+            </w:r>
+            <w:proofErr w:type="gramStart"/>
+            <w:r>
+              <w:rPr>
+                <w:lang w:val="en-US"/>
+              </w:rPr>
+              <w:t>H</w:t>
             </w:r>
             <w:r>
               <w:rPr>
                 <w:lang w:val="en-US"/>
               </w:rPr>
-              <w:t xml:space="preserve">owever ratios of loci affecting </w:t>
+              <w:t>owever</w:t>
+            </w:r>
+            <w:proofErr w:type="gramEnd"/>
+            <w:r>
+              <w:rPr>
+                <w:lang w:val="en-US"/>
+              </w:rPr>
+              <w:t xml:space="preserve"> ratios of loci affecting </w:t>
             </w:r>
             <w:r>
               <w:rPr>
@@ -8326,11 +9175,19 @@
                 <w:lang w:val="en-US"/>
               </w:rPr>
             </w:pPr>
+            <w:proofErr w:type="spellStart"/>
             <w:r>
               <w:rPr>
                 <w:lang w:val="en-US"/>
               </w:rPr>
-              <w:t xml:space="preserve">Chesmore et al. 2017; </w:t>
+              <w:t>Chesmore</w:t>
+            </w:r>
+            <w:proofErr w:type="spellEnd"/>
+            <w:r>
+              <w:rPr>
+                <w:lang w:val="en-US"/>
+              </w:rPr>
+              <w:t xml:space="preserve"> et al. 2017; </w:t>
             </w:r>
           </w:p>
         </w:tc>
@@ -8546,7 +9403,21 @@
               <w:rPr>
                 <w:lang w:val="en-US"/>
               </w:rPr>
-              <w:t>Additive effect size controls the variance of trait effect size around mean 0, so that N(0, λ).</w:t>
+              <w:t xml:space="preserve">Additive effect size controls the variance of trait effect size around mean 0, so that </w:t>
+            </w:r>
+            <w:proofErr w:type="gramStart"/>
+            <w:r>
+              <w:rPr>
+                <w:lang w:val="en-US"/>
+              </w:rPr>
+              <w:t>N(</w:t>
+            </w:r>
+            <w:proofErr w:type="gramEnd"/>
+            <w:r>
+              <w:rPr>
+                <w:lang w:val="en-US"/>
+              </w:rPr>
+              <w:t>0, λ).</w:t>
             </w:r>
           </w:p>
         </w:tc>
@@ -8717,7 +9588,13 @@
         <w:t>Table 2:</w:t>
       </w:r>
       <w:r>
-        <w:t xml:space="preserve"> Test results for Kolmogorov-Smirnov tests between distributions of log generalised variance, the output of relative PCA comparing similar and distinct pairs of parameter models.</w:t>
+        <w:t xml:space="preserve"> Test results for Kolmogorov-Smirnov tests between distributions of log </w:t>
+      </w:r>
+      <w:r>
+        <w:t>generalized</w:t>
+      </w:r>
+      <w:r>
+        <w:t xml:space="preserve"> variance, the output of relative PCA comparing similar and distinct pairs of parameter models.</w:t>
       </w:r>
       <w:r>
         <w:t xml:space="preserve"> All tests were two-sided.</w:t>
@@ -9255,39 +10132,6 @@
 </w:document>
 </file>
 
-<file path=word/comments.xml><?xml version="1.0" encoding="utf-8"?>
-<w:comments xmlns:wpc="http://schemas.microsoft.com/office/word/2010/wordprocessingCanvas" xmlns:cx="http://schemas.microsoft.com/office/drawing/2014/chartex" xmlns:cx1="http://schemas.microsoft.com/office/drawing/2015/9/8/chartex" xmlns:cx2="http://schemas.microsoft.com/office/drawing/2015/10/21/chartex" xmlns:cx3="http://schemas.microsoft.com/office/drawing/2016/5/9/chartex" xmlns:cx4="http://schemas.microsoft.com/office/drawing/2016/5/10/chartex" xmlns:cx5="http://schemas.microsoft.com/office/drawing/2016/5/11/chartex" xmlns:cx6="http://schemas.microsoft.com/office/drawing/2016/5/12/chartex" xmlns:cx7="http://schemas.microsoft.com/office/drawing/2016/5/13/chartex" xmlns:cx8="http://schemas.microsoft.com/office/drawing/2016/5/14/chartex" xmlns:mc="http://schemas.openxmlformats.org/markup-compatibility/2006" xmlns:aink="http://schemas.microsoft.com/office/drawing/2016/ink" xmlns:am3d="http://schemas.microsoft.com/office/drawing/2017/model3d" xmlns:o="urn:schemas-microsoft-com:office:office" xmlns:r="http://schemas.openxmlformats.org/officeDocument/2006/relationships" xmlns:m="http://schemas.openxmlformats.org/officeDocument/2006/math" xmlns:v="urn:schemas-microsoft-com:vml" xmlns:wp14="http://schemas.microsoft.com/office/word/2010/wordprocessingDrawing" xmlns:wp="http://schemas.openxmlformats.org/drawingml/2006/wordprocessingDrawing" xmlns:w10="urn:schemas-microsoft-com:office:word" xmlns:w="http://schemas.openxmlformats.org/wordprocessingml/2006/main" xmlns:w14="http://schemas.microsoft.com/office/word/2010/wordml" xmlns:w15="http://schemas.microsoft.com/office/word/2012/wordml" xmlns:w16cid="http://schemas.microsoft.com/office/word/2016/wordml/cid" xmlns:w16se="http://schemas.microsoft.com/office/word/2015/wordml/symex" xmlns:wpg="http://schemas.microsoft.com/office/word/2010/wordprocessingGroup" xmlns:wpi="http://schemas.microsoft.com/office/word/2010/wordprocessingInk" xmlns:wne="http://schemas.microsoft.com/office/word/2006/wordml" xmlns:wps="http://schemas.microsoft.com/office/word/2010/wordprocessingShape" mc:Ignorable="w14 w15 w16se w16cid wp14">
-  <w:comment w:id="0" w:author="Nick" w:date="2020-10-02T18:55:00Z" w:initials="N">
-    <w:p>
-      <w:pPr>
-        <w:pStyle w:val="CommentText"/>
-      </w:pPr>
-      <w:r>
-        <w:rPr>
-          <w:rStyle w:val="CommentReference"/>
-        </w:rPr>
-        <w:annotationRef/>
-      </w:r>
-      <w:r>
-        <w:t>Report t dfs</w:t>
-      </w:r>
-    </w:p>
-  </w:comment>
-</w:comments>
-</file>
-
-<file path=word/commentsExtended.xml><?xml version="1.0" encoding="utf-8"?>
-<w15:commentsEx xmlns:wpc="http://schemas.microsoft.com/office/word/2010/wordprocessingCanvas" xmlns:cx="http://schemas.microsoft.com/office/drawing/2014/chartex" xmlns:cx1="http://schemas.microsoft.com/office/drawing/2015/9/8/chartex" xmlns:cx2="http://schemas.microsoft.com/office/drawing/2015/10/21/chartex" xmlns:cx3="http://schemas.microsoft.com/office/drawing/2016/5/9/chartex" xmlns:cx4="http://schemas.microsoft.com/office/drawing/2016/5/10/chartex" xmlns:cx5="http://schemas.microsoft.com/office/drawing/2016/5/11/chartex" xmlns:cx6="http://schemas.microsoft.com/office/drawing/2016/5/12/chartex" xmlns:cx7="http://schemas.microsoft.com/office/drawing/2016/5/13/chartex" xmlns:cx8="http://schemas.microsoft.com/office/drawing/2016/5/14/chartex" xmlns:mc="http://schemas.openxmlformats.org/markup-compatibility/2006" xmlns:aink="http://schemas.microsoft.com/office/drawing/2016/ink" xmlns:am3d="http://schemas.microsoft.com/office/drawing/2017/model3d" xmlns:o="urn:schemas-microsoft-com:office:office" xmlns:r="http://schemas.openxmlformats.org/officeDocument/2006/relationships" xmlns:m="http://schemas.openxmlformats.org/officeDocument/2006/math" xmlns:v="urn:schemas-microsoft-com:vml" xmlns:wp14="http://schemas.microsoft.com/office/word/2010/wordprocessingDrawing" xmlns:wp="http://schemas.openxmlformats.org/drawingml/2006/wordprocessingDrawing" xmlns:w10="urn:schemas-microsoft-com:office:word" xmlns:w="http://schemas.openxmlformats.org/wordprocessingml/2006/main" xmlns:w14="http://schemas.microsoft.com/office/word/2010/wordml" xmlns:w15="http://schemas.microsoft.com/office/word/2012/wordml" xmlns:w16cid="http://schemas.microsoft.com/office/word/2016/wordml/cid" xmlns:w16se="http://schemas.microsoft.com/office/word/2015/wordml/symex" xmlns:wpg="http://schemas.microsoft.com/office/word/2010/wordprocessingGroup" xmlns:wpi="http://schemas.microsoft.com/office/word/2010/wordprocessingInk" xmlns:wne="http://schemas.microsoft.com/office/word/2006/wordml" xmlns:wps="http://schemas.microsoft.com/office/word/2010/wordprocessingShape" mc:Ignorable="w14 w15 w16se w16cid wp14">
-  <w15:commentEx w15:paraId="3BFDE7F6" w15:done="0"/>
-</w15:commentsEx>
-</file>
-
-<file path=word/commentsIds.xml><?xml version="1.0" encoding="utf-8"?>
-<w16cid:commentsIds xmlns:wpc="http://schemas.microsoft.com/office/word/2010/wordprocessingCanvas" xmlns:cx="http://schemas.microsoft.com/office/drawing/2014/chartex" xmlns:cx1="http://schemas.microsoft.com/office/drawing/2015/9/8/chartex" xmlns:cx2="http://schemas.microsoft.com/office/drawing/2015/10/21/chartex" xmlns:cx3="http://schemas.microsoft.com/office/drawing/2016/5/9/chartex" xmlns:cx4="http://schemas.microsoft.com/office/drawing/2016/5/10/chartex" xmlns:cx5="http://schemas.microsoft.com/office/drawing/2016/5/11/chartex" xmlns:cx6="http://schemas.microsoft.com/office/drawing/2016/5/12/chartex" xmlns:cx7="http://schemas.microsoft.com/office/drawing/2016/5/13/chartex" xmlns:cx8="http://schemas.microsoft.com/office/drawing/2016/5/14/chartex" xmlns:mc="http://schemas.openxmlformats.org/markup-compatibility/2006" xmlns:aink="http://schemas.microsoft.com/office/drawing/2016/ink" xmlns:am3d="http://schemas.microsoft.com/office/drawing/2017/model3d" xmlns:o="urn:schemas-microsoft-com:office:office" xmlns:r="http://schemas.openxmlformats.org/officeDocument/2006/relationships" xmlns:m="http://schemas.openxmlformats.org/officeDocument/2006/math" xmlns:v="urn:schemas-microsoft-com:vml" xmlns:wp14="http://schemas.microsoft.com/office/word/2010/wordprocessingDrawing" xmlns:wp="http://schemas.openxmlformats.org/drawingml/2006/wordprocessingDrawing" xmlns:w10="urn:schemas-microsoft-com:office:word" xmlns:w="http://schemas.openxmlformats.org/wordprocessingml/2006/main" xmlns:w14="http://schemas.microsoft.com/office/word/2010/wordml" xmlns:w15="http://schemas.microsoft.com/office/word/2012/wordml" xmlns:w16cid="http://schemas.microsoft.com/office/word/2016/wordml/cid" xmlns:w16se="http://schemas.microsoft.com/office/word/2015/wordml/symex" xmlns:wpg="http://schemas.microsoft.com/office/word/2010/wordprocessingGroup" xmlns:wpi="http://schemas.microsoft.com/office/word/2010/wordprocessingInk" xmlns:wne="http://schemas.microsoft.com/office/word/2006/wordml" xmlns:wps="http://schemas.microsoft.com/office/word/2010/wordprocessingShape" mc:Ignorable="w14 w15 w16se w16cid wp14">
-  <w16cid:commentId w16cid:paraId="3BFDE7F6" w16cid:durableId="23247E0E"/>
-</w16cid:commentsIds>
-</file>
-
 <file path=word/numbering.xml><?xml version="1.0" encoding="utf-8"?>
 <w:numbering xmlns:wpc="http://schemas.microsoft.com/office/word/2010/wordprocessingCanvas" xmlns:cx="http://schemas.microsoft.com/office/drawing/2014/chartex" xmlns:cx1="http://schemas.microsoft.com/office/drawing/2015/9/8/chartex" xmlns:cx2="http://schemas.microsoft.com/office/drawing/2015/10/21/chartex" xmlns:cx3="http://schemas.microsoft.com/office/drawing/2016/5/9/chartex" xmlns:cx4="http://schemas.microsoft.com/office/drawing/2016/5/10/chartex" xmlns:cx5="http://schemas.microsoft.com/office/drawing/2016/5/11/chartex" xmlns:cx6="http://schemas.microsoft.com/office/drawing/2016/5/12/chartex" xmlns:cx7="http://schemas.microsoft.com/office/drawing/2016/5/13/chartex" xmlns:cx8="http://schemas.microsoft.com/office/drawing/2016/5/14/chartex" xmlns:mc="http://schemas.openxmlformats.org/markup-compatibility/2006" xmlns:aink="http://schemas.microsoft.com/office/drawing/2016/ink" xmlns:am3d="http://schemas.microsoft.com/office/drawing/2017/model3d" xmlns:o="urn:schemas-microsoft-com:office:office" xmlns:r="http://schemas.openxmlformats.org/officeDocument/2006/relationships" xmlns:m="http://schemas.openxmlformats.org/officeDocument/2006/math" xmlns:v="urn:schemas-microsoft-com:vml" xmlns:wp14="http://schemas.microsoft.com/office/word/2010/wordprocessingDrawing" xmlns:wp="http://schemas.openxmlformats.org/drawingml/2006/wordprocessingDrawing" xmlns:w10="urn:schemas-microsoft-com:office:word" xmlns:w="http://schemas.openxmlformats.org/wordprocessingml/2006/main" xmlns:w14="http://schemas.microsoft.com/office/word/2010/wordml" xmlns:w15="http://schemas.microsoft.com/office/word/2012/wordml" xmlns:w16cid="http://schemas.microsoft.com/office/word/2016/wordml/cid" xmlns:w16se="http://schemas.microsoft.com/office/word/2015/wordml/symex" xmlns:wpg="http://schemas.microsoft.com/office/word/2010/wordprocessingGroup" xmlns:wpi="http://schemas.microsoft.com/office/word/2010/wordprocessingInk" xmlns:wne="http://schemas.microsoft.com/office/word/2006/wordml" xmlns:wps="http://schemas.microsoft.com/office/word/2010/wordprocessingShape" mc:Ignorable="w14 w15 w16se w16cid wp14">
   <w:abstractNum w:abstractNumId="0" w15:restartNumberingAfterBreak="0">
@@ -9406,14 +10250,6 @@
     <w:abstractNumId w:val="0"/>
   </w:num>
 </w:numbering>
-</file>
-
-<file path=word/people.xml><?xml version="1.0" encoding="utf-8"?>
-<w15:people xmlns:wpc="http://schemas.microsoft.com/office/word/2010/wordprocessingCanvas" xmlns:cx="http://schemas.microsoft.com/office/drawing/2014/chartex" xmlns:cx1="http://schemas.microsoft.com/office/drawing/2015/9/8/chartex" xmlns:cx2="http://schemas.microsoft.com/office/drawing/2015/10/21/chartex" xmlns:cx3="http://schemas.microsoft.com/office/drawing/2016/5/9/chartex" xmlns:cx4="http://schemas.microsoft.com/office/drawing/2016/5/10/chartex" xmlns:cx5="http://schemas.microsoft.com/office/drawing/2016/5/11/chartex" xmlns:cx6="http://schemas.microsoft.com/office/drawing/2016/5/12/chartex" xmlns:cx7="http://schemas.microsoft.com/office/drawing/2016/5/13/chartex" xmlns:cx8="http://schemas.microsoft.com/office/drawing/2016/5/14/chartex" xmlns:mc="http://schemas.openxmlformats.org/markup-compatibility/2006" xmlns:aink="http://schemas.microsoft.com/office/drawing/2016/ink" xmlns:am3d="http://schemas.microsoft.com/office/drawing/2017/model3d" xmlns:o="urn:schemas-microsoft-com:office:office" xmlns:r="http://schemas.openxmlformats.org/officeDocument/2006/relationships" xmlns:m="http://schemas.openxmlformats.org/officeDocument/2006/math" xmlns:v="urn:schemas-microsoft-com:vml" xmlns:wp14="http://schemas.microsoft.com/office/word/2010/wordprocessingDrawing" xmlns:wp="http://schemas.openxmlformats.org/drawingml/2006/wordprocessingDrawing" xmlns:w10="urn:schemas-microsoft-com:office:word" xmlns:w="http://schemas.openxmlformats.org/wordprocessingml/2006/main" xmlns:w14="http://schemas.microsoft.com/office/word/2010/wordml" xmlns:w15="http://schemas.microsoft.com/office/word/2012/wordml" xmlns:w16cid="http://schemas.microsoft.com/office/word/2016/wordml/cid" xmlns:w16se="http://schemas.microsoft.com/office/word/2015/wordml/symex" xmlns:wpg="http://schemas.microsoft.com/office/word/2010/wordprocessingGroup" xmlns:wpi="http://schemas.microsoft.com/office/word/2010/wordprocessingInk" xmlns:wne="http://schemas.microsoft.com/office/word/2006/wordml" xmlns:wps="http://schemas.microsoft.com/office/word/2010/wordprocessingShape" mc:Ignorable="w14 w15 w16se w16cid wp14">
-  <w15:person w15:author="Nick">
-    <w15:presenceInfo w15:providerId="None" w15:userId="Nick"/>
-  </w15:person>
-</w15:people>
 </file>
 
 <file path=word/styles.xml><?xml version="1.0" encoding="utf-8"?>
@@ -9539,6 +10375,7 @@
     <w:lsdException w:name="HTML Sample" w:semiHidden="1" w:unhideWhenUsed="1"/>
     <w:lsdException w:name="HTML Typewriter" w:semiHidden="1" w:unhideWhenUsed="1"/>
     <w:lsdException w:name="HTML Variable" w:semiHidden="1" w:unhideWhenUsed="1"/>
+    <w:lsdException w:name="Normal Table" w:semiHidden="1" w:unhideWhenUsed="1"/>
     <w:lsdException w:name="annotation subject" w:semiHidden="1" w:unhideWhenUsed="1"/>
     <w:lsdException w:name="No List" w:semiHidden="1" w:unhideWhenUsed="1"/>
     <w:lsdException w:name="Outline List 1" w:semiHidden="1" w:unhideWhenUsed="1"/>
@@ -9581,8 +10418,11 @@
     <w:lsdException w:name="Table Contemporary" w:semiHidden="1" w:unhideWhenUsed="1"/>
     <w:lsdException w:name="Table Elegant" w:semiHidden="1" w:unhideWhenUsed="1"/>
     <w:lsdException w:name="Table Professional" w:semiHidden="1" w:unhideWhenUsed="1"/>
+    <w:lsdException w:name="Table Subtle 1" w:semiHidden="1" w:unhideWhenUsed="1"/>
     <w:lsdException w:name="Table Subtle 2" w:semiHidden="1" w:unhideWhenUsed="1"/>
     <w:lsdException w:name="Table Web 1" w:semiHidden="1" w:unhideWhenUsed="1"/>
+    <w:lsdException w:name="Table Web 2" w:semiHidden="1" w:unhideWhenUsed="1"/>
+    <w:lsdException w:name="Table Web 3" w:semiHidden="1" w:unhideWhenUsed="1"/>
     <w:lsdException w:name="Balloon Text" w:semiHidden="1" w:unhideWhenUsed="1"/>
     <w:lsdException w:name="Table Grid" w:uiPriority="59"/>
     <w:lsdException w:name="Table Theme" w:semiHidden="1" w:unhideWhenUsed="1"/>
@@ -10400,7 +11240,7 @@
 </file>
 
 <file path=customXml/itemProps1.xml><?xml version="1.0" encoding="utf-8"?>
-<ds:datastoreItem xmlns:ds="http://schemas.openxmlformats.org/officeDocument/2006/customXml" ds:itemID="{624C7496-019E-46E2-89C7-9B9C04AA76D6}">
+<ds:datastoreItem xmlns:ds="http://schemas.openxmlformats.org/officeDocument/2006/customXml" ds:itemID="{B8DE35C5-C018-4686-A7C2-BA556ED947C3}">
   <ds:schemaRefs>
     <ds:schemaRef ds:uri="http://schemas.openxmlformats.org/officeDocument/2006/bibliography"/>
   </ds:schemaRefs>

</xml_diff>

<commit_message>
Euclidean distance figure update
- Results update with euclidean distance results
- ED Figures with correct labels for selection
- Looking at ET coordinates with lm: Will need a separate model for each comparison
</commit_message>
<xml_diff>
--- a/Thesis/Document/thesis_v1.docx
+++ b/Thesis/Document/thesis_v1.docx
@@ -1,6 +1,6 @@
 
 <file path=word/document.xml><?xml version="1.0" encoding="utf-8"?>
-<w:document xmlns:wpc="http://schemas.microsoft.com/office/word/2010/wordprocessingCanvas" xmlns:mc="http://schemas.openxmlformats.org/markup-compatibility/2006" xmlns:o="urn:schemas-microsoft-com:office:office" xmlns:r="http://schemas.openxmlformats.org/officeDocument/2006/relationships" xmlns:m="http://schemas.openxmlformats.org/officeDocument/2006/math" xmlns:v="urn:schemas-microsoft-com:vml" xmlns:wp14="http://schemas.microsoft.com/office/word/2010/wordprocessingDrawing" xmlns:wp="http://schemas.openxmlformats.org/drawingml/2006/wordprocessingDrawing" xmlns:w10="urn:schemas-microsoft-com:office:word" xmlns:w="http://schemas.openxmlformats.org/wordprocessingml/2006/main" xmlns:w14="http://schemas.microsoft.com/office/word/2010/wordml" xmlns:w15="http://schemas.microsoft.com/office/word/2012/wordml" xmlns:wpg="http://schemas.microsoft.com/office/word/2010/wordprocessingGroup" xmlns:wpi="http://schemas.microsoft.com/office/word/2010/wordprocessingInk" xmlns:wne="http://schemas.microsoft.com/office/word/2006/wordml" xmlns:wps="http://schemas.microsoft.com/office/word/2010/wordprocessingShape" mc:Ignorable="w14 w15 wp14">
+<w:document xmlns:wpc="http://schemas.microsoft.com/office/word/2010/wordprocessingCanvas" xmlns:cx="http://schemas.microsoft.com/office/drawing/2014/chartex" xmlns:cx1="http://schemas.microsoft.com/office/drawing/2015/9/8/chartex" xmlns:cx2="http://schemas.microsoft.com/office/drawing/2015/10/21/chartex" xmlns:cx3="http://schemas.microsoft.com/office/drawing/2016/5/9/chartex" xmlns:cx4="http://schemas.microsoft.com/office/drawing/2016/5/10/chartex" xmlns:cx5="http://schemas.microsoft.com/office/drawing/2016/5/11/chartex" xmlns:cx6="http://schemas.microsoft.com/office/drawing/2016/5/12/chartex" xmlns:cx7="http://schemas.microsoft.com/office/drawing/2016/5/13/chartex" xmlns:cx8="http://schemas.microsoft.com/office/drawing/2016/5/14/chartex" xmlns:mc="http://schemas.openxmlformats.org/markup-compatibility/2006" xmlns:aink="http://schemas.microsoft.com/office/drawing/2016/ink" xmlns:am3d="http://schemas.microsoft.com/office/drawing/2017/model3d" xmlns:o="urn:schemas-microsoft-com:office:office" xmlns:r="http://schemas.openxmlformats.org/officeDocument/2006/relationships" xmlns:m="http://schemas.openxmlformats.org/officeDocument/2006/math" xmlns:v="urn:schemas-microsoft-com:vml" xmlns:wp14="http://schemas.microsoft.com/office/word/2010/wordprocessingDrawing" xmlns:wp="http://schemas.openxmlformats.org/drawingml/2006/wordprocessingDrawing" xmlns:w10="urn:schemas-microsoft-com:office:word" xmlns:w="http://schemas.openxmlformats.org/wordprocessingml/2006/main" xmlns:w14="http://schemas.microsoft.com/office/word/2010/wordml" xmlns:w15="http://schemas.microsoft.com/office/word/2012/wordml" xmlns:w16cid="http://schemas.microsoft.com/office/word/2016/wordml/cid" xmlns:w16se="http://schemas.microsoft.com/office/word/2015/wordml/symex" xmlns:wpg="http://schemas.microsoft.com/office/word/2010/wordprocessingGroup" xmlns:wpi="http://schemas.microsoft.com/office/word/2010/wordprocessingInk" xmlns:wne="http://schemas.microsoft.com/office/word/2006/wordml" xmlns:wps="http://schemas.microsoft.com/office/word/2010/wordprocessingShape" mc:Ignorable="w14 w15 w16se w16cid wp14">
   <w:body>
     <w:p>
       <w:pPr>
@@ -2004,19 +2004,11 @@
           <w:lang w:val="en-US"/>
         </w:rPr>
       </w:pPr>
-      <w:proofErr w:type="gramStart"/>
-      <w:r>
-        <w:rPr>
-          <w:lang w:val="en-US"/>
-        </w:rPr>
-        <w:t>where</w:t>
-      </w:r>
-      <w:proofErr w:type="gramEnd"/>
-      <w:r>
-        <w:rPr>
-          <w:lang w:val="en-US"/>
-        </w:rPr>
-        <w:t xml:space="preserve"> </w:t>
+      <w:r>
+        <w:rPr>
+          <w:lang w:val="en-US"/>
+        </w:rPr>
+        <w:t xml:space="preserve">where </w:t>
       </w:r>
       <m:oMath>
         <m:r>
@@ -2362,15 +2354,7 @@
         <w:rPr>
           <w:lang w:val="en-US"/>
         </w:rPr>
-        <w:t xml:space="preserve"> 100,000 generations of neutral drift or stabilizing selection, depending on the tre</w:t>
-      </w:r>
-      <w:bookmarkStart w:id="0" w:name="_GoBack"/>
-      <w:bookmarkEnd w:id="0"/>
-      <w:r>
-        <w:rPr>
-          <w:lang w:val="en-US"/>
-        </w:rPr>
-        <w:t xml:space="preserve">atment. </w:t>
+        <w:t xml:space="preserve"> 100,000 generations of neutral drift or stabilizing selection, depending on the treatment. </w:t>
       </w:r>
       <w:r>
         <w:rPr>
@@ -5147,31 +5131,15 @@
             <w:rFonts w:ascii="Cambria Math" w:eastAsiaTheme="minorEastAsia" w:hAnsi="Cambria Math"/>
             <w:lang w:val="en-US"/>
           </w:rPr>
-          <m:t>τ</m:t>
-        </m:r>
-        <m:r>
-          <w:rPr>
-            <w:rFonts w:ascii="Cambria Math" w:eastAsiaTheme="minorEastAsia" w:hAnsi="Cambria Math"/>
-            <w:lang w:val="en-US"/>
-          </w:rPr>
-          <m:t xml:space="preserve"> </m:t>
+          <m:t xml:space="preserve">τ </m:t>
         </m:r>
       </m:oMath>
-      <w:proofErr w:type="gramStart"/>
       <w:r>
         <w:rPr>
           <w:rFonts w:eastAsiaTheme="minorEastAsia"/>
           <w:lang w:val="en-US"/>
         </w:rPr>
-        <w:t>was</w:t>
-      </w:r>
-      <w:proofErr w:type="gramEnd"/>
-      <w:r>
-        <w:rPr>
-          <w:rFonts w:eastAsiaTheme="minorEastAsia"/>
-          <w:lang w:val="en-US"/>
-        </w:rPr>
-        <w:t xml:space="preserve"> the exception to this, with a </w:t>
+        <w:t xml:space="preserve">was the exception to this, with a </w:t>
       </w:r>
       <w:r>
         <w:rPr>
@@ -5186,14 +5154,7 @@
             <w:rFonts w:ascii="Cambria Math" w:eastAsiaTheme="minorEastAsia" w:hAnsi="Cambria Math"/>
             <w:lang w:val="en-US"/>
           </w:rPr>
-          <m:t>τ</m:t>
-        </m:r>
-        <m:r>
-          <w:rPr>
-            <w:rFonts w:ascii="Cambria Math" w:eastAsiaTheme="minorEastAsia" w:hAnsi="Cambria Math"/>
-            <w:lang w:val="en-US"/>
-          </w:rPr>
-          <m:t xml:space="preserve"> </m:t>
+          <m:t xml:space="preserve">τ </m:t>
         </m:r>
       </m:oMath>
       <w:r>
@@ -5207,21 +5168,7 @@
         <w:rPr>
           <w:lang w:val="en-US"/>
         </w:rPr>
-        <w:t xml:space="preserve"> I used </w:t>
-      </w:r>
-      <w:proofErr w:type="spellStart"/>
-      <w:r>
-        <w:rPr>
-          <w:lang w:val="en-US"/>
-        </w:rPr>
-        <w:t>eigentensor</w:t>
-      </w:r>
-      <w:proofErr w:type="spellEnd"/>
-      <w:r>
-        <w:rPr>
-          <w:lang w:val="en-US"/>
-        </w:rPr>
-        <w:t xml:space="preserve"> analysis to determine which levels of parameters were responsible for the most divergence in a set </w:t>
+        <w:t xml:space="preserve"> I used eigentensor analysis to determine which levels of parameters were responsible for the most divergence in a set </w:t>
       </w:r>
       <w:r>
         <w:rPr>
@@ -5236,19 +5183,11 @@
           <w:lang w:val="en-US"/>
         </w:rPr>
       </w:pPr>
-      <w:proofErr w:type="spellStart"/>
-      <w:r>
-        <w:rPr>
-          <w:lang w:val="en-US"/>
-        </w:rPr>
-        <w:t>Eigentensor</w:t>
-      </w:r>
-      <w:proofErr w:type="spellEnd"/>
-      <w:r>
-        <w:rPr>
-          <w:lang w:val="en-US"/>
-        </w:rPr>
-        <w:t xml:space="preserve"> analysis involves the construction of a fourth-order tensor: an array of variance-covariance matrices</w:t>
+      <w:r>
+        <w:rPr>
+          <w:lang w:val="en-US"/>
+        </w:rPr>
+        <w:t>Eigentensor analysis involves the construction of a fourth-order tensor: an array of variance-covariance matrices</w:t>
       </w:r>
       <w:r>
         <w:rPr>
@@ -5497,6 +5436,11 @@
         <w:rPr>
           <w:lang w:val="en-US"/>
         </w:rPr>
+      </w:r>
+      <w:r>
+        <w:rPr>
+          <w:lang w:val="en-US"/>
+        </w:rPr>
         <w:fldChar w:fldCharType="separate"/>
       </w:r>
       <w:r>
@@ -5642,21 +5586,7 @@
         <w:rPr>
           <w:lang w:val="en-US"/>
         </w:rPr>
-        <w:t xml:space="preserve">set of matrices. Hence, the first </w:t>
-      </w:r>
-      <w:proofErr w:type="spellStart"/>
-      <w:r>
-        <w:rPr>
-          <w:lang w:val="en-US"/>
-        </w:rPr>
-        <w:t>eigentensor</w:t>
-      </w:r>
-      <w:proofErr w:type="spellEnd"/>
-      <w:r>
-        <w:rPr>
-          <w:lang w:val="en-US"/>
-        </w:rPr>
-        <w:t xml:space="preserve"> is a linear combination of matrices describing the most variation in the original set of matrices </w:t>
+        <w:t xml:space="preserve">set of matrices. Hence, the first eigentensor is a linear combination of matrices describing the most variation in the original set of matrices </w:t>
       </w:r>
       <w:r>
         <w:rPr>
@@ -5722,89 +5652,53 @@
         <w:rPr>
           <w:lang w:val="en-US"/>
         </w:rPr>
-        <w:t xml:space="preserve">To determine the contribution of a particular matrix to the total </w:t>
+        <w:t xml:space="preserve">To determine the contribution of a particular matrix to the total hypervolume of matrix differences, the original </w:t>
+      </w:r>
+      <w:r>
+        <w:rPr>
+          <w:b/>
+          <w:lang w:val="en-US"/>
+        </w:rPr>
+        <w:t>G</w:t>
+      </w:r>
+      <w:r>
+        <w:rPr>
+          <w:lang w:val="en-US"/>
+        </w:rPr>
+        <w:t xml:space="preserve"> </w:t>
+      </w:r>
+      <w:r>
+        <w:rPr>
+          <w:lang w:val="en-US"/>
+        </w:rPr>
+        <w:t>matrices</w:t>
+      </w:r>
+      <w:r>
+        <w:rPr>
+          <w:lang w:val="en-US"/>
+        </w:rPr>
+        <w:t xml:space="preserve"> can be projected through an eigentensor via the </w:t>
       </w:r>
       <w:proofErr w:type="spellStart"/>
       <w:r>
         <w:rPr>
           <w:lang w:val="en-US"/>
         </w:rPr>
-        <w:t>hypervolume</w:t>
+        <w:t>Frobenius</w:t>
       </w:r>
       <w:proofErr w:type="spellEnd"/>
       <w:r>
         <w:rPr>
           <w:lang w:val="en-US"/>
         </w:rPr>
-        <w:t xml:space="preserve"> of matrix differences, the original </w:t>
-      </w:r>
-      <w:r>
-        <w:rPr>
-          <w:b/>
-          <w:lang w:val="en-US"/>
-        </w:rPr>
-        <w:t>G</w:t>
-      </w:r>
-      <w:r>
-        <w:rPr>
-          <w:lang w:val="en-US"/>
-        </w:rPr>
-        <w:t xml:space="preserve"> </w:t>
-      </w:r>
-      <w:r>
-        <w:rPr>
-          <w:lang w:val="en-US"/>
-        </w:rPr>
-        <w:t>matrices</w:t>
-      </w:r>
-      <w:r>
-        <w:rPr>
-          <w:lang w:val="en-US"/>
-        </w:rPr>
-        <w:t xml:space="preserve"> can be projected through an </w:t>
-      </w:r>
-      <w:proofErr w:type="spellStart"/>
-      <w:r>
-        <w:rPr>
-          <w:lang w:val="en-US"/>
-        </w:rPr>
-        <w:t>eigentensor</w:t>
-      </w:r>
-      <w:proofErr w:type="spellEnd"/>
-      <w:r>
-        <w:rPr>
-          <w:lang w:val="en-US"/>
-        </w:rPr>
-        <w:t xml:space="preserve"> via the </w:t>
-      </w:r>
-      <w:proofErr w:type="spellStart"/>
-      <w:r>
-        <w:rPr>
-          <w:lang w:val="en-US"/>
-        </w:rPr>
-        <w:t>Frobenius</w:t>
-      </w:r>
-      <w:proofErr w:type="spellEnd"/>
-      <w:r>
-        <w:rPr>
-          <w:lang w:val="en-US"/>
-        </w:rPr>
         <w:t xml:space="preserve"> product of the </w:t>
       </w:r>
       <w:r>
         <w:rPr>
           <w:lang w:val="en-US"/>
         </w:rPr>
-        <w:t xml:space="preserve">matrix and the </w:t>
-      </w:r>
-      <w:proofErr w:type="spellStart"/>
-      <w:r>
-        <w:rPr>
-          <w:lang w:val="en-US"/>
-        </w:rPr>
-        <w:t>eigentensor</w:t>
-      </w:r>
-      <w:proofErr w:type="spellEnd"/>
+        <w:t>matrix and the eigentensor</w:t>
+      </w:r>
       <w:r>
         <w:rPr>
           <w:lang w:val="en-US"/>
@@ -5875,21 +5769,7 @@
         <w:rPr>
           <w:lang w:val="en-US"/>
         </w:rPr>
-        <w:t xml:space="preserve">the size of differences of a given matrix relative to the total differences in the fourth-order tensor, and the sign of the coordinate giving the direction of differences (i.e. if two matrices in a set have opposite-signed coordinates, this implies differences are in opposite directions for the given </w:t>
-      </w:r>
-      <w:proofErr w:type="spellStart"/>
-      <w:r>
-        <w:rPr>
-          <w:lang w:val="en-US"/>
-        </w:rPr>
-        <w:t>eigentensor</w:t>
-      </w:r>
-      <w:proofErr w:type="spellEnd"/>
-      <w:r>
-        <w:rPr>
-          <w:lang w:val="en-US"/>
-        </w:rPr>
-        <w:t xml:space="preserve">) </w:t>
+        <w:t xml:space="preserve">the size of differences of a given matrix relative to the total differences in the fourth-order tensor, and the sign of the coordinate giving the direction of differences (i.e. if two matrices in a set have opposite-signed coordinates, this implies differences are in opposite directions for the given eigentensor) </w:t>
       </w:r>
       <w:r>
         <w:rPr>
@@ -6040,6 +5920,11 @@
         <w:rPr>
           <w:lang w:val="en-US"/>
         </w:rPr>
+      </w:r>
+      <w:r>
+        <w:rPr>
+          <w:lang w:val="en-US"/>
+        </w:rPr>
         <w:fldChar w:fldCharType="separate"/>
       </w:r>
       <w:r>
@@ -6139,63 +6024,21 @@
         <w:rPr>
           <w:lang w:val="en-US"/>
         </w:rPr>
-        <w:t xml:space="preserve"> of an </w:t>
+        <w:t xml:space="preserve"> of an eigentensor uncovers the linear combinations of traits that result in the variation between models described by that eigentensor. </w:t>
       </w:r>
       <w:proofErr w:type="spellStart"/>
       <w:r>
         <w:rPr>
           <w:lang w:val="en-US"/>
         </w:rPr>
-        <w:t>eigentensor</w:t>
+        <w:t>Eigenanalysis</w:t>
       </w:r>
       <w:proofErr w:type="spellEnd"/>
       <w:r>
         <w:rPr>
           <w:lang w:val="en-US"/>
         </w:rPr>
-        <w:t xml:space="preserve"> uncovers the linear combinations of traits that result in the variation between models described by that </w:t>
-      </w:r>
-      <w:proofErr w:type="spellStart"/>
-      <w:r>
-        <w:rPr>
-          <w:lang w:val="en-US"/>
-        </w:rPr>
-        <w:t>eigentensor</w:t>
-      </w:r>
-      <w:proofErr w:type="spellEnd"/>
-      <w:r>
-        <w:rPr>
-          <w:lang w:val="en-US"/>
-        </w:rPr>
-        <w:t xml:space="preserve">. </w:t>
-      </w:r>
-      <w:proofErr w:type="spellStart"/>
-      <w:r>
-        <w:rPr>
-          <w:lang w:val="en-US"/>
-        </w:rPr>
-        <w:t>Eigenanalysis</w:t>
-      </w:r>
-      <w:proofErr w:type="spellEnd"/>
-      <w:r>
-        <w:rPr>
-          <w:lang w:val="en-US"/>
-        </w:rPr>
-        <w:t xml:space="preserve"> of the first </w:t>
-      </w:r>
-      <w:proofErr w:type="spellStart"/>
-      <w:r>
-        <w:rPr>
-          <w:lang w:val="en-US"/>
-        </w:rPr>
-        <w:t>eigentensor</w:t>
-      </w:r>
-      <w:proofErr w:type="spellEnd"/>
-      <w:r>
-        <w:rPr>
-          <w:lang w:val="en-US"/>
-        </w:rPr>
-        <w:t xml:space="preserve"> describes the linear combination of traits that leads to the most variation between matrices in the given set</w:t>
+        <w:t xml:space="preserve"> of the first eigentensor describes the linear combination of traits that leads to the most variation between matrices in the given set</w:t>
       </w:r>
       <w:r>
         <w:rPr>
@@ -6352,6 +6195,11 @@
         <w:rPr>
           <w:lang w:val="en-US"/>
         </w:rPr>
+      </w:r>
+      <w:r>
+        <w:rPr>
+          <w:lang w:val="en-US"/>
+        </w:rPr>
         <w:fldChar w:fldCharType="separate"/>
       </w:r>
       <w:r>
@@ -6430,21 +6278,7 @@
         <w:rPr>
           <w:lang w:val="en-US"/>
         </w:rPr>
-        <w:t xml:space="preserve">To perform </w:t>
-      </w:r>
-      <w:proofErr w:type="spellStart"/>
-      <w:r>
-        <w:rPr>
-          <w:lang w:val="en-US"/>
-        </w:rPr>
-        <w:t>eigentensor</w:t>
-      </w:r>
-      <w:proofErr w:type="spellEnd"/>
-      <w:r>
-        <w:rPr>
-          <w:lang w:val="en-US"/>
-        </w:rPr>
-        <w:t xml:space="preserve"> analysis, I randomly sampled </w:t>
+        <w:t xml:space="preserve">To perform eigentensor analysis, I randomly sampled </w:t>
       </w:r>
       <w:r>
         <w:rPr>
@@ -6482,21 +6316,7 @@
         <w:rPr>
           <w:lang w:val="en-US"/>
         </w:rPr>
-        <w:t xml:space="preserve">each level of selection (null, low, medium, or high). These four matrices constructed a fourth-order tensor, which was subject to </w:t>
-      </w:r>
-      <w:proofErr w:type="spellStart"/>
-      <w:r>
-        <w:rPr>
-          <w:lang w:val="en-US"/>
-        </w:rPr>
-        <w:t>eigentensor</w:t>
-      </w:r>
-      <w:proofErr w:type="spellEnd"/>
-      <w:r>
-        <w:rPr>
-          <w:lang w:val="en-US"/>
-        </w:rPr>
-        <w:t xml:space="preserve"> decomposition and subsequent </w:t>
+        <w:t xml:space="preserve">each level of selection (null, low, medium, or high). These four matrices constructed a fourth-order tensor, which was subject to eigentensor decomposition and subsequent </w:t>
       </w:r>
       <w:proofErr w:type="spellStart"/>
       <w:r>
@@ -6657,6 +6477,11 @@
         <w:rPr>
           <w:lang w:val="en-US"/>
         </w:rPr>
+      </w:r>
+      <w:r>
+        <w:rPr>
+          <w:lang w:val="en-US"/>
+        </w:rPr>
         <w:fldChar w:fldCharType="separate"/>
       </w:r>
       <w:r>
@@ -6734,21 +6559,7 @@
         <w:rPr>
           <w:lang w:val="en-US"/>
         </w:rPr>
-        <w:t xml:space="preserve"> on the first </w:t>
-      </w:r>
-      <w:proofErr w:type="spellStart"/>
-      <w:r>
-        <w:rPr>
-          <w:lang w:val="en-US"/>
-        </w:rPr>
-        <w:t>eigentensor</w:t>
-      </w:r>
-      <w:proofErr w:type="spellEnd"/>
-      <w:r>
-        <w:rPr>
-          <w:lang w:val="en-US"/>
-        </w:rPr>
-        <w:t xml:space="preserve"> to determine which trait combinations contributed to matrix divergence. This process was repeated for each combination of parameter values (3</w:t>
+        <w:t xml:space="preserve"> on the first eigentensor to determine which trait combinations contributed to matrix divergence. This process was repeated for each combination of parameter values (3</w:t>
       </w:r>
       <w:r>
         <w:rPr>
@@ -6761,35 +6572,7 @@
         <w:rPr>
           <w:lang w:val="en-US"/>
         </w:rPr>
-        <w:t xml:space="preserve"> = 9 combinations), and the total analysis was repeated 1000 times via bootstrapping. The </w:t>
-      </w:r>
-      <w:proofErr w:type="spellStart"/>
-      <w:r>
-        <w:rPr>
-          <w:lang w:val="en-US"/>
-        </w:rPr>
-        <w:t>eigentensor</w:t>
-      </w:r>
-      <w:proofErr w:type="spellEnd"/>
-      <w:r>
-        <w:rPr>
-          <w:lang w:val="en-US"/>
-        </w:rPr>
-        <w:t xml:space="preserve"> projections and the first </w:t>
-      </w:r>
-      <w:proofErr w:type="spellStart"/>
-      <w:r>
-        <w:rPr>
-          <w:lang w:val="en-US"/>
-        </w:rPr>
-        <w:t>eigentensor’s</w:t>
-      </w:r>
-      <w:proofErr w:type="spellEnd"/>
-      <w:r>
-        <w:rPr>
-          <w:lang w:val="en-US"/>
-        </w:rPr>
-        <w:t xml:space="preserve"> first eigenvalue were compared with a linear model, adjusting for heteroscedasticity with </w:t>
+        <w:t xml:space="preserve"> = 9 combinations), and the total analysis was repeated 1000 times via bootstrapping. The eigentensor projections and the first eigentensor’s first eigenvalue were compared with a linear model, adjusting for heteroscedasticity with </w:t>
       </w:r>
       <w:proofErr w:type="spellStart"/>
       <w:r>
@@ -7035,13 +6818,7 @@
         <w:rPr>
           <w:lang w:val="en-US"/>
         </w:rPr>
-        <w:t>.</w:t>
-      </w:r>
-      <w:r>
-        <w:rPr>
-          <w:lang w:val="en-US"/>
-        </w:rPr>
-        <w:t xml:space="preserve"> Contrasts were compared using estimated marginal means.</w:t>
+        <w:t>. Contrasts were compared using estimated marginal means.</w:t>
       </w:r>
     </w:p>
     <w:p>
@@ -7068,80 +6845,24 @@
         <w:rPr>
           <w:lang w:val="en-US"/>
         </w:rPr>
-        <w:t>multiple regression</w:t>
-      </w:r>
-      <w:r>
-        <w:rPr>
-          <w:lang w:val="en-US"/>
-        </w:rPr>
-        <w:t>, again with EHW robust standard errors</w:t>
+        <w:t>multiple regression, again with EHW robust standard errors</w:t>
       </w:r>
       <w:r>
         <w:rPr>
           <w:rFonts w:eastAsiaTheme="minorEastAsia"/>
           <w:lang w:val="en-US"/>
         </w:rPr>
-        <w:t xml:space="preserve">. </w:t>
-      </w:r>
-      <w:r>
-        <w:rPr>
-          <w:rFonts w:eastAsiaTheme="minorEastAsia"/>
-          <w:lang w:val="en-US"/>
-        </w:rPr>
-        <w:t>Contrasts between bins were also compared with estimated marginal means.</w:t>
-      </w:r>
-    </w:p>
-    <w:p>
-      <w:pPr>
-        <w:rPr>
-          <w:lang w:val="en-US"/>
-        </w:rPr>
-      </w:pPr>
-    </w:p>
-    <w:p>
-      <w:pPr>
-        <w:rPr>
-          <w:lang w:val="en-US"/>
-        </w:rPr>
-      </w:pPr>
-      <w:r>
-        <w:rPr>
-          <w:lang w:val="en-US"/>
-        </w:rPr>
-        <w:t xml:space="preserve">To compare null models to selection models, eigentensor analysis was used to compare groups of </w:t>
-      </w:r>
-      <w:r>
-        <w:rPr>
-          <w:b/>
-          <w:lang w:val="en-US"/>
-        </w:rPr>
-        <w:t xml:space="preserve">G </w:t>
-      </w:r>
-      <w:r>
-        <w:rPr>
-          <w:lang w:val="en-US"/>
-        </w:rPr>
-        <w:t xml:space="preserve">matrices with similar parameter </w:t>
-      </w:r>
-      <w:r>
-        <w:rPr>
-          <w:lang w:val="en-US"/>
-        </w:rPr>
-        <w:t>values</w:t>
-      </w:r>
-      <w:r>
-        <w:rPr>
-          <w:lang w:val="en-US"/>
-        </w:rPr>
-        <w:t>…</w:t>
-      </w:r>
-    </w:p>
-    <w:p>
-      <w:pPr>
-        <w:rPr>
-          <w:lang w:val="en-US"/>
-        </w:rPr>
-      </w:pPr>
+        <w:t>. Contrasts between bins were also compared with estimated marginal means.</w:t>
+      </w:r>
+    </w:p>
+    <w:p>
+      <w:pPr>
+        <w:rPr>
+          <w:lang w:val="en-US"/>
+        </w:rPr>
+      </w:pPr>
+      <w:bookmarkStart w:id="0" w:name="_GoBack"/>
+      <w:bookmarkEnd w:id="0"/>
     </w:p>
     <w:p>
       <w:pPr>
@@ -7176,14 +6897,7 @@
         <w:rPr>
           <w:lang w:val="en-US"/>
         </w:rPr>
-        <w:t xml:space="preserve">Although the residuals of groups strayed from normality, variance was homoscedastic and the number of observations (102400) led to normality of coefficient estimates </w:t>
-      </w:r>
-      <w:r>
-        <w:rPr>
-          <w:lang w:val="en-US"/>
-        </w:rPr>
-        <w:lastRenderedPageBreak/>
-        <w:t xml:space="preserve">through the central limit theorem, providing some robustness from the effects of non-normality </w:t>
+        <w:t xml:space="preserve">Although the residuals of groups strayed from normality, variance was homoscedastic and the number of observations (102400) led to normality of coefficient estimates through the central limit theorem, providing some robustness from the effects of non-normality </w:t>
       </w:r>
       <w:r>
         <w:rPr>
@@ -7256,6 +6970,7 @@
         <w:rPr>
           <w:lang w:val="en-US"/>
         </w:rPr>
+        <w:lastRenderedPageBreak/>
         <w:t>To compare</w:t>
       </w:r>
       <w:r>
@@ -7672,6 +7387,7 @@
         <w:rPr>
           <w:lang w:val="en-US"/>
         </w:rPr>
+        <w:lastRenderedPageBreak/>
         <w:t>To compare the effects of the parameters on total variance-covariance structure, I used relative PCA, comparing pairs of models in the same bin against those the furthest apart (i.e. relative PCA between two models with very similar values for a given parameter, compared against relative PCA between two models with maximum difference in values for a given parameter). Mean values of log generalized variance were compared between these two groups for each parameter</w:t>
       </w:r>
       <w:r>
@@ -8077,6 +7793,7 @@
         <w:pStyle w:val="Heading2"/>
       </w:pPr>
       <w:r>
+        <w:lastRenderedPageBreak/>
         <w:t>Selection model</w:t>
       </w:r>
     </w:p>
@@ -9088,8 +8805,14 @@
         <w:rPr>
           <w:lang w:val="en-US"/>
         </w:rPr>
+        <w:t xml:space="preserve">I repeated the relative PCA analysis for the selection model, considering interactions between selection strength and the other parameters. Under strong selection, large </w:t>
+      </w:r>
+      <w:r>
+        <w:rPr>
+          <w:lang w:val="en-US"/>
+        </w:rPr>
         <w:lastRenderedPageBreak/>
-        <w:t xml:space="preserve">I repeated the relative PCA analysis for the selection model, considering interactions between selection strength and the other parameters. Under strong selection, large differences between models being compared led to a decrease of 0.4594 </w:t>
+        <w:t xml:space="preserve">differences between models being compared led to a decrease of 0.4594 </w:t>
       </w:r>
       <w:r>
         <w:rPr>
@@ -9373,24 +9096,24 @@
           <w:rFonts w:eastAsiaTheme="minorEastAsia"/>
           <w:lang w:val="en-US"/>
         </w:rPr>
-        <w:t xml:space="preserve">To describe the pattern of variation resulting from different combinations of parameters under different strengths of selection, I used </w:t>
-      </w:r>
-      <w:proofErr w:type="spellStart"/>
-      <w:r>
+        <w:t xml:space="preserve">To describe the pattern of variation resulting from different combinations of parameters under different strengths of selection, I used eigentensor decomposition and projection. I found that under weak selection, </w:t>
+      </w:r>
+    </w:p>
+    <w:p>
+      <w:pPr>
         <w:rPr>
           <w:rFonts w:eastAsiaTheme="minorEastAsia"/>
           <w:lang w:val="en-US"/>
         </w:rPr>
-        <w:t>eigentensor</w:t>
-      </w:r>
-      <w:proofErr w:type="spellEnd"/>
-      <w:r>
+      </w:pPr>
+    </w:p>
+    <w:p>
+      <w:pPr>
         <w:rPr>
           <w:rFonts w:eastAsiaTheme="minorEastAsia"/>
           <w:lang w:val="en-US"/>
         </w:rPr>
-        <w:t xml:space="preserve"> decomposition and projection. I found that under weak selection, </w:t>
-      </w:r>
+      </w:pPr>
     </w:p>
     <w:p>
       <w:pPr>
@@ -9411,14 +9134,30 @@
     <w:p>
       <w:pPr>
         <w:rPr>
-          <w:lang w:val="en-US"/>
-        </w:rPr>
-      </w:pPr>
-      <w:r>
-        <w:rPr>
           <w:rFonts w:eastAsiaTheme="minorEastAsia"/>
           <w:lang w:val="en-US"/>
         </w:rPr>
+      </w:pPr>
+    </w:p>
+    <w:p>
+      <w:pPr>
+        <w:rPr>
+          <w:rFonts w:eastAsiaTheme="minorEastAsia"/>
+          <w:lang w:val="en-US"/>
+        </w:rPr>
+      </w:pPr>
+    </w:p>
+    <w:p>
+      <w:pPr>
+        <w:rPr>
+          <w:rStyle w:val="acopre"/>
+        </w:rPr>
+      </w:pPr>
+      <w:r>
+        <w:rPr>
+          <w:rFonts w:eastAsiaTheme="minorEastAsia"/>
+          <w:lang w:val="en-US"/>
+        </w:rPr>
         <w:t>Euclidean distances from the optimum were also computed for selection models</w:t>
       </w:r>
       <w:r>
@@ -9433,39 +9172,94 @@
           <w:rFonts w:eastAsiaTheme="minorEastAsia"/>
           <w:lang w:val="en-US"/>
         </w:rPr>
-        <w:t xml:space="preserve">. Under strong selection, increasing background selection from low to high resulted in an average decrease in distance from the optimum of 147.4 </w:t>
-      </w:r>
-      <w:r>
-        <w:rPr>
-          <w:rStyle w:val="acopre"/>
-        </w:rPr>
-        <w:t>± 2.95 units (t</w:t>
+        <w:t xml:space="preserve">. </w:t>
+      </w:r>
+      <w:r>
+        <w:rPr>
+          <w:rFonts w:eastAsiaTheme="minorEastAsia"/>
+          <w:lang w:val="en-US"/>
+        </w:rPr>
+        <w:t xml:space="preserve">The resulting linear model described 70.46% of variation. </w:t>
+      </w:r>
+      <w:r>
+        <w:rPr>
+          <w:rFonts w:eastAsiaTheme="minorEastAsia"/>
+          <w:lang w:val="en-US"/>
+        </w:rPr>
+        <w:t xml:space="preserve">Multiple significant interactions between parameters were found. </w:t>
+      </w:r>
+      <w:r>
+        <w:rPr>
+          <w:rFonts w:eastAsiaTheme="minorEastAsia"/>
+          <w:lang w:val="en-US"/>
+        </w:rPr>
+        <w:t xml:space="preserve">Under strong selection, increasing </w:t>
+      </w:r>
+      <w:r>
+        <w:rPr>
+          <w:rFonts w:eastAsiaTheme="minorEastAsia"/>
+          <w:lang w:val="en-US"/>
+        </w:rPr>
+        <w:lastRenderedPageBreak/>
+        <w:t xml:space="preserve">background selection from low to high resulted in an average decrease in distance from the optimum of </w:t>
+      </w:r>
+      <w:r>
+        <w:rPr>
+          <w:rFonts w:eastAsiaTheme="minorEastAsia"/>
+          <w:lang w:val="en-US"/>
+        </w:rPr>
+        <w:t>136.5</w:t>
+      </w:r>
+      <w:r>
+        <w:rPr>
+          <w:rFonts w:eastAsiaTheme="minorEastAsia"/>
+          <w:lang w:val="en-US"/>
+        </w:rPr>
+        <w:t xml:space="preserve"> </w:t>
+      </w:r>
+      <w:r>
+        <w:rPr>
+          <w:rStyle w:val="acopre"/>
+        </w:rPr>
+        <w:t xml:space="preserve">± </w:t>
+      </w:r>
+      <w:r>
+        <w:rPr>
+          <w:rStyle w:val="acopre"/>
+        </w:rPr>
+        <w:t>2.94</w:t>
+      </w:r>
+      <w:r>
+        <w:rPr>
+          <w:rStyle w:val="acopre"/>
+        </w:rPr>
+        <w:t xml:space="preserve"> units (t</w:t>
       </w:r>
       <w:r>
         <w:rPr>
           <w:rStyle w:val="acopre"/>
           <w:vertAlign w:val="subscript"/>
         </w:rPr>
-        <w:t>25527</w:t>
-      </w:r>
-      <w:r>
-        <w:rPr>
-          <w:rStyle w:val="acopre"/>
-        </w:rPr>
-        <w:t xml:space="preserve"> = 49.942, p &lt; 0.0001). Under weak selection, this decrease was 167.3 ± 3.44 units (t</w:t>
+        <w:t>25</w:t>
       </w:r>
       <w:r>
         <w:rPr>
           <w:rStyle w:val="acopre"/>
           <w:vertAlign w:val="subscript"/>
         </w:rPr>
-        <w:t xml:space="preserve">25527 </w:t>
-      </w:r>
-      <w:r>
-        <w:rPr>
-          <w:rStyle w:val="acopre"/>
-        </w:rPr>
-        <w:t>= 48.695</w:t>
+        <w:t>471</w:t>
+      </w:r>
+      <w:r>
+        <w:rPr>
+          <w:rStyle w:val="acopre"/>
+        </w:rPr>
+        <w:t xml:space="preserve"> = </w:t>
+      </w:r>
+      <w:r>
+        <w:rPr>
+          <w:rStyle w:val="acopre"/>
+        </w:rPr>
+        <w:t>46.467</w:t>
       </w:r>
       <w:r>
         <w:rPr>
@@ -9477,131 +9271,1402 @@
         <w:rPr>
           <w:rStyle w:val="acopre"/>
         </w:rPr>
-        <w:t>Increasing recombination had no effect on the distance from the optimum under strong selection (t</w:t>
+        <w:t>Under intermediate selection, recombination rate interacted with deleterious mutation</w:t>
+      </w:r>
+      <w:r>
+        <w:rPr>
+          <w:rStyle w:val="acopre"/>
+        </w:rPr>
+        <w:t xml:space="preserve">, </w:t>
+      </w:r>
+      <w:r>
+        <w:rPr>
+          <w:rStyle w:val="acopre"/>
+        </w:rPr>
+        <w:t>reducing the effect of deleterious mutation on distance. Under intermediate selection and low recombination, when increasing deleterious mutation, distance from the optimum declined 247.80</w:t>
+      </w:r>
+      <w:r>
+        <w:rPr>
+          <w:rStyle w:val="acopre"/>
+        </w:rPr>
+        <w:t xml:space="preserve"> ± </w:t>
+      </w:r>
+      <w:r>
+        <w:rPr>
+          <w:rStyle w:val="acopre"/>
+        </w:rPr>
+        <w:t xml:space="preserve">7.68 </w:t>
+      </w:r>
+      <w:r>
+        <w:rPr>
+          <w:rStyle w:val="acopre"/>
+        </w:rPr>
+        <w:t>units (t</w:t>
       </w:r>
       <w:r>
         <w:rPr>
           <w:rStyle w:val="acopre"/>
           <w:vertAlign w:val="subscript"/>
         </w:rPr>
-        <w:t>25527</w:t>
-      </w:r>
-      <w:r>
-        <w:rPr>
-          <w:rStyle w:val="acopre"/>
-        </w:rPr>
-        <w:t xml:space="preserve"> = 1.55, p = 0.2677), however under weak selection, increasing recombination from low to high resulted in an increase in distance from the optimum (22.865 ± 3.61, t</w:t>
+        <w:t>25471</w:t>
       </w:r>
       <w:r>
         <w:rPr>
           <w:rStyle w:val="acopre"/>
           <w:vertAlign w:val="subscript"/>
         </w:rPr>
-        <w:t>25527</w:t>
-      </w:r>
-      <w:r>
-        <w:rPr>
-          <w:rStyle w:val="acopre"/>
-        </w:rPr>
-        <w:t xml:space="preserve"> = -6.33, p &lt; 0.0001).</w:t>
-      </w:r>
-      <w:r>
-        <w:rPr>
-          <w:rStyle w:val="acopre"/>
-        </w:rPr>
-        <w:t xml:space="preserve"> Increasing pleiotropy rate </w:t>
+        <w:t xml:space="preserve"> </w:t>
+      </w:r>
+      <w:r>
+        <w:rPr>
+          <w:rStyle w:val="acopre"/>
+        </w:rPr>
+        <w:t xml:space="preserve">= </w:t>
+      </w:r>
+      <w:r>
+        <w:rPr>
+          <w:rStyle w:val="acopre"/>
+        </w:rPr>
+        <w:t>32.248</w:t>
+      </w:r>
+      <w:r>
+        <w:rPr>
+          <w:rStyle w:val="acopre"/>
+        </w:rPr>
+        <w:t xml:space="preserve">, p &lt; 0.0001). </w:t>
+      </w:r>
+      <w:r>
+        <w:rPr>
+          <w:rStyle w:val="acopre"/>
+        </w:rPr>
+        <w:t xml:space="preserve">Under high recombination rates, this decline was 92.26 </w:t>
+      </w:r>
+      <w:r>
+        <w:rPr>
+          <w:rStyle w:val="acopre"/>
+        </w:rPr>
+        <w:t>±</w:t>
+      </w:r>
+      <w:r>
+        <w:rPr>
+          <w:rStyle w:val="acopre"/>
+        </w:rPr>
+        <w:t xml:space="preserve"> 5.10 units </w:t>
+      </w:r>
+      <w:r>
+        <w:rPr>
+          <w:rStyle w:val="acopre"/>
+        </w:rPr>
+        <w:t>(t</w:t>
+      </w:r>
+      <w:r>
+        <w:rPr>
+          <w:rStyle w:val="acopre"/>
+          <w:vertAlign w:val="subscript"/>
+        </w:rPr>
+        <w:t xml:space="preserve">25471 </w:t>
+      </w:r>
+      <w:r>
+        <w:rPr>
+          <w:rStyle w:val="acopre"/>
+        </w:rPr>
+        <w:t xml:space="preserve">= </w:t>
+      </w:r>
+      <w:r>
+        <w:rPr>
+          <w:rStyle w:val="acopre"/>
+        </w:rPr>
+        <w:t>18.077</w:t>
+      </w:r>
+      <w:r>
+        <w:rPr>
+          <w:rStyle w:val="acopre"/>
+        </w:rPr>
+        <w:t>, p &lt; 0.0001)</w:t>
+      </w:r>
+      <w:r>
+        <w:rPr>
+          <w:rStyle w:val="acopre"/>
+        </w:rPr>
+        <w:t xml:space="preserve">. </w:t>
+      </w:r>
+      <w:r>
+        <w:rPr>
+          <w:rStyle w:val="acopre"/>
+        </w:rPr>
+        <w:t xml:space="preserve">This drop of 155.5 </w:t>
+      </w:r>
+      <w:r>
+        <w:rPr>
+          <w:rStyle w:val="acopre"/>
+        </w:rPr>
+        <w:t>±</w:t>
+      </w:r>
+      <w:r>
+        <w:rPr>
+          <w:rStyle w:val="acopre"/>
+        </w:rPr>
+        <w:t xml:space="preserve"> 9.16 units between contrasts was highly significant </w:t>
+      </w:r>
+      <w:r>
+        <w:rPr>
+          <w:rStyle w:val="acopre"/>
+        </w:rPr>
+        <w:t>(t</w:t>
+      </w:r>
+      <w:r>
+        <w:rPr>
+          <w:rStyle w:val="acopre"/>
+          <w:vertAlign w:val="subscript"/>
+        </w:rPr>
+        <w:t xml:space="preserve">25471 </w:t>
+      </w:r>
+      <w:r>
+        <w:rPr>
+          <w:rStyle w:val="acopre"/>
+        </w:rPr>
+        <w:t xml:space="preserve">= </w:t>
+      </w:r>
+      <w:r>
+        <w:rPr>
+          <w:rStyle w:val="acopre"/>
+        </w:rPr>
+        <w:t>16.983</w:t>
+      </w:r>
+      <w:r>
+        <w:rPr>
+          <w:rStyle w:val="acopre"/>
+        </w:rPr>
+        <w:t>, p &lt; 0.0001).</w:t>
+      </w:r>
+      <w:r>
+        <w:rPr>
+          <w:rStyle w:val="acopre"/>
+        </w:rPr>
+        <w:t xml:space="preserve"> </w:t>
+      </w:r>
+      <w:r>
+        <w:rPr>
+          <w:rStyle w:val="acopre"/>
+        </w:rPr>
+        <w:t xml:space="preserve">A similar effect was seen under weak </w:t>
+      </w:r>
+      <w:r>
+        <w:rPr>
+          <w:rStyle w:val="acopre"/>
+        </w:rPr>
+        <w:t>selection</w:t>
+      </w:r>
+      <w:r>
+        <w:rPr>
+          <w:rStyle w:val="acopre"/>
+        </w:rPr>
+        <w:t>,</w:t>
+      </w:r>
+      <w:r>
+        <w:rPr>
+          <w:rStyle w:val="acopre"/>
+        </w:rPr>
+        <w:t xml:space="preserve"> however </w:t>
+      </w:r>
+      <w:r>
+        <w:rPr>
+          <w:rStyle w:val="acopre"/>
+        </w:rPr>
+        <w:t>the contrast was marginally insignificant (decrease of 28.3</w:t>
+      </w:r>
+      <w:r>
+        <w:rPr>
+          <w:rStyle w:val="acopre"/>
+        </w:rPr>
+        <w:t xml:space="preserve"> ± </w:t>
+      </w:r>
+      <w:r>
+        <w:rPr>
+          <w:rStyle w:val="acopre"/>
+        </w:rPr>
+        <w:t>10.01</w:t>
+      </w:r>
+      <w:r>
+        <w:rPr>
+          <w:rStyle w:val="acopre"/>
+        </w:rPr>
+        <w:t xml:space="preserve"> units</w:t>
+      </w:r>
+      <w:r>
+        <w:rPr>
+          <w:rStyle w:val="acopre"/>
+        </w:rPr>
+        <w:t xml:space="preserve"> between low and high recombination when deleterious mutation increased from low to high; t</w:t>
+      </w:r>
+      <w:r>
+        <w:rPr>
+          <w:rStyle w:val="acopre"/>
+          <w:vertAlign w:val="subscript"/>
+        </w:rPr>
+        <w:t>25471</w:t>
+      </w:r>
+      <w:r>
+        <w:rPr>
+          <w:rStyle w:val="acopre"/>
+        </w:rPr>
+        <w:t xml:space="preserve"> = 2.830, </w:t>
+      </w:r>
+      <w:r>
+        <w:rPr>
+          <w:rStyle w:val="acopre"/>
+        </w:rPr>
+        <w:t>p</w:t>
+      </w:r>
+      <w:r>
+        <w:rPr>
+          <w:rStyle w:val="acopre"/>
+        </w:rPr>
+        <w:t xml:space="preserve"> = 0.0528).</w:t>
+      </w:r>
+      <w:r>
+        <w:rPr>
+          <w:rStyle w:val="acopre"/>
+        </w:rPr>
+        <w:t xml:space="preserve"> Recombination had more consistent interactions with pleiotropy rate.</w:t>
+      </w:r>
+    </w:p>
+    <w:p>
+      <w:pPr>
+        <w:rPr>
+          <w:rStyle w:val="acopre"/>
+        </w:rPr>
+      </w:pPr>
+      <w:r>
+        <w:rPr>
+          <w:rStyle w:val="acopre"/>
+        </w:rPr>
+        <w:t xml:space="preserve">The rate of pleiotropy was correlated with distance from the optimum, however recombination interacted to reduce this effect. Under strong selection and low recombination, increasing pleiotropy rate increased distance from the optimum by 72.42 </w:t>
+      </w:r>
+      <w:r>
+        <w:rPr>
+          <w:rStyle w:val="acopre"/>
+        </w:rPr>
+        <w:t xml:space="preserve">± </w:t>
+      </w:r>
+      <w:r>
+        <w:rPr>
+          <w:rStyle w:val="acopre"/>
+        </w:rPr>
+        <w:t>6.08</w:t>
+      </w:r>
+      <w:r>
+        <w:rPr>
+          <w:rStyle w:val="acopre"/>
+        </w:rPr>
+        <w:t xml:space="preserve"> units (t</w:t>
+      </w:r>
+      <w:r>
+        <w:rPr>
+          <w:rStyle w:val="acopre"/>
+          <w:vertAlign w:val="subscript"/>
+        </w:rPr>
+        <w:t xml:space="preserve">25471 </w:t>
+      </w:r>
+      <w:r>
+        <w:rPr>
+          <w:rStyle w:val="acopre"/>
+        </w:rPr>
+        <w:t xml:space="preserve">= </w:t>
+      </w:r>
+      <w:r>
+        <w:rPr>
+          <w:rStyle w:val="acopre"/>
+        </w:rPr>
+        <w:t>-11.903</w:t>
+      </w:r>
+      <w:r>
+        <w:rPr>
+          <w:rStyle w:val="acopre"/>
+        </w:rPr>
+        <w:t>, p &lt; 0.0001).</w:t>
+      </w:r>
+      <w:r>
+        <w:rPr>
+          <w:rStyle w:val="acopre"/>
+        </w:rPr>
+        <w:t xml:space="preserve"> Under high recombination, this increase in distance was reduced to 39.93 </w:t>
+      </w:r>
+      <w:r>
+        <w:rPr>
+          <w:rStyle w:val="acopre"/>
+        </w:rPr>
+        <w:t xml:space="preserve">± </w:t>
+      </w:r>
+      <w:r>
+        <w:rPr>
+          <w:rStyle w:val="acopre"/>
+        </w:rPr>
+        <w:t>5.69</w:t>
+      </w:r>
+      <w:r>
+        <w:rPr>
+          <w:rStyle w:val="acopre"/>
+        </w:rPr>
+        <w:t xml:space="preserve"> units (t</w:t>
+      </w:r>
+      <w:r>
+        <w:rPr>
+          <w:rStyle w:val="acopre"/>
+          <w:vertAlign w:val="subscript"/>
+        </w:rPr>
+        <w:t xml:space="preserve">25471 </w:t>
+      </w:r>
+      <w:r>
+        <w:rPr>
+          <w:rStyle w:val="acopre"/>
+        </w:rPr>
+        <w:t xml:space="preserve">= </w:t>
+      </w:r>
+      <w:r>
+        <w:rPr>
+          <w:rStyle w:val="acopre"/>
+        </w:rPr>
+        <w:t>-7.014</w:t>
+      </w:r>
+      <w:r>
+        <w:rPr>
+          <w:rStyle w:val="acopre"/>
+        </w:rPr>
+        <w:t>, p &lt; 0.0001)</w:t>
+      </w:r>
+      <w:r>
+        <w:rPr>
+          <w:rStyle w:val="acopre"/>
+        </w:rPr>
+        <w:t xml:space="preserve">, a reduction of 32.5 </w:t>
+      </w:r>
+      <w:r>
+        <w:rPr>
+          <w:rStyle w:val="acopre"/>
+        </w:rPr>
+        <w:t xml:space="preserve">± </w:t>
+      </w:r>
+      <w:r>
+        <w:rPr>
+          <w:rStyle w:val="acopre"/>
+        </w:rPr>
+        <w:t xml:space="preserve">9.69 </w:t>
+      </w:r>
+      <w:r>
+        <w:rPr>
+          <w:rStyle w:val="acopre"/>
+        </w:rPr>
+        <w:t>units (t</w:t>
+      </w:r>
+      <w:r>
+        <w:rPr>
+          <w:rStyle w:val="acopre"/>
+          <w:vertAlign w:val="subscript"/>
+        </w:rPr>
+        <w:t xml:space="preserve">25471 </w:t>
+      </w:r>
+      <w:r>
+        <w:rPr>
+          <w:rStyle w:val="acopre"/>
+        </w:rPr>
+        <w:t xml:space="preserve">= </w:t>
+      </w:r>
+      <w:r>
+        <w:rPr>
+          <w:rStyle w:val="acopre"/>
+        </w:rPr>
+        <w:t>-</w:t>
+      </w:r>
+      <w:r>
+        <w:rPr>
+          <w:rStyle w:val="acopre"/>
+        </w:rPr>
+        <w:t>3.355</w:t>
+      </w:r>
+      <w:r>
+        <w:rPr>
+          <w:rStyle w:val="acopre"/>
+        </w:rPr>
+        <w:t xml:space="preserve">, p </w:t>
+      </w:r>
+      <w:r>
+        <w:rPr>
+          <w:rStyle w:val="acopre"/>
+        </w:rPr>
+        <w:t>= 0.0103)</w:t>
+      </w:r>
+      <w:r>
+        <w:rPr>
+          <w:rStyle w:val="acopre"/>
+        </w:rPr>
+        <w:t xml:space="preserve">. Under weak selection, </w:t>
+      </w:r>
+      <w:r>
+        <w:rPr>
+          <w:rStyle w:val="acopre"/>
+        </w:rPr>
+        <w:t>the opposite</w:t>
+      </w:r>
+      <w:r>
+        <w:rPr>
+          <w:rStyle w:val="acopre"/>
+        </w:rPr>
+        <w:t xml:space="preserve"> effect was </w:t>
+      </w:r>
+      <w:r>
+        <w:rPr>
+          <w:rStyle w:val="acopre"/>
+        </w:rPr>
+        <w:t xml:space="preserve">observed. </w:t>
+      </w:r>
+      <w:r>
+        <w:rPr>
+          <w:rStyle w:val="acopre"/>
+        </w:rPr>
+        <w:t xml:space="preserve">With low recombination, an increase in pleiotropy rate </w:t>
+      </w:r>
+      <w:r>
+        <w:rPr>
+          <w:rStyle w:val="acopre"/>
+        </w:rPr>
+        <w:t xml:space="preserve">did not significantly change distance, however with high recombination, distance was increased by 41.828 </w:t>
+      </w:r>
+      <w:r>
+        <w:rPr>
+          <w:rStyle w:val="acopre"/>
+        </w:rPr>
+        <w:t xml:space="preserve">± </w:t>
+      </w:r>
+      <w:r>
+        <w:rPr>
+          <w:rStyle w:val="acopre"/>
+        </w:rPr>
+        <w:t>7.78</w:t>
+      </w:r>
+      <w:r>
+        <w:rPr>
+          <w:rStyle w:val="acopre"/>
+        </w:rPr>
+        <w:t xml:space="preserve"> units (t</w:t>
+      </w:r>
+      <w:r>
+        <w:rPr>
+          <w:rStyle w:val="acopre"/>
+          <w:vertAlign w:val="subscript"/>
+        </w:rPr>
+        <w:t xml:space="preserve">25471 </w:t>
+      </w:r>
+      <w:r>
+        <w:rPr>
+          <w:rStyle w:val="acopre"/>
+        </w:rPr>
+        <w:t xml:space="preserve">= </w:t>
+      </w:r>
+      <w:r>
+        <w:rPr>
+          <w:rStyle w:val="acopre"/>
+        </w:rPr>
+        <w:t>-</w:t>
+      </w:r>
+      <w:r>
+        <w:rPr>
+          <w:rStyle w:val="acopre"/>
+        </w:rPr>
+        <w:t>5.378</w:t>
+      </w:r>
+      <w:r>
+        <w:rPr>
+          <w:rStyle w:val="acopre"/>
+        </w:rPr>
+        <w:t>, p &lt; 0.0001</w:t>
+      </w:r>
+      <w:r>
+        <w:rPr>
+          <w:rStyle w:val="acopre"/>
+        </w:rPr>
+        <w:t>).</w:t>
+      </w:r>
+      <w:r>
+        <w:rPr>
+          <w:rStyle w:val="acopre"/>
+        </w:rPr>
+        <w:t xml:space="preserve"> Intermediate levels of selection led to distance increases of 39.373 </w:t>
+      </w:r>
+      <w:r>
+        <w:rPr>
+          <w:rStyle w:val="acopre"/>
+        </w:rPr>
+        <w:t xml:space="preserve">± </w:t>
+      </w:r>
+      <w:r>
+        <w:rPr>
+          <w:rStyle w:val="acopre"/>
+        </w:rPr>
+        <w:t>8.51</w:t>
+      </w:r>
+      <w:r>
+        <w:rPr>
+          <w:rStyle w:val="acopre"/>
+        </w:rPr>
+        <w:t xml:space="preserve"> units (t</w:t>
+      </w:r>
+      <w:r>
+        <w:rPr>
+          <w:rStyle w:val="acopre"/>
+          <w:vertAlign w:val="subscript"/>
+        </w:rPr>
+        <w:t xml:space="preserve">25471 </w:t>
+      </w:r>
+      <w:r>
+        <w:rPr>
+          <w:rStyle w:val="acopre"/>
+        </w:rPr>
+        <w:t xml:space="preserve">= </w:t>
+      </w:r>
+      <w:r>
+        <w:rPr>
+          <w:rStyle w:val="acopre"/>
+        </w:rPr>
+        <w:t>-</w:t>
+      </w:r>
+      <w:r>
+        <w:rPr>
+          <w:rStyle w:val="acopre"/>
+        </w:rPr>
+        <w:t>4.628</w:t>
+      </w:r>
+      <w:r>
+        <w:rPr>
+          <w:rStyle w:val="acopre"/>
+        </w:rPr>
+        <w:t xml:space="preserve">, p </w:t>
+      </w:r>
+      <w:r>
+        <w:rPr>
+          <w:rStyle w:val="acopre"/>
+        </w:rPr>
+        <w:t>=</w:t>
+      </w:r>
+      <w:r>
+        <w:rPr>
+          <w:rStyle w:val="acopre"/>
+        </w:rPr>
+        <w:t xml:space="preserve"> 0.0001</w:t>
+      </w:r>
+      <w:r>
+        <w:rPr>
+          <w:rStyle w:val="acopre"/>
+        </w:rPr>
+        <w:t>) with increasing pleiotropy rate and low recombination; high recombination led to no significant change in distance</w:t>
+      </w:r>
+      <w:r>
+        <w:rPr>
+          <w:rStyle w:val="acopre"/>
+        </w:rPr>
+        <w:t xml:space="preserve"> (</w:t>
+      </w:r>
+      <w:r>
+        <w:rPr>
+          <w:rStyle w:val="acopre"/>
+        </w:rPr>
+        <w:t>t</w:t>
+      </w:r>
+      <w:r>
+        <w:rPr>
+          <w:rStyle w:val="acopre"/>
+          <w:vertAlign w:val="subscript"/>
+        </w:rPr>
+        <w:t xml:space="preserve">25471 </w:t>
+      </w:r>
+      <w:r>
+        <w:rPr>
+          <w:rStyle w:val="acopre"/>
+        </w:rPr>
+        <w:t xml:space="preserve">= </w:t>
+      </w:r>
+      <w:r>
+        <w:rPr>
+          <w:rStyle w:val="acopre"/>
+        </w:rPr>
+        <w:t>-</w:t>
+      </w:r>
+      <w:r>
+        <w:rPr>
+          <w:rStyle w:val="acopre"/>
+        </w:rPr>
+        <w:t>2.368</w:t>
+      </w:r>
+      <w:r>
+        <w:rPr>
+          <w:rStyle w:val="acopre"/>
+        </w:rPr>
+        <w:t xml:space="preserve">, p </w:t>
+      </w:r>
+      <w:r>
+        <w:rPr>
+          <w:rStyle w:val="acopre"/>
+        </w:rPr>
+        <w:t>= 0.3015)</w:t>
+      </w:r>
+      <w:r>
+        <w:rPr>
+          <w:rStyle w:val="acopre"/>
+        </w:rPr>
+        <w:t>.</w:t>
+      </w:r>
+      <w:r>
+        <w:rPr>
+          <w:rStyle w:val="acopre"/>
+        </w:rPr>
+        <w:t xml:space="preserve"> </w:t>
+      </w:r>
+    </w:p>
+    <w:p>
+      <w:pPr>
+        <w:rPr>
+          <w:rStyle w:val="acopre"/>
+        </w:rPr>
+      </w:pPr>
+      <w:r>
+        <w:rPr>
+          <w:rStyle w:val="acopre"/>
+        </w:rPr>
+        <w:t xml:space="preserve">Under strong selection and low deleterious mutation rate, increasing pleiotropy rate led to increases in distance of 62.26 </w:t>
+      </w:r>
+      <w:r>
+        <w:rPr>
+          <w:rStyle w:val="acopre"/>
+        </w:rPr>
+        <w:t xml:space="preserve">± </w:t>
+      </w:r>
+      <w:r>
+        <w:rPr>
+          <w:rStyle w:val="acopre"/>
+        </w:rPr>
+        <w:t>5.56</w:t>
+      </w:r>
+      <w:r>
+        <w:rPr>
+          <w:rStyle w:val="acopre"/>
+        </w:rPr>
+        <w:t xml:space="preserve"> units (t</w:t>
+      </w:r>
+      <w:r>
+        <w:rPr>
+          <w:rStyle w:val="acopre"/>
+          <w:vertAlign w:val="subscript"/>
+        </w:rPr>
+        <w:t xml:space="preserve">25471 </w:t>
+      </w:r>
+      <w:r>
+        <w:rPr>
+          <w:rStyle w:val="acopre"/>
+        </w:rPr>
+        <w:t xml:space="preserve">= </w:t>
+      </w:r>
+      <w:r>
+        <w:rPr>
+          <w:rStyle w:val="acopre"/>
+        </w:rPr>
+        <w:t>-</w:t>
+      </w:r>
+      <w:r>
+        <w:rPr>
+          <w:rStyle w:val="acopre"/>
+        </w:rPr>
+        <w:t>11.2</w:t>
+      </w:r>
+      <w:r>
+        <w:rPr>
+          <w:rStyle w:val="acopre"/>
+        </w:rPr>
+        <w:t xml:space="preserve">, p </w:t>
+      </w:r>
+      <w:r>
+        <w:rPr>
+          <w:rStyle w:val="acopre"/>
+        </w:rPr>
+        <w:t>&lt;</w:t>
+      </w:r>
+      <w:r>
+        <w:rPr>
+          <w:rStyle w:val="acopre"/>
+        </w:rPr>
+        <w:t xml:space="preserve"> 0.0001)</w:t>
+      </w:r>
+      <w:r>
+        <w:rPr>
+          <w:rStyle w:val="acopre"/>
+        </w:rPr>
+        <w:t>.</w:t>
+      </w:r>
+      <w:r>
+        <w:rPr>
+          <w:rStyle w:val="acopre"/>
+        </w:rPr>
+        <w:t xml:space="preserve"> Under the same conditions but high deleterious mutation rate, there was no significant difference between pleiotropy levels in distance from the optimum </w:t>
+      </w:r>
+      <w:r>
+        <w:rPr>
+          <w:rStyle w:val="acopre"/>
+        </w:rPr>
+        <w:t>(t</w:t>
+      </w:r>
+      <w:r>
+        <w:rPr>
+          <w:rStyle w:val="acopre"/>
+          <w:vertAlign w:val="subscript"/>
+        </w:rPr>
+        <w:t xml:space="preserve">25471 </w:t>
+      </w:r>
+      <w:r>
+        <w:rPr>
+          <w:rStyle w:val="acopre"/>
+        </w:rPr>
+        <w:t xml:space="preserve">= </w:t>
+      </w:r>
+      <w:r>
+        <w:rPr>
+          <w:rStyle w:val="acopre"/>
+        </w:rPr>
+        <w:t>0.938</w:t>
+      </w:r>
+      <w:r>
+        <w:rPr>
+          <w:rStyle w:val="acopre"/>
+        </w:rPr>
+        <w:t xml:space="preserve">, p </w:t>
+      </w:r>
+      <w:r>
+        <w:rPr>
+          <w:rStyle w:val="acopre"/>
+        </w:rPr>
+        <w:t>= 0.9908</w:t>
+      </w:r>
+      <w:r>
+        <w:rPr>
+          <w:rStyle w:val="acopre"/>
+        </w:rPr>
+        <w:t>)</w:t>
+      </w:r>
+      <w:r>
+        <w:rPr>
+          <w:rStyle w:val="acopre"/>
+        </w:rPr>
+        <w:t>.</w:t>
+      </w:r>
+      <w:r>
+        <w:rPr>
+          <w:rStyle w:val="acopre"/>
+        </w:rPr>
+        <w:t xml:space="preserve"> </w:t>
+      </w:r>
+      <w:r>
+        <w:rPr>
+          <w:rStyle w:val="acopre"/>
+        </w:rPr>
+        <w:t>The same effect was observed under both intermediate selectio</w:t>
+      </w:r>
+      <w:r>
+        <w:rPr>
+          <w:rStyle w:val="acopre"/>
+        </w:rPr>
+        <w:t>n</w:t>
+      </w:r>
+      <w:r>
+        <w:rPr>
+          <w:rStyle w:val="acopre"/>
+        </w:rPr>
+        <w:t xml:space="preserve">, however under weak selection, increasing pleiotropy rate with low deleterious mutation led to an increase of 38.16 </w:t>
+      </w:r>
+      <w:r>
+        <w:rPr>
+          <w:rStyle w:val="acopre"/>
+        </w:rPr>
+        <w:t xml:space="preserve">± </w:t>
+      </w:r>
+      <w:r>
+        <w:rPr>
+          <w:rStyle w:val="acopre"/>
+        </w:rPr>
+        <w:t>8.23</w:t>
+      </w:r>
+      <w:r>
+        <w:rPr>
+          <w:rStyle w:val="acopre"/>
+        </w:rPr>
+        <w:t xml:space="preserve"> units (t</w:t>
+      </w:r>
+      <w:r>
+        <w:rPr>
+          <w:rStyle w:val="acopre"/>
+          <w:vertAlign w:val="subscript"/>
+        </w:rPr>
+        <w:t xml:space="preserve">25471 </w:t>
+      </w:r>
+      <w:r>
+        <w:rPr>
+          <w:rStyle w:val="acopre"/>
+        </w:rPr>
+        <w:t xml:space="preserve">= </w:t>
+      </w:r>
+      <w:r>
+        <w:rPr>
+          <w:rStyle w:val="acopre"/>
+        </w:rPr>
+        <w:t>-</w:t>
+      </w:r>
+      <w:r>
+        <w:rPr>
+          <w:rStyle w:val="acopre"/>
+        </w:rPr>
+        <w:t>4.637</w:t>
+      </w:r>
+      <w:r>
+        <w:rPr>
+          <w:rStyle w:val="acopre"/>
+        </w:rPr>
+        <w:t xml:space="preserve">, p </w:t>
+      </w:r>
+      <w:r>
+        <w:rPr>
+          <w:rStyle w:val="acopre"/>
+        </w:rPr>
+        <w:t>=</w:t>
+      </w:r>
+      <w:r>
+        <w:rPr>
+          <w:rStyle w:val="acopre"/>
+        </w:rPr>
+        <w:t xml:space="preserve"> 0.0001)</w:t>
+      </w:r>
+      <w:r>
+        <w:rPr>
+          <w:rStyle w:val="acopre"/>
+        </w:rPr>
+        <w:t xml:space="preserve">. With high deleterious mutation, </w:t>
+      </w:r>
+      <w:r>
+        <w:rPr>
+          <w:rStyle w:val="acopre"/>
+        </w:rPr>
+        <w:t xml:space="preserve">there was a significant increase of 28.83 </w:t>
+      </w:r>
+      <w:r>
+        <w:rPr>
+          <w:rStyle w:val="acopre"/>
+        </w:rPr>
+        <w:t xml:space="preserve">± </w:t>
+      </w:r>
+      <w:r>
+        <w:rPr>
+          <w:rStyle w:val="acopre"/>
+        </w:rPr>
+        <w:t>6.94</w:t>
+      </w:r>
+      <w:r>
+        <w:rPr>
+          <w:rStyle w:val="acopre"/>
+        </w:rPr>
+        <w:t xml:space="preserve"> units (t</w:t>
+      </w:r>
+      <w:r>
+        <w:rPr>
+          <w:rStyle w:val="acopre"/>
+          <w:vertAlign w:val="subscript"/>
+        </w:rPr>
+        <w:t xml:space="preserve">25471 </w:t>
+      </w:r>
+      <w:r>
+        <w:rPr>
+          <w:rStyle w:val="acopre"/>
+        </w:rPr>
+        <w:t xml:space="preserve">= </w:t>
+      </w:r>
+      <w:r>
+        <w:rPr>
+          <w:rStyle w:val="acopre"/>
+        </w:rPr>
+        <w:t>-</w:t>
+      </w:r>
+      <w:r>
+        <w:rPr>
+          <w:rStyle w:val="acopre"/>
+        </w:rPr>
+        <w:t>4.152</w:t>
+      </w:r>
+      <w:r>
+        <w:rPr>
+          <w:rStyle w:val="acopre"/>
+        </w:rPr>
+        <w:t>, p = 0.00</w:t>
+      </w:r>
+      <w:r>
+        <w:rPr>
+          <w:rStyle w:val="acopre"/>
+        </w:rPr>
+        <w:t>1</w:t>
+      </w:r>
+      <w:r>
+        <w:rPr>
+          <w:rStyle w:val="acopre"/>
+        </w:rPr>
+        <w:t>1)</w:t>
+      </w:r>
+      <w:r>
+        <w:rPr>
+          <w:rStyle w:val="acopre"/>
+        </w:rPr>
+        <w:t>, however this effect was not significantly different to the effect of pleiotropy under weak selection and low deleterious mutation rate</w:t>
+      </w:r>
+      <w:r>
+        <w:rPr>
+          <w:rStyle w:val="acopre"/>
+        </w:rPr>
+        <w:t>.</w:t>
+      </w:r>
+      <w:r>
+        <w:rPr>
+          <w:rStyle w:val="acopre"/>
+        </w:rPr>
+        <w:t xml:space="preserve"> </w:t>
+      </w:r>
+    </w:p>
+    <w:p>
+      <w:pPr>
+        <w:rPr>
+          <w:rStyle w:val="acopre"/>
+        </w:rPr>
+      </w:pPr>
+    </w:p>
+    <w:p>
+      <w:pPr>
+        <w:rPr>
+          <w:rStyle w:val="acopre"/>
+        </w:rPr>
+      </w:pPr>
+      <w:r>
+        <w:rPr>
+          <w:rStyle w:val="acopre"/>
+        </w:rPr>
+        <w:t xml:space="preserve">Additive effect size also </w:t>
+      </w:r>
+      <w:r>
+        <w:rPr>
+          <w:rStyle w:val="acopre"/>
+        </w:rPr>
+        <w:t>interacted with</w:t>
+      </w:r>
+      <w:r>
+        <w:rPr>
+          <w:rStyle w:val="acopre"/>
+        </w:rPr>
+        <w:t xml:space="preserve"> pleiotropy’s deleterious effects on adaptation, however the extent of this depended on the strength of selection. Under strong selection and low additive effect sizes, increasing pleiotropy resulted in no significant change in </w:t>
       </w:r>
       <w:r>
         <w:rPr>
           <w:rStyle w:val="acopre"/>
         </w:rPr>
         <w:lastRenderedPageBreak/>
-        <w:t>showed an increase in distance of 10.97 ± 2.96 units under strong selection (t</w:t>
+        <w:t xml:space="preserve">distance to the optimum (-13.74 </w:t>
+      </w:r>
+      <w:r>
+        <w:rPr>
+          <w:rStyle w:val="acopre"/>
+        </w:rPr>
+        <w:t xml:space="preserve">± </w:t>
+      </w:r>
+      <w:r>
+        <w:rPr>
+          <w:rStyle w:val="acopre"/>
+        </w:rPr>
+        <w:t>4.55</w:t>
+      </w:r>
+      <w:r>
+        <w:rPr>
+          <w:rStyle w:val="acopre"/>
+        </w:rPr>
+        <w:t xml:space="preserve"> units</w:t>
+      </w:r>
+      <w:r>
+        <w:rPr>
+          <w:rStyle w:val="acopre"/>
+        </w:rPr>
+        <w:t xml:space="preserve">; </w:t>
+      </w:r>
+      <w:r>
+        <w:rPr>
+          <w:rStyle w:val="acopre"/>
+        </w:rPr>
+        <w:t>t</w:t>
       </w:r>
       <w:r>
         <w:rPr>
           <w:rStyle w:val="acopre"/>
           <w:vertAlign w:val="subscript"/>
         </w:rPr>
-        <w:t>25527</w:t>
-      </w:r>
-      <w:r>
-        <w:rPr>
-          <w:rStyle w:val="acopre"/>
-        </w:rPr>
-        <w:t xml:space="preserve"> = -3.711, p = 0.0006), and an increase of 21.97 ± 3.35 units under weak selection (t</w:t>
+        <w:t xml:space="preserve">25471 </w:t>
+      </w:r>
+      <w:r>
+        <w:rPr>
+          <w:rStyle w:val="acopre"/>
+        </w:rPr>
+        <w:t xml:space="preserve">= </w:t>
+      </w:r>
+      <w:r>
+        <w:rPr>
+          <w:rStyle w:val="acopre"/>
+        </w:rPr>
+        <w:t>-</w:t>
+      </w:r>
+      <w:r>
+        <w:rPr>
+          <w:rStyle w:val="acopre"/>
+        </w:rPr>
+        <w:t>3.019</w:t>
+      </w:r>
+      <w:r>
+        <w:rPr>
+          <w:rStyle w:val="acopre"/>
+        </w:rPr>
+        <w:t>, p = 0.0</w:t>
+      </w:r>
+      <w:r>
+        <w:rPr>
+          <w:rStyle w:val="acopre"/>
+        </w:rPr>
+        <w:t>636)</w:t>
+      </w:r>
+      <w:r>
+        <w:rPr>
+          <w:rStyle w:val="acopre"/>
+        </w:rPr>
+        <w:t>.</w:t>
+      </w:r>
+      <w:r>
+        <w:rPr>
+          <w:rStyle w:val="acopre"/>
+        </w:rPr>
+        <w:t xml:space="preserve"> However, large additive effect sizes saw pleiotropy rate increase the distance to the optimum by 76.15 </w:t>
+      </w:r>
+      <w:r>
+        <w:rPr>
+          <w:rStyle w:val="acopre"/>
+        </w:rPr>
+        <w:t xml:space="preserve">± </w:t>
+      </w:r>
+      <w:r>
+        <w:rPr>
+          <w:rStyle w:val="acopre"/>
+        </w:rPr>
+        <w:t xml:space="preserve">6.99 </w:t>
+      </w:r>
+      <w:r>
+        <w:rPr>
+          <w:rStyle w:val="acopre"/>
+        </w:rPr>
+        <w:t>units (t</w:t>
       </w:r>
       <w:r>
         <w:rPr>
           <w:rStyle w:val="acopre"/>
           <w:vertAlign w:val="subscript"/>
         </w:rPr>
-        <w:t>25527</w:t>
-      </w:r>
-      <w:r>
-        <w:rPr>
-          <w:rStyle w:val="acopre"/>
-        </w:rPr>
-        <w:t xml:space="preserve"> = -6.558</w:t>
+        <w:t xml:space="preserve">25471 </w:t>
+      </w:r>
+      <w:r>
+        <w:rPr>
+          <w:rStyle w:val="acopre"/>
+        </w:rPr>
+        <w:t xml:space="preserve">= </w:t>
+      </w:r>
+      <w:r>
+        <w:rPr>
+          <w:rStyle w:val="acopre"/>
+        </w:rPr>
+        <w:t>-</w:t>
+      </w:r>
+      <w:r>
+        <w:rPr>
+          <w:rStyle w:val="acopre"/>
+        </w:rPr>
+        <w:t>10.901</w:t>
+      </w:r>
+      <w:r>
+        <w:rPr>
+          <w:rStyle w:val="acopre"/>
+        </w:rPr>
+        <w:t xml:space="preserve">, p </w:t>
+      </w:r>
+      <w:r>
+        <w:rPr>
+          <w:rStyle w:val="acopre"/>
+        </w:rPr>
+        <w:t>&lt;</w:t>
+      </w:r>
+      <w:r>
+        <w:rPr>
+          <w:rStyle w:val="acopre"/>
+        </w:rPr>
+        <w:t xml:space="preserve"> 0.0001).</w:t>
+      </w:r>
+      <w:r>
+        <w:rPr>
+          <w:rStyle w:val="acopre"/>
+        </w:rPr>
+        <w:t xml:space="preserve"> Under intermediate selection and low effect sizes, increasing pleiotropy increased distance by 27.46 </w:t>
+      </w:r>
+      <w:r>
+        <w:rPr>
+          <w:rStyle w:val="acopre"/>
+        </w:rPr>
+        <w:t xml:space="preserve">± </w:t>
+      </w:r>
+      <w:r>
+        <w:rPr>
+          <w:rStyle w:val="acopre"/>
+        </w:rPr>
+        <w:t>7.29</w:t>
+      </w:r>
+      <w:r>
+        <w:rPr>
+          <w:rStyle w:val="acopre"/>
+        </w:rPr>
+        <w:t xml:space="preserve"> units (t</w:t>
       </w:r>
       <w:r>
         <w:rPr>
           <w:rStyle w:val="acopre"/>
           <w:vertAlign w:val="subscript"/>
         </w:rPr>
-        <w:t xml:space="preserve">, </w:t>
-      </w:r>
-      <w:r>
-        <w:rPr>
-          <w:rStyle w:val="acopre"/>
-        </w:rPr>
-        <w:t>p &lt; 0.0001).</w:t>
-      </w:r>
-      <w:r>
-        <w:rPr>
-          <w:rStyle w:val="acopre"/>
-        </w:rPr>
-        <w:t xml:space="preserve"> Pleiotropic covariance</w:t>
-      </w:r>
-      <w:r>
-        <w:rPr>
-          <w:rStyle w:val="acopre"/>
-        </w:rPr>
-        <w:t xml:space="preserve"> also affected distance from the optimum. Under strong selection, an increase from low to high covariance had no significant effect on distance (5.71 ± 3.1; t</w:t>
+        <w:t xml:space="preserve">25471 </w:t>
+      </w:r>
+      <w:r>
+        <w:rPr>
+          <w:rStyle w:val="acopre"/>
+        </w:rPr>
+        <w:t xml:space="preserve">= </w:t>
+      </w:r>
+      <w:r>
+        <w:rPr>
+          <w:rStyle w:val="acopre"/>
+        </w:rPr>
+        <w:t>-</w:t>
+      </w:r>
+      <w:r>
+        <w:rPr>
+          <w:rStyle w:val="acopre"/>
+        </w:rPr>
+        <w:t>3.767</w:t>
+      </w:r>
+      <w:r>
+        <w:rPr>
+          <w:rStyle w:val="acopre"/>
+        </w:rPr>
+        <w:t>, p = 0.00</w:t>
+      </w:r>
+      <w:r>
+        <w:rPr>
+          <w:rStyle w:val="acopre"/>
+        </w:rPr>
+        <w:t>52</w:t>
+      </w:r>
+      <w:r>
+        <w:rPr>
+          <w:rStyle w:val="acopre"/>
+        </w:rPr>
+        <w:t>).</w:t>
+      </w:r>
+      <w:r>
+        <w:rPr>
+          <w:rStyle w:val="acopre"/>
+        </w:rPr>
+        <w:t xml:space="preserve"> High additive effect sizes resulted in the same increase in pleiotropy having no significant effect on distance (-27.41 </w:t>
+      </w:r>
+      <w:r>
+        <w:rPr>
+          <w:rStyle w:val="acopre"/>
+        </w:rPr>
+        <w:t xml:space="preserve">± </w:t>
+      </w:r>
+      <w:r>
+        <w:rPr>
+          <w:rStyle w:val="acopre"/>
+        </w:rPr>
+        <w:t>9.38</w:t>
+      </w:r>
+      <w:r>
+        <w:rPr>
+          <w:rStyle w:val="acopre"/>
+        </w:rPr>
+        <w:t xml:space="preserve"> unit</w:t>
+      </w:r>
+      <w:r>
+        <w:rPr>
+          <w:rStyle w:val="acopre"/>
+        </w:rPr>
+        <w:t xml:space="preserve">s; </w:t>
+      </w:r>
+      <w:r>
+        <w:rPr>
+          <w:rStyle w:val="acopre"/>
+        </w:rPr>
+        <w:t>t</w:t>
       </w:r>
       <w:r>
         <w:rPr>
           <w:rStyle w:val="acopre"/>
           <w:vertAlign w:val="subscript"/>
         </w:rPr>
-        <w:t>25527</w:t>
-      </w:r>
-      <w:r>
-        <w:rPr>
-          <w:rStyle w:val="acopre"/>
-        </w:rPr>
-        <w:t xml:space="preserve"> = 1.842, p = 0.1561). Under low selection however, increasing pleiotropic covariance resulted in a decrease in distance of 20.35 ± 3.26 units (t</w:t>
+        <w:t xml:space="preserve">25471 </w:t>
+      </w:r>
+      <w:r>
+        <w:rPr>
+          <w:rStyle w:val="acopre"/>
+        </w:rPr>
+        <w:t xml:space="preserve">= </w:t>
+      </w:r>
+      <w:r>
+        <w:rPr>
+          <w:rStyle w:val="acopre"/>
+        </w:rPr>
+        <w:t>2.923</w:t>
+      </w:r>
+      <w:r>
+        <w:rPr>
+          <w:rStyle w:val="acopre"/>
+        </w:rPr>
+        <w:t>, p = 0.0</w:t>
+      </w:r>
+      <w:r>
+        <w:rPr>
+          <w:rStyle w:val="acopre"/>
+        </w:rPr>
+        <w:t>833</w:t>
+      </w:r>
+      <w:r>
+        <w:rPr>
+          <w:rStyle w:val="acopre"/>
+        </w:rPr>
+        <w:t>).</w:t>
+      </w:r>
+      <w:r>
+        <w:rPr>
+          <w:rStyle w:val="acopre"/>
+        </w:rPr>
+        <w:t xml:space="preserve"> Under weak selection, the effects flipped relative to strong selection, with small effect sizes and increasing pleiotropy leading to a distance increase of 69 </w:t>
+      </w:r>
+      <w:r>
+        <w:rPr>
+          <w:rStyle w:val="acopre"/>
+        </w:rPr>
+        <w:t xml:space="preserve">± </w:t>
+      </w:r>
+      <w:r>
+        <w:rPr>
+          <w:rStyle w:val="acopre"/>
+        </w:rPr>
+        <w:t>6.5</w:t>
+      </w:r>
+      <w:r>
+        <w:rPr>
+          <w:rStyle w:val="acopre"/>
+        </w:rPr>
+        <w:t xml:space="preserve"> units (t</w:t>
       </w:r>
       <w:r>
         <w:rPr>
           <w:rStyle w:val="acopre"/>
           <w:vertAlign w:val="subscript"/>
         </w:rPr>
-        <w:t>25527</w:t>
-      </w:r>
-      <w:r>
-        <w:rPr>
-          <w:rStyle w:val="acopre"/>
-        </w:rPr>
-        <w:t xml:space="preserve"> = 6.247, p &lt; 0.0001). </w:t>
-      </w:r>
-    </w:p>
-    <w:p>
-      <w:pPr>
-        <w:rPr>
-          <w:lang w:val="en-US"/>
-        </w:rPr>
-      </w:pPr>
+        <w:t xml:space="preserve">25471 </w:t>
+      </w:r>
+      <w:r>
+        <w:rPr>
+          <w:rStyle w:val="acopre"/>
+        </w:rPr>
+        <w:t xml:space="preserve">= </w:t>
+      </w:r>
+      <w:r>
+        <w:rPr>
+          <w:rStyle w:val="acopre"/>
+        </w:rPr>
+        <w:t>-</w:t>
+      </w:r>
+      <w:r>
+        <w:rPr>
+          <w:rStyle w:val="acopre"/>
+        </w:rPr>
+        <w:t>10.613</w:t>
+      </w:r>
+      <w:r>
+        <w:rPr>
+          <w:rStyle w:val="acopre"/>
+        </w:rPr>
+        <w:t xml:space="preserve">, p </w:t>
+      </w:r>
+      <w:r>
+        <w:rPr>
+          <w:rStyle w:val="acopre"/>
+        </w:rPr>
+        <w:t>&lt;</w:t>
+      </w:r>
+      <w:r>
+        <w:rPr>
+          <w:rStyle w:val="acopre"/>
+        </w:rPr>
+        <w:t xml:space="preserve"> 0.0001)</w:t>
+      </w:r>
+      <w:r>
+        <w:rPr>
+          <w:rStyle w:val="acopre"/>
+        </w:rPr>
+        <w:t xml:space="preserve">, and large effects with increasing pleiotropy reducing distance by 35.26 </w:t>
+      </w:r>
+      <w:r>
+        <w:rPr>
+          <w:rStyle w:val="acopre"/>
+        </w:rPr>
+        <w:t xml:space="preserve">± </w:t>
+      </w:r>
+      <w:r>
+        <w:rPr>
+          <w:rStyle w:val="acopre"/>
+        </w:rPr>
+        <w:t>7.65</w:t>
+      </w:r>
+      <w:r>
+        <w:rPr>
+          <w:rStyle w:val="acopre"/>
+        </w:rPr>
+        <w:t xml:space="preserve"> units (t</w:t>
+      </w:r>
+      <w:r>
+        <w:rPr>
+          <w:rStyle w:val="acopre"/>
+          <w:vertAlign w:val="subscript"/>
+        </w:rPr>
+        <w:t xml:space="preserve">25471 </w:t>
+      </w:r>
+      <w:r>
+        <w:rPr>
+          <w:rStyle w:val="acopre"/>
+        </w:rPr>
+        <w:t xml:space="preserve">= </w:t>
+      </w:r>
+      <w:r>
+        <w:rPr>
+          <w:rStyle w:val="acopre"/>
+        </w:rPr>
+        <w:t>4.607</w:t>
+      </w:r>
+      <w:r>
+        <w:rPr>
+          <w:rStyle w:val="acopre"/>
+        </w:rPr>
+        <w:t>, p = 0.0001).</w:t>
+      </w:r>
     </w:p>
     <w:p>
       <w:pPr>
@@ -9883,7 +10948,7 @@
             <v:path o:extrusionok="f" gradientshapeok="t" o:connecttype="rect"/>
             <o:lock v:ext="edit" aspectratio="t"/>
           </v:shapetype>
-          <v:shape id="_x0000_i1025" type="#_x0000_t75" style="width:467.25pt;height:225.75pt">
+          <v:shape id="_x0000_i1025" type="#_x0000_t75" style="width:467.05pt;height:226pt">
             <v:imagedata r:id="rId7" o:title="logGV_means"/>
           </v:shape>
         </w:pict>
@@ -10007,7 +11072,7 @@
         </w:rPr>
         <w:lastRenderedPageBreak/>
         <w:pict w14:anchorId="11A7A1BF">
-          <v:shape id="_x0000_i1026" type="#_x0000_t75" style="width:468pt;height:225pt">
+          <v:shape id="_x0000_i1026" type="#_x0000_t75" style="width:467.7pt;height:224.75pt">
             <v:imagedata r:id="rId9" o:title="logGV_dists"/>
           </v:shape>
         </w:pict>
@@ -10017,7 +11082,7 @@
           <w:lang w:val="en-US"/>
         </w:rPr>
         <w:pict w14:anchorId="068B767C">
-          <v:shape id="_x0000_i1027" type="#_x0000_t75" style="width:467.25pt;height:281.25pt">
+          <v:shape id="_x0000_i1027" type="#_x0000_t75" style="width:467.7pt;height:281.1pt">
             <v:imagedata r:id="rId10" o:title="violin_logGV_extremes_PW"/>
           </v:shape>
         </w:pict>
@@ -10493,7 +11558,7 @@
           <w:lang w:val="en-US"/>
         </w:rPr>
         <w:pict w14:anchorId="0D64980D">
-          <v:shape id="_x0000_i1028" type="#_x0000_t75" style="width:467.25pt;height:207pt">
+          <v:shape id="_x0000_i1028" type="#_x0000_t75" style="width:467.05pt;height:206.6pt">
             <v:imagedata r:id="rId16" o:title="sel_eucdist"/>
           </v:shape>
         </w:pict>
@@ -11361,21 +12426,7 @@
               <w:rPr>
                 <w:lang w:val="en-US"/>
               </w:rPr>
-              <w:t xml:space="preserve">Additive effect size controls the variance of trait effect size around mean 0, so that </w:t>
-            </w:r>
-            <w:proofErr w:type="gramStart"/>
-            <w:r>
-              <w:rPr>
-                <w:lang w:val="en-US"/>
-              </w:rPr>
-              <w:t>N(</w:t>
-            </w:r>
-            <w:proofErr w:type="gramEnd"/>
-            <w:r>
-              <w:rPr>
-                <w:lang w:val="en-US"/>
-              </w:rPr>
-              <w:t>0, λ).</w:t>
+              <w:t>Additive effect size controls the variance of trait effect size around mean 0, so that N(0, λ).</w:t>
             </w:r>
           </w:p>
         </w:tc>
@@ -12185,7 +13236,7 @@
 </file>
 
 <file path=word/numbering.xml><?xml version="1.0" encoding="utf-8"?>
-<w:numbering xmlns:wpc="http://schemas.microsoft.com/office/word/2010/wordprocessingCanvas" xmlns:mc="http://schemas.openxmlformats.org/markup-compatibility/2006" xmlns:o="urn:schemas-microsoft-com:office:office" xmlns:r="http://schemas.openxmlformats.org/officeDocument/2006/relationships" xmlns:m="http://schemas.openxmlformats.org/officeDocument/2006/math" xmlns:v="urn:schemas-microsoft-com:vml" xmlns:wp14="http://schemas.microsoft.com/office/word/2010/wordprocessingDrawing" xmlns:wp="http://schemas.openxmlformats.org/drawingml/2006/wordprocessingDrawing" xmlns:w10="urn:schemas-microsoft-com:office:word" xmlns:w="http://schemas.openxmlformats.org/wordprocessingml/2006/main" xmlns:w14="http://schemas.microsoft.com/office/word/2010/wordml" xmlns:w15="http://schemas.microsoft.com/office/word/2012/wordml" xmlns:wpg="http://schemas.microsoft.com/office/word/2010/wordprocessingGroup" xmlns:wpi="http://schemas.microsoft.com/office/word/2010/wordprocessingInk" xmlns:wne="http://schemas.microsoft.com/office/word/2006/wordml" xmlns:wps="http://schemas.microsoft.com/office/word/2010/wordprocessingShape" mc:Ignorable="w14 w15 wp14">
+<w:numbering xmlns:wpc="http://schemas.microsoft.com/office/word/2010/wordprocessingCanvas" xmlns:cx="http://schemas.microsoft.com/office/drawing/2014/chartex" xmlns:cx1="http://schemas.microsoft.com/office/drawing/2015/9/8/chartex" xmlns:cx2="http://schemas.microsoft.com/office/drawing/2015/10/21/chartex" xmlns:cx3="http://schemas.microsoft.com/office/drawing/2016/5/9/chartex" xmlns:cx4="http://schemas.microsoft.com/office/drawing/2016/5/10/chartex" xmlns:cx5="http://schemas.microsoft.com/office/drawing/2016/5/11/chartex" xmlns:cx6="http://schemas.microsoft.com/office/drawing/2016/5/12/chartex" xmlns:cx7="http://schemas.microsoft.com/office/drawing/2016/5/13/chartex" xmlns:cx8="http://schemas.microsoft.com/office/drawing/2016/5/14/chartex" xmlns:mc="http://schemas.openxmlformats.org/markup-compatibility/2006" xmlns:aink="http://schemas.microsoft.com/office/drawing/2016/ink" xmlns:am3d="http://schemas.microsoft.com/office/drawing/2017/model3d" xmlns:o="urn:schemas-microsoft-com:office:office" xmlns:r="http://schemas.openxmlformats.org/officeDocument/2006/relationships" xmlns:m="http://schemas.openxmlformats.org/officeDocument/2006/math" xmlns:v="urn:schemas-microsoft-com:vml" xmlns:wp14="http://schemas.microsoft.com/office/word/2010/wordprocessingDrawing" xmlns:wp="http://schemas.openxmlformats.org/drawingml/2006/wordprocessingDrawing" xmlns:w10="urn:schemas-microsoft-com:office:word" xmlns:w="http://schemas.openxmlformats.org/wordprocessingml/2006/main" xmlns:w14="http://schemas.microsoft.com/office/word/2010/wordml" xmlns:w15="http://schemas.microsoft.com/office/word/2012/wordml" xmlns:w16cid="http://schemas.microsoft.com/office/word/2016/wordml/cid" xmlns:w16se="http://schemas.microsoft.com/office/word/2015/wordml/symex" xmlns:wpg="http://schemas.microsoft.com/office/word/2010/wordprocessingGroup" xmlns:wpi="http://schemas.microsoft.com/office/word/2010/wordprocessingInk" xmlns:wne="http://schemas.microsoft.com/office/word/2006/wordml" xmlns:wps="http://schemas.microsoft.com/office/word/2010/wordprocessingShape" mc:Ignorable="w14 w15 w16se w16cid wp14">
   <w:abstractNum w:abstractNumId="0" w15:restartNumberingAfterBreak="0">
     <w:nsid w:val="21DB131B"/>
     <w:multiLevelType w:val="hybridMultilevel"/>
@@ -12305,7 +13356,7 @@
 </file>
 
 <file path=word/styles.xml><?xml version="1.0" encoding="utf-8"?>
-<w:styles xmlns:mc="http://schemas.openxmlformats.org/markup-compatibility/2006" xmlns:r="http://schemas.openxmlformats.org/officeDocument/2006/relationships" xmlns:w="http://schemas.openxmlformats.org/wordprocessingml/2006/main" xmlns:w14="http://schemas.microsoft.com/office/word/2010/wordml" xmlns:w15="http://schemas.microsoft.com/office/word/2012/wordml" mc:Ignorable="w14 w15">
+<w:styles xmlns:mc="http://schemas.openxmlformats.org/markup-compatibility/2006" xmlns:r="http://schemas.openxmlformats.org/officeDocument/2006/relationships" xmlns:w="http://schemas.openxmlformats.org/wordprocessingml/2006/main" xmlns:w14="http://schemas.microsoft.com/office/word/2010/wordml" xmlns:w15="http://schemas.microsoft.com/office/word/2012/wordml" xmlns:w16cid="http://schemas.microsoft.com/office/word/2016/wordml/cid" xmlns:w16se="http://schemas.microsoft.com/office/word/2015/wordml/symex" mc:Ignorable="w14 w15 w16se w16cid">
   <w:docDefaults>
     <w:rPrDefault>
       <w:rPr>
@@ -12321,7 +13372,7 @@
       </w:pPr>
     </w:pPrDefault>
   </w:docDefaults>
-  <w:latentStyles w:defLockedState="0" w:defUIPriority="99" w:defSemiHidden="0" w:defUnhideWhenUsed="0" w:defQFormat="0" w:count="371">
+  <w:latentStyles w:defLockedState="0" w:defUIPriority="99" w:defSemiHidden="0" w:defUnhideWhenUsed="0" w:defQFormat="0" w:count="376">
     <w:lsdException w:name="Normal" w:uiPriority="0" w:qFormat="1"/>
     <w:lsdException w:name="heading 1" w:uiPriority="9" w:qFormat="1"/>
     <w:lsdException w:name="heading 2" w:semiHidden="1" w:uiPriority="9" w:unhideWhenUsed="1" w:qFormat="1"/>
@@ -12427,7 +13478,6 @@
     <w:lsdException w:name="HTML Sample" w:semiHidden="1" w:unhideWhenUsed="1"/>
     <w:lsdException w:name="HTML Typewriter" w:semiHidden="1" w:unhideWhenUsed="1"/>
     <w:lsdException w:name="HTML Variable" w:semiHidden="1" w:unhideWhenUsed="1"/>
-    <w:lsdException w:name="Normal Table" w:semiHidden="1" w:unhideWhenUsed="1"/>
     <w:lsdException w:name="annotation subject" w:semiHidden="1" w:unhideWhenUsed="1"/>
     <w:lsdException w:name="No List" w:semiHidden="1" w:unhideWhenUsed="1"/>
     <w:lsdException w:name="Outline List 1" w:semiHidden="1" w:unhideWhenUsed="1"/>
@@ -12470,11 +13520,8 @@
     <w:lsdException w:name="Table Contemporary" w:semiHidden="1" w:unhideWhenUsed="1"/>
     <w:lsdException w:name="Table Elegant" w:semiHidden="1" w:unhideWhenUsed="1"/>
     <w:lsdException w:name="Table Professional" w:semiHidden="1" w:unhideWhenUsed="1"/>
-    <w:lsdException w:name="Table Subtle 1" w:semiHidden="1" w:unhideWhenUsed="1"/>
     <w:lsdException w:name="Table Subtle 2" w:semiHidden="1" w:unhideWhenUsed="1"/>
     <w:lsdException w:name="Table Web 1" w:semiHidden="1" w:unhideWhenUsed="1"/>
-    <w:lsdException w:name="Table Web 2" w:semiHidden="1" w:unhideWhenUsed="1"/>
-    <w:lsdException w:name="Table Web 3" w:semiHidden="1" w:unhideWhenUsed="1"/>
     <w:lsdException w:name="Balloon Text" w:semiHidden="1" w:unhideWhenUsed="1"/>
     <w:lsdException w:name="Table Grid" w:uiPriority="59"/>
     <w:lsdException w:name="Table Theme" w:semiHidden="1" w:unhideWhenUsed="1"/>
@@ -12693,6 +13740,11 @@
     <w:lsdException w:name="List Table 5 Dark Accent 6" w:uiPriority="50"/>
     <w:lsdException w:name="List Table 6 Colorful Accent 6" w:uiPriority="51"/>
     <w:lsdException w:name="List Table 7 Colorful Accent 6" w:uiPriority="52"/>
+    <w:lsdException w:name="Mention" w:semiHidden="1" w:unhideWhenUsed="1"/>
+    <w:lsdException w:name="Smart Hyperlink" w:semiHidden="1" w:unhideWhenUsed="1"/>
+    <w:lsdException w:name="Hashtag" w:semiHidden="1" w:unhideWhenUsed="1"/>
+    <w:lsdException w:name="Unresolved Mention" w:semiHidden="1" w:unhideWhenUsed="1"/>
+    <w:lsdException w:name="Smart Link" w:semiHidden="1" w:unhideWhenUsed="1"/>
   </w:latentStyles>
   <w:style w:type="paragraph" w:default="1" w:styleId="Normal">
     <w:name w:val="Normal"/>
@@ -13286,7 +14338,7 @@
 </file>
 
 <file path=customXml/itemProps1.xml><?xml version="1.0" encoding="utf-8"?>
-<ds:datastoreItem xmlns:ds="http://schemas.openxmlformats.org/officeDocument/2006/customXml" ds:itemID="{E85A9325-C429-4608-AB7C-0468A8BD63B9}">
+<ds:datastoreItem xmlns:ds="http://schemas.openxmlformats.org/officeDocument/2006/customXml" ds:itemID="{1424AFF2-4F49-4457-9BDF-99401152856F}">
   <ds:schemaRefs>
     <ds:schemaRef ds:uri="http://schemas.openxmlformats.org/officeDocument/2006/bibliography"/>
   </ds:schemaRefs>

</xml_diff>

<commit_message>
Thesis update, figure 2
</commit_message>
<xml_diff>
--- a/Thesis/Document/thesis_v1.docx
+++ b/Thesis/Document/thesis_v1.docx
@@ -1,6 +1,6 @@
 
 <file path=word/document.xml><?xml version="1.0" encoding="utf-8"?>
-<w:document xmlns:wpc="http://schemas.microsoft.com/office/word/2010/wordprocessingCanvas" xmlns:cx="http://schemas.microsoft.com/office/drawing/2014/chartex" xmlns:cx1="http://schemas.microsoft.com/office/drawing/2015/9/8/chartex" xmlns:cx2="http://schemas.microsoft.com/office/drawing/2015/10/21/chartex" xmlns:cx3="http://schemas.microsoft.com/office/drawing/2016/5/9/chartex" xmlns:cx4="http://schemas.microsoft.com/office/drawing/2016/5/10/chartex" xmlns:cx5="http://schemas.microsoft.com/office/drawing/2016/5/11/chartex" xmlns:cx6="http://schemas.microsoft.com/office/drawing/2016/5/12/chartex" xmlns:cx7="http://schemas.microsoft.com/office/drawing/2016/5/13/chartex" xmlns:cx8="http://schemas.microsoft.com/office/drawing/2016/5/14/chartex" xmlns:mc="http://schemas.openxmlformats.org/markup-compatibility/2006" xmlns:aink="http://schemas.microsoft.com/office/drawing/2016/ink" xmlns:am3d="http://schemas.microsoft.com/office/drawing/2017/model3d" xmlns:o="urn:schemas-microsoft-com:office:office" xmlns:r="http://schemas.openxmlformats.org/officeDocument/2006/relationships" xmlns:m="http://schemas.openxmlformats.org/officeDocument/2006/math" xmlns:v="urn:schemas-microsoft-com:vml" xmlns:wp14="http://schemas.microsoft.com/office/word/2010/wordprocessingDrawing" xmlns:wp="http://schemas.openxmlformats.org/drawingml/2006/wordprocessingDrawing" xmlns:w10="urn:schemas-microsoft-com:office:word" xmlns:w="http://schemas.openxmlformats.org/wordprocessingml/2006/main" xmlns:w14="http://schemas.microsoft.com/office/word/2010/wordml" xmlns:w15="http://schemas.microsoft.com/office/word/2012/wordml" xmlns:w16cid="http://schemas.microsoft.com/office/word/2016/wordml/cid" xmlns:w16se="http://schemas.microsoft.com/office/word/2015/wordml/symex" xmlns:wpg="http://schemas.microsoft.com/office/word/2010/wordprocessingGroup" xmlns:wpi="http://schemas.microsoft.com/office/word/2010/wordprocessingInk" xmlns:wne="http://schemas.microsoft.com/office/word/2006/wordml" xmlns:wps="http://schemas.microsoft.com/office/word/2010/wordprocessingShape" mc:Ignorable="w14 w15 w16se w16cid wp14">
+<w:document xmlns:wpc="http://schemas.microsoft.com/office/word/2010/wordprocessingCanvas" xmlns:mc="http://schemas.openxmlformats.org/markup-compatibility/2006" xmlns:o="urn:schemas-microsoft-com:office:office" xmlns:r="http://schemas.openxmlformats.org/officeDocument/2006/relationships" xmlns:m="http://schemas.openxmlformats.org/officeDocument/2006/math" xmlns:v="urn:schemas-microsoft-com:vml" xmlns:wp14="http://schemas.microsoft.com/office/word/2010/wordprocessingDrawing" xmlns:wp="http://schemas.openxmlformats.org/drawingml/2006/wordprocessingDrawing" xmlns:w10="urn:schemas-microsoft-com:office:word" xmlns:w="http://schemas.openxmlformats.org/wordprocessingml/2006/main" xmlns:w14="http://schemas.microsoft.com/office/word/2010/wordml" xmlns:w15="http://schemas.microsoft.com/office/word/2012/wordml" xmlns:wpg="http://schemas.microsoft.com/office/word/2010/wordprocessingGroup" xmlns:wpi="http://schemas.microsoft.com/office/word/2010/wordprocessingInk" xmlns:wne="http://schemas.microsoft.com/office/word/2006/wordml" xmlns:wps="http://schemas.microsoft.com/office/word/2010/wordprocessingShape" mc:Ignorable="w14 w15 wp14">
   <w:body>
     <w:p>
       <w:pPr>
@@ -119,21 +119,7 @@
         <w:rPr>
           <w:lang w:val="en-US"/>
         </w:rPr>
-        <w:t xml:space="preserve"> (SOURCE; </w:t>
-      </w:r>
-      <w:proofErr w:type="spellStart"/>
-      <w:r>
-        <w:rPr>
-          <w:lang w:val="en-US"/>
-        </w:rPr>
-        <w:t>Lande</w:t>
-      </w:r>
-      <w:proofErr w:type="spellEnd"/>
-      <w:r>
-        <w:rPr>
-          <w:lang w:val="en-US"/>
-        </w:rPr>
-        <w:t xml:space="preserve"> 1979</w:t>
+        <w:t xml:space="preserve"> (SOURCE; Lande 1979</w:t>
       </w:r>
       <w:r>
         <w:rPr>
@@ -622,7 +608,19 @@
         <w:rPr>
           <w:lang w:val="en-US"/>
         </w:rPr>
-        <w:t xml:space="preserve"> and therefore predictive of a population’s trajectory over micro- and macro-evolutionary time</w:t>
+        <w:t xml:space="preserve"> and therefore predictive of a population’s </w:t>
+      </w:r>
+      <w:r>
+        <w:rPr>
+          <w:lang w:val="en-US"/>
+        </w:rPr>
+        <w:t>trajectory over micro</w:t>
+      </w:r>
+      <w:r>
+        <w:rPr>
+          <w:lang w:val="en-US"/>
+        </w:rPr>
+        <w:t>-evolutionary time</w:t>
       </w:r>
       <w:r>
         <w:rPr>
@@ -634,13 +632,7 @@
         <w:rPr>
           <w:lang w:val="en-US"/>
         </w:rPr>
-        <w:t xml:space="preserve"> The </w:t>
-      </w:r>
-      <w:r>
-        <w:rPr>
-          <w:lang w:val="en-US"/>
-        </w:rPr>
-        <w:t>V</w:t>
+        <w:t xml:space="preserve"> The V</w:t>
       </w:r>
       <w:r>
         <w:rPr>
@@ -653,39 +645,72 @@
         <w:rPr>
           <w:lang w:val="en-US"/>
         </w:rPr>
-        <w:t xml:space="preserve"> of a population determines the phenotypic space that population can explore. Hence, it is predicted that populations with large amounts of </w:t>
-      </w:r>
-      <w:r>
-        <w:rPr>
-          <w:lang w:val="en-US"/>
-        </w:rPr>
-        <w:t>V</w:t>
+        <w:t xml:space="preserve"> of a population determines the phenotypic space that population can explore. Hence, it is predicted that populations with large amounts of V</w:t>
       </w:r>
       <w:r>
         <w:rPr>
           <w:vertAlign w:val="subscript"/>
           <w:lang w:val="en-US"/>
         </w:rPr>
-        <w:t>A</w:t>
-      </w:r>
-      <w:r>
-        <w:rPr>
-          <w:vertAlign w:val="subscript"/>
-          <w:lang w:val="en-US"/>
-        </w:rPr>
-        <w:t xml:space="preserve"> </w:t>
-      </w:r>
-      <w:r>
-        <w:rPr>
-          <w:lang w:val="en-US"/>
-        </w:rPr>
-        <w:t xml:space="preserve">are best suited to adapting to novel environments </w:t>
-      </w:r>
-      <w:r>
-        <w:rPr>
-          <w:lang w:val="en-US"/>
-        </w:rPr>
-        <w:t>(SOURCE)</w:t>
+        <w:t xml:space="preserve">A </w:t>
+      </w:r>
+      <w:r>
+        <w:rPr>
+          <w:lang w:val="en-US"/>
+        </w:rPr>
+        <w:t>are best suited to</w:t>
+      </w:r>
+      <w:r>
+        <w:rPr>
+          <w:lang w:val="en-US"/>
+        </w:rPr>
+        <w:t xml:space="preserve"> adapting to novel environments </w:t>
+      </w:r>
+      <w:r>
+        <w:rPr>
+          <w:lang w:val="en-US"/>
+        </w:rPr>
+        <w:fldChar w:fldCharType="begin"/>
+      </w:r>
+      <w:r>
+        <w:rPr>
+          <w:lang w:val="en-US"/>
+        </w:rPr>
+        <w:instrText xml:space="preserve"> ADDIN EN.CITE &lt;EndNote&gt;&lt;Cite&gt;&lt;Author&gt;Barton&lt;/Author&gt;&lt;Year&gt;1998&lt;/Year&gt;&lt;RecNum&gt;24&lt;/RecNum&gt;&lt;DisplayText&gt;(&lt;style face="smallcaps"&gt;Barton and Charlesworth&lt;/style&gt; 1998)&lt;/DisplayText&gt;&lt;record&gt;&lt;rec-number&gt;24&lt;/rec-number&gt;&lt;foreign-keys&gt;&lt;key app="EN" db-id="5ppvfvtxcxr5xnew0zqvex91vs0vv2wxd90d" timestamp="1583126604"&gt;24&lt;/key&gt;&lt;/foreign-keys&gt;&lt;ref-type name="Journal Article"&gt;17&lt;/ref-type&gt;&lt;contributors&gt;&lt;authors&gt;&lt;author&gt;Barton, N. H.&lt;/author&gt;&lt;author&gt;Charlesworth, B.&lt;/author&gt;&lt;/authors&gt;&lt;/contributors&gt;&lt;auth-address&gt;Institute of Cell, Animal and Population Biology, University of Edinburgh, West Mains Road, Edinburgh EH9 3JT, UK. n.barton@ed.ac.uk charlesworth@ed.ac.uk.&lt;/auth-address&gt;&lt;titles&gt;&lt;title&gt;Why sex and recombination?&lt;/title&gt;&lt;secondary-title&gt;Science&lt;/secondary-title&gt;&lt;/titles&gt;&lt;periodical&gt;&lt;full-title&gt;Science&lt;/full-title&gt;&lt;/periodical&gt;&lt;pages&gt;1986-90&lt;/pages&gt;&lt;volume&gt;281&lt;/volume&gt;&lt;number&gt;5385&lt;/number&gt;&lt;edition&gt;1998/09/25&lt;/edition&gt;&lt;keywords&gt;&lt;keyword&gt;Animals&lt;/keyword&gt;&lt;keyword&gt;*Biological Evolution&lt;/keyword&gt;&lt;keyword&gt;Epistasis, Genetic&lt;/keyword&gt;&lt;keyword&gt;Female&lt;/keyword&gt;&lt;keyword&gt;Genetic Variation&lt;/keyword&gt;&lt;keyword&gt;Male&lt;/keyword&gt;&lt;keyword&gt;Models, Genetic&lt;/keyword&gt;&lt;keyword&gt;Mutation&lt;/keyword&gt;&lt;keyword&gt;*Recombination, Genetic&lt;/keyword&gt;&lt;keyword&gt;Reproduction, Asexual&lt;/keyword&gt;&lt;keyword&gt;*Selection, Genetic&lt;/keyword&gt;&lt;keyword&gt;*Sex&lt;/keyword&gt;&lt;/keywords&gt;&lt;dates&gt;&lt;year&gt;1998&lt;/year&gt;&lt;pub-dates&gt;&lt;date&gt;Sep 25&lt;/date&gt;&lt;/pub-dates&gt;&lt;/dates&gt;&lt;isbn&gt;0036-8075 (Print)&amp;#xD;0036-8075 (Linking)&lt;/isbn&gt;&lt;accession-num&gt;9748151&lt;/accession-num&gt;&lt;urls&gt;&lt;related-urls&gt;&lt;url&gt;https://www.ncbi.nlm.nih.gov/pubmed/9748151&lt;/url&gt;&lt;/related-urls&gt;&lt;/urls&gt;&lt;/record&gt;&lt;/Cite&gt;&lt;/EndNote&gt;</w:instrText>
+      </w:r>
+      <w:r>
+        <w:rPr>
+          <w:lang w:val="en-US"/>
+        </w:rPr>
+        <w:fldChar w:fldCharType="separate"/>
+      </w:r>
+      <w:r>
+        <w:rPr>
+          <w:noProof/>
+          <w:lang w:val="en-US"/>
+        </w:rPr>
+        <w:t>(</w:t>
+      </w:r>
+      <w:r>
+        <w:rPr>
+          <w:smallCaps/>
+          <w:noProof/>
+          <w:lang w:val="en-US"/>
+        </w:rPr>
+        <w:t>Barton and Charlesworth</w:t>
+      </w:r>
+      <w:r>
+        <w:rPr>
+          <w:noProof/>
+          <w:lang w:val="en-US"/>
+        </w:rPr>
+        <w:t xml:space="preserve"> 1998)</w:t>
+      </w:r>
+      <w:r>
+        <w:rPr>
+          <w:lang w:val="en-US"/>
+        </w:rPr>
+        <w:fldChar w:fldCharType="end"/>
       </w:r>
       <w:r>
         <w:rPr>
@@ -698,6 +723,70 @@
           <w:lang w:val="en-US"/>
         </w:rPr>
         <w:t xml:space="preserve"> Such an example is X</w:t>
+      </w:r>
+      <w:r>
+        <w:rPr>
+          <w:lang w:val="en-US"/>
+        </w:rPr>
+        <w:t xml:space="preserve">. However this is not always the case, standing genetic variation is characterized by a variety of architectural and population-level constraints such as rates of pleiotropy, selection strength, additive effect size, linkage, and deleterious mutation/background selection (SOURCE). </w:t>
+      </w:r>
+      <w:r>
+        <w:rPr>
+          <w:lang w:val="en-US"/>
+        </w:rPr>
+        <w:t xml:space="preserve">For example, under infinitesimal models, selection has a trivial impact on standing variation </w:t>
+      </w:r>
+      <w:r>
+        <w:rPr>
+          <w:lang w:val="en-US"/>
+        </w:rPr>
+        <w:fldChar w:fldCharType="begin"/>
+      </w:r>
+      <w:r>
+        <w:rPr>
+          <w:lang w:val="en-US"/>
+        </w:rPr>
+        <w:instrText xml:space="preserve"> ADDIN EN.CITE &lt;EndNote&gt;&lt;Cite&gt;&lt;Author&gt;Barton&lt;/Author&gt;&lt;Year&gt;2017&lt;/Year&gt;&lt;RecNum&gt;152&lt;/RecNum&gt;&lt;DisplayText&gt;(&lt;style face="smallcaps"&gt;Barton&lt;/style&gt; 2017)&lt;/DisplayText&gt;&lt;record&gt;&lt;rec-number&gt;152&lt;/rec-number&gt;&lt;foreign-keys&gt;&lt;key app="EN" db-id="5ppvfvtxcxr5xnew0zqvex91vs0vv2wxd90d" timestamp="1598835245"&gt;152&lt;/key&gt;&lt;/foreign-keys&gt;&lt;ref-type name="Journal Article"&gt;17&lt;/ref-type&gt;&lt;contributors&gt;&lt;authors&gt;&lt;author&gt;Barton, N. H.&lt;/author&gt;&lt;/authors&gt;&lt;/contributors&gt;&lt;auth-address&gt;Institute of Science and Technology Austria, Klosterneuburg, Austria.&lt;/auth-address&gt;&lt;titles&gt;&lt;title&gt;How does epistasis influence the response to selection?&lt;/title&gt;&lt;secondary-title&gt;Heredity (Edinb)&lt;/secondary-title&gt;&lt;/titles&gt;&lt;periodical&gt;&lt;full-title&gt;Heredity (Edinb)&lt;/full-title&gt;&lt;/periodical&gt;&lt;pages&gt;96-109&lt;/pages&gt;&lt;volume&gt;118&lt;/volume&gt;&lt;number&gt;1&lt;/number&gt;&lt;edition&gt;2016/12/03&lt;/edition&gt;&lt;keywords&gt;&lt;keyword&gt;Alleles&lt;/keyword&gt;&lt;keyword&gt;*Epistasis, Genetic&lt;/keyword&gt;&lt;keyword&gt;Gene Frequency&lt;/keyword&gt;&lt;keyword&gt;Genetic Drift&lt;/keyword&gt;&lt;keyword&gt;Genetic Fitness&lt;/keyword&gt;&lt;keyword&gt;*Genetic Variation&lt;/keyword&gt;&lt;keyword&gt;*Models, Genetic&lt;/keyword&gt;&lt;keyword&gt;Mutation&lt;/keyword&gt;&lt;keyword&gt;*Selection, Genetic&lt;/keyword&gt;&lt;/keywords&gt;&lt;dates&gt;&lt;year&gt;2017&lt;/year&gt;&lt;pub-dates&gt;&lt;date&gt;Jan&lt;/date&gt;&lt;/pub-dates&gt;&lt;/dates&gt;&lt;isbn&gt;1365-2540 (Electronic)&amp;#xD;0018-067X (Linking)&lt;/isbn&gt;&lt;accession-num&gt;27901509&lt;/accession-num&gt;&lt;urls&gt;&lt;related-urls&gt;&lt;url&gt;https://www.ncbi.nlm.nih.gov/pubmed/27901509&lt;/url&gt;&lt;/related-urls&gt;&lt;/urls&gt;&lt;custom2&gt;PMC5176114&lt;/custom2&gt;&lt;electronic-resource-num&gt;10.1038/hdy.2016.109&lt;/electronic-resource-num&gt;&lt;/record&gt;&lt;/Cite&gt;&lt;/EndNote&gt;</w:instrText>
+      </w:r>
+      <w:r>
+        <w:rPr>
+          <w:lang w:val="en-US"/>
+        </w:rPr>
+        <w:fldChar w:fldCharType="separate"/>
+      </w:r>
+      <w:r>
+        <w:rPr>
+          <w:noProof/>
+          <w:lang w:val="en-US"/>
+        </w:rPr>
+        <w:t>(</w:t>
+      </w:r>
+      <w:r>
+        <w:rPr>
+          <w:smallCaps/>
+          <w:noProof/>
+          <w:lang w:val="en-US"/>
+        </w:rPr>
+        <w:t>Barton</w:t>
+      </w:r>
+      <w:r>
+        <w:rPr>
+          <w:noProof/>
+          <w:lang w:val="en-US"/>
+        </w:rPr>
+        <w:t xml:space="preserve"> 2017)</w:t>
+      </w:r>
+      <w:r>
+        <w:rPr>
+          <w:lang w:val="en-US"/>
+        </w:rPr>
+        <w:fldChar w:fldCharType="end"/>
+      </w:r>
+      <w:r>
+        <w:rPr>
+          <w:lang w:val="en-US"/>
+        </w:rPr>
+        <w:t>.</w:t>
       </w:r>
     </w:p>
     <w:p>
@@ -779,19 +868,11 @@
           <w:lang w:val="en-US"/>
         </w:rPr>
       </w:pPr>
-      <w:proofErr w:type="spellStart"/>
-      <w:r>
-        <w:rPr>
-          <w:lang w:val="en-US"/>
-        </w:rPr>
-        <w:t>Stabilising</w:t>
-      </w:r>
-      <w:proofErr w:type="spellEnd"/>
-      <w:r>
-        <w:rPr>
-          <w:lang w:val="en-US"/>
-        </w:rPr>
-        <w:t xml:space="preserve"> selection, effect on variation</w:t>
+      <w:r>
+        <w:rPr>
+          <w:lang w:val="en-US"/>
+        </w:rPr>
+        <w:t>Stabilising selection, effect on variation</w:t>
       </w:r>
       <w:r>
         <w:rPr>
@@ -815,6 +896,7 @@
         <w:rPr>
           <w:lang w:val="en-US"/>
         </w:rPr>
+        <w:lastRenderedPageBreak/>
         <w:t>Expected to remove variation, mutation alone can’t explain why in natural populations we see so much variation: why?</w:t>
       </w:r>
     </w:p>
@@ -881,35 +963,7 @@
         <w:rPr>
           <w:lang w:val="en-US"/>
         </w:rPr>
-        <w:t xml:space="preserve"> under </w:t>
-      </w:r>
-      <w:proofErr w:type="spellStart"/>
-      <w:r>
-        <w:rPr>
-          <w:lang w:val="en-US"/>
-        </w:rPr>
-        <w:t>bkg</w:t>
-      </w:r>
-      <w:proofErr w:type="spellEnd"/>
-      <w:r>
-        <w:rPr>
-          <w:lang w:val="en-US"/>
-        </w:rPr>
-        <w:t xml:space="preserve"> </w:t>
-      </w:r>
-      <w:proofErr w:type="spellStart"/>
-      <w:r>
-        <w:rPr>
-          <w:lang w:val="en-US"/>
-        </w:rPr>
-        <w:t>sel</w:t>
-      </w:r>
-      <w:proofErr w:type="spellEnd"/>
-      <w:r>
-        <w:rPr>
-          <w:lang w:val="en-US"/>
-        </w:rPr>
-        <w:t>, additive effects</w:t>
+        <w:t xml:space="preserve"> under bkg sel, additive effects</w:t>
       </w:r>
     </w:p>
     <w:p>
@@ -951,14 +1005,12 @@
         </w:rPr>
         <w:t xml:space="preserve">the forward-genetics modelling package </w:t>
       </w:r>
-      <w:proofErr w:type="spellStart"/>
       <w:r>
         <w:rPr>
           <w:lang w:val="en-US"/>
         </w:rPr>
         <w:t>SLiM</w:t>
       </w:r>
-      <w:proofErr w:type="spellEnd"/>
       <w:r>
         <w:rPr>
           <w:lang w:val="en-US"/>
@@ -1138,21 +1190,7 @@
         <w:rPr>
           <w:lang w:val="en-US"/>
         </w:rPr>
-        <w:t xml:space="preserve">Both of my experimental models consisted of a </w:t>
-      </w:r>
-      <w:proofErr w:type="spellStart"/>
-      <w:r>
-        <w:rPr>
-          <w:lang w:val="en-US"/>
-        </w:rPr>
-        <w:t>SLiM</w:t>
-      </w:r>
-      <w:proofErr w:type="spellEnd"/>
-      <w:r>
-        <w:rPr>
-          <w:lang w:val="en-US"/>
-        </w:rPr>
-        <w:t xml:space="preserve"> 3.4 model simulating</w:t>
+        <w:t>Both of my experimental models consisted of a SLiM 3.4 model simulating</w:t>
       </w:r>
       <w:r>
         <w:rPr>
@@ -1204,19 +1242,11 @@
         </w:rPr>
         <w:t xml:space="preserve">). </w:t>
       </w:r>
-      <w:proofErr w:type="gramStart"/>
-      <w:r>
-        <w:rPr>
-          <w:lang w:val="en-US"/>
-        </w:rPr>
-        <w:t>Each individual</w:t>
-      </w:r>
-      <w:proofErr w:type="gramEnd"/>
-      <w:r>
-        <w:rPr>
-          <w:lang w:val="en-US"/>
-        </w:rPr>
-        <w:t xml:space="preserve"> is characterized by </w:t>
+      <w:r>
+        <w:rPr>
+          <w:lang w:val="en-US"/>
+        </w:rPr>
+        <w:t xml:space="preserve">Each individual is characterized by </w:t>
       </w:r>
       <w:r>
         <w:rPr>
@@ -1593,6 +1623,7 @@
         <w:rPr>
           <w:lang w:val="en-US"/>
         </w:rPr>
+        <w:lastRenderedPageBreak/>
         <w:t>8.045</w:t>
       </w:r>
       <w:r>
@@ -1884,14 +1915,7 @@
         <w:rPr>
           <w:lang w:val="en-US"/>
         </w:rPr>
-        <w:t xml:space="preserve">with the </w:t>
-      </w:r>
-      <w:r>
-        <w:rPr>
-          <w:lang w:val="en-US"/>
-        </w:rPr>
-        <w:lastRenderedPageBreak/>
-        <w:t>strength of selection</w:t>
+        <w:t>with the strength of selection</w:t>
       </w:r>
       <w:r>
         <w:rPr>
@@ -2255,16 +2279,8 @@
         <w:rPr>
           <w:lang w:val="en-US"/>
         </w:rPr>
-        <w:t xml:space="preserve"> is the parameter value of mutation </w:t>
-      </w:r>
-      <w:proofErr w:type="gramStart"/>
-      <w:r>
-        <w:rPr>
-          <w:lang w:val="en-US"/>
-        </w:rPr>
-        <w:t>correlation.</w:t>
-      </w:r>
-      <w:proofErr w:type="gramEnd"/>
+        <w:t xml:space="preserve"> is the parameter value of mutation correlation.</w:t>
+      </w:r>
       <w:r>
         <w:rPr>
           <w:lang w:val="en-US"/>
@@ -2412,7 +2428,7 @@
                 <m:dPr>
                   <m:ctrlPr>
                     <w:rPr>
-                      <w:rFonts w:ascii="Cambria Math"/>
+                      <w:rFonts w:ascii="Cambria Math" w:hAnsi="Cambria Math"/>
                       <w:sz w:val="22"/>
                       <w:szCs w:val="22"/>
                     </w:rPr>
@@ -2507,14 +2523,7 @@
                   <w:rFonts w:ascii="Cambria Math" w:hAnsi="Cambria Math"/>
                   <w:lang w:val="en-US"/>
                 </w:rPr>
-                <m:t>α</m:t>
-              </m:r>
-              <m:r>
-                <w:rPr>
-                  <w:rFonts w:ascii="Cambria Math" w:hAnsi="Cambria Math"/>
-                  <w:lang w:val="en-US"/>
-                </w:rPr>
-                <m:t>-1</m:t>
+                <m:t>α-1</m:t>
               </m:r>
             </m:sup>
           </m:sSup>
@@ -2624,35 +2633,7 @@
             <w:rFonts w:ascii="Cambria Math" w:hAnsi="Cambria Math"/>
             <w:lang w:val="en-US"/>
           </w:rPr>
-          <m:t>β</m:t>
-        </m:r>
-        <m:r>
-          <w:rPr>
-            <w:rFonts w:ascii="Cambria Math" w:hAnsi="Cambria Math"/>
-            <w:lang w:val="en-US"/>
-          </w:rPr>
-          <m:t>=</m:t>
-        </m:r>
-        <m:r>
-          <w:rPr>
-            <w:rFonts w:ascii="Cambria Math" w:hAnsi="Cambria Math"/>
-            <w:lang w:val="en-US"/>
-          </w:rPr>
-          <m:t>-</m:t>
-        </m:r>
-        <m:r>
-          <w:rPr>
-            <w:rFonts w:ascii="Cambria Math" w:hAnsi="Cambria Math"/>
-            <w:lang w:val="en-US"/>
-          </w:rPr>
-          <m:t>0.</m:t>
-        </m:r>
-        <m:r>
-          <w:rPr>
-            <w:rFonts w:ascii="Cambria Math" w:hAnsi="Cambria Math"/>
-            <w:lang w:val="en-US"/>
-          </w:rPr>
-          <m:t>15</m:t>
+          <m:t>β=-0.15</m:t>
         </m:r>
       </m:oMath>
       <w:r>
@@ -2675,15 +2656,7 @@
           <w:rFonts w:eastAsiaTheme="minorEastAsia"/>
           <w:lang w:val="en-US"/>
         </w:rPr>
-        <w:t xml:space="preserve">). This describes a distribution of </w:t>
-      </w:r>
-      <w:proofErr w:type="gramStart"/>
-      <w:r>
-        <w:rPr>
-          <w:rFonts w:eastAsiaTheme="minorEastAsia"/>
-          <w:lang w:val="en-US"/>
-        </w:rPr>
-        <w:t>fairly</w:t>
+        <w:t>). This describes a distribution of fairly</w:t>
       </w:r>
       <w:r>
         <w:rPr>
@@ -2697,15 +2670,7 @@
           <w:rFonts w:eastAsiaTheme="minorEastAsia"/>
           <w:lang w:val="en-US"/>
         </w:rPr>
-        <w:t>weak</w:t>
-      </w:r>
-      <w:proofErr w:type="gramEnd"/>
-      <w:r>
-        <w:rPr>
-          <w:rFonts w:eastAsiaTheme="minorEastAsia"/>
-          <w:lang w:val="en-US"/>
-        </w:rPr>
-        <w:t xml:space="preserve"> deleterious mutations on average. </w:t>
+        <w:t xml:space="preserve">weak deleterious mutations on average. </w:t>
       </w:r>
     </w:p>
     <w:p>
@@ -2913,27 +2878,20 @@
         <w:rPr>
           <w:lang w:val="en-US"/>
         </w:rPr>
-        <w:t xml:space="preserve"> Trials indicated that 50,000 generations </w:t>
-      </w:r>
-      <w:proofErr w:type="gramStart"/>
-      <w:r>
-        <w:rPr>
-          <w:lang w:val="en-US"/>
-        </w:rPr>
-        <w:t>was</w:t>
-      </w:r>
-      <w:proofErr w:type="gramEnd"/>
-      <w:r>
-        <w:rPr>
-          <w:lang w:val="en-US"/>
-        </w:rPr>
-        <w:t xml:space="preserve"> sufficient for our population size (FIGURE S1</w:t>
-      </w:r>
-      <w:r>
-        <w:rPr>
-          <w:lang w:val="en-US"/>
-        </w:rPr>
-        <w:t>: Plot of heterozygosity</w:t>
+        <w:t xml:space="preserve"> Trials indicated that 50,000 generations was sufficient for our population size (FIGURE S1</w:t>
+      </w:r>
+      <w:r>
+        <w:rPr>
+          <w:lang w:val="en-US"/>
+        </w:rPr>
+        <w:t xml:space="preserve">: Plot of </w:t>
+      </w:r>
+      <w:r>
+        <w:rPr>
+          <w:lang w:val="en-US"/>
+        </w:rPr>
+        <w:lastRenderedPageBreak/>
+        <w:t>heterozygosity</w:t>
       </w:r>
       <w:r>
         <w:rPr>
@@ -3841,15 +3799,7 @@
           <w:rFonts w:eastAsiaTheme="minorEastAsia"/>
           <w:lang w:val="en-US"/>
         </w:rPr>
-        <w:t xml:space="preserve">, n is the number of traits, and </w:t>
-      </w:r>
-      <w:proofErr w:type="spellStart"/>
-      <w:r>
-        <w:rPr>
-          <w:rFonts w:eastAsiaTheme="minorEastAsia"/>
-          <w:lang w:val="en-US"/>
-        </w:rPr>
-        <w:t>x</w:t>
+        <w:t>, n is the number of traits, and x</w:t>
       </w:r>
       <w:r>
         <w:rPr>
@@ -3859,7 +3809,6 @@
         </w:rPr>
         <w:t>n</w:t>
       </w:r>
-      <w:proofErr w:type="spellEnd"/>
       <w:r>
         <w:rPr>
           <w:rFonts w:eastAsiaTheme="minorEastAsia"/>
@@ -4003,7 +3952,14 @@
         <w:rPr>
           <w:lang w:val="en-US"/>
         </w:rPr>
-        <w:t>parameter combinations</w:t>
+        <w:t xml:space="preserve">parameter </w:t>
+      </w:r>
+      <w:r>
+        <w:rPr>
+          <w:lang w:val="en-US"/>
+        </w:rPr>
+        <w:lastRenderedPageBreak/>
+        <w:t>combinations</w:t>
       </w:r>
       <w:r>
         <w:rPr>
@@ -4039,21 +3995,7 @@
         <w:rPr>
           <w:lang w:val="en-US"/>
         </w:rPr>
-        <w:t xml:space="preserve"> These samples were generated using the R packages ‘</w:t>
-      </w:r>
-      <w:proofErr w:type="spellStart"/>
-      <w:r>
-        <w:rPr>
-          <w:lang w:val="en-US"/>
-        </w:rPr>
-        <w:t>DoE.Wrapper</w:t>
-      </w:r>
-      <w:proofErr w:type="spellEnd"/>
-      <w:r>
-        <w:rPr>
-          <w:lang w:val="en-US"/>
-        </w:rPr>
-        <w:t>’ and ‘LHS</w:t>
+        <w:t xml:space="preserve"> These samples were generated using the R packages ‘DoE.Wrapper’ and ‘LHS</w:t>
       </w:r>
       <w:r>
         <w:rPr>
@@ -4260,21 +4202,7 @@
         <w:rPr>
           <w:lang w:val="en-US"/>
         </w:rPr>
-        <w:t xml:space="preserve">Each model was repeated 100 times, using 100 seed values fed to </w:t>
-      </w:r>
-      <w:proofErr w:type="spellStart"/>
-      <w:r>
-        <w:rPr>
-          <w:lang w:val="en-US"/>
-        </w:rPr>
-        <w:t>SLiM</w:t>
-      </w:r>
-      <w:proofErr w:type="spellEnd"/>
-      <w:r>
-        <w:rPr>
-          <w:lang w:val="en-US"/>
-        </w:rPr>
-        <w:t>.</w:t>
+        <w:t>Each model was repeated 100 times, using 100 seed values fed to SLiM.</w:t>
       </w:r>
       <w:r>
         <w:rPr>
@@ -4304,14 +4232,7 @@
         <w:rPr>
           <w:lang w:val="en-US"/>
         </w:rPr>
-        <w:t xml:space="preserve"> (1 to </w:t>
-      </w:r>
-      <w:r>
-        <w:rPr>
-          <w:lang w:val="en-US"/>
-        </w:rPr>
-        <w:lastRenderedPageBreak/>
-        <w:t>2</w:t>
+        <w:t xml:space="preserve"> (1 to 2</w:t>
       </w:r>
       <w:r>
         <w:rPr>
@@ -4330,14 +4251,7 @@
         <w:rPr>
           <w:lang w:val="en-US"/>
         </w:rPr>
-        <w:t xml:space="preserve"> using the </w:t>
-      </w:r>
-      <w:proofErr w:type="spellStart"/>
-      <w:r>
-        <w:rPr>
-          <w:lang w:val="en-US"/>
-        </w:rPr>
-        <w:t>r</w:t>
+        <w:t xml:space="preserve"> using the r</w:t>
       </w:r>
       <w:r>
         <w:rPr>
@@ -4345,7 +4259,6 @@
         </w:rPr>
         <w:t>unif</w:t>
       </w:r>
-      <w:proofErr w:type="spellEnd"/>
       <w:r>
         <w:rPr>
           <w:lang w:val="en-US"/>
@@ -4494,14 +4407,12 @@
         </w:rPr>
         <w:t xml:space="preserve"> </w:t>
       </w:r>
-      <w:proofErr w:type="spellStart"/>
       <w:r>
         <w:rPr>
           <w:lang w:val="en-US"/>
         </w:rPr>
         <w:t>SLiM</w:t>
       </w:r>
-      <w:proofErr w:type="spellEnd"/>
       <w:r>
         <w:rPr>
           <w:lang w:val="en-US"/>
@@ -4648,21 +4559,7 @@
         <w:rPr>
           <w:lang w:val="en-US"/>
         </w:rPr>
-        <w:t xml:space="preserve"> This was verified with diagnostic tools in the R package “</w:t>
-      </w:r>
-      <w:proofErr w:type="spellStart"/>
-      <w:r>
-        <w:rPr>
-          <w:lang w:val="en-US"/>
-        </w:rPr>
-        <w:t>jtools</w:t>
-      </w:r>
-      <w:proofErr w:type="spellEnd"/>
-      <w:r>
-        <w:rPr>
-          <w:lang w:val="en-US"/>
-        </w:rPr>
-        <w:t xml:space="preserve">” </w:t>
+        <w:t xml:space="preserve"> This was verified with diagnostic tools in the R package “jtools” </w:t>
       </w:r>
       <w:r>
         <w:rPr>
@@ -4715,21 +4612,7 @@
         <w:rPr>
           <w:lang w:val="en-US"/>
         </w:rPr>
-        <w:t xml:space="preserve">. Heteroscedasticity was accounted for using </w:t>
-      </w:r>
-      <w:proofErr w:type="spellStart"/>
-      <w:r>
-        <w:rPr>
-          <w:lang w:val="en-US"/>
-        </w:rPr>
-        <w:t>Eicker</w:t>
-      </w:r>
-      <w:proofErr w:type="spellEnd"/>
-      <w:r>
-        <w:rPr>
-          <w:lang w:val="en-US"/>
-        </w:rPr>
-        <w:t>-Hubert-White</w:t>
+        <w:t>. Heteroscedasticity was accounted for using Eicker-Hubert-White</w:t>
       </w:r>
       <w:r>
         <w:rPr>
@@ -5055,27 +4938,73 @@
         <w:rPr>
           <w:lang w:val="en-US"/>
         </w:rPr>
-        <w:t xml:space="preserve">Across all analyses, means of data were compared at the final generation of the simulation (150,000) and over time (from generations 50,000 to 150,000). </w:t>
-      </w:r>
-      <w:r>
-        <w:rPr>
-          <w:lang w:val="en-US"/>
-        </w:rPr>
-        <w:t>Trait variances and covariances were pooled and averaged to form a ‘mega-trait’ average variance and covariance, since traits were functionally identical. These were compared across groups using a robust multiple regression with EHW standard errors, followed by estimated marginal mean comparisons between groups using the ‘</w:t>
-      </w:r>
-      <w:proofErr w:type="spellStart"/>
-      <w:r>
-        <w:rPr>
-          <w:lang w:val="en-US"/>
-        </w:rPr>
-        <w:t>emmeans</w:t>
-      </w:r>
-      <w:proofErr w:type="spellEnd"/>
-      <w:r>
-        <w:rPr>
-          <w:lang w:val="en-US"/>
-        </w:rPr>
-        <w:t xml:space="preserve">’ package in R </w:t>
+        <w:t xml:space="preserve">Across all analyses, means of </w:t>
+      </w:r>
+      <w:r>
+        <w:rPr>
+          <w:lang w:val="en-US"/>
+        </w:rPr>
+        <w:t xml:space="preserve">responses </w:t>
+      </w:r>
+      <w:r>
+        <w:rPr>
+          <w:lang w:val="en-US"/>
+        </w:rPr>
+        <w:t>were compared at the final generation of the simulation (1</w:t>
+      </w:r>
+      <w:r>
+        <w:rPr>
+          <w:lang w:val="en-US"/>
+        </w:rPr>
+        <w:t>0</w:t>
+      </w:r>
+      <w:r>
+        <w:rPr>
+          <w:lang w:val="en-US"/>
+        </w:rPr>
+        <w:t xml:space="preserve">0,000) and </w:t>
+      </w:r>
+      <w:r>
+        <w:rPr>
+          <w:lang w:val="en-US"/>
+        </w:rPr>
+        <w:t xml:space="preserve">variances of responses </w:t>
+      </w:r>
+      <w:r>
+        <w:rPr>
+          <w:lang w:val="en-US"/>
+        </w:rPr>
+        <w:t xml:space="preserve">over time (from generations </w:t>
+      </w:r>
+      <w:r>
+        <w:rPr>
+          <w:lang w:val="en-US"/>
+        </w:rPr>
+        <w:t>50</w:t>
+      </w:r>
+      <w:r>
+        <w:rPr>
+          <w:lang w:val="en-US"/>
+        </w:rPr>
+        <w:t>,000 to 1</w:t>
+      </w:r>
+      <w:r>
+        <w:rPr>
+          <w:lang w:val="en-US"/>
+        </w:rPr>
+        <w:t>0</w:t>
+      </w:r>
+      <w:r>
+        <w:rPr>
+          <w:lang w:val="en-US"/>
+        </w:rPr>
+        <w:t xml:space="preserve">0,000). </w:t>
+      </w:r>
+      <w:r>
+        <w:rPr>
+          <w:lang w:val="en-US"/>
+        </w:rPr>
+        <w:t xml:space="preserve">Trait variances and covariances were pooled and averaged to form a ‘mega-trait’ average variance and covariance, since traits were functionally identical. These were compared across groups using a robust multiple regression with EHW standard errors, followed by estimated marginal mean comparisons between groups using the ‘emmeans’ package in R </w:t>
       </w:r>
       <w:r>
         <w:rPr>
@@ -5087,7 +5016,7 @@
         <w:rPr>
           <w:lang w:val="en-US"/>
         </w:rPr>
-        <w:instrText xml:space="preserve"> ADDIN EN.CITE &lt;EndNote&gt;&lt;Cite&gt;&lt;Author&gt;Long&lt;/Author&gt;&lt;Year&gt;2020&lt;/Year&gt;&lt;RecNum&gt;5&lt;/RecNum&gt;&lt;DisplayText&gt;(&lt;style face="smallcaps"&gt;R Developmental Core Team&lt;/style&gt; 2019; &lt;style face="smallcaps" size="10"&gt;Long&lt;/style&gt; 2020)&lt;/DisplayText&gt;&lt;record&gt;&lt;rec-number&gt;5&lt;/rec-number&gt;&lt;foreign-keys&gt;&lt;key app="EN" db-id="aw9avdr2it9veje9a0upv5rc9edesddxadvw" timestamp="1603012919"&gt;5&lt;/key&gt;&lt;/foreign-keys&gt;&lt;ref-type name="Journal Article"&gt;17&lt;/ref-type&gt;&lt;contributors&gt;&lt;authors&gt;&lt;author&gt;&lt;style face="normal" font="default" size="10"&gt;Long, J. A.&lt;/style&gt;&lt;/author&gt;&lt;/authors&gt;&lt;/contributors&gt;&lt;titles&gt;&lt;title&gt;jtools: Analysis and Presentation of Social Scientific Data&amp;#xD;&lt;/title&gt;&lt;/titles&gt;&lt;dates&gt;&lt;year&gt;2020&lt;/year&gt;&lt;/dates&gt;&lt;urls&gt;&lt;/urls&gt;&lt;/record&gt;&lt;/Cite&gt;&lt;Cite&gt;&lt;Author&gt;R Developmental Core Team&lt;/Author&gt;&lt;Year&gt;2019&lt;/Year&gt;&lt;RecNum&gt;70&lt;/RecNum&gt;&lt;record&gt;&lt;rec-number&gt;70&lt;/rec-number&gt;&lt;foreign-keys&gt;&lt;key app="EN" db-id="5ppvfvtxcxr5xnew0zqvex91vs0vv2wxd90d" timestamp="1585021339"&gt;70&lt;/key&gt;&lt;/foreign-keys&gt;&lt;ref-type name="Computer Program"&gt;9&lt;/ref-type&gt;&lt;contributors&gt;&lt;authors&gt;&lt;author&gt;R Developmental Core Team,&lt;/author&gt;&lt;/authors&gt;&lt;/contributors&gt;&lt;titles&gt;&lt;title&gt;R: A language and environment for statistical computing&lt;/title&gt;&lt;/titles&gt;&lt;dates&gt;&lt;year&gt;2019&lt;/year&gt;&lt;/dates&gt;&lt;pub-location&gt;Vienna, Austria&lt;/pub-location&gt;&lt;publisher&gt;R Foundation for Statistical Computing&lt;/publisher&gt;&lt;urls&gt;&lt;related-urls&gt;&lt;url&gt;https://www.r-project.org/&lt;/url&gt;&lt;/related-urls&gt;&lt;/urls&gt;&lt;/record&gt;&lt;/Cite&gt;&lt;/EndNote&gt;</w:instrText>
+        <w:instrText xml:space="preserve"> ADDIN EN.CITE &lt;EndNote&gt;&lt;Cite&gt;&lt;Author&gt;Long&lt;/Author&gt;&lt;Year&gt;2020&lt;/Year&gt;&lt;RecNum&gt;157&lt;/RecNum&gt;&lt;DisplayText&gt;(&lt;style face="smallcaps"&gt;R Developmental Core Team&lt;/style&gt; 2019; &lt;style face="smallcaps" size="10"&gt;Long&lt;/style&gt; 2020)&lt;/DisplayText&gt;&lt;record&gt;&lt;rec-number&gt;157&lt;/rec-number&gt;&lt;foreign-keys&gt;&lt;key app="EN" db-id="5ppvfvtxcxr5xnew0zqvex91vs0vv2wxd90d" timestamp="1601526316"&gt;157&lt;/key&gt;&lt;/foreign-keys&gt;&lt;ref-type name="Journal Article"&gt;17&lt;/ref-type&gt;&lt;contributors&gt;&lt;authors&gt;&lt;author&gt;&lt;style face="normal" font="default" size="10"&gt;Long, J. A.&lt;/style&gt;&lt;/author&gt;&lt;/authors&gt;&lt;/contributors&gt;&lt;titles&gt;&lt;title&gt;jtools: Analysis and Presentation of Social Scientific Data&amp;#xD;&lt;/title&gt;&lt;/titles&gt;&lt;dates&gt;&lt;year&gt;2020&lt;/year&gt;&lt;/dates&gt;&lt;urls&gt;&lt;/urls&gt;&lt;/record&gt;&lt;/Cite&gt;&lt;Cite&gt;&lt;Author&gt;R Developmental Core Team&lt;/Author&gt;&lt;Year&gt;2019&lt;/Year&gt;&lt;RecNum&gt;70&lt;/RecNum&gt;&lt;record&gt;&lt;rec-number&gt;70&lt;/rec-number&gt;&lt;foreign-keys&gt;&lt;key app="EN" db-id="5ppvfvtxcxr5xnew0zqvex91vs0vv2wxd90d" timestamp="1585021339"&gt;70&lt;/key&gt;&lt;/foreign-keys&gt;&lt;ref-type name="Computer Program"&gt;9&lt;/ref-type&gt;&lt;contributors&gt;&lt;authors&gt;&lt;author&gt;R Developmental Core Team,&lt;/author&gt;&lt;/authors&gt;&lt;/contributors&gt;&lt;titles&gt;&lt;title&gt;R: A language and environment for statistical computing&lt;/title&gt;&lt;/titles&gt;&lt;dates&gt;&lt;year&gt;2019&lt;/year&gt;&lt;/dates&gt;&lt;pub-location&gt;Vienna, Austria&lt;/pub-location&gt;&lt;publisher&gt;R Foundation for Statistical Computing&lt;/publisher&gt;&lt;urls&gt;&lt;related-urls&gt;&lt;url&gt;https://www.r-project.org/&lt;/url&gt;&lt;/related-urls&gt;&lt;/urls&gt;&lt;/record&gt;&lt;/Cite&gt;&lt;/EndNote&gt;</w:instrText>
       </w:r>
       <w:r>
         <w:rPr>
@@ -5422,6 +5351,7 @@
           <w:rFonts w:eastAsiaTheme="minorEastAsia"/>
           <w:lang w:val="en-US"/>
         </w:rPr>
+        <w:lastRenderedPageBreak/>
         <w:t xml:space="preserve">comparing these distances with </w:t>
       </w:r>
       <w:r>
@@ -5450,7 +5380,6 @@
         <w:pStyle w:val="Heading1"/>
       </w:pPr>
       <w:r>
-        <w:lastRenderedPageBreak/>
         <w:t>Results</w:t>
       </w:r>
     </w:p>
@@ -5552,7 +5481,1711 @@
         <w:rPr>
           <w:lang w:val="en-US"/>
         </w:rPr>
-        <w:t xml:space="preserve"> the effects of param</w:t>
+        <w:t xml:space="preserve"> the effects of parameters on variance-covariance structure, I computed </w:t>
+      </w:r>
+      <w:r>
+        <w:rPr>
+          <w:bCs/>
+          <w:lang w:val="en-US"/>
+        </w:rPr>
+        <w:t>mean variances and covariances across traits, describing the total variance/covariance in the ‘mega-trait’ space.</w:t>
+      </w:r>
+    </w:p>
+    <w:p>
+      <w:pPr>
+        <w:rPr>
+          <w:bCs/>
+          <w:lang w:val="en-US"/>
+        </w:rPr>
+      </w:pPr>
+      <w:r>
+        <w:rPr>
+          <w:bCs/>
+          <w:lang w:val="en-US"/>
+        </w:rPr>
+        <w:t xml:space="preserve">Variance showed a cyclic behavior under all models around an equilibrium which differed depending on parameter combinations. </w:t>
+      </w:r>
+      <w:r>
+        <w:rPr>
+          <w:bCs/>
+          <w:lang w:val="en-US"/>
+        </w:rPr>
+        <w:t xml:space="preserve">To explore the nature of this variation, I fit a linear model to the variance of the mega-trait variance over a period of 50,000 generations (from generation 50,000 to 100,000, where all models had reached their local equilibria). This model included main effects of all parameters, as well as pairwise interactions and a three-way interaction between deleterious mutation rate, recombination, and additive effect size. </w:t>
+      </w:r>
+      <w:r>
+        <w:rPr>
+          <w:bCs/>
+          <w:lang w:val="en-US"/>
+        </w:rPr>
+        <w:t>Significant main effects for deleterious mutation rate, recombination rate, and additive effect size on variance of variance over time were observed, along with significant interactions between deleterious mutation and recombination, deleterious mutation and additive effect size, recombination rate and additive effect size, pleiotropy rate and additive effect size, additive effect size and selection strength, and between deleterious mutation, recombination rate, and additive effect size (F</w:t>
+      </w:r>
+      <w:r>
+        <w:rPr>
+          <w:bCs/>
+          <w:vertAlign w:val="subscript"/>
+          <w:lang w:val="en-US"/>
+        </w:rPr>
+        <w:t>16, 1261</w:t>
+      </w:r>
+      <w:r>
+        <w:t xml:space="preserve"> = 90.76, p &lt; 0.0001, Adjusted R</w:t>
+      </w:r>
+      <w:r>
+        <w:rPr>
+          <w:vertAlign w:val="superscript"/>
+        </w:rPr>
+        <w:t>2</w:t>
+      </w:r>
+      <w:r>
+        <w:t xml:space="preserve"> = 0.6684)</w:t>
+      </w:r>
+      <w:r>
+        <w:rPr>
+          <w:bCs/>
+          <w:lang w:val="en-US"/>
+        </w:rPr>
+        <w:t xml:space="preserve">. </w:t>
+      </w:r>
+    </w:p>
+    <w:p>
+      <w:pPr>
+        <w:rPr>
+          <w:rStyle w:val="acopre"/>
+        </w:rPr>
+      </w:pPr>
+      <w:r>
+        <w:rPr>
+          <w:bCs/>
+          <w:lang w:val="en-US"/>
+        </w:rPr>
+        <w:t xml:space="preserve">Per unit increase, deleterious mutation rate increased the variance of mega-trait variance over time by 16550 </w:t>
+      </w:r>
+      <w:r>
+        <w:rPr>
+          <w:rStyle w:val="acopre"/>
+        </w:rPr>
+        <w:t>±</w:t>
+      </w:r>
+      <w:r>
+        <w:rPr>
+          <w:rStyle w:val="acopre"/>
+        </w:rPr>
+        <w:t xml:space="preserve"> 3185 units (t</w:t>
+      </w:r>
+      <w:r>
+        <w:rPr>
+          <w:rStyle w:val="acopre"/>
+          <w:vertAlign w:val="subscript"/>
+        </w:rPr>
+        <w:t>1261</w:t>
+      </w:r>
+      <w:r>
+        <w:rPr>
+          <w:rStyle w:val="acopre"/>
+        </w:rPr>
+        <w:t xml:space="preserve"> = 5.1971, p &lt; 0.0001</w:t>
+      </w:r>
+      <w:r>
+        <w:rPr>
+          <w:rStyle w:val="acopre"/>
+        </w:rPr>
+        <w:t xml:space="preserve">). Increasing recombination rate also increased variance of variance by 0.9694 </w:t>
+      </w:r>
+      <w:r>
+        <w:rPr>
+          <w:rStyle w:val="acopre"/>
+        </w:rPr>
+        <w:t>±</w:t>
+      </w:r>
+      <w:r>
+        <w:rPr>
+          <w:rStyle w:val="acopre"/>
+        </w:rPr>
+        <w:t xml:space="preserve"> 0.2667 units per 1x10</w:t>
+      </w:r>
+      <w:r>
+        <w:rPr>
+          <w:rStyle w:val="acopre"/>
+          <w:vertAlign w:val="superscript"/>
+        </w:rPr>
+        <w:t>-8</w:t>
+      </w:r>
+      <w:r>
+        <w:rPr>
+          <w:rStyle w:val="acopre"/>
+        </w:rPr>
+        <w:t xml:space="preserve"> increase in recombination rate (t</w:t>
+      </w:r>
+      <w:r>
+        <w:rPr>
+          <w:rStyle w:val="acopre"/>
+          <w:vertAlign w:val="subscript"/>
+        </w:rPr>
+        <w:t>1261</w:t>
+      </w:r>
+      <w:r>
+        <w:rPr>
+          <w:rStyle w:val="acopre"/>
+        </w:rPr>
+        <w:t xml:space="preserve"> = 3.6343, p = 0.0003). Additive effect size increased variance of variance by 6371 </w:t>
+      </w:r>
+      <w:r>
+        <w:rPr>
+          <w:rStyle w:val="acopre"/>
+        </w:rPr>
+        <w:t>±</w:t>
+      </w:r>
+      <w:r>
+        <w:rPr>
+          <w:rStyle w:val="acopre"/>
+        </w:rPr>
+        <w:t xml:space="preserve"> 610.4 units per unit of effect size (t</w:t>
+      </w:r>
+      <w:r>
+        <w:rPr>
+          <w:rStyle w:val="acopre"/>
+          <w:vertAlign w:val="subscript"/>
+        </w:rPr>
+        <w:t>1261</w:t>
+      </w:r>
+      <w:r>
+        <w:rPr>
+          <w:rStyle w:val="acopre"/>
+        </w:rPr>
+        <w:t xml:space="preserve"> = 10.437, p &lt; 0.0001).</w:t>
+      </w:r>
+      <w:r>
+        <w:rPr>
+          <w:rStyle w:val="acopre"/>
+        </w:rPr>
+        <w:t xml:space="preserve"> Deleterious mutation reduced recombination’s effect on variance of variance by 1.177 </w:t>
+      </w:r>
+      <w:r>
+        <w:rPr>
+          <w:rStyle w:val="acopre"/>
+        </w:rPr>
+        <w:t>±</w:t>
+      </w:r>
+      <w:r>
+        <w:rPr>
+          <w:rStyle w:val="acopre"/>
+        </w:rPr>
+        <w:t xml:space="preserve"> </w:t>
+      </w:r>
+      <w:r>
+        <w:rPr>
+          <w:rStyle w:val="acopre"/>
+        </w:rPr>
+        <w:t xml:space="preserve">0.3361 </w:t>
+      </w:r>
+      <w:r>
+        <w:rPr>
+          <w:rStyle w:val="acopre"/>
+        </w:rPr>
+        <w:t>units</w:t>
+      </w:r>
+      <w:r>
+        <w:rPr>
+          <w:rStyle w:val="acopre"/>
+        </w:rPr>
+        <w:t xml:space="preserve"> for every </w:t>
+      </w:r>
+      <w:r>
+        <w:rPr>
+          <w:rStyle w:val="acopre"/>
+        </w:rPr>
+        <w:t>10</w:t>
+      </w:r>
+      <w:r>
+        <w:rPr>
+          <w:rStyle w:val="acopre"/>
+          <w:vertAlign w:val="superscript"/>
+        </w:rPr>
+        <w:t xml:space="preserve">-8 </w:t>
+      </w:r>
+      <w:r>
+        <w:rPr>
+          <w:rStyle w:val="acopre"/>
+        </w:rPr>
+        <w:t>units of recombination and every unit of deleterious mutation (t</w:t>
+      </w:r>
+      <w:r>
+        <w:rPr>
+          <w:rStyle w:val="acopre"/>
+          <w:vertAlign w:val="subscript"/>
+        </w:rPr>
+        <w:t>1261</w:t>
+      </w:r>
+      <w:r>
+        <w:rPr>
+          <w:rStyle w:val="acopre"/>
+        </w:rPr>
+        <w:t xml:space="preserve"> = -3.5016, p = 0.0005). Deleterious mutation also interacted with additive effect size, reducing additive effect size’s increase on variance of variance by 6975 </w:t>
+      </w:r>
+      <w:r>
+        <w:rPr>
+          <w:rStyle w:val="acopre"/>
+        </w:rPr>
+        <w:t>±</w:t>
+      </w:r>
+      <w:r>
+        <w:rPr>
+          <w:rStyle w:val="acopre"/>
+        </w:rPr>
+        <w:t xml:space="preserve"> 899.6 units (t</w:t>
+      </w:r>
+      <w:r>
+        <w:rPr>
+          <w:rStyle w:val="acopre"/>
+          <w:vertAlign w:val="subscript"/>
+        </w:rPr>
+        <w:t>1261</w:t>
+      </w:r>
+      <w:r>
+        <w:rPr>
+          <w:rStyle w:val="acopre"/>
+        </w:rPr>
+        <w:t xml:space="preserve"> = -7.7529, p &lt; 0.0001). Recombination and pleiotropy rate both decreased additive effect size’s per-unit increase of variance of variance, by </w:t>
+      </w:r>
+      <w:r>
+        <w:rPr>
+          <w:rStyle w:val="acopre"/>
+        </w:rPr>
+        <w:lastRenderedPageBreak/>
+        <w:t xml:space="preserve">0.3815 </w:t>
+      </w:r>
+      <w:r>
+        <w:rPr>
+          <w:rStyle w:val="acopre"/>
+        </w:rPr>
+        <w:t>±</w:t>
+      </w:r>
+      <w:r>
+        <w:rPr>
+          <w:rStyle w:val="acopre"/>
+        </w:rPr>
+        <w:t xml:space="preserve"> 0.07665 units per 10</w:t>
+      </w:r>
+      <w:r>
+        <w:rPr>
+          <w:rStyle w:val="acopre"/>
+          <w:vertAlign w:val="superscript"/>
+        </w:rPr>
+        <w:t>-8</w:t>
+      </w:r>
+      <w:r>
+        <w:rPr>
+          <w:rStyle w:val="acopre"/>
+        </w:rPr>
+        <w:t xml:space="preserve"> units of recombination (t</w:t>
+      </w:r>
+      <w:r>
+        <w:rPr>
+          <w:rStyle w:val="acopre"/>
+          <w:vertAlign w:val="subscript"/>
+        </w:rPr>
+        <w:t xml:space="preserve">1261 </w:t>
+      </w:r>
+      <w:r>
+        <w:rPr>
+          <w:rStyle w:val="acopre"/>
+        </w:rPr>
+        <w:t xml:space="preserve">= -4.9771, p &lt; 0.0001), and </w:t>
+      </w:r>
+      <w:r>
+        <w:rPr>
+          <w:rStyle w:val="acopre"/>
+        </w:rPr>
+        <w:t xml:space="preserve">1238 </w:t>
+      </w:r>
+      <w:r>
+        <w:rPr>
+          <w:rStyle w:val="acopre"/>
+        </w:rPr>
+        <w:t>±</w:t>
+      </w:r>
+      <w:r>
+        <w:rPr>
+          <w:rStyle w:val="acopre"/>
+        </w:rPr>
+        <w:t xml:space="preserve"> 374.2 units (t</w:t>
+      </w:r>
+      <w:r>
+        <w:rPr>
+          <w:rStyle w:val="acopre"/>
+          <w:vertAlign w:val="subscript"/>
+        </w:rPr>
+        <w:t>1261</w:t>
+      </w:r>
+      <w:r>
+        <w:rPr>
+          <w:rStyle w:val="acopre"/>
+        </w:rPr>
+        <w:t xml:space="preserve"> = -3.309, p = 0.001), respectively. In addition, deleterious mutation significantly interacted with the interaction between recombination and additive effect size</w:t>
+      </w:r>
+      <w:r>
+        <w:rPr>
+          <w:rStyle w:val="acopre"/>
+        </w:rPr>
+        <w:t>. The</w:t>
+      </w:r>
+      <w:r>
+        <w:rPr>
+          <w:rStyle w:val="acopre"/>
+        </w:rPr>
+        <w:t xml:space="preserve"> reduction of variance of variance caused by increasing additive effect size while increasing recombination rate was further magnified by increasing deleterious mutation rate by 0.5001 </w:t>
+      </w:r>
+      <w:r>
+        <w:rPr>
+          <w:rStyle w:val="acopre"/>
+        </w:rPr>
+        <w:t>±</w:t>
+      </w:r>
+      <w:r>
+        <w:rPr>
+          <w:rStyle w:val="acopre"/>
+        </w:rPr>
+        <w:t xml:space="preserve"> 0.1102 units per unit of deleterious mutation rate and additive effect size and per 10</w:t>
+      </w:r>
+      <w:r>
+        <w:rPr>
+          <w:rStyle w:val="acopre"/>
+          <w:vertAlign w:val="superscript"/>
+        </w:rPr>
+        <w:t>-8</w:t>
+      </w:r>
+      <w:r>
+        <w:rPr>
+          <w:rStyle w:val="acopre"/>
+        </w:rPr>
+        <w:t xml:space="preserve"> units of recombination rate (t</w:t>
+      </w:r>
+      <w:r>
+        <w:rPr>
+          <w:rStyle w:val="acopre"/>
+          <w:vertAlign w:val="subscript"/>
+        </w:rPr>
+        <w:t>1261</w:t>
+      </w:r>
+      <w:r>
+        <w:rPr>
+          <w:rStyle w:val="acopre"/>
+        </w:rPr>
+        <w:t xml:space="preserve"> = 4.5398, p &lt; 0.0001).</w:t>
+      </w:r>
+    </w:p>
+    <w:p>
+      <w:pPr>
+        <w:rPr>
+          <w:bCs/>
+          <w:lang w:val="en-US"/>
+        </w:rPr>
+      </w:pPr>
+      <w:r>
+        <w:rPr>
+          <w:rStyle w:val="acopre"/>
+        </w:rPr>
+        <w:t xml:space="preserve">Deleterious mutation may increase variance of trait variance, </w:t>
+      </w:r>
+      <w:r>
+        <w:rPr>
+          <w:rStyle w:val="acopre"/>
+        </w:rPr>
+        <w:t xml:space="preserve">but the effect of this is dependent on additive effect size – greater increases under greater effect sizes. Recombination can somewhat reduce this interaction by splitting deleterious mutations from additive effects, decreasing the effect of deleterious mutation on variance of variance under larger additive effects (relative to lower levels of recom). </w:t>
+      </w:r>
+    </w:p>
+    <w:p>
+      <w:pPr>
+        <w:rPr>
+          <w:bCs/>
+          <w:lang w:val="en-US"/>
+        </w:rPr>
+      </w:pPr>
+      <w:r>
+        <w:rPr>
+          <w:bCs/>
+          <w:lang w:val="en-US"/>
+        </w:rPr>
+        <w:t>Variance tended to… with increasing deleterious mutation, locisigma, rwide, selection strength.</w:t>
+      </w:r>
+      <w:r>
+        <w:rPr>
+          <w:bCs/>
+          <w:lang w:val="en-US"/>
+        </w:rPr>
+        <w:t xml:space="preserve"> Null vs sel</w:t>
+      </w:r>
+    </w:p>
+    <w:p>
+      <w:pPr>
+        <w:rPr>
+          <w:lang w:val="en-US"/>
+        </w:rPr>
+      </w:pPr>
+      <w:r>
+        <w:rPr>
+          <w:bCs/>
+          <w:lang w:val="en-US"/>
+        </w:rPr>
+        <w:t xml:space="preserve">Covariance tended to… with selection strength. </w:t>
+      </w:r>
+    </w:p>
+    <w:p>
+      <w:pPr>
+        <w:rPr>
+          <w:rFonts w:eastAsiaTheme="minorEastAsia"/>
+          <w:lang w:val="en-US"/>
+        </w:rPr>
+      </w:pPr>
+    </w:p>
+    <w:p>
+      <w:pPr>
+        <w:pStyle w:val="Heading2"/>
+      </w:pPr>
+      <w:r>
+        <w:t>Distances from the optimum</w:t>
+      </w:r>
+    </w:p>
+    <w:p>
+      <w:pPr>
+        <w:rPr>
+          <w:rFonts w:eastAsiaTheme="minorEastAsia"/>
+          <w:lang w:val="en-US"/>
+        </w:rPr>
+      </w:pPr>
+      <w:r>
+        <w:rPr>
+          <w:rFonts w:eastAsiaTheme="minorEastAsia"/>
+          <w:lang w:val="en-US"/>
+        </w:rPr>
+        <w:t>Euclidean distances from the optimum were also compared</w:t>
+      </w:r>
+      <w:r>
+        <w:rPr>
+          <w:rFonts w:eastAsiaTheme="minorEastAsia"/>
+          <w:lang w:val="en-US"/>
+        </w:rPr>
+        <w:t xml:space="preserve"> at the end of the simulation</w:t>
+      </w:r>
+      <w:r>
+        <w:rPr>
+          <w:rFonts w:eastAsiaTheme="minorEastAsia"/>
+          <w:lang w:val="en-US"/>
+        </w:rPr>
+        <w:t>. The resulting linear model</w:t>
+      </w:r>
+      <w:r>
+        <w:rPr>
+          <w:rFonts w:eastAsiaTheme="minorEastAsia"/>
+          <w:lang w:val="en-US"/>
+        </w:rPr>
+        <w:t>, containing main effects, pairwise interactions, and the three-way interaction between</w:t>
+      </w:r>
+      <w:r>
+        <w:rPr>
+          <w:rFonts w:eastAsiaTheme="minorEastAsia"/>
+          <w:lang w:val="en-US"/>
+        </w:rPr>
+        <w:t xml:space="preserve"> </w:t>
+      </w:r>
+      <w:r>
+        <w:rPr>
+          <w:rFonts w:eastAsiaTheme="minorEastAsia"/>
+          <w:lang w:val="en-US"/>
+        </w:rPr>
+        <w:t>deleterious mutation rate, recombination rate, and additive effect size, showed significant trends in regards to changes in all main effects, and all interactions barring those between recombination and selection strength, and recombination and additive effect size (F</w:t>
+      </w:r>
+      <w:r>
+        <w:rPr>
+          <w:rFonts w:eastAsiaTheme="minorEastAsia"/>
+          <w:vertAlign w:val="subscript"/>
+          <w:lang w:val="en-US"/>
+        </w:rPr>
+        <w:t>16</w:t>
+      </w:r>
+      <w:r>
+        <w:rPr>
+          <w:rFonts w:eastAsiaTheme="minorEastAsia"/>
+          <w:vertAlign w:val="subscript"/>
+          <w:lang w:val="en-US"/>
+        </w:rPr>
+        <w:t>, 12798</w:t>
+      </w:r>
+      <w:r>
+        <w:rPr>
+          <w:rFonts w:eastAsiaTheme="minorEastAsia"/>
+          <w:vertAlign w:val="subscript"/>
+          <w:lang w:val="en-US"/>
+        </w:rPr>
+        <w:t>3</w:t>
+      </w:r>
+      <w:r>
+        <w:rPr>
+          <w:rFonts w:eastAsiaTheme="minorEastAsia"/>
+          <w:lang w:val="en-US"/>
+        </w:rPr>
+        <w:t xml:space="preserve"> = </w:t>
+      </w:r>
+      <w:r>
+        <w:rPr>
+          <w:rFonts w:eastAsiaTheme="minorEastAsia"/>
+          <w:lang w:val="en-US"/>
+        </w:rPr>
+        <w:t>21190</w:t>
+      </w:r>
+      <w:r>
+        <w:rPr>
+          <w:rFonts w:eastAsiaTheme="minorEastAsia"/>
+          <w:lang w:val="en-US"/>
+        </w:rPr>
+        <w:t>, p &lt; 0.0001</w:t>
+      </w:r>
+      <w:r>
+        <w:rPr>
+          <w:rFonts w:eastAsiaTheme="minorEastAsia"/>
+          <w:lang w:val="en-US"/>
+        </w:rPr>
+        <w:t>, Adjusted R</w:t>
+      </w:r>
+      <w:r>
+        <w:rPr>
+          <w:rFonts w:eastAsiaTheme="minorEastAsia"/>
+          <w:vertAlign w:val="superscript"/>
+          <w:lang w:val="en-US"/>
+        </w:rPr>
+        <w:t>2</w:t>
+      </w:r>
+      <w:r>
+        <w:rPr>
+          <w:rFonts w:eastAsiaTheme="minorEastAsia"/>
+          <w:lang w:val="en-US"/>
+        </w:rPr>
+        <w:t xml:space="preserve"> = 0.7496</w:t>
+      </w:r>
+      <w:r>
+        <w:rPr>
+          <w:rFonts w:eastAsiaTheme="minorEastAsia"/>
+          <w:lang w:val="en-US"/>
+        </w:rPr>
+        <w:t>)</w:t>
+      </w:r>
+      <w:r>
+        <w:rPr>
+          <w:rFonts w:eastAsiaTheme="minorEastAsia"/>
+          <w:lang w:val="en-US"/>
+        </w:rPr>
+        <w:t xml:space="preserve">. </w:t>
+      </w:r>
+      <w:r>
+        <w:rPr>
+          <w:rFonts w:eastAsiaTheme="minorEastAsia"/>
+          <w:lang w:val="en-US"/>
+        </w:rPr>
+        <w:t xml:space="preserve">Increasing recombination rate led to increases in distance from the optimum of 0.0009 </w:t>
+      </w:r>
+      <w:r>
+        <w:rPr>
+          <w:rStyle w:val="acopre"/>
+        </w:rPr>
+        <w:t>±</w:t>
+      </w:r>
+      <w:r>
+        <w:rPr>
+          <w:rStyle w:val="acopre"/>
+        </w:rPr>
+        <w:t xml:space="preserve"> 0.0003 </w:t>
+      </w:r>
+      <w:r>
+        <w:rPr>
+          <w:rFonts w:eastAsiaTheme="minorEastAsia"/>
+          <w:lang w:val="en-US"/>
+        </w:rPr>
+        <w:t>units for every 10</w:t>
+      </w:r>
+      <w:r>
+        <w:rPr>
+          <w:rFonts w:eastAsiaTheme="minorEastAsia"/>
+          <w:vertAlign w:val="superscript"/>
+          <w:lang w:val="en-US"/>
+        </w:rPr>
+        <w:t>-8</w:t>
+      </w:r>
+      <w:r>
+        <w:rPr>
+          <w:rFonts w:eastAsiaTheme="minorEastAsia"/>
+          <w:lang w:val="en-US"/>
+        </w:rPr>
+        <w:t xml:space="preserve"> increase in recombination rate (t</w:t>
+      </w:r>
+      <w:r>
+        <w:rPr>
+          <w:rFonts w:eastAsiaTheme="minorEastAsia"/>
+          <w:vertAlign w:val="subscript"/>
+          <w:lang w:val="en-US"/>
+        </w:rPr>
+        <w:t>127983</w:t>
+      </w:r>
+      <w:r>
+        <w:rPr>
+          <w:rFonts w:eastAsiaTheme="minorEastAsia"/>
+          <w:lang w:val="en-US"/>
+        </w:rPr>
+        <w:t xml:space="preserve"> = 3.747, p = 0.0002; FIGURE). Increases in additive effect size led to increases of distance of 70.05 </w:t>
+      </w:r>
+      <w:r>
+        <w:rPr>
+          <w:rStyle w:val="acopre"/>
+        </w:rPr>
+        <w:t>±</w:t>
+      </w:r>
+      <w:r>
+        <w:rPr>
+          <w:rStyle w:val="acopre"/>
+        </w:rPr>
+        <w:t xml:space="preserve"> 0.4576 units (t</w:t>
+      </w:r>
+      <w:r>
+        <w:rPr>
+          <w:rStyle w:val="acopre"/>
+          <w:vertAlign w:val="subscript"/>
+        </w:rPr>
+        <w:t>127983</w:t>
+      </w:r>
+      <w:r>
+        <w:rPr>
+          <w:rStyle w:val="acopre"/>
+        </w:rPr>
+        <w:t xml:space="preserve"> = 153.093, p &lt; 0.0001; FIGURE). Increasing pleiotropy rate had a similar effect on </w:t>
+      </w:r>
+      <w:r>
+        <w:rPr>
+          <w:rStyle w:val="acopre"/>
+        </w:rPr>
+        <w:t xml:space="preserve">distance from the optimum, with every 10% increase in pleiotropy rate resulting in 19.87 </w:t>
+      </w:r>
+      <w:r>
+        <w:rPr>
+          <w:rStyle w:val="acopre"/>
+        </w:rPr>
+        <w:t>±</w:t>
+      </w:r>
+      <w:r>
+        <w:rPr>
+          <w:rStyle w:val="acopre"/>
+        </w:rPr>
+        <w:t xml:space="preserve"> 0.5047 units of distance (t</w:t>
+      </w:r>
+      <w:r>
+        <w:rPr>
+          <w:rStyle w:val="acopre"/>
+          <w:vertAlign w:val="subscript"/>
+        </w:rPr>
+        <w:t>127983</w:t>
+      </w:r>
+      <w:r>
+        <w:rPr>
+          <w:rStyle w:val="acopre"/>
+        </w:rPr>
+        <w:t xml:space="preserve"> = 39.364, p &lt; 0.0001; FIGURE). </w:t>
+      </w:r>
+      <w:r>
+        <w:rPr>
+          <w:rStyle w:val="acopre"/>
+        </w:rPr>
+        <w:t>Increasing s</w:t>
+      </w:r>
+      <w:r>
+        <w:rPr>
+          <w:rStyle w:val="acopre"/>
+        </w:rPr>
+        <w:t xml:space="preserve">election strength </w:t>
+      </w:r>
+      <w:r>
+        <w:rPr>
+          <w:rStyle w:val="acopre"/>
+        </w:rPr>
+        <w:t xml:space="preserve">increased the distance from the optimum by </w:t>
+      </w:r>
+      <w:r>
+        <w:rPr>
+          <w:rStyle w:val="acopre"/>
+        </w:rPr>
+        <w:t xml:space="preserve">0.05502 </w:t>
+      </w:r>
+      <w:r>
+        <w:rPr>
+          <w:rStyle w:val="acopre"/>
+        </w:rPr>
+        <w:t>±</w:t>
+      </w:r>
+      <w:r>
+        <w:rPr>
+          <w:rStyle w:val="acopre"/>
+        </w:rPr>
+        <w:t xml:space="preserve"> 0.00428 units for each unit of </w:t>
+      </w:r>
+      <m:oMath>
+        <m:r>
+          <w:rPr>
+            <w:rFonts w:ascii="Cambria Math" w:eastAsiaTheme="minorEastAsia" w:hAnsi="Cambria Math"/>
+            <w:lang w:val="en-US"/>
+          </w:rPr>
+          <m:t>τ</m:t>
+        </m:r>
+      </m:oMath>
+      <w:r>
+        <w:rPr>
+          <w:rFonts w:eastAsiaTheme="minorEastAsia"/>
+          <w:lang w:val="en-US"/>
+        </w:rPr>
+        <w:t xml:space="preserve"> (t</w:t>
+      </w:r>
+      <w:r>
+        <w:rPr>
+          <w:rFonts w:eastAsiaTheme="minorEastAsia"/>
+          <w:vertAlign w:val="subscript"/>
+          <w:lang w:val="en-US"/>
+        </w:rPr>
+        <w:t>127983</w:t>
+      </w:r>
+      <w:r>
+        <w:rPr>
+          <w:rFonts w:eastAsiaTheme="minorEastAsia"/>
+          <w:lang w:val="en-US"/>
+        </w:rPr>
+        <w:t xml:space="preserve"> = -12.862, p &lt; 0.0001)</w:t>
+      </w:r>
+      <w:r>
+        <w:rPr>
+          <w:rFonts w:eastAsiaTheme="minorEastAsia"/>
+          <w:lang w:val="en-US"/>
+        </w:rPr>
+        <w:t xml:space="preserve">. </w:t>
+      </w:r>
+    </w:p>
+    <w:p>
+      <w:pPr>
+        <w:rPr>
+          <w:rFonts w:eastAsiaTheme="minorEastAsia"/>
+          <w:lang w:val="en-US"/>
+        </w:rPr>
+      </w:pPr>
+    </w:p>
+    <w:p>
+      <w:pPr>
+        <w:rPr>
+          <w:rFonts w:eastAsiaTheme="minorEastAsia"/>
+          <w:lang w:val="en-US"/>
+        </w:rPr>
+      </w:pPr>
+      <w:r>
+        <w:rPr>
+          <w:rFonts w:eastAsiaTheme="minorEastAsia"/>
+          <w:lang w:val="en-US"/>
+        </w:rPr>
+        <w:t>SELECTION STRENGTH BIAS: 0 = NULL, 10 = STRONG 1000 = WEAK</w:t>
+      </w:r>
+    </w:p>
+    <w:p>
+      <w:pPr>
+        <w:rPr>
+          <w:rFonts w:eastAsiaTheme="minorEastAsia"/>
+          <w:lang w:val="en-US"/>
+        </w:rPr>
+      </w:pPr>
+      <w:r>
+        <w:rPr>
+          <w:rFonts w:eastAsiaTheme="minorEastAsia"/>
+          <w:lang w:val="en-US"/>
+        </w:rPr>
+        <w:t>I think this is biasing the linear model</w:t>
+      </w:r>
+    </w:p>
+    <w:p>
+      <w:pPr>
+        <w:rPr>
+          <w:rFonts w:eastAsiaTheme="minorEastAsia"/>
+          <w:lang w:val="en-US"/>
+        </w:rPr>
+      </w:pPr>
+      <w:r>
+        <w:rPr>
+          <w:rFonts w:eastAsiaTheme="minorEastAsia"/>
+          <w:lang w:val="en-US"/>
+        </w:rPr>
+        <w:lastRenderedPageBreak/>
+        <w:t xml:space="preserve">Significant interactions were observed between all pairwise combinations of parameters barring recombination and additive effect size. </w:t>
+      </w:r>
+      <m:oMath>
+        <m:r>
+          <w:rPr>
+            <w:rFonts w:ascii="Cambria Math" w:eastAsiaTheme="minorEastAsia" w:hAnsi="Cambria Math"/>
+            <w:lang w:val="en-US"/>
+          </w:rPr>
+          <w:br/>
+        </m:r>
+      </m:oMath>
+    </w:p>
+    <w:p>
+      <w:pPr>
+        <w:rPr>
+          <w:rFonts w:eastAsiaTheme="minorEastAsia"/>
+          <w:lang w:val="en-US"/>
+        </w:rPr>
+      </w:pPr>
+    </w:p>
+    <w:p>
+      <w:pPr>
+        <w:rPr>
+          <w:rStyle w:val="acopre"/>
+        </w:rPr>
+      </w:pPr>
+      <w:r>
+        <w:rPr>
+          <w:rFonts w:eastAsiaTheme="minorEastAsia"/>
+          <w:lang w:val="en-US"/>
+        </w:rPr>
+        <w:t xml:space="preserve">Under strong selection, increasing background selection from low to high resulted in an average decrease in distance from the optimum of 136.5 </w:t>
+      </w:r>
+      <w:r>
+        <w:rPr>
+          <w:rStyle w:val="acopre"/>
+        </w:rPr>
+        <w:t>± 2.94 units (t</w:t>
+      </w:r>
+      <w:r>
+        <w:rPr>
+          <w:rStyle w:val="acopre"/>
+          <w:vertAlign w:val="subscript"/>
+        </w:rPr>
+        <w:t>25471</w:t>
+      </w:r>
+      <w:r>
+        <w:rPr>
+          <w:rStyle w:val="acopre"/>
+        </w:rPr>
+        <w:t xml:space="preserve"> = 46.467, p &lt; 0.0001). Under intermediate selection, recombination rate interacted with deleterious mutation, reducing the effect of deleterious mutation on distance. Under intermediate selection and low recombination, when increasing deleterious mutation, distance from the optimum declined 247.80 ± 7.68 units (t</w:t>
+      </w:r>
+      <w:r>
+        <w:rPr>
+          <w:rStyle w:val="acopre"/>
+          <w:vertAlign w:val="subscript"/>
+        </w:rPr>
+        <w:t xml:space="preserve">25471 </w:t>
+      </w:r>
+      <w:r>
+        <w:rPr>
+          <w:rStyle w:val="acopre"/>
+        </w:rPr>
+        <w:t xml:space="preserve">= </w:t>
+      </w:r>
+      <w:r>
+        <w:rPr>
+          <w:rStyle w:val="acopre"/>
+        </w:rPr>
+        <w:t>32.248, p &lt; 0.0001). Under high recombination rates, this decline was 92.26 ± 5.10 units (t</w:t>
+      </w:r>
+      <w:r>
+        <w:rPr>
+          <w:rStyle w:val="acopre"/>
+          <w:vertAlign w:val="subscript"/>
+        </w:rPr>
+        <w:t xml:space="preserve">25471 </w:t>
+      </w:r>
+      <w:r>
+        <w:rPr>
+          <w:rStyle w:val="acopre"/>
+        </w:rPr>
+        <w:t xml:space="preserve">= </w:t>
+      </w:r>
+      <w:r>
+        <w:rPr>
+          <w:rStyle w:val="acopre"/>
+        </w:rPr>
+        <w:t>18.077, p &lt; 0.0001). This drop of 155.5 ± 9.16 units between contrasts was highly significant (t</w:t>
+      </w:r>
+      <w:r>
+        <w:rPr>
+          <w:rStyle w:val="acopre"/>
+          <w:vertAlign w:val="subscript"/>
+        </w:rPr>
+        <w:t xml:space="preserve">25471 </w:t>
+      </w:r>
+      <w:r>
+        <w:rPr>
+          <w:rStyle w:val="acopre"/>
+        </w:rPr>
+        <w:t xml:space="preserve">= </w:t>
+      </w:r>
+      <w:r>
+        <w:rPr>
+          <w:rStyle w:val="acopre"/>
+        </w:rPr>
+        <w:t>16.983, p &lt; 0.0001). A similar effect was seen under weak selection, however the contrast was marginally insignificant (decrease of 28.3 ± 10.01 units between low and high recombination when deleterious mutation increased from low to high; t</w:t>
+      </w:r>
+      <w:r>
+        <w:rPr>
+          <w:rStyle w:val="acopre"/>
+          <w:vertAlign w:val="subscript"/>
+        </w:rPr>
+        <w:t>25471</w:t>
+      </w:r>
+      <w:r>
+        <w:rPr>
+          <w:rStyle w:val="acopre"/>
+        </w:rPr>
+        <w:t xml:space="preserve"> = 2.830, p = 0.0528).</w:t>
+      </w:r>
+    </w:p>
+    <w:p>
+      <w:pPr>
+        <w:rPr>
+          <w:rFonts w:eastAsiaTheme="minorEastAsia"/>
+          <w:lang w:val="en-US"/>
+        </w:rPr>
+      </w:pPr>
+    </w:p>
+    <w:p>
+      <w:pPr>
+        <w:rPr>
+          <w:rFonts w:eastAsiaTheme="minorEastAsia"/>
+          <w:lang w:val="en-US"/>
+        </w:rPr>
+      </w:pPr>
+    </w:p>
+    <w:p>
+      <w:pPr>
+        <w:rPr>
+          <w:rFonts w:eastAsiaTheme="minorEastAsia"/>
+          <w:lang w:val="en-US"/>
+        </w:rPr>
+      </w:pPr>
+      <w:r>
+        <w:rPr>
+          <w:rFonts w:eastAsiaTheme="minorEastAsia"/>
+          <w:lang w:val="en-US"/>
+        </w:rPr>
+        <w:t>Similarly to variance, the distance to the optimum also showed a cyclic behavior (Figure 2).</w:t>
+      </w:r>
+      <w:r>
+        <w:rPr>
+          <w:rFonts w:eastAsiaTheme="minorEastAsia"/>
+          <w:lang w:val="en-US"/>
+        </w:rPr>
+        <w:t xml:space="preserve"> To explore the variation in these cycles, the variance in Euclidean distance over generations 100,000 – 150,000 was compared between models.</w:t>
+      </w:r>
+      <w:r>
+        <w:rPr>
+          <w:rFonts w:eastAsiaTheme="minorEastAsia"/>
+          <w:lang w:val="en-US"/>
+        </w:rPr>
+        <w:t xml:space="preserve"> A linear model fit to the main effects and pairwise interactions of all parameters showed statistically significant effects for deleterious mutation rate, </w:t>
+      </w:r>
+      <w:r>
+        <w:rPr>
+          <w:rFonts w:eastAsiaTheme="minorEastAsia"/>
+          <w:lang w:val="en-US"/>
+        </w:rPr>
+        <w:t>pleiotropy rate, additive effect size, and selection strength, as well as interactions between deleterious mutation rate and additive effect size, pleiotropy rate and additive effect size, and deleterious mutation rate and selection strength (F</w:t>
+      </w:r>
+      <w:r>
+        <w:rPr>
+          <w:rFonts w:eastAsiaTheme="minorEastAsia"/>
+          <w:vertAlign w:val="subscript"/>
+          <w:lang w:val="en-US"/>
+        </w:rPr>
+        <w:t>16, 1263</w:t>
+      </w:r>
+      <w:r>
+        <w:rPr>
+          <w:rFonts w:eastAsiaTheme="minorEastAsia"/>
+          <w:lang w:val="en-US"/>
+        </w:rPr>
+        <w:t xml:space="preserve"> = 383.3, p &lt; 0.0001, Adjusted R</w:t>
+      </w:r>
+      <w:r>
+        <w:rPr>
+          <w:rFonts w:eastAsiaTheme="minorEastAsia"/>
+          <w:vertAlign w:val="superscript"/>
+          <w:lang w:val="en-US"/>
+        </w:rPr>
+        <w:t>2</w:t>
+      </w:r>
+      <w:r>
+        <w:rPr>
+          <w:rFonts w:eastAsiaTheme="minorEastAsia"/>
+          <w:lang w:val="en-US"/>
+        </w:rPr>
+        <w:t xml:space="preserve"> = 0.873).</w:t>
+      </w:r>
+    </w:p>
+    <w:p>
+      <w:pPr>
+        <w:rPr>
+          <w:rFonts w:eastAsiaTheme="minorEastAsia"/>
+          <w:lang w:val="en-US"/>
+        </w:rPr>
+      </w:pPr>
+      <w:r>
+        <w:rPr>
+          <w:rFonts w:eastAsiaTheme="minorEastAsia"/>
+          <w:lang w:val="en-US"/>
+        </w:rPr>
+        <w:t xml:space="preserve">Increasing deleterious mutation overall increased variance in distance over time by </w:t>
+      </w:r>
+      <w:r>
+        <w:rPr>
+          <w:rFonts w:eastAsiaTheme="minorEastAsia"/>
+          <w:lang w:val="en-US"/>
+        </w:rPr>
+        <w:t>4209</w:t>
+      </w:r>
+      <w:r>
+        <w:rPr>
+          <w:rFonts w:eastAsiaTheme="minorEastAsia"/>
+          <w:lang w:val="en-US"/>
+        </w:rPr>
+        <w:t xml:space="preserve"> </w:t>
+      </w:r>
+      <w:r>
+        <w:rPr>
+          <w:rStyle w:val="acopre"/>
+        </w:rPr>
+        <w:t>±</w:t>
+      </w:r>
+      <w:r>
+        <w:rPr>
+          <w:rStyle w:val="acopre"/>
+        </w:rPr>
+        <w:t xml:space="preserve"> </w:t>
+      </w:r>
+      <w:r>
+        <w:rPr>
+          <w:rStyle w:val="acopre"/>
+        </w:rPr>
+        <w:t>970</w:t>
+      </w:r>
+      <w:r>
+        <w:rPr>
+          <w:rStyle w:val="acopre"/>
+        </w:rPr>
+        <w:t xml:space="preserve"> units (t</w:t>
+      </w:r>
+      <w:r>
+        <w:rPr>
+          <w:rStyle w:val="acopre"/>
+          <w:vertAlign w:val="subscript"/>
+        </w:rPr>
+        <w:t>12</w:t>
+      </w:r>
+      <w:r>
+        <w:rPr>
+          <w:rStyle w:val="acopre"/>
+          <w:vertAlign w:val="subscript"/>
+        </w:rPr>
+        <w:t>63</w:t>
+      </w:r>
+      <w:r>
+        <w:rPr>
+          <w:rStyle w:val="acopre"/>
+          <w:vertAlign w:val="subscript"/>
+        </w:rPr>
+        <w:t xml:space="preserve"> </w:t>
+      </w:r>
+      <w:r>
+        <w:rPr>
+          <w:rStyle w:val="acopre"/>
+        </w:rPr>
+        <w:t xml:space="preserve">= </w:t>
+      </w:r>
+      <w:r>
+        <w:rPr>
+          <w:rStyle w:val="acopre"/>
+        </w:rPr>
+        <w:t>4.3391</w:t>
+      </w:r>
+      <w:r>
+        <w:rPr>
+          <w:rStyle w:val="acopre"/>
+        </w:rPr>
+        <w:t>, p &lt; 0.00</w:t>
+      </w:r>
+      <w:r>
+        <w:rPr>
+          <w:rStyle w:val="acopre"/>
+        </w:rPr>
+        <w:t>01</w:t>
+      </w:r>
+      <w:r>
+        <w:rPr>
+          <w:rStyle w:val="acopre"/>
+        </w:rPr>
+        <w:t xml:space="preserve">). Similarly, increasing pleiotropy rate, additive effect size, and decreasing selection strength increased variance in distance over time by </w:t>
+      </w:r>
+      <w:r>
+        <w:rPr>
+          <w:rStyle w:val="acopre"/>
+        </w:rPr>
+        <w:t>5917</w:t>
+      </w:r>
+      <w:r>
+        <w:rPr>
+          <w:rStyle w:val="acopre"/>
+        </w:rPr>
+        <w:t xml:space="preserve"> </w:t>
+      </w:r>
+      <w:r>
+        <w:rPr>
+          <w:rStyle w:val="acopre"/>
+        </w:rPr>
+        <w:t>±</w:t>
+      </w:r>
+      <w:r>
+        <w:rPr>
+          <w:rStyle w:val="acopre"/>
+        </w:rPr>
+        <w:t xml:space="preserve"> </w:t>
+      </w:r>
+      <w:r>
+        <w:rPr>
+          <w:rStyle w:val="acopre"/>
+        </w:rPr>
+        <w:t>1771</w:t>
+      </w:r>
+      <w:r>
+        <w:rPr>
+          <w:rStyle w:val="acopre"/>
+        </w:rPr>
+        <w:t xml:space="preserve"> units (t</w:t>
+      </w:r>
+      <w:r>
+        <w:rPr>
+          <w:rStyle w:val="acopre"/>
+          <w:vertAlign w:val="subscript"/>
+        </w:rPr>
+        <w:t>12</w:t>
+      </w:r>
+      <w:r>
+        <w:rPr>
+          <w:rStyle w:val="acopre"/>
+          <w:vertAlign w:val="subscript"/>
+        </w:rPr>
+        <w:t>63</w:t>
+      </w:r>
+      <w:r>
+        <w:rPr>
+          <w:rStyle w:val="acopre"/>
+        </w:rPr>
+        <w:t xml:space="preserve"> = </w:t>
+      </w:r>
+      <w:r>
+        <w:rPr>
+          <w:rStyle w:val="acopre"/>
+        </w:rPr>
+        <w:t>3.3415</w:t>
+      </w:r>
+      <w:r>
+        <w:rPr>
+          <w:rStyle w:val="acopre"/>
+        </w:rPr>
+        <w:t>, p = 0.0</w:t>
+      </w:r>
+      <w:r>
+        <w:rPr>
+          <w:rStyle w:val="acopre"/>
+        </w:rPr>
+        <w:t>009</w:t>
+      </w:r>
+      <w:r>
+        <w:rPr>
+          <w:rStyle w:val="acopre"/>
+        </w:rPr>
+        <w:t xml:space="preserve">), </w:t>
+      </w:r>
+      <w:r>
+        <w:rPr>
+          <w:rStyle w:val="acopre"/>
+        </w:rPr>
+        <w:t>3493</w:t>
+      </w:r>
+      <w:r>
+        <w:rPr>
+          <w:rStyle w:val="acopre"/>
+        </w:rPr>
+        <w:t xml:space="preserve"> </w:t>
+      </w:r>
+      <w:r>
+        <w:rPr>
+          <w:rStyle w:val="acopre"/>
+        </w:rPr>
+        <w:t>±</w:t>
+      </w:r>
+      <w:r>
+        <w:rPr>
+          <w:rStyle w:val="acopre"/>
+        </w:rPr>
+        <w:t xml:space="preserve"> </w:t>
+      </w:r>
+      <w:r>
+        <w:rPr>
+          <w:rStyle w:val="acopre"/>
+        </w:rPr>
+        <w:t>122.5</w:t>
+      </w:r>
+      <w:r>
+        <w:rPr>
+          <w:rStyle w:val="acopre"/>
+        </w:rPr>
+        <w:t xml:space="preserve"> units (t</w:t>
+      </w:r>
+      <w:r>
+        <w:rPr>
+          <w:rStyle w:val="acopre"/>
+          <w:vertAlign w:val="subscript"/>
+        </w:rPr>
+        <w:t>12</w:t>
+      </w:r>
+      <w:r>
+        <w:rPr>
+          <w:rStyle w:val="acopre"/>
+          <w:vertAlign w:val="subscript"/>
+        </w:rPr>
+        <w:t>63</w:t>
+      </w:r>
+      <w:r>
+        <w:rPr>
+          <w:rStyle w:val="acopre"/>
+        </w:rPr>
+        <w:t xml:space="preserve"> = </w:t>
+      </w:r>
+      <w:r>
+        <w:rPr>
+          <w:rStyle w:val="acopre"/>
+        </w:rPr>
+        <w:t>28.5065</w:t>
+      </w:r>
+      <w:r>
+        <w:rPr>
+          <w:rStyle w:val="acopre"/>
+        </w:rPr>
+        <w:t>, p &lt; 0.0001), and 7.1</w:t>
+      </w:r>
+      <w:r>
+        <w:rPr>
+          <w:rStyle w:val="acopre"/>
+        </w:rPr>
+        <w:t>09</w:t>
+      </w:r>
+      <w:r>
+        <w:rPr>
+          <w:rStyle w:val="acopre"/>
+        </w:rPr>
+        <w:t xml:space="preserve"> </w:t>
+      </w:r>
+      <w:r>
+        <w:rPr>
+          <w:rStyle w:val="acopre"/>
+        </w:rPr>
+        <w:t>±</w:t>
+      </w:r>
+      <w:r>
+        <w:rPr>
+          <w:rStyle w:val="acopre"/>
+        </w:rPr>
+        <w:t xml:space="preserve"> 1.</w:t>
+      </w:r>
+      <w:r>
+        <w:rPr>
+          <w:rStyle w:val="acopre"/>
+        </w:rPr>
+        <w:t>273</w:t>
+      </w:r>
+      <w:r>
+        <w:rPr>
+          <w:rStyle w:val="acopre"/>
+        </w:rPr>
+        <w:t xml:space="preserve"> (t</w:t>
+      </w:r>
+      <w:r>
+        <w:rPr>
+          <w:rStyle w:val="acopre"/>
+          <w:vertAlign w:val="subscript"/>
+        </w:rPr>
+        <w:t>12</w:t>
+      </w:r>
+      <w:r>
+        <w:rPr>
+          <w:rStyle w:val="acopre"/>
+          <w:vertAlign w:val="subscript"/>
+        </w:rPr>
+        <w:t>63</w:t>
+      </w:r>
+      <w:r>
+        <w:rPr>
+          <w:rStyle w:val="acopre"/>
+        </w:rPr>
+        <w:t xml:space="preserve"> = </w:t>
+      </w:r>
+      <w:r>
+        <w:rPr>
+          <w:rStyle w:val="acopre"/>
+        </w:rPr>
+        <w:t>5.5841</w:t>
+      </w:r>
+      <w:r>
+        <w:rPr>
+          <w:rStyle w:val="acopre"/>
+        </w:rPr>
+        <w:t xml:space="preserve">, p &lt; 0.0001) units per unit change, respectively. Recombination had no significant effect on variation in distance to the optimum over time. </w:t>
+      </w:r>
+      <w:r>
+        <w:rPr>
+          <w:rStyle w:val="acopre"/>
+        </w:rPr>
+        <w:t xml:space="preserve">Additive effect size decreased the effect of background selection by 2798 </w:t>
+      </w:r>
+      <w:r>
+        <w:rPr>
+          <w:rStyle w:val="acopre"/>
+        </w:rPr>
+        <w:t>±</w:t>
+      </w:r>
+      <w:r>
+        <w:rPr>
+          <w:rStyle w:val="acopre"/>
+        </w:rPr>
+        <w:t xml:space="preserve"> 133.9 units (t</w:t>
+      </w:r>
+      <w:r>
+        <w:rPr>
+          <w:rStyle w:val="acopre"/>
+          <w:vertAlign w:val="subscript"/>
+        </w:rPr>
+        <w:t>1263</w:t>
+      </w:r>
+      <w:r>
+        <w:rPr>
+          <w:rStyle w:val="acopre"/>
+        </w:rPr>
+        <w:t xml:space="preserve"> = -20.8863, p &lt; 0.0001) per unit of effect size. A similar effect was observed with pleiotropy rate, with additive effect size decreasing the effect of pleiotropy rate on variance in distance to the optimum by 761 </w:t>
+      </w:r>
+      <w:r>
+        <w:rPr>
+          <w:rStyle w:val="acopre"/>
+        </w:rPr>
+        <w:t>±</w:t>
+      </w:r>
+      <w:r>
+        <w:rPr>
+          <w:rStyle w:val="acopre"/>
+        </w:rPr>
+        <w:t xml:space="preserve"> 216 units (t</w:t>
+      </w:r>
+      <w:r>
+        <w:rPr>
+          <w:rStyle w:val="acopre"/>
+          <w:vertAlign w:val="subscript"/>
+        </w:rPr>
+        <w:t xml:space="preserve">1263 </w:t>
+      </w:r>
+      <w:r>
+        <w:rPr>
+          <w:rStyle w:val="acopre"/>
+        </w:rPr>
+        <w:t xml:space="preserve">= -3.5228, p = 0.0004). Deleterious mutation also interacted with selection strength, </w:t>
+      </w:r>
+      <w:r>
+        <w:rPr>
+          <w:rStyle w:val="acopre"/>
+        </w:rPr>
+        <w:lastRenderedPageBreak/>
+        <w:t xml:space="preserve">increasing the effect of selection strength by 3.89 </w:t>
+      </w:r>
+      <w:r>
+        <w:rPr>
+          <w:rStyle w:val="acopre"/>
+        </w:rPr>
+        <w:t>±</w:t>
+      </w:r>
+      <w:r>
+        <w:rPr>
+          <w:rStyle w:val="acopre"/>
+        </w:rPr>
+        <w:t xml:space="preserve"> 1.672 units (t</w:t>
+      </w:r>
+      <w:r>
+        <w:rPr>
+          <w:rStyle w:val="acopre"/>
+          <w:vertAlign w:val="subscript"/>
+        </w:rPr>
+        <w:t>1263</w:t>
+      </w:r>
+      <w:r>
+        <w:rPr>
+          <w:rStyle w:val="acopre"/>
+        </w:rPr>
+        <w:t xml:space="preserve"> = -2.3265, p = 0.0202).</w:t>
+      </w:r>
+    </w:p>
+    <w:p>
+      <w:pPr>
+        <w:rPr>
+          <w:rFonts w:eastAsiaTheme="minorEastAsia"/>
+          <w:lang w:val="en-US"/>
+        </w:rPr>
+      </w:pPr>
+    </w:p>
+    <w:p>
+      <w:pPr>
+        <w:pStyle w:val="Heading1"/>
+      </w:pPr>
+      <w:r>
+        <w:t>Discussion</w:t>
+      </w:r>
+    </w:p>
+    <w:p>
+      <w:pPr>
+        <w:rPr>
+          <w:lang w:val="en-US"/>
+        </w:rPr>
+      </w:pPr>
+    </w:p>
+    <w:p>
+      <w:pPr>
+        <w:rPr>
+          <w:lang w:val="en-US"/>
+        </w:rPr>
+      </w:pPr>
+    </w:p>
+    <w:p>
+      <w:pPr>
+        <w:rPr>
+          <w:lang w:val="en-US"/>
+        </w:rPr>
+      </w:pPr>
+      <w:r>
+        <w:rPr>
+          <w:lang w:val="en-US"/>
+        </w:rPr>
+        <w:t xml:space="preserve">In theoretical quantitative genetics, much debate is had over which particular models best describe the maintenance of variation in the presence of stabilizing selection over time. Selection is able to retain variation, particularly in large populations where drift is weak, and scenarios where balancing selection creates a non-linear fitness landscape, however the extent of this differs depending on many factors, including selection strength, genetic architectures, epistatic and dominant interactions, and the strength of selection relative to mutation </w:t>
+      </w:r>
+      <w:r>
+        <w:rPr>
+          <w:lang w:val="en-US"/>
+        </w:rPr>
+        <w:fldChar w:fldCharType="begin"/>
+      </w:r>
+      <w:r>
+        <w:rPr>
+          <w:lang w:val="en-US"/>
+        </w:rPr>
+        <w:instrText xml:space="preserve"> ADDIN EN.CITE &lt;EndNote&gt;&lt;Cite&gt;&lt;Author&gt;Walsh&lt;/Author&gt;&lt;Year&gt;2018&lt;/Year&gt;&lt;RecNum&gt;26&lt;/RecNum&gt;&lt;DisplayText&gt;(&lt;style face="smallcaps"&gt;Walsh and Lynch&lt;/style&gt; 2018)&lt;/DisplayText&gt;&lt;record&gt;&lt;rec-number&gt;26&lt;/rec-number&gt;&lt;foreign-keys&gt;&lt;key app="EN" db-id="5ppvfvtxcxr5xnew0zqvex91vs0vv2wxd90d" timestamp="1583126846"&gt;26&lt;/key&gt;&lt;/foreign-keys&gt;&lt;ref-type name="Book"&gt;6&lt;/ref-type&gt;&lt;contributors&gt;&lt;authors&gt;&lt;author&gt;Walsh, Bruce&lt;/author&gt;&lt;author&gt;Lynch, Michael&lt;/author&gt;&lt;/authors&gt;&lt;/contributors&gt;&lt;titles&gt;&lt;title&gt;Evolution and selection of quantitative traits&lt;/title&gt;&lt;/titles&gt;&lt;pages&gt;xxix, 1459 pages&lt;/pages&gt;&lt;section&gt;913-914; 1143-1144&lt;/section&gt;&lt;keywords&gt;&lt;keyword&gt;Quantitative Trait, Heritable&lt;/keyword&gt;&lt;keyword&gt;Evolution, Molecular&lt;/keyword&gt;&lt;keyword&gt;Selection, Genetic&lt;/keyword&gt;&lt;keyword&gt;Genetic Variation&lt;/keyword&gt;&lt;/keywords&gt;&lt;dates&gt;&lt;year&gt;2018&lt;/year&gt;&lt;/dates&gt;&lt;pub-location&gt;New York, NY&lt;/pub-location&gt;&lt;publisher&gt;Oxford University Press&lt;/publisher&gt;&lt;isbn&gt;9780198830870 (hardcover)&lt;/isbn&gt;&lt;accession-num&gt;20142092&lt;/accession-num&gt;&lt;call-num&gt;QH452.7 .W35 2018&lt;/call-num&gt;&lt;urls&gt;&lt;/urls&gt;&lt;/record&gt;&lt;/Cite&gt;&lt;/EndNote&gt;</w:instrText>
+      </w:r>
+      <w:r>
+        <w:rPr>
+          <w:lang w:val="en-US"/>
+        </w:rPr>
+        <w:fldChar w:fldCharType="separate"/>
+      </w:r>
+      <w:r>
+        <w:rPr>
+          <w:noProof/>
+          <w:lang w:val="en-US"/>
+        </w:rPr>
+        <w:t>(</w:t>
+      </w:r>
+      <w:r>
+        <w:rPr>
+          <w:smallCaps/>
+          <w:noProof/>
+          <w:lang w:val="en-US"/>
+        </w:rPr>
+        <w:t>Walsh and Lynch</w:t>
+      </w:r>
+      <w:r>
+        <w:rPr>
+          <w:noProof/>
+          <w:lang w:val="en-US"/>
+        </w:rPr>
+        <w:t xml:space="preserve"> 2018)</w:t>
+      </w:r>
+      <w:r>
+        <w:rPr>
+          <w:lang w:val="en-US"/>
+        </w:rPr>
+        <w:fldChar w:fldCharType="end"/>
+      </w:r>
+      <w:r>
+        <w:rPr>
+          <w:lang w:val="en-US"/>
+        </w:rPr>
+        <w:t xml:space="preserve">. </w:t>
+      </w:r>
+      <w:r>
+        <w:rPr>
+          <w:lang w:val="en-US"/>
+        </w:rPr>
+        <w:t>Understanding the relative strength of selection to mutation has led to two distinct approximations of expected distributions of allelic effects. When mutation is much stronger than selection, Kimura</w:t>
+      </w:r>
+      <w:r>
+        <w:rPr>
+          <w:lang w:val="en-US"/>
+        </w:rPr>
+        <w:t xml:space="preserve"> (</w:t>
+      </w:r>
+      <w:r>
+        <w:rPr>
+          <w:b/>
+          <w:lang w:val="en-US"/>
+        </w:rPr>
+        <w:t>1965a</w:t>
+      </w:r>
+      <w:r>
+        <w:rPr>
+          <w:lang w:val="en-US"/>
+        </w:rPr>
+        <w:t>)</w:t>
+      </w:r>
+      <w:r>
+        <w:rPr>
+          <w:lang w:val="en-US"/>
+        </w:rPr>
+        <w:t xml:space="preserve"> and Fleming’s (</w:t>
+      </w:r>
+      <w:r>
+        <w:rPr>
+          <w:b/>
+          <w:lang w:val="en-US"/>
+        </w:rPr>
+        <w:t>1979</w:t>
+      </w:r>
+      <w:r>
+        <w:rPr>
+          <w:lang w:val="en-US"/>
+        </w:rPr>
+        <w:t xml:space="preserve">) Gaussian approximation holds true, whereas when the opposite occurs, Turelli’s </w:t>
+      </w:r>
+      <w:r>
+        <w:rPr>
+          <w:lang w:val="en-US"/>
+        </w:rPr>
+        <w:t>(</w:t>
+      </w:r>
+      <w:r>
+        <w:rPr>
+          <w:b/>
+          <w:lang w:val="en-US"/>
+        </w:rPr>
+        <w:t>1984</w:t>
+      </w:r>
+      <w:r>
+        <w:rPr>
+          <w:lang w:val="en-US"/>
+        </w:rPr>
+        <w:t>) house of cards approximation is more accurate. This distinction between models</w:t>
+      </w:r>
+      <w:r>
+        <w:rPr>
+          <w:lang w:val="en-US"/>
+        </w:rPr>
+        <w:t xml:space="preserve"> is arbitrarily granular, mostly for analytical viability. Computational methods allow for a continuous exploration of this space of models.</w:t>
+      </w:r>
+    </w:p>
+    <w:p>
+      <w:pPr>
+        <w:rPr>
+          <w:lang w:val="en-US"/>
+        </w:rPr>
+      </w:pPr>
+    </w:p>
+    <w:p>
+      <w:pPr>
+        <w:rPr>
+          <w:lang w:val="en-US"/>
+        </w:rPr>
+      </w:pPr>
+    </w:p>
+    <w:p>
+      <w:pPr>
+        <w:rPr>
+          <w:lang w:val="en-US"/>
+        </w:rPr>
+      </w:pPr>
+    </w:p>
+    <w:p>
+      <w:pPr>
+        <w:rPr>
+          <w:lang w:val="en-US"/>
+        </w:rPr>
+      </w:pPr>
+    </w:p>
+    <w:p>
+      <w:pPr>
+        <w:pStyle w:val="Heading1"/>
+        <w:rPr>
+          <w:b w:val="0"/>
+          <w:bCs w:val="0"/>
+        </w:rPr>
+      </w:pPr>
+      <w:r>
+        <w:t xml:space="preserve">Snippets </w:t>
+      </w:r>
+    </w:p>
+    <w:p>
+      <w:pPr>
+        <w:rPr>
+          <w:lang w:val="en-US"/>
+        </w:rPr>
+      </w:pPr>
+      <w:r>
+        <w:rPr>
+          <w:lang w:val="en-US"/>
+        </w:rPr>
+        <w:t xml:space="preserve">Underpinning this model is </w:t>
+      </w:r>
+      <w:r>
+        <w:rPr>
+          <w:lang w:val="en-US"/>
+        </w:rPr>
+        <w:t>the continuum of alleles model</w:t>
+      </w:r>
+      <w:r>
+        <w:rPr>
+          <w:lang w:val="en-US"/>
+        </w:rPr>
+        <w:t xml:space="preserve"> of allelic effects, suggesting large numbers of alleles at many loci forming a continuous distribution of effect sizes, usually Normal in shape (</w:t>
+      </w:r>
+      <w:r>
+        <w:rPr>
+          <w:highlight w:val="yellow"/>
+          <w:lang w:val="en-US"/>
+        </w:rPr>
+        <w:t>Lande</w:t>
+      </w:r>
+      <w:r>
+        <w:rPr>
+          <w:lang w:val="en-US"/>
+        </w:rPr>
+        <w:t>).</w:t>
+      </w:r>
+    </w:p>
+    <w:p>
+      <w:pPr>
+        <w:rPr>
+          <w:lang w:val="en-US"/>
+        </w:rPr>
+      </w:pPr>
+      <w:r>
+        <w:rPr>
+          <w:lang w:val="en-US"/>
+        </w:rPr>
+        <w:t xml:space="preserve">Pleiotropy fundamentally alters the signatures of </w:t>
+      </w:r>
+      <w:r>
+        <w:rPr>
+          <w:lang w:val="en-US"/>
+        </w:rPr>
+        <w:t>HCA vs Gaussian approximation in COA</w:t>
       </w:r>
       <w:bookmarkStart w:id="1" w:name="_GoBack"/>
       <w:bookmarkEnd w:id="1"/>
@@ -5560,662 +7193,123 @@
         <w:rPr>
           <w:lang w:val="en-US"/>
         </w:rPr>
-        <w:t xml:space="preserve">eters on variance-covariance structure, I computed </w:t>
-      </w:r>
-      <w:r>
-        <w:rPr>
-          <w:bCs/>
-          <w:lang w:val="en-US"/>
-        </w:rPr>
-        <w:t>mean variances and covariances across traits, describing the total variance/covariance in the ‘mega-trait’ space.</w:t>
-      </w:r>
-    </w:p>
-    <w:p>
-      <w:pPr>
-        <w:rPr>
-          <w:bCs/>
-          <w:lang w:val="en-US"/>
-        </w:rPr>
-      </w:pPr>
-      <w:r>
-        <w:rPr>
-          <w:bCs/>
-          <w:lang w:val="en-US"/>
-        </w:rPr>
-        <w:t xml:space="preserve">Variance tended to… with increasing deleterious mutation, </w:t>
-      </w:r>
-      <w:proofErr w:type="spellStart"/>
-      <w:r>
-        <w:rPr>
-          <w:bCs/>
-          <w:lang w:val="en-US"/>
-        </w:rPr>
-        <w:t>locisigma</w:t>
-      </w:r>
-      <w:proofErr w:type="spellEnd"/>
-      <w:r>
-        <w:rPr>
-          <w:bCs/>
-          <w:lang w:val="en-US"/>
-        </w:rPr>
-        <w:t xml:space="preserve">, </w:t>
-      </w:r>
-      <w:proofErr w:type="spellStart"/>
-      <w:r>
-        <w:rPr>
-          <w:bCs/>
-          <w:lang w:val="en-US"/>
-        </w:rPr>
-        <w:t>rwide</w:t>
-      </w:r>
-      <w:proofErr w:type="spellEnd"/>
-      <w:r>
-        <w:rPr>
-          <w:bCs/>
-          <w:lang w:val="en-US"/>
-        </w:rPr>
-        <w:t>, selection strength.</w:t>
-      </w:r>
-      <w:r>
-        <w:rPr>
-          <w:bCs/>
-          <w:lang w:val="en-US"/>
-        </w:rPr>
-        <w:t xml:space="preserve"> Null vs </w:t>
-      </w:r>
-      <w:proofErr w:type="spellStart"/>
-      <w:r>
-        <w:rPr>
-          <w:bCs/>
-          <w:lang w:val="en-US"/>
-        </w:rPr>
-        <w:t>sel</w:t>
-      </w:r>
-      <w:proofErr w:type="spellEnd"/>
-    </w:p>
-    <w:p>
-      <w:pPr>
-        <w:rPr>
-          <w:lang w:val="en-US"/>
-        </w:rPr>
-      </w:pPr>
-      <w:r>
-        <w:rPr>
-          <w:bCs/>
-          <w:lang w:val="en-US"/>
-        </w:rPr>
-        <w:t xml:space="preserve">Covariance tended to… with selection strength. </w:t>
-      </w:r>
-    </w:p>
-    <w:p>
-      <w:pPr>
-        <w:rPr>
-          <w:rFonts w:eastAsiaTheme="minorEastAsia"/>
-          <w:lang w:val="en-US"/>
-        </w:rPr>
-      </w:pPr>
-    </w:p>
-    <w:p>
-      <w:pPr>
-        <w:rPr>
-          <w:rFonts w:eastAsiaTheme="minorEastAsia"/>
-          <w:lang w:val="en-US"/>
-        </w:rPr>
-      </w:pPr>
-    </w:p>
-    <w:p>
-      <w:pPr>
-        <w:pStyle w:val="Heading2"/>
-      </w:pPr>
-      <w:r>
-        <w:t>Distances from the optimum</w:t>
-      </w:r>
-    </w:p>
-    <w:p>
-      <w:pPr>
-        <w:rPr>
-          <w:rStyle w:val="acopre"/>
-        </w:rPr>
-      </w:pPr>
-      <w:r>
-        <w:rPr>
-          <w:rFonts w:eastAsiaTheme="minorEastAsia"/>
-          <w:lang w:val="en-US"/>
-        </w:rPr>
-        <w:t>Euclidean distances from the optimum were also</w:t>
-      </w:r>
-      <w:r>
-        <w:rPr>
-          <w:rFonts w:eastAsiaTheme="minorEastAsia"/>
-          <w:lang w:val="en-US"/>
-        </w:rPr>
-        <w:t xml:space="preserve"> compared</w:t>
-      </w:r>
-      <w:r>
-        <w:rPr>
-          <w:rFonts w:eastAsiaTheme="minorEastAsia"/>
-          <w:lang w:val="en-US"/>
-        </w:rPr>
-        <w:t xml:space="preserve">. </w:t>
-      </w:r>
-      <w:r>
-        <w:rPr>
-          <w:rFonts w:eastAsiaTheme="minorEastAsia"/>
-          <w:lang w:val="en-US"/>
-        </w:rPr>
-        <w:t xml:space="preserve">The resulting linear model described 70.46% of variation. </w:t>
-      </w:r>
-      <w:r>
-        <w:rPr>
-          <w:rFonts w:eastAsiaTheme="minorEastAsia"/>
-          <w:lang w:val="en-US"/>
-        </w:rPr>
-        <w:t xml:space="preserve">Multiple significant interactions between parameters were found. </w:t>
-      </w:r>
-      <w:r>
-        <w:rPr>
-          <w:rFonts w:eastAsiaTheme="minorEastAsia"/>
-          <w:lang w:val="en-US"/>
-        </w:rPr>
-        <w:t xml:space="preserve">Under strong selection, increasing background selection from low to high resulted in an average decrease in distance from the optimum of </w:t>
-      </w:r>
-      <w:r>
-        <w:rPr>
-          <w:rFonts w:eastAsiaTheme="minorEastAsia"/>
-          <w:lang w:val="en-US"/>
-        </w:rPr>
-        <w:t>136.5</w:t>
-      </w:r>
-      <w:r>
-        <w:rPr>
-          <w:rFonts w:eastAsiaTheme="minorEastAsia"/>
-          <w:lang w:val="en-US"/>
-        </w:rPr>
-        <w:t xml:space="preserve"> </w:t>
-      </w:r>
-      <w:r>
-        <w:rPr>
-          <w:rStyle w:val="acopre"/>
-        </w:rPr>
-        <w:t xml:space="preserve">± </w:t>
-      </w:r>
-      <w:r>
-        <w:rPr>
-          <w:rStyle w:val="acopre"/>
-        </w:rPr>
-        <w:t>2.94</w:t>
-      </w:r>
-      <w:r>
-        <w:rPr>
-          <w:rStyle w:val="acopre"/>
-        </w:rPr>
-        <w:t xml:space="preserve"> units (t</w:t>
-      </w:r>
-      <w:r>
-        <w:rPr>
-          <w:rStyle w:val="acopre"/>
-          <w:vertAlign w:val="subscript"/>
-        </w:rPr>
-        <w:t>25</w:t>
-      </w:r>
-      <w:r>
-        <w:rPr>
-          <w:rStyle w:val="acopre"/>
-          <w:vertAlign w:val="subscript"/>
-        </w:rPr>
-        <w:t>471</w:t>
-      </w:r>
-      <w:r>
-        <w:rPr>
-          <w:rStyle w:val="acopre"/>
-        </w:rPr>
-        <w:t xml:space="preserve"> = </w:t>
-      </w:r>
-      <w:r>
-        <w:rPr>
-          <w:rStyle w:val="acopre"/>
-        </w:rPr>
-        <w:t>46.467</w:t>
-      </w:r>
-      <w:r>
-        <w:rPr>
-          <w:rStyle w:val="acopre"/>
-        </w:rPr>
-        <w:t xml:space="preserve">, p &lt; 0.0001). </w:t>
-      </w:r>
-      <w:r>
-        <w:rPr>
-          <w:rStyle w:val="acopre"/>
-        </w:rPr>
-        <w:t>Under intermediate selection, recombination rate interacted with deleterious mutation</w:t>
-      </w:r>
-      <w:r>
-        <w:rPr>
-          <w:rStyle w:val="acopre"/>
-        </w:rPr>
-        <w:t xml:space="preserve">, </w:t>
-      </w:r>
-      <w:r>
-        <w:rPr>
-          <w:rStyle w:val="acopre"/>
-        </w:rPr>
-        <w:t>reducing the effect of deleterious mutation on distance. Under intermediate selection and low recombination, when increasing deleterious mutation, distance from the optimum declined 247.80</w:t>
-      </w:r>
-      <w:r>
-        <w:rPr>
-          <w:rStyle w:val="acopre"/>
-        </w:rPr>
-        <w:t xml:space="preserve"> ± </w:t>
-      </w:r>
-      <w:r>
-        <w:rPr>
-          <w:rStyle w:val="acopre"/>
-        </w:rPr>
-        <w:t xml:space="preserve">7.68 </w:t>
-      </w:r>
-      <w:r>
-        <w:rPr>
-          <w:rStyle w:val="acopre"/>
-        </w:rPr>
-        <w:t>units (t</w:t>
-      </w:r>
-      <w:r>
-        <w:rPr>
-          <w:rStyle w:val="acopre"/>
-          <w:vertAlign w:val="subscript"/>
-        </w:rPr>
-        <w:t>25471</w:t>
-      </w:r>
-      <w:r>
-        <w:rPr>
-          <w:rStyle w:val="acopre"/>
-          <w:vertAlign w:val="subscript"/>
-        </w:rPr>
-        <w:t xml:space="preserve"> </w:t>
-      </w:r>
-      <w:r>
-        <w:rPr>
-          <w:rStyle w:val="acopre"/>
-        </w:rPr>
-        <w:t xml:space="preserve">= </w:t>
-      </w:r>
-      <w:r>
-        <w:rPr>
-          <w:rStyle w:val="acopre"/>
-        </w:rPr>
-        <w:t>32.248</w:t>
-      </w:r>
-      <w:r>
-        <w:rPr>
-          <w:rStyle w:val="acopre"/>
-        </w:rPr>
-        <w:t xml:space="preserve">, p &lt; 0.0001). </w:t>
-      </w:r>
-      <w:r>
-        <w:rPr>
-          <w:rStyle w:val="acopre"/>
-        </w:rPr>
-        <w:t>Under high recombination rates, this decline was 92.26 ± 5.10 units (t</w:t>
-      </w:r>
-      <w:r>
-        <w:rPr>
-          <w:rStyle w:val="acopre"/>
-          <w:vertAlign w:val="subscript"/>
-        </w:rPr>
-        <w:t xml:space="preserve">25471 </w:t>
-      </w:r>
-      <w:r>
-        <w:rPr>
-          <w:rStyle w:val="acopre"/>
-        </w:rPr>
-        <w:t xml:space="preserve">= </w:t>
-      </w:r>
-      <w:r>
-        <w:rPr>
-          <w:rStyle w:val="acopre"/>
-        </w:rPr>
-        <w:t xml:space="preserve">18.077, p &lt; 0.0001). </w:t>
-      </w:r>
-      <w:r>
-        <w:rPr>
-          <w:rStyle w:val="acopre"/>
-        </w:rPr>
-        <w:t>This drop of 155.5 ± 9.16 units between contrasts was highly significant (t</w:t>
-      </w:r>
-      <w:r>
-        <w:rPr>
-          <w:rStyle w:val="acopre"/>
-          <w:vertAlign w:val="subscript"/>
-        </w:rPr>
-        <w:t xml:space="preserve">25471 </w:t>
-      </w:r>
-      <w:r>
-        <w:rPr>
-          <w:rStyle w:val="acopre"/>
-        </w:rPr>
-        <w:t xml:space="preserve">= </w:t>
-      </w:r>
-      <w:r>
-        <w:rPr>
-          <w:rStyle w:val="acopre"/>
-        </w:rPr>
-        <w:t xml:space="preserve">16.983, p &lt; 0.0001). </w:t>
-      </w:r>
-      <w:r>
-        <w:rPr>
-          <w:rStyle w:val="acopre"/>
-        </w:rPr>
-        <w:t xml:space="preserve">A similar effect was seen under weak </w:t>
-      </w:r>
-      <w:proofErr w:type="gramStart"/>
-      <w:r>
-        <w:rPr>
-          <w:rStyle w:val="acopre"/>
-        </w:rPr>
-        <w:t>selection</w:t>
-      </w:r>
-      <w:r>
-        <w:rPr>
-          <w:rStyle w:val="acopre"/>
-        </w:rPr>
-        <w:t>,</w:t>
-      </w:r>
-      <w:proofErr w:type="gramEnd"/>
-      <w:r>
-        <w:rPr>
-          <w:rStyle w:val="acopre"/>
-        </w:rPr>
-        <w:t xml:space="preserve"> however </w:t>
-      </w:r>
-      <w:r>
-        <w:rPr>
-          <w:rStyle w:val="acopre"/>
-        </w:rPr>
-        <w:t>the contrast was marginally insignificant (decrease of 28.3 ± 10.01 units between low and high recombination when deleterious mutation increased from low to high; t</w:t>
-      </w:r>
-      <w:r>
-        <w:rPr>
-          <w:rStyle w:val="acopre"/>
-          <w:vertAlign w:val="subscript"/>
-        </w:rPr>
-        <w:t>25471</w:t>
-      </w:r>
-      <w:r>
-        <w:rPr>
-          <w:rStyle w:val="acopre"/>
-        </w:rPr>
-        <w:t xml:space="preserve"> = 2.830, </w:t>
-      </w:r>
-      <w:r>
-        <w:rPr>
-          <w:rStyle w:val="acopre"/>
-        </w:rPr>
-        <w:t>p</w:t>
-      </w:r>
-      <w:r>
-        <w:rPr>
-          <w:rStyle w:val="acopre"/>
-        </w:rPr>
-        <w:t xml:space="preserve"> = 0.0528)</w:t>
-      </w:r>
-      <w:r>
-        <w:rPr>
-          <w:rStyle w:val="acopre"/>
-        </w:rPr>
-        <w:t>.</w:t>
-      </w:r>
-    </w:p>
-    <w:p>
-      <w:pPr>
-        <w:rPr>
-          <w:lang w:val="en-US"/>
-        </w:rPr>
-      </w:pPr>
-    </w:p>
-    <w:p>
-      <w:pPr>
-        <w:rPr>
-          <w:lang w:val="en-US"/>
-        </w:rPr>
-      </w:pPr>
-    </w:p>
-    <w:p>
-      <w:pPr>
-        <w:rPr>
-          <w:lang w:val="en-US"/>
-        </w:rPr>
-      </w:pPr>
-    </w:p>
-    <w:p>
-      <w:pPr>
-        <w:rPr>
-          <w:lang w:val="en-US"/>
-        </w:rPr>
-      </w:pPr>
-    </w:p>
-    <w:p>
-      <w:pPr>
-        <w:rPr>
-          <w:lang w:val="en-US"/>
-        </w:rPr>
-      </w:pPr>
-    </w:p>
-    <w:p>
-      <w:pPr>
-        <w:pStyle w:val="Heading1"/>
-      </w:pPr>
-      <w:r>
-        <w:t xml:space="preserve">Snippets </w:t>
-      </w:r>
-    </w:p>
-    <w:p>
-      <w:pPr>
-        <w:rPr>
-          <w:lang w:val="en-US"/>
-        </w:rPr>
-      </w:pPr>
-      <w:r>
-        <w:rPr>
-          <w:lang w:val="en-US"/>
-        </w:rPr>
-        <w:t>, rate of pleiotropy (β = 0.012, p &lt; 0.0001), and additive effect size (β = 0.00022, p = 0.0023) on heterozygosity, as well as significant interactions. The most biologically meaningful of these interactions included interactions between deleterious mutation and recombination rate (β = 122.9</w:t>
-      </w:r>
-      <w:r>
-        <w:rPr>
-          <w:lang w:val="en-US"/>
-        </w:rPr>
-        <w:t>, p &lt; 0.0001).</w:t>
-      </w:r>
-    </w:p>
-    <w:p>
-      <w:pPr>
-        <w:rPr>
-          <w:lang w:val="en-US"/>
-        </w:rPr>
-      </w:pPr>
-      <w:r>
-        <w:rPr>
-          <w:lang w:val="en-US"/>
-        </w:rPr>
-        <w:t xml:space="preserve">I then </w:t>
-      </w:r>
-      <w:proofErr w:type="spellStart"/>
-      <w:r>
-        <w:rPr>
-          <w:lang w:val="en-US"/>
-        </w:rPr>
-        <w:t>analysed</w:t>
-      </w:r>
-      <w:proofErr w:type="spellEnd"/>
-      <w:r>
-        <w:rPr>
-          <w:lang w:val="en-US"/>
-        </w:rPr>
-        <w:t xml:space="preserve"> the effects of the parameters on variance and covariance, again using a linear mixed effects model, and choosing to focus on the variance of trait 1 and covariance between traits 1 and 2 as a proxy for </w:t>
-      </w:r>
-      <w:proofErr w:type="gramStart"/>
-      <w:r>
-        <w:rPr>
-          <w:lang w:val="en-US"/>
-        </w:rPr>
-        <w:t>all of</w:t>
-      </w:r>
-      <w:proofErr w:type="gramEnd"/>
-      <w:r>
-        <w:rPr>
-          <w:lang w:val="en-US"/>
-        </w:rPr>
-        <w:t xml:space="preserve"> the variance and covariance terms. I did a more complete analysis of the total variance-covariance structure with PCA and relative PCA </w:t>
-      </w:r>
-      <w:proofErr w:type="gramStart"/>
-      <w:r>
-        <w:rPr>
-          <w:lang w:val="en-US"/>
-        </w:rPr>
-        <w:t>later on</w:t>
-      </w:r>
-      <w:proofErr w:type="gramEnd"/>
-      <w:r>
-        <w:rPr>
-          <w:lang w:val="en-US"/>
-        </w:rPr>
-        <w:t xml:space="preserve">. </w:t>
-      </w:r>
-      <w:r>
-        <w:rPr>
-          <w:b/>
-          <w:lang w:val="en-US"/>
-        </w:rPr>
-        <w:t xml:space="preserve">Nonsense linear regression results – by adding other factors, </w:t>
-      </w:r>
-      <w:proofErr w:type="spellStart"/>
-      <w:r>
-        <w:rPr>
-          <w:b/>
-          <w:lang w:val="en-US"/>
-        </w:rPr>
-        <w:t>delmu</w:t>
-      </w:r>
-      <w:proofErr w:type="spellEnd"/>
-      <w:r>
-        <w:rPr>
-          <w:b/>
-          <w:lang w:val="en-US"/>
-        </w:rPr>
-        <w:t xml:space="preserve"> increases variation (?), despite the actual data not fitting that trend at all, but by excluding the other factors </w:t>
-      </w:r>
-      <w:proofErr w:type="spellStart"/>
-      <w:r>
-        <w:rPr>
-          <w:b/>
-          <w:lang w:val="en-US"/>
-        </w:rPr>
-        <w:t>delmu</w:t>
-      </w:r>
-      <w:proofErr w:type="spellEnd"/>
-      <w:r>
-        <w:rPr>
-          <w:b/>
-          <w:lang w:val="en-US"/>
-        </w:rPr>
-        <w:t xml:space="preserve"> decreases variation?</w:t>
-      </w:r>
-    </w:p>
-    <w:p>
-      <w:pPr>
-        <w:rPr>
-          <w:lang w:val="en-US"/>
-        </w:rPr>
-      </w:pPr>
-    </w:p>
-    <w:p>
-      <w:pPr>
-        <w:rPr>
-          <w:lang w:val="en-US"/>
-        </w:rPr>
-      </w:pPr>
-    </w:p>
-    <w:p>
-      <w:pPr>
-        <w:rPr>
-          <w:lang w:val="en-US"/>
-        </w:rPr>
-      </w:pPr>
-    </w:p>
-    <w:p>
-      <w:pPr>
-        <w:rPr>
-          <w:lang w:val="en-US"/>
-        </w:rPr>
-      </w:pPr>
-    </w:p>
-    <w:p>
-      <w:pPr>
-        <w:rPr>
-          <w:lang w:val="en-US"/>
-        </w:rPr>
-      </w:pPr>
-    </w:p>
-    <w:p>
-      <w:pPr>
-        <w:rPr>
-          <w:lang w:val="en-US"/>
-        </w:rPr>
-      </w:pPr>
-    </w:p>
-    <w:p>
-      <w:pPr>
-        <w:rPr>
-          <w:lang w:val="en-US"/>
-        </w:rPr>
-      </w:pPr>
-    </w:p>
-    <w:p>
-      <w:pPr>
-        <w:rPr>
-          <w:lang w:val="en-US"/>
-        </w:rPr>
-      </w:pPr>
-    </w:p>
-    <w:p>
-      <w:pPr>
-        <w:rPr>
-          <w:lang w:val="en-US"/>
-        </w:rPr>
-      </w:pPr>
-    </w:p>
-    <w:p>
-      <w:pPr>
-        <w:rPr>
-          <w:lang w:val="en-US"/>
-        </w:rPr>
-      </w:pPr>
-    </w:p>
-    <w:p>
-      <w:pPr>
-        <w:rPr>
-          <w:lang w:val="en-US"/>
-        </w:rPr>
-      </w:pPr>
-    </w:p>
-    <w:p>
-      <w:pPr>
-        <w:rPr>
-          <w:lang w:val="en-US"/>
-        </w:rPr>
-      </w:pPr>
-    </w:p>
-    <w:p>
-      <w:pPr>
-        <w:rPr>
-          <w:lang w:val="en-US"/>
-        </w:rPr>
-      </w:pPr>
-      <w:r>
-        <w:rPr>
-          <w:lang w:val="en-US"/>
-        </w:rPr>
-        <w:lastRenderedPageBreak/>
+        <w:t xml:space="preserve"> so they approach each other - other parameters may as well?</w:t>
+      </w:r>
+    </w:p>
+    <w:p>
+      <w:pPr>
+        <w:rPr>
+          <w:lang w:val="en-US"/>
+        </w:rPr>
+      </w:pPr>
+      <w:r>
+        <w:rPr>
+          <w:lang w:val="en-US"/>
+        </w:rPr>
+        <w:t>Most effort in understanding stabilizing selection has focused on assuming either a Gaussian (as in this paper) or quadratic fitness function</w:t>
+      </w:r>
+    </w:p>
+    <w:p>
+      <w:pPr>
+        <w:rPr>
+          <w:lang w:val="en-US"/>
+        </w:rPr>
+      </w:pPr>
+    </w:p>
+    <w:p>
+      <w:pPr>
+        <w:rPr>
+          <w:lang w:val="en-US"/>
+        </w:rPr>
+      </w:pPr>
+    </w:p>
+    <w:p>
+      <w:pPr>
+        <w:rPr>
+          <w:lang w:val="en-US"/>
+        </w:rPr>
+      </w:pPr>
+    </w:p>
+    <w:p>
+      <w:pPr>
+        <w:rPr>
+          <w:lang w:val="en-US"/>
+        </w:rPr>
+      </w:pPr>
+    </w:p>
+    <w:p>
+      <w:pPr>
+        <w:rPr>
+          <w:lang w:val="en-US"/>
+        </w:rPr>
+      </w:pPr>
+    </w:p>
+    <w:p>
+      <w:pPr>
+        <w:rPr>
+          <w:lang w:val="en-US"/>
+        </w:rPr>
+      </w:pPr>
+    </w:p>
+    <w:p>
+      <w:pPr>
+        <w:rPr>
+          <w:lang w:val="en-US"/>
+        </w:rPr>
+      </w:pPr>
+    </w:p>
+    <w:p>
+      <w:pPr>
+        <w:rPr>
+          <w:lang w:val="en-US"/>
+        </w:rPr>
+      </w:pPr>
+    </w:p>
+    <w:p>
+      <w:pPr>
+        <w:rPr>
+          <w:lang w:val="en-US"/>
+        </w:rPr>
+      </w:pPr>
+    </w:p>
+    <w:p>
+      <w:pPr>
+        <w:rPr>
+          <w:lang w:val="en-US"/>
+        </w:rPr>
+      </w:pPr>
+    </w:p>
+    <w:p>
+      <w:pPr>
+        <w:rPr>
+          <w:lang w:val="en-US"/>
+        </w:rPr>
+      </w:pPr>
+    </w:p>
+    <w:p>
+      <w:pPr>
+        <w:rPr>
+          <w:lang w:val="en-US"/>
+        </w:rPr>
+      </w:pPr>
+    </w:p>
+    <w:p>
+      <w:pPr>
+        <w:rPr>
+          <w:lang w:val="en-US"/>
+        </w:rPr>
+      </w:pPr>
+    </w:p>
+    <w:p>
+      <w:pPr>
+        <w:rPr>
+          <w:lang w:val="en-US"/>
+        </w:rPr>
+      </w:pPr>
+      <w:r>
+        <w:rPr>
+          <w:lang w:val="en-US"/>
+        </w:rPr>
         <w:pict w14:anchorId="0D64980D">
           <v:shapetype id="_x0000_t75" coordsize="21600,21600" o:spt="75" o:preferrelative="t" path="m@4@5l@4@11@9@11@9@5xe" filled="f" stroked="f">
             <v:stroke joinstyle="miter"/>
@@ -6236,7 +7330,7 @@
             <v:path o:extrusionok="f" gradientshapeok="t" o:connecttype="rect"/>
             <o:lock v:ext="edit" aspectratio="t"/>
           </v:shapetype>
-          <v:shape id="_x0000_i1028" type="#_x0000_t75" style="width:467.05pt;height:206.6pt">
+          <v:shape id="_x0000_i1025" type="#_x0000_t75" style="width:467.25pt;height:207pt">
             <v:imagedata r:id="rId6" o:title="sel_eucdist"/>
           </v:shape>
         </w:pict>
@@ -6588,19 +7682,11 @@
                 <w:lang w:val="en-US"/>
               </w:rPr>
             </w:pPr>
-            <w:proofErr w:type="spellStart"/>
             <w:r>
               <w:rPr>
                 <w:lang w:val="en-US"/>
               </w:rPr>
-              <w:t>Stapley</w:t>
-            </w:r>
-            <w:proofErr w:type="spellEnd"/>
-            <w:r>
-              <w:rPr>
-                <w:lang w:val="en-US"/>
-              </w:rPr>
-              <w:t xml:space="preserve"> et al. 2017</w:t>
+              <w:t>Stapley et al. 2017</w:t>
             </w:r>
           </w:p>
         </w:tc>
@@ -6700,16 +7786,8 @@
               <w:rPr>
                 <w:lang w:val="en-US"/>
               </w:rPr>
-              <w:t>he number of non-</w:t>
+              <w:t>he number of non-trait</w:t>
             </w:r>
-            <w:proofErr w:type="gramStart"/>
-            <w:r>
-              <w:rPr>
-                <w:lang w:val="en-US"/>
-              </w:rPr>
-              <w:t>trait</w:t>
-            </w:r>
-            <w:proofErr w:type="gramEnd"/>
             <w:r>
               <w:rPr>
                 <w:lang w:val="en-US"/>
@@ -6848,27 +7926,13 @@
               <w:rPr>
                 <w:lang w:val="en-US"/>
               </w:rPr>
-              <w:t xml:space="preserve">ay be changed by this parameter. </w:t>
-            </w:r>
-            <w:proofErr w:type="gramStart"/>
-            <w:r>
-              <w:rPr>
-                <w:lang w:val="en-US"/>
-              </w:rPr>
-              <w:t>H</w:t>
+              <w:t>ay be changed by this parameter. H</w:t>
             </w:r>
             <w:r>
               <w:rPr>
                 <w:lang w:val="en-US"/>
               </w:rPr>
-              <w:t>owever</w:t>
-            </w:r>
-            <w:proofErr w:type="gramEnd"/>
-            <w:r>
-              <w:rPr>
-                <w:lang w:val="en-US"/>
-              </w:rPr>
-              <w:t xml:space="preserve"> ratios of loci affecting </w:t>
+              <w:t xml:space="preserve">owever ratios of loci affecting </w:t>
             </w:r>
             <w:r>
               <w:rPr>
@@ -6910,19 +7974,11 @@
                 <w:lang w:val="en-US"/>
               </w:rPr>
             </w:pPr>
-            <w:proofErr w:type="spellStart"/>
             <w:r>
               <w:rPr>
                 <w:lang w:val="en-US"/>
               </w:rPr>
-              <w:t>Chesmore</w:t>
-            </w:r>
-            <w:proofErr w:type="spellEnd"/>
-            <w:r>
-              <w:rPr>
-                <w:lang w:val="en-US"/>
-              </w:rPr>
-              <w:t xml:space="preserve"> et al. 2017; </w:t>
+              <w:t xml:space="preserve">Chesmore et al. 2017; </w:t>
             </w:r>
           </w:p>
         </w:tc>
@@ -7138,21 +8194,7 @@
               <w:rPr>
                 <w:lang w:val="en-US"/>
               </w:rPr>
-              <w:t xml:space="preserve">Additive effect size controls the variance of trait effect size around mean 0, so that </w:t>
-            </w:r>
-            <w:proofErr w:type="gramStart"/>
-            <w:r>
-              <w:rPr>
-                <w:lang w:val="en-US"/>
-              </w:rPr>
-              <w:t>N(</w:t>
-            </w:r>
-            <w:proofErr w:type="gramEnd"/>
-            <w:r>
-              <w:rPr>
-                <w:lang w:val="en-US"/>
-              </w:rPr>
-              <w:t>0, λ).</w:t>
+              <w:t>Additive effect size controls the variance of trait effect size around mean 0, so that N(0, λ).</w:t>
             </w:r>
           </w:p>
         </w:tc>
@@ -7389,7 +8431,16 @@
         <w:ind w:left="720" w:hanging="720"/>
       </w:pPr>
       <w:r>
-        <w:t>Careau, V., M. E. Wolak, P. A. Carter and T. Garland, Jr., 2015 Evolution of the additive genetic variance-covariance matrix under continuous directional selection on a complex behavioural phenotype. Proc Biol Sci 282.</w:t>
+        <w:t>Barton, N. H., 2017 How does epistasis influence the response to selection? Heredity (Edinb) 118</w:t>
+      </w:r>
+      <w:r>
+        <w:rPr>
+          <w:b/>
+        </w:rPr>
+        <w:t>:</w:t>
+      </w:r>
+      <w:r>
+        <w:t xml:space="preserve"> 96-109.</w:t>
       </w:r>
     </w:p>
     <w:p>
@@ -7399,16 +8450,16 @@
         <w:ind w:left="720" w:hanging="720"/>
       </w:pPr>
       <w:r>
-        <w:t xml:space="preserve">Eicker, F., 1967 Limit theorems for regressions with unequal and dependent errors, pp. 59-82 in </w:t>
-      </w:r>
-      <w:r>
-        <w:rPr>
-          <w:i/>
-        </w:rPr>
-        <w:t>Proceedings of the Fifth Berkeley Symposium on Mathematical Statistics and Probability, Volume 1: Statistics</w:t>
-      </w:r>
-      <w:r>
-        <w:t>. University of California Press, Berkeley, Calif.</w:t>
+        <w:t>Barton, N. H., and B. Charlesworth, 1998 Why sex and recombination? Science 281</w:t>
+      </w:r>
+      <w:r>
+        <w:rPr>
+          <w:b/>
+        </w:rPr>
+        <w:t>:</w:t>
+      </w:r>
+      <w:r>
+        <w:t xml:space="preserve"> 1986-1990.</w:t>
       </w:r>
     </w:p>
     <w:p>
@@ -7418,16 +8469,7 @@
         <w:ind w:left="720" w:hanging="720"/>
       </w:pPr>
       <w:r>
-        <w:t>Haller, B. C., and P. W. Messer, 2019 SLiM 3: Forward Genetic Simulations Beyond the Wright-Fisher Model. Molecular Biology and Evolution 36</w:t>
-      </w:r>
-      <w:r>
-        <w:rPr>
-          <w:b/>
-        </w:rPr>
-        <w:t>:</w:t>
-      </w:r>
-      <w:r>
-        <w:t xml:space="preserve"> 632-637.</w:t>
+        <w:t>Careau, V., M. E. Wolak, P. A. Carter and T. Garland, Jr., 2015 Evolution of the additive genetic variance-covariance matrix under continuous directional selection on a complex behavioural phenotype. Proc Biol Sci 282.</w:t>
       </w:r>
     </w:p>
     <w:p>
@@ -7437,7 +8479,7 @@
         <w:ind w:left="720" w:hanging="720"/>
       </w:pPr>
       <w:r>
-        <w:t xml:space="preserve">Huber, P. J., 1967 The behavior of maximum likelihood estimates under nonstandard conditions, pp. 221-233 in </w:t>
+        <w:t xml:space="preserve">Eicker, F., 1967 Limit theorems for regressions with unequal and dependent errors, pp. 59-82 in </w:t>
       </w:r>
       <w:r>
         <w:rPr>
@@ -7456,7 +8498,7 @@
         <w:ind w:left="720" w:hanging="720"/>
       </w:pPr>
       <w:r>
-        <w:t>Kimura, M., and J. F. Crow, 1964 The Number of Alleles That Can Be Maintained in a Finite Population. Genetics 49</w:t>
+        <w:t>Haller, B. C., and P. W. Messer, 2019 SLiM 3: Forward Genetic Simulations Beyond the Wright-Fisher Model. Molecular Biology and Evolution 36</w:t>
       </w:r>
       <w:r>
         <w:rPr>
@@ -7465,29 +8507,8 @@
         <w:t>:</w:t>
       </w:r>
       <w:r>
-        <w:t xml:space="preserve"> 725-738.</w:t>
-      </w:r>
-    </w:p>
-    <w:p>
-      <w:pPr>
-        <w:pStyle w:val="EndNoteBibliography"/>
-        <w:ind w:left="720" w:hanging="720"/>
-      </w:pPr>
-      <w:r>
-        <w:rPr>
-          <w:sz w:val="20"/>
-        </w:rPr>
-        <w:t>Long, J. A.</w:t>
-      </w:r>
-      <w:r>
-        <w:t>, 2020 jtools: Analysis and Presentation of Social Scientific Data</w:t>
-      </w:r>
-    </w:p>
-    <w:p>
-      <w:pPr>
-        <w:pStyle w:val="EndNoteBibliography"/>
-        <w:spacing w:after="0"/>
-      </w:pPr>
+        <w:t xml:space="preserve"> 632-637.</w:t>
+      </w:r>
     </w:p>
     <w:p>
       <w:pPr>
@@ -7496,16 +8517,16 @@
         <w:ind w:left="720" w:hanging="720"/>
       </w:pPr>
       <w:r>
-        <w:t>Lumley, T., P. Diehr, S. Emerson and L. Chen, 2002 The importance of the normality assumption in large public health data sets. Annu Rev Public Health 23</w:t>
-      </w:r>
-      <w:r>
-        <w:rPr>
-          <w:b/>
-        </w:rPr>
-        <w:t>:</w:t>
-      </w:r>
-      <w:r>
-        <w:t xml:space="preserve"> 151-169.</w:t>
+        <w:t xml:space="preserve">Huber, P. J., 1967 The behavior of maximum likelihood estimates under nonstandard conditions, pp. 221-233 in </w:t>
+      </w:r>
+      <w:r>
+        <w:rPr>
+          <w:i/>
+        </w:rPr>
+        <w:t>Proceedings of the Fifth Berkeley Symposium on Mathematical Statistics and Probability, Volume 1: Statistics</w:t>
+      </w:r>
+      <w:r>
+        <w:t>. University of California Press, Berkeley, Calif.</w:t>
       </w:r>
     </w:p>
     <w:p>
@@ -7515,7 +8536,7 @@
         <w:ind w:left="720" w:hanging="720"/>
       </w:pPr>
       <w:r>
-        <w:t>Lynch, M., and R. Lande, 1998 The critical effective size for a genetically secure population. Animal Conservation 1</w:t>
+        <w:t>Kimura, M., and J. F. Crow, 1964 The Number of Alleles That Can Be Maintained in a Finite Population. Genetics 49</w:t>
       </w:r>
       <w:r>
         <w:rPr>
@@ -7524,8 +8545,29 @@
         <w:t>:</w:t>
       </w:r>
       <w:r>
-        <w:t xml:space="preserve"> 70-72.</w:t>
-      </w:r>
+        <w:t xml:space="preserve"> 725-738.</w:t>
+      </w:r>
+    </w:p>
+    <w:p>
+      <w:pPr>
+        <w:pStyle w:val="EndNoteBibliography"/>
+        <w:ind w:left="720" w:hanging="720"/>
+      </w:pPr>
+      <w:r>
+        <w:rPr>
+          <w:sz w:val="20"/>
+        </w:rPr>
+        <w:t>Long, J. A.</w:t>
+      </w:r>
+      <w:r>
+        <w:t>, 2020 jtools: Analysis and Presentation of Social Scientific Data</w:t>
+      </w:r>
+    </w:p>
+    <w:p>
+      <w:pPr>
+        <w:pStyle w:val="EndNoteBibliography"/>
+        <w:spacing w:after="0"/>
+      </w:pPr>
     </w:p>
     <w:p>
       <w:pPr>
@@ -7534,7 +8576,7 @@
         <w:ind w:left="720" w:hanging="720"/>
       </w:pPr>
       <w:r>
-        <w:t>Melo, D., G. Garcia, A. Hubbe, A. P. Assis and G. Marroig, 2015 EvolQG - An R package for evolutionary quantitative genetics. F1000Research 4</w:t>
+        <w:t>Lumley, T., P. Diehr, S. Emerson and L. Chen, 2002 The importance of the normality assumption in large public health data sets. Annu Rev Public Health 23</w:t>
       </w:r>
       <w:r>
         <w:rPr>
@@ -7543,7 +8585,7 @@
         <w:t>:</w:t>
       </w:r>
       <w:r>
-        <w:t xml:space="preserve"> 925.</w:t>
+        <w:t xml:space="preserve"> 151-169.</w:t>
       </w:r>
     </w:p>
     <w:p>
@@ -7553,7 +8595,16 @@
         <w:ind w:left="720" w:hanging="720"/>
       </w:pPr>
       <w:r>
-        <w:t>R Developmental Core Team, 2019 R: A language and environment for statistical computing, pp. R Foundation for Statistical Computing, Vienna, Austria.</w:t>
+        <w:t>Lynch, M., and R. Lande, 1998 The critical effective size for a genetically secure population. Animal Conservation 1</w:t>
+      </w:r>
+      <w:r>
+        <w:rPr>
+          <w:b/>
+        </w:rPr>
+        <w:t>:</w:t>
+      </w:r>
+      <w:r>
+        <w:t xml:space="preserve"> 70-72.</w:t>
       </w:r>
     </w:p>
     <w:p>
@@ -7563,7 +8614,7 @@
         <w:ind w:left="720" w:hanging="720"/>
       </w:pPr>
       <w:r>
-        <w:t>Thornton, K. R., 2019 Polygenic Adaptation to an Environmental Shift: Temporal Dynamics of Variation Under Gaussian Stabilizing Selection and Additive Effects on a Single Trait. Genetics 213</w:t>
+        <w:t>Melo, D., G. Garcia, A. Hubbe, A. P. Assis and G. Marroig, 2015 EvolQG - An R package for evolutionary quantitative genetics. F1000Research 4</w:t>
       </w:r>
       <w:r>
         <w:rPr>
@@ -7572,7 +8623,7 @@
         <w:t>:</w:t>
       </w:r>
       <w:r>
-        <w:t xml:space="preserve"> 1513-1530.</w:t>
+        <w:t xml:space="preserve"> 925.</w:t>
       </w:r>
     </w:p>
     <w:p>
@@ -7582,6 +8633,54 @@
         <w:ind w:left="720" w:hanging="720"/>
       </w:pPr>
       <w:r>
+        <w:t>R Developmental Core Team, 2019 R: A language and environment for statistical computing, pp. R Foundation for Statistical Computing, Vienna, Austria.</w:t>
+      </w:r>
+    </w:p>
+    <w:p>
+      <w:pPr>
+        <w:pStyle w:val="EndNoteBibliography"/>
+        <w:spacing w:after="0"/>
+        <w:ind w:left="720" w:hanging="720"/>
+      </w:pPr>
+      <w:r>
+        <w:t>Thornton, K. R., 2019 Polygenic Adaptation to an Environmental Shift: Temporal Dynamics of Variation Under Gaussian Stabilizing Selection and Additive Effects on a Single Trait. Genetics 213</w:t>
+      </w:r>
+      <w:r>
+        <w:rPr>
+          <w:b/>
+        </w:rPr>
+        <w:t>:</w:t>
+      </w:r>
+      <w:r>
+        <w:t xml:space="preserve"> 1513-1530.</w:t>
+      </w:r>
+    </w:p>
+    <w:p>
+      <w:pPr>
+        <w:pStyle w:val="EndNoteBibliography"/>
+        <w:spacing w:after="0"/>
+        <w:ind w:left="720" w:hanging="720"/>
+      </w:pPr>
+      <w:r>
+        <w:t xml:space="preserve">Walsh, B., and M. Lynch, 2018 </w:t>
+      </w:r>
+      <w:r>
+        <w:rPr>
+          <w:i/>
+        </w:rPr>
+        <w:t>Evolution and selection of quantitative traits</w:t>
+      </w:r>
+      <w:r>
+        <w:t>. Oxford University Press, New York, NY.</w:t>
+      </w:r>
+    </w:p>
+    <w:p>
+      <w:pPr>
+        <w:pStyle w:val="EndNoteBibliography"/>
+        <w:spacing w:after="0"/>
+        <w:ind w:left="720" w:hanging="720"/>
+      </w:pPr>
+      <w:r>
         <w:t>White, H., 1980 A Heteroskedasticity-Consistent Covariance-Matrix Estimator and a Direct Test for Heteroskedasticity. Econometrica 48</w:t>
       </w:r>
       <w:r>
@@ -7600,6 +8699,7 @@
         <w:ind w:left="720" w:hanging="720"/>
       </w:pPr>
       <w:r>
+        <w:lastRenderedPageBreak/>
         <w:t>Xu, L., H. Chen, X. Hu, R. Zhang, Z. Zhang</w:t>
       </w:r>
       <w:r>
@@ -7645,7 +8745,7 @@
 </file>
 
 <file path=word/numbering.xml><?xml version="1.0" encoding="utf-8"?>
-<w:numbering xmlns:wpc="http://schemas.microsoft.com/office/word/2010/wordprocessingCanvas" xmlns:cx="http://schemas.microsoft.com/office/drawing/2014/chartex" xmlns:cx1="http://schemas.microsoft.com/office/drawing/2015/9/8/chartex" xmlns:cx2="http://schemas.microsoft.com/office/drawing/2015/10/21/chartex" xmlns:cx3="http://schemas.microsoft.com/office/drawing/2016/5/9/chartex" xmlns:cx4="http://schemas.microsoft.com/office/drawing/2016/5/10/chartex" xmlns:cx5="http://schemas.microsoft.com/office/drawing/2016/5/11/chartex" xmlns:cx6="http://schemas.microsoft.com/office/drawing/2016/5/12/chartex" xmlns:cx7="http://schemas.microsoft.com/office/drawing/2016/5/13/chartex" xmlns:cx8="http://schemas.microsoft.com/office/drawing/2016/5/14/chartex" xmlns:mc="http://schemas.openxmlformats.org/markup-compatibility/2006" xmlns:aink="http://schemas.microsoft.com/office/drawing/2016/ink" xmlns:am3d="http://schemas.microsoft.com/office/drawing/2017/model3d" xmlns:o="urn:schemas-microsoft-com:office:office" xmlns:r="http://schemas.openxmlformats.org/officeDocument/2006/relationships" xmlns:m="http://schemas.openxmlformats.org/officeDocument/2006/math" xmlns:v="urn:schemas-microsoft-com:vml" xmlns:wp14="http://schemas.microsoft.com/office/word/2010/wordprocessingDrawing" xmlns:wp="http://schemas.openxmlformats.org/drawingml/2006/wordprocessingDrawing" xmlns:w10="urn:schemas-microsoft-com:office:word" xmlns:w="http://schemas.openxmlformats.org/wordprocessingml/2006/main" xmlns:w14="http://schemas.microsoft.com/office/word/2010/wordml" xmlns:w15="http://schemas.microsoft.com/office/word/2012/wordml" xmlns:w16cid="http://schemas.microsoft.com/office/word/2016/wordml/cid" xmlns:w16se="http://schemas.microsoft.com/office/word/2015/wordml/symex" xmlns:wpg="http://schemas.microsoft.com/office/word/2010/wordprocessingGroup" xmlns:wpi="http://schemas.microsoft.com/office/word/2010/wordprocessingInk" xmlns:wne="http://schemas.microsoft.com/office/word/2006/wordml" xmlns:wps="http://schemas.microsoft.com/office/word/2010/wordprocessingShape" mc:Ignorable="w14 w15 w16se w16cid wp14">
+<w:numbering xmlns:wpc="http://schemas.microsoft.com/office/word/2010/wordprocessingCanvas" xmlns:mc="http://schemas.openxmlformats.org/markup-compatibility/2006" xmlns:o="urn:schemas-microsoft-com:office:office" xmlns:r="http://schemas.openxmlformats.org/officeDocument/2006/relationships" xmlns:m="http://schemas.openxmlformats.org/officeDocument/2006/math" xmlns:v="urn:schemas-microsoft-com:vml" xmlns:wp14="http://schemas.microsoft.com/office/word/2010/wordprocessingDrawing" xmlns:wp="http://schemas.openxmlformats.org/drawingml/2006/wordprocessingDrawing" xmlns:w10="urn:schemas-microsoft-com:office:word" xmlns:w="http://schemas.openxmlformats.org/wordprocessingml/2006/main" xmlns:w14="http://schemas.microsoft.com/office/word/2010/wordml" xmlns:w15="http://schemas.microsoft.com/office/word/2012/wordml" xmlns:wpg="http://schemas.microsoft.com/office/word/2010/wordprocessingGroup" xmlns:wpi="http://schemas.microsoft.com/office/word/2010/wordprocessingInk" xmlns:wne="http://schemas.microsoft.com/office/word/2006/wordml" xmlns:wps="http://schemas.microsoft.com/office/word/2010/wordprocessingShape" mc:Ignorable="w14 w15 wp14">
   <w:abstractNum w:abstractNumId="0" w15:restartNumberingAfterBreak="0">
     <w:nsid w:val="21DB131B"/>
     <w:multiLevelType w:val="hybridMultilevel"/>
@@ -7880,7 +8980,7 @@
 </file>
 
 <file path=word/styles.xml><?xml version="1.0" encoding="utf-8"?>
-<w:styles xmlns:mc="http://schemas.openxmlformats.org/markup-compatibility/2006" xmlns:r="http://schemas.openxmlformats.org/officeDocument/2006/relationships" xmlns:w="http://schemas.openxmlformats.org/wordprocessingml/2006/main" xmlns:w14="http://schemas.microsoft.com/office/word/2010/wordml" xmlns:w15="http://schemas.microsoft.com/office/word/2012/wordml" xmlns:w16cid="http://schemas.microsoft.com/office/word/2016/wordml/cid" xmlns:w16se="http://schemas.microsoft.com/office/word/2015/wordml/symex" mc:Ignorable="w14 w15 w16se w16cid">
+<w:styles xmlns:mc="http://schemas.openxmlformats.org/markup-compatibility/2006" xmlns:r="http://schemas.openxmlformats.org/officeDocument/2006/relationships" xmlns:w="http://schemas.openxmlformats.org/wordprocessingml/2006/main" xmlns:w14="http://schemas.microsoft.com/office/word/2010/wordml" xmlns:w15="http://schemas.microsoft.com/office/word/2012/wordml" mc:Ignorable="w14 w15">
   <w:docDefaults>
     <w:rPrDefault>
       <w:rPr>
@@ -7896,7 +8996,7 @@
       </w:pPr>
     </w:pPrDefault>
   </w:docDefaults>
-  <w:latentStyles w:defLockedState="0" w:defUIPriority="99" w:defSemiHidden="0" w:defUnhideWhenUsed="0" w:defQFormat="0" w:count="376">
+  <w:latentStyles w:defLockedState="0" w:defUIPriority="99" w:defSemiHidden="0" w:defUnhideWhenUsed="0" w:defQFormat="0" w:count="371">
     <w:lsdException w:name="Normal" w:uiPriority="0" w:qFormat="1"/>
     <w:lsdException w:name="heading 1" w:uiPriority="9" w:qFormat="1"/>
     <w:lsdException w:name="heading 2" w:semiHidden="1" w:uiPriority="9" w:unhideWhenUsed="1" w:qFormat="1"/>
@@ -8268,11 +9368,6 @@
     <w:lsdException w:name="List Table 5 Dark Accent 6" w:uiPriority="50"/>
     <w:lsdException w:name="List Table 6 Colorful Accent 6" w:uiPriority="51"/>
     <w:lsdException w:name="List Table 7 Colorful Accent 6" w:uiPriority="52"/>
-    <w:lsdException w:name="Mention" w:semiHidden="1" w:unhideWhenUsed="1"/>
-    <w:lsdException w:name="Smart Hyperlink" w:semiHidden="1" w:unhideWhenUsed="1"/>
-    <w:lsdException w:name="Hashtag" w:semiHidden="1" w:unhideWhenUsed="1"/>
-    <w:lsdException w:name="Unresolved Mention" w:semiHidden="1" w:unhideWhenUsed="1"/>
-    <w:lsdException w:name="Smart Link" w:semiHidden="1" w:unhideWhenUsed="1"/>
   </w:latentStyles>
   <w:style w:type="paragraph" w:default="1" w:styleId="Normal">
     <w:name w:val="Normal"/>
@@ -8866,7 +9961,7 @@
 </file>
 
 <file path=customXml/itemProps1.xml><?xml version="1.0" encoding="utf-8"?>
-<ds:datastoreItem xmlns:ds="http://schemas.openxmlformats.org/officeDocument/2006/customXml" ds:itemID="{1D49B019-169F-4A62-BB4C-A42D7D786D8B}">
+<ds:datastoreItem xmlns:ds="http://schemas.openxmlformats.org/officeDocument/2006/customXml" ds:itemID="{D89E02E9-3640-4D4E-8819-6440FF9D7D29}">
   <ds:schemaRefs>
     <ds:schemaRef ds:uri="http://schemas.openxmlformats.org/officeDocument/2006/bibliography"/>
   </ds:schemaRefs>

</xml_diff>

<commit_message>
Figure 1, thesis update
</commit_message>
<xml_diff>
--- a/Thesis/Document/thesis_v1.docx
+++ b/Thesis/Document/thesis_v1.docx
@@ -1,6 +1,6 @@
 
 <file path=word/document.xml><?xml version="1.0" encoding="utf-8"?>
-<w:document xmlns:wpc="http://schemas.microsoft.com/office/word/2010/wordprocessingCanvas" xmlns:cx="http://schemas.microsoft.com/office/drawing/2014/chartex" xmlns:cx1="http://schemas.microsoft.com/office/drawing/2015/9/8/chartex" xmlns:cx2="http://schemas.microsoft.com/office/drawing/2015/10/21/chartex" xmlns:cx3="http://schemas.microsoft.com/office/drawing/2016/5/9/chartex" xmlns:cx4="http://schemas.microsoft.com/office/drawing/2016/5/10/chartex" xmlns:cx5="http://schemas.microsoft.com/office/drawing/2016/5/11/chartex" xmlns:cx6="http://schemas.microsoft.com/office/drawing/2016/5/12/chartex" xmlns:cx7="http://schemas.microsoft.com/office/drawing/2016/5/13/chartex" xmlns:cx8="http://schemas.microsoft.com/office/drawing/2016/5/14/chartex" xmlns:mc="http://schemas.openxmlformats.org/markup-compatibility/2006" xmlns:aink="http://schemas.microsoft.com/office/drawing/2016/ink" xmlns:am3d="http://schemas.microsoft.com/office/drawing/2017/model3d" xmlns:o="urn:schemas-microsoft-com:office:office" xmlns:r="http://schemas.openxmlformats.org/officeDocument/2006/relationships" xmlns:m="http://schemas.openxmlformats.org/officeDocument/2006/math" xmlns:v="urn:schemas-microsoft-com:vml" xmlns:wp14="http://schemas.microsoft.com/office/word/2010/wordprocessingDrawing" xmlns:wp="http://schemas.openxmlformats.org/drawingml/2006/wordprocessingDrawing" xmlns:w10="urn:schemas-microsoft-com:office:word" xmlns:w="http://schemas.openxmlformats.org/wordprocessingml/2006/main" xmlns:w14="http://schemas.microsoft.com/office/word/2010/wordml" xmlns:w15="http://schemas.microsoft.com/office/word/2012/wordml" xmlns:w16cid="http://schemas.microsoft.com/office/word/2016/wordml/cid" xmlns:w16se="http://schemas.microsoft.com/office/word/2015/wordml/symex" xmlns:wpg="http://schemas.microsoft.com/office/word/2010/wordprocessingGroup" xmlns:wpi="http://schemas.microsoft.com/office/word/2010/wordprocessingInk" xmlns:wne="http://schemas.microsoft.com/office/word/2006/wordml" xmlns:wps="http://schemas.microsoft.com/office/word/2010/wordprocessingShape" mc:Ignorable="w14 w15 w16se w16cid wp14">
+<w:document xmlns:wpc="http://schemas.microsoft.com/office/word/2010/wordprocessingCanvas" xmlns:mc="http://schemas.openxmlformats.org/markup-compatibility/2006" xmlns:o="urn:schemas-microsoft-com:office:office" xmlns:r="http://schemas.openxmlformats.org/officeDocument/2006/relationships" xmlns:m="http://schemas.openxmlformats.org/officeDocument/2006/math" xmlns:v="urn:schemas-microsoft-com:vml" xmlns:wp14="http://schemas.microsoft.com/office/word/2010/wordprocessingDrawing" xmlns:wp="http://schemas.openxmlformats.org/drawingml/2006/wordprocessingDrawing" xmlns:w10="urn:schemas-microsoft-com:office:word" xmlns:w="http://schemas.openxmlformats.org/wordprocessingml/2006/main" xmlns:w14="http://schemas.microsoft.com/office/word/2010/wordml" xmlns:w15="http://schemas.microsoft.com/office/word/2012/wordml" xmlns:wpg="http://schemas.microsoft.com/office/word/2010/wordprocessingGroup" xmlns:wpi="http://schemas.microsoft.com/office/word/2010/wordprocessingInk" xmlns:wne="http://schemas.microsoft.com/office/word/2006/wordml" xmlns:wps="http://schemas.microsoft.com/office/word/2010/wordprocessingShape" mc:Ignorable="w14 w15 wp14">
   <w:body>
     <w:p>
       <w:pPr>
@@ -2427,11 +2427,19 @@
           <w:lang w:val="en-US"/>
         </w:rPr>
       </w:pPr>
-      <w:r>
-        <w:rPr>
-          <w:lang w:val="en-US"/>
-        </w:rPr>
-        <w:t xml:space="preserve">where </w:t>
+      <w:proofErr w:type="gramStart"/>
+      <w:r>
+        <w:rPr>
+          <w:lang w:val="en-US"/>
+        </w:rPr>
+        <w:t>where</w:t>
+      </w:r>
+      <w:proofErr w:type="gramEnd"/>
+      <w:r>
+        <w:rPr>
+          <w:lang w:val="en-US"/>
+        </w:rPr>
+        <w:t xml:space="preserve"> </w:t>
       </w:r>
       <m:oMath>
         <m:r>
@@ -2446,16 +2454,8 @@
         <w:rPr>
           <w:lang w:val="en-US"/>
         </w:rPr>
-        <w:t xml:space="preserve"> is the parameter value of mutation </w:t>
-      </w:r>
-      <w:proofErr w:type="gramStart"/>
-      <w:r>
-        <w:rPr>
-          <w:lang w:val="en-US"/>
-        </w:rPr>
-        <w:t>correlation.</w:t>
-      </w:r>
-      <w:proofErr w:type="gramEnd"/>
+        <w:t xml:space="preserve"> is the parameter value of mutation correlation.</w:t>
+      </w:r>
       <w:r>
         <w:rPr>
           <w:lang w:val="en-US"/>
@@ -2914,15 +2914,7 @@
           <w:rFonts w:eastAsiaTheme="minorEastAsia"/>
           <w:lang w:val="en-US"/>
         </w:rPr>
-        <w:t xml:space="preserve">). This describes a distribution of </w:t>
-      </w:r>
-      <w:proofErr w:type="gramStart"/>
-      <w:r>
-        <w:rPr>
-          <w:rFonts w:eastAsiaTheme="minorEastAsia"/>
-          <w:lang w:val="en-US"/>
-        </w:rPr>
-        <w:t>fairly</w:t>
+        <w:t>). This describes a distribution of fairly</w:t>
       </w:r>
       <w:r>
         <w:rPr>
@@ -2936,15 +2928,7 @@
           <w:rFonts w:eastAsiaTheme="minorEastAsia"/>
           <w:lang w:val="en-US"/>
         </w:rPr>
-        <w:t>weak</w:t>
-      </w:r>
-      <w:proofErr w:type="gramEnd"/>
-      <w:r>
-        <w:rPr>
-          <w:rFonts w:eastAsiaTheme="minorEastAsia"/>
-          <w:lang w:val="en-US"/>
-        </w:rPr>
-        <w:t xml:space="preserve"> deleterious mutations on average. </w:t>
+        <w:t xml:space="preserve">weak deleterious mutations on average. </w:t>
       </w:r>
     </w:p>
     <w:p>
@@ -3189,21 +3173,7 @@
         <w:rPr>
           <w:lang w:val="en-US"/>
         </w:rPr>
-        <w:t xml:space="preserve"> was </w:t>
-      </w:r>
-      <w:proofErr w:type="gramStart"/>
-      <w:r>
-        <w:rPr>
-          <w:lang w:val="en-US"/>
-        </w:rPr>
-        <w:t>sufficient</w:t>
-      </w:r>
-      <w:proofErr w:type="gramEnd"/>
-      <w:r>
-        <w:rPr>
-          <w:lang w:val="en-US"/>
-        </w:rPr>
-        <w:t xml:space="preserve"> for our population size (</w:t>
+        <w:t xml:space="preserve"> was sufficient for our population size (</w:t>
       </w:r>
       <w:r>
         <w:rPr>
@@ -6034,306 +6004,151 @@
         <w:rPr>
           <w:lang w:val="en-US"/>
         </w:rPr>
-        <w:t>High mutation rates relative to selection strength is an as</w:t>
+        <w:t xml:space="preserve">High mutation rates relative to selection strength is an assumption of Gaussian approximation models, and strong selection relative to mutation is an assumption of </w:t>
+      </w:r>
+      <w:r>
+        <w:rPr>
+          <w:lang w:val="en-US"/>
+        </w:rPr>
+        <w:t>HOC</w:t>
+      </w:r>
+      <w:r>
+        <w:rPr>
+          <w:lang w:val="en-US"/>
+        </w:rPr>
+        <w:t xml:space="preserve"> models. </w:t>
+      </w:r>
+      <w:r>
+        <w:rPr>
+          <w:lang w:val="en-US"/>
+        </w:rPr>
+        <w:t xml:space="preserve">I compared </w:t>
+      </w:r>
+      <w:r>
+        <w:rPr>
+          <w:lang w:val="en-US"/>
+        </w:rPr>
+        <w:t xml:space="preserve">mean trait </w:t>
+      </w:r>
+      <w:r>
+        <w:rPr>
+          <w:lang w:val="en-US"/>
+        </w:rPr>
+        <w:t xml:space="preserve">variance with </w:t>
+      </w:r>
+      <w:r>
+        <w:rPr>
+          <w:lang w:val="en-US"/>
+        </w:rPr>
+        <w:t>selection strength to determine the range of CoA models sampled by the parameter space</w:t>
+      </w:r>
+      <w:r>
+        <w:rPr>
+          <w:lang w:val="en-US"/>
+        </w:rPr>
+        <w:t xml:space="preserve"> (F</w:t>
+      </w:r>
+      <w:r>
+        <w:rPr>
+          <w:vertAlign w:val="subscript"/>
+          <w:lang w:val="en-US"/>
+        </w:rPr>
+        <w:t>6, 12793</w:t>
+      </w:r>
+      <w:r>
+        <w:rPr>
+          <w:lang w:val="en-US"/>
+        </w:rPr>
+        <w:t xml:space="preserve"> = 6686, p &lt; 0.0001, Adjusted R</w:t>
+      </w:r>
+      <w:r>
+        <w:rPr>
+          <w:vertAlign w:val="superscript"/>
+          <w:lang w:val="en-US"/>
+        </w:rPr>
+        <w:t>2</w:t>
+      </w:r>
+      <w:r>
+        <w:rPr>
+          <w:lang w:val="en-US"/>
+        </w:rPr>
+        <w:t xml:space="preserve"> = 0.798)</w:t>
+      </w:r>
+      <w:r>
+        <w:rPr>
+          <w:lang w:val="en-US"/>
+        </w:rPr>
+        <w:t>.</w:t>
+      </w:r>
+      <w:r>
+        <w:rPr>
+          <w:lang w:val="en-US"/>
+        </w:rPr>
+        <w:t xml:space="preserve"> Selection strength had </w:t>
+      </w:r>
+      <w:r>
+        <w:rPr>
+          <w:lang w:val="en-US"/>
+        </w:rPr>
+        <w:t>weak effects</w:t>
+      </w:r>
+      <w:r>
+        <w:rPr>
+          <w:lang w:val="en-US"/>
+        </w:rPr>
+        <w:t xml:space="preserve"> on mean variance</w:t>
+      </w:r>
+      <w:r>
+        <w:rPr>
+          <w:lang w:val="en-US"/>
+        </w:rPr>
+        <w:t xml:space="preserve">, with a 10% increase in selection strength increasing mean variance by 6.584 </w:t>
+      </w:r>
+      <w:r>
+        <w:rPr>
+          <w:lang w:val="en-US"/>
+        </w:rPr>
+        <w:t>±</w:t>
+      </w:r>
+      <w:r>
+        <w:rPr>
+          <w:lang w:val="en-US"/>
+        </w:rPr>
+        <w:t xml:space="preserve"> 1.127 units </w:t>
+      </w:r>
+      <w:r>
+        <w:rPr>
+          <w:lang w:val="en-US"/>
+        </w:rPr>
+        <w:t>(</w:t>
+      </w:r>
+      <w:r>
+        <w:rPr>
+          <w:lang w:val="en-US"/>
+        </w:rPr>
+        <w:t>t</w:t>
+      </w:r>
+      <w:r>
+        <w:rPr>
+          <w:vertAlign w:val="subscript"/>
+          <w:lang w:val="en-US"/>
+        </w:rPr>
+        <w:t>12793</w:t>
+      </w:r>
+      <w:r>
+        <w:rPr>
+          <w:lang w:val="en-US"/>
+        </w:rPr>
+        <w:t xml:space="preserve"> = -5.849, p &lt; 0.0001</w:t>
+      </w:r>
+      <w:r>
+        <w:rPr>
+          <w:lang w:val="en-US"/>
+        </w:rPr>
+        <w:t xml:space="preserve">). </w:t>
       </w:r>
       <w:bookmarkStart w:id="1" w:name="_GoBack"/>
       <w:bookmarkEnd w:id="1"/>
-      <w:r>
-        <w:rPr>
-          <w:lang w:val="en-US"/>
-        </w:rPr>
-        <w:t xml:space="preserve">sumption of Gaussian approximation models, and strong selection relative to mutation is an assumption of </w:t>
-      </w:r>
-      <w:r>
-        <w:rPr>
-          <w:lang w:val="en-US"/>
-        </w:rPr>
-        <w:t>HOC</w:t>
-      </w:r>
-      <w:r>
-        <w:rPr>
-          <w:lang w:val="en-US"/>
-        </w:rPr>
-        <w:t xml:space="preserve"> models. </w:t>
-      </w:r>
-      <w:r>
-        <w:rPr>
-          <w:lang w:val="en-US"/>
-        </w:rPr>
-        <w:t xml:space="preserve">I compared </w:t>
-      </w:r>
-      <w:r>
-        <w:rPr>
-          <w:lang w:val="en-US"/>
-        </w:rPr>
-        <w:t xml:space="preserve">mean trait </w:t>
-      </w:r>
-      <w:r>
-        <w:rPr>
-          <w:lang w:val="en-US"/>
-        </w:rPr>
-        <w:t xml:space="preserve">variance with </w:t>
-      </w:r>
-      <w:r>
-        <w:rPr>
-          <w:lang w:val="en-US"/>
-        </w:rPr>
-        <w:t>selection strength to determine the range of CoA models sampled by the parameter space</w:t>
-      </w:r>
-      <w:r>
-        <w:rPr>
-          <w:lang w:val="en-US"/>
-        </w:rPr>
-        <w:t xml:space="preserve"> (F</w:t>
-      </w:r>
-      <w:r>
-        <w:rPr>
-          <w:vertAlign w:val="subscript"/>
-          <w:lang w:val="en-US"/>
-        </w:rPr>
-        <w:t>6, 12793</w:t>
-      </w:r>
-      <w:r>
-        <w:rPr>
-          <w:lang w:val="en-US"/>
-        </w:rPr>
-        <w:t xml:space="preserve"> = 6686, p &lt; 0.0001, Adjusted R</w:t>
-      </w:r>
-      <w:r>
-        <w:rPr>
-          <w:vertAlign w:val="superscript"/>
-          <w:lang w:val="en-US"/>
-        </w:rPr>
-        <w:t>2</w:t>
-      </w:r>
-      <w:r>
-        <w:rPr>
-          <w:lang w:val="en-US"/>
-        </w:rPr>
-        <w:t xml:space="preserve"> = 0.798)</w:t>
-      </w:r>
-      <w:r>
-        <w:rPr>
-          <w:lang w:val="en-US"/>
-        </w:rPr>
-        <w:t>.</w:t>
-      </w:r>
-      <w:r>
-        <w:rPr>
-          <w:lang w:val="en-US"/>
-        </w:rPr>
-        <w:t xml:space="preserve"> Selection strength had </w:t>
-      </w:r>
-      <w:r>
-        <w:rPr>
-          <w:lang w:val="en-US"/>
-        </w:rPr>
-        <w:t>weak effects</w:t>
-      </w:r>
-      <w:r>
-        <w:rPr>
-          <w:lang w:val="en-US"/>
-        </w:rPr>
-        <w:t xml:space="preserve"> on mean variance</w:t>
-      </w:r>
-      <w:r>
-        <w:rPr>
-          <w:lang w:val="en-US"/>
-        </w:rPr>
-        <w:t xml:space="preserve">, with a 10% increase in selection strength increasing mean variance by 6.584 </w:t>
-      </w:r>
-      <w:r>
-        <w:rPr>
-          <w:lang w:val="en-US"/>
-        </w:rPr>
-        <w:t>±</w:t>
-      </w:r>
-      <w:r>
-        <w:rPr>
-          <w:lang w:val="en-US"/>
-        </w:rPr>
-        <w:t xml:space="preserve"> 1.127 units </w:t>
-      </w:r>
-      <w:r>
-        <w:rPr>
-          <w:lang w:val="en-US"/>
-        </w:rPr>
-        <w:t>(</w:t>
-      </w:r>
-      <w:r>
-        <w:rPr>
-          <w:lang w:val="en-US"/>
-        </w:rPr>
-        <w:t>F</w:t>
-      </w:r>
-      <w:r>
-        <w:rPr>
-          <w:vertAlign w:val="subscript"/>
-          <w:lang w:val="en-US"/>
-        </w:rPr>
-        <w:t>1, 127998</w:t>
-      </w:r>
-      <w:r>
-        <w:rPr>
-          <w:lang w:val="en-US"/>
-        </w:rPr>
-        <w:t xml:space="preserve"> = 2.475, p = 0.1157, Adjusted R</w:t>
-      </w:r>
-      <w:r>
-        <w:rPr>
-          <w:vertAlign w:val="superscript"/>
-          <w:lang w:val="en-US"/>
-        </w:rPr>
-        <w:t>2</w:t>
-      </w:r>
-      <w:r>
-        <w:rPr>
-          <w:lang w:val="en-US"/>
-        </w:rPr>
-        <w:t xml:space="preserve"> &lt; 0.0001</w:t>
-      </w:r>
-      <w:r>
-        <w:rPr>
-          <w:lang w:val="en-US"/>
-        </w:rPr>
-        <w:t xml:space="preserve">). </w:t>
-      </w:r>
-      <w:r>
-        <w:rPr>
-          <w:lang w:val="en-US"/>
-        </w:rPr>
-        <w:t>The probability of having zero variance was strongly predicted by selection strength</w:t>
-      </w:r>
-      <w:r>
-        <w:rPr>
-          <w:lang w:val="en-US"/>
-        </w:rPr>
-        <w:t xml:space="preserve"> alone</w:t>
-      </w:r>
-      <w:r>
-        <w:rPr>
-          <w:lang w:val="en-US"/>
-        </w:rPr>
-        <w:t xml:space="preserve"> (F</w:t>
-      </w:r>
-      <w:r>
-        <w:rPr>
-          <w:vertAlign w:val="subscript"/>
-          <w:lang w:val="en-US"/>
-        </w:rPr>
-        <w:t>1, 127998</w:t>
-      </w:r>
-      <w:r>
-        <w:t>= 73230, p &lt; 0.0001, Adjusted R</w:t>
-      </w:r>
-      <w:r>
-        <w:rPr>
-          <w:vertAlign w:val="superscript"/>
-        </w:rPr>
-        <w:t>2</w:t>
-      </w:r>
-      <w:r>
-        <w:t xml:space="preserve"> = 0.9686</w:t>
-      </w:r>
-      <w:r>
-        <w:rPr>
-          <w:lang w:val="en-US"/>
-        </w:rPr>
-        <w:t>).</w:t>
-      </w:r>
-      <w:r>
-        <w:rPr>
-          <w:lang w:val="en-US"/>
-        </w:rPr>
-        <w:t xml:space="preserve"> </w:t>
-      </w:r>
-      <w:r>
-        <w:rPr>
-          <w:lang w:val="en-US"/>
-        </w:rPr>
-        <w:t xml:space="preserve">A 10% </w:t>
-      </w:r>
-      <w:r>
-        <w:rPr>
-          <w:lang w:val="en-US"/>
-        </w:rPr>
-        <w:t>increase</w:t>
-      </w:r>
-      <w:r>
-        <w:rPr>
-          <w:lang w:val="en-US"/>
-        </w:rPr>
-        <w:t xml:space="preserve"> in selection strength led to a 6.575x10</w:t>
-      </w:r>
-      <w:r>
-        <w:rPr>
-          <w:vertAlign w:val="superscript"/>
-          <w:lang w:val="en-US"/>
-        </w:rPr>
-        <w:t>-16</w:t>
-      </w:r>
-      <w:r>
-        <w:rPr>
-          <w:lang w:val="en-US"/>
-        </w:rPr>
-        <w:t xml:space="preserve"> </w:t>
-      </w:r>
-      <w:r>
-        <w:rPr>
-          <w:rStyle w:val="acopre"/>
-        </w:rPr>
-        <w:t>± 2.429x10</w:t>
-      </w:r>
-      <w:r>
-        <w:rPr>
-          <w:rStyle w:val="acopre"/>
-          <w:vertAlign w:val="superscript"/>
-        </w:rPr>
-        <w:t>-18</w:t>
-      </w:r>
-      <w:r>
-        <w:rPr>
-          <w:lang w:val="en-US"/>
-        </w:rPr>
-        <w:t xml:space="preserve"> </w:t>
-      </w:r>
-      <w:r>
-        <w:rPr>
-          <w:lang w:val="en-US"/>
-        </w:rPr>
-        <w:t>increase</w:t>
-      </w:r>
-      <w:r>
-        <w:rPr>
-          <w:lang w:val="en-US"/>
-        </w:rPr>
-        <w:t xml:space="preserve"> in probability of zero variance</w:t>
-      </w:r>
-      <w:r>
-        <w:rPr>
-          <w:lang w:val="en-US"/>
-        </w:rPr>
-        <w:t xml:space="preserve"> (t</w:t>
-      </w:r>
-      <w:r>
-        <w:rPr>
-          <w:vertAlign w:val="subscript"/>
-          <w:lang w:val="en-US"/>
-        </w:rPr>
-        <w:t>127998</w:t>
-      </w:r>
-      <w:r>
-        <w:rPr>
-          <w:lang w:val="en-US"/>
-        </w:rPr>
-        <w:t xml:space="preserve"> = 270.6, p &lt; 0.0001).</w:t>
-      </w:r>
-      <w:r>
-        <w:rPr>
-          <w:lang w:val="en-US"/>
-        </w:rPr>
-        <w:t xml:space="preserve"> </w:t>
-      </w:r>
       <w:r>
         <w:rPr>
           <w:lang w:val="en-US"/>
@@ -6901,7 +6716,6 @@
         <w:rPr>
           <w:rStyle w:val="acopre"/>
         </w:rPr>
-        <w:lastRenderedPageBreak/>
         <w:t xml:space="preserve">It is commonly theorised that genetic variability is strongly linked to the adaptability of populations under stabilising selection </w:t>
       </w:r>
       <w:r>
@@ -7156,6 +6970,7 @@
         <w:rPr>
           <w:rStyle w:val="acopre"/>
         </w:rPr>
+        <w:lastRenderedPageBreak/>
         <w:t>Deleterious mutation rate and additive effect size, along with their interaction were included in a linear model (F</w:t>
       </w:r>
       <w:r>
@@ -7606,11 +7421,7 @@
         <w:t>63937</w:t>
       </w:r>
       <w:r>
-        <w:t xml:space="preserve"> = -3.388, p = 0.0007). Hence, increasing deleterious mutation rate reduces RAF to a greater extent </w:t>
-      </w:r>
-      <w:r>
-        <w:lastRenderedPageBreak/>
-        <w:t xml:space="preserve">under higher additive effect sizes. Under selection, this </w:t>
+        <w:t xml:space="preserve"> = -3.388, p = 0.0007). Hence, increasing deleterious mutation rate reduces RAF to a greater extent under higher additive effect sizes. Under selection, this </w:t>
       </w:r>
       <w:r>
         <w:t>effect was reversed</w:t>
@@ -7659,7 +7470,14 @@
         <w:rPr>
           <w:rStyle w:val="acopre"/>
         </w:rPr>
-        <w:t xml:space="preserve">eleterious mutation rate reduces RAF to a greater extent under lower additive effect sizes when under stabilising selection. </w:t>
+        <w:t xml:space="preserve">eleterious mutation rate reduces RAF to a greater extent under lower additive effect sizes when </w:t>
+      </w:r>
+      <w:r>
+        <w:rPr>
+          <w:rStyle w:val="acopre"/>
+        </w:rPr>
+        <w:lastRenderedPageBreak/>
+        <w:t xml:space="preserve">under stabilising selection. </w:t>
       </w:r>
       <w:r>
         <w:rPr>
@@ -8449,15 +8267,7 @@
           <w:rFonts w:eastAsiaTheme="minorEastAsia"/>
           <w:lang w:val="en-US"/>
         </w:rPr>
-        <w:t xml:space="preserve">, genetic variability is expected to increase the trait space that populations are able to explore, improving their ability to travel </w:t>
-      </w:r>
-      <w:r>
-        <w:rPr>
-          <w:rFonts w:eastAsiaTheme="minorEastAsia"/>
-          <w:lang w:val="en-US"/>
-        </w:rPr>
-        <w:lastRenderedPageBreak/>
-        <w:t>to</w:t>
+        <w:t>, genetic variability is expected to increase the trait space that populations are able to explore, improving their ability to travel to</w:t>
       </w:r>
       <w:r>
         <w:rPr>
@@ -8848,7 +8658,15 @@
           <w:rFonts w:eastAsiaTheme="minorEastAsia"/>
           <w:lang w:val="en-US"/>
         </w:rPr>
-        <w:t xml:space="preserve"> were able to respond to selection for pollen production when standing genetic variation was higher. Similarly, studies into the adaptation of red flour beetle (</w:t>
+        <w:t xml:space="preserve"> were able to respond to selection for pollen production when </w:t>
+      </w:r>
+      <w:r>
+        <w:rPr>
+          <w:rFonts w:eastAsiaTheme="minorEastAsia"/>
+          <w:lang w:val="en-US"/>
+        </w:rPr>
+        <w:lastRenderedPageBreak/>
+        <w:t>standing genetic variation was higher. Similarly, studies into the adaptation of red flour beetle (</w:t>
       </w:r>
       <w:proofErr w:type="spellStart"/>
       <w:r>
@@ -9377,20 +9195,20 @@
         <w:rPr>
           <w:lang w:val="en-US"/>
         </w:rPr>
+        <w:t>Figure 3: decrease in var with deleterious mutation is analogous to effects of lower Ne, but on a per locus level rather than genome wide. Hence, gives a proxy of the assumptions of CoA models with N -&gt; Inf</w:t>
+      </w:r>
+    </w:p>
+    <w:p>
+      <w:pPr>
+        <w:rPr>
+          <w:lang w:val="en-US"/>
+        </w:rPr>
+      </w:pPr>
+      <w:r>
+        <w:rPr>
+          <w:lang w:val="en-US"/>
+        </w:rPr>
         <w:lastRenderedPageBreak/>
-        <w:t>Figure 3: decrease in var with deleterious mutation is analogous to effects of lower Ne, but on a per locus level rather than genome wide. Hence, gives a proxy of the assumptions of CoA models with N -&gt; Inf</w:t>
-      </w:r>
-    </w:p>
-    <w:p>
-      <w:pPr>
-        <w:rPr>
-          <w:lang w:val="en-US"/>
-        </w:rPr>
-      </w:pPr>
-      <w:r>
-        <w:rPr>
-          <w:lang w:val="en-US"/>
-        </w:rPr>
         <w:t>Loss of fitness due to variation around optimum: expected to be 1/4Ne without any background selection</w:t>
       </w:r>
       <w:r>
@@ -9669,7 +9487,6 @@
           <w:noProof/>
           <w:lang w:eastAsia="en-AU"/>
         </w:rPr>
-        <w:lastRenderedPageBreak/>
         <w:drawing>
           <wp:inline distT="0" distB="0" distL="0" distR="0" wp14:anchorId="7BD5BDAC" wp14:editId="02F06BD2">
             <wp:extent cx="4826442" cy="7239664"/>
@@ -9730,6 +9547,7 @@
         <w:rPr>
           <w:lang w:val="en-US"/>
         </w:rPr>
+        <w:lastRenderedPageBreak/>
         <w:t xml:space="preserve">Figure </w:t>
       </w:r>
       <w:r>
@@ -9960,6 +9778,7 @@
         <w:rPr>
           <w:lang w:val="en-US"/>
         </w:rPr>
+        <w:lastRenderedPageBreak/>
         <w:t xml:space="preserve">Figure 2: </w:t>
       </w:r>
       <w:r>
@@ -10284,7 +10103,15 @@
           <w:rFonts w:eastAsiaTheme="minorEastAsia"/>
           <w:lang w:val="en-US"/>
         </w:rPr>
-        <w:t xml:space="preserve">). Black dots indicate mean distances/trait variances of 100 replicates, grey dots indicate </w:t>
+        <w:t xml:space="preserve">). </w:t>
+      </w:r>
+      <w:r>
+        <w:rPr>
+          <w:rFonts w:eastAsiaTheme="minorEastAsia"/>
+          <w:lang w:val="en-US"/>
+        </w:rPr>
+        <w:lastRenderedPageBreak/>
+        <w:t xml:space="preserve">Black dots indicate mean distances/trait variances of 100 replicates, grey dots indicate </w:t>
       </w:r>
       <w:r>
         <w:rPr>
@@ -10326,7 +10153,6 @@
           <w:noProof/>
           <w:lang w:eastAsia="en-AU"/>
         </w:rPr>
-        <w:lastRenderedPageBreak/>
         <w:drawing>
           <wp:inline distT="0" distB="0" distL="0" distR="0" wp14:anchorId="59152F87" wp14:editId="1746E73E">
             <wp:extent cx="5939790" cy="5939790"/>
@@ -11020,7 +10846,7 @@
         <w:rPr>
           <w:rFonts w:eastAsiaTheme="minorEastAsia"/>
           <w:noProof/>
-          <w:lang w:val="en-US"/>
+          <w:lang w:eastAsia="en-AU"/>
         </w:rPr>
         <w:lastRenderedPageBreak/>
         <w:drawing>
@@ -12754,7 +12580,7 @@
 </file>
 
 <file path=word/numbering.xml><?xml version="1.0" encoding="utf-8"?>
-<w:numbering xmlns:wpc="http://schemas.microsoft.com/office/word/2010/wordprocessingCanvas" xmlns:cx="http://schemas.microsoft.com/office/drawing/2014/chartex" xmlns:cx1="http://schemas.microsoft.com/office/drawing/2015/9/8/chartex" xmlns:cx2="http://schemas.microsoft.com/office/drawing/2015/10/21/chartex" xmlns:cx3="http://schemas.microsoft.com/office/drawing/2016/5/9/chartex" xmlns:cx4="http://schemas.microsoft.com/office/drawing/2016/5/10/chartex" xmlns:cx5="http://schemas.microsoft.com/office/drawing/2016/5/11/chartex" xmlns:cx6="http://schemas.microsoft.com/office/drawing/2016/5/12/chartex" xmlns:cx7="http://schemas.microsoft.com/office/drawing/2016/5/13/chartex" xmlns:cx8="http://schemas.microsoft.com/office/drawing/2016/5/14/chartex" xmlns:mc="http://schemas.openxmlformats.org/markup-compatibility/2006" xmlns:aink="http://schemas.microsoft.com/office/drawing/2016/ink" xmlns:am3d="http://schemas.microsoft.com/office/drawing/2017/model3d" xmlns:o="urn:schemas-microsoft-com:office:office" xmlns:r="http://schemas.openxmlformats.org/officeDocument/2006/relationships" xmlns:m="http://schemas.openxmlformats.org/officeDocument/2006/math" xmlns:v="urn:schemas-microsoft-com:vml" xmlns:wp14="http://schemas.microsoft.com/office/word/2010/wordprocessingDrawing" xmlns:wp="http://schemas.openxmlformats.org/drawingml/2006/wordprocessingDrawing" xmlns:w10="urn:schemas-microsoft-com:office:word" xmlns:w="http://schemas.openxmlformats.org/wordprocessingml/2006/main" xmlns:w14="http://schemas.microsoft.com/office/word/2010/wordml" xmlns:w15="http://schemas.microsoft.com/office/word/2012/wordml" xmlns:w16cid="http://schemas.microsoft.com/office/word/2016/wordml/cid" xmlns:w16se="http://schemas.microsoft.com/office/word/2015/wordml/symex" xmlns:wpg="http://schemas.microsoft.com/office/word/2010/wordprocessingGroup" xmlns:wpi="http://schemas.microsoft.com/office/word/2010/wordprocessingInk" xmlns:wne="http://schemas.microsoft.com/office/word/2006/wordml" xmlns:wps="http://schemas.microsoft.com/office/word/2010/wordprocessingShape" mc:Ignorable="w14 w15 w16se w16cid wp14">
+<w:numbering xmlns:wpc="http://schemas.microsoft.com/office/word/2010/wordprocessingCanvas" xmlns:mc="http://schemas.openxmlformats.org/markup-compatibility/2006" xmlns:o="urn:schemas-microsoft-com:office:office" xmlns:r="http://schemas.openxmlformats.org/officeDocument/2006/relationships" xmlns:m="http://schemas.openxmlformats.org/officeDocument/2006/math" xmlns:v="urn:schemas-microsoft-com:vml" xmlns:wp14="http://schemas.microsoft.com/office/word/2010/wordprocessingDrawing" xmlns:wp="http://schemas.openxmlformats.org/drawingml/2006/wordprocessingDrawing" xmlns:w10="urn:schemas-microsoft-com:office:word" xmlns:w="http://schemas.openxmlformats.org/wordprocessingml/2006/main" xmlns:w14="http://schemas.microsoft.com/office/word/2010/wordml" xmlns:w15="http://schemas.microsoft.com/office/word/2012/wordml" xmlns:wpg="http://schemas.microsoft.com/office/word/2010/wordprocessingGroup" xmlns:wpi="http://schemas.microsoft.com/office/word/2010/wordprocessingInk" xmlns:wne="http://schemas.microsoft.com/office/word/2006/wordml" xmlns:wps="http://schemas.microsoft.com/office/word/2010/wordprocessingShape" mc:Ignorable="w14 w15 wp14">
   <w:abstractNum w:abstractNumId="0" w15:restartNumberingAfterBreak="0">
     <w:nsid w:val="21DB131B"/>
     <w:multiLevelType w:val="hybridMultilevel"/>
@@ -12989,7 +12815,7 @@
 </file>
 
 <file path=word/styles.xml><?xml version="1.0" encoding="utf-8"?>
-<w:styles xmlns:mc="http://schemas.openxmlformats.org/markup-compatibility/2006" xmlns:r="http://schemas.openxmlformats.org/officeDocument/2006/relationships" xmlns:w="http://schemas.openxmlformats.org/wordprocessingml/2006/main" xmlns:w14="http://schemas.microsoft.com/office/word/2010/wordml" xmlns:w15="http://schemas.microsoft.com/office/word/2012/wordml" xmlns:w16cid="http://schemas.microsoft.com/office/word/2016/wordml/cid" xmlns:w16se="http://schemas.microsoft.com/office/word/2015/wordml/symex" mc:Ignorable="w14 w15 w16se w16cid">
+<w:styles xmlns:mc="http://schemas.openxmlformats.org/markup-compatibility/2006" xmlns:r="http://schemas.openxmlformats.org/officeDocument/2006/relationships" xmlns:w="http://schemas.openxmlformats.org/wordprocessingml/2006/main" xmlns:w14="http://schemas.microsoft.com/office/word/2010/wordml" xmlns:w15="http://schemas.microsoft.com/office/word/2012/wordml" mc:Ignorable="w14 w15">
   <w:docDefaults>
     <w:rPrDefault>
       <w:rPr>
@@ -13005,7 +12831,7 @@
       </w:pPr>
     </w:pPrDefault>
   </w:docDefaults>
-  <w:latentStyles w:defLockedState="0" w:defUIPriority="99" w:defSemiHidden="0" w:defUnhideWhenUsed="0" w:defQFormat="0" w:count="376">
+  <w:latentStyles w:defLockedState="0" w:defUIPriority="99" w:defSemiHidden="0" w:defUnhideWhenUsed="0" w:defQFormat="0" w:count="371">
     <w:lsdException w:name="Normal" w:uiPriority="0" w:qFormat="1"/>
     <w:lsdException w:name="heading 1" w:uiPriority="9" w:qFormat="1"/>
     <w:lsdException w:name="heading 2" w:semiHidden="1" w:uiPriority="9" w:unhideWhenUsed="1" w:qFormat="1"/>
@@ -13111,6 +12937,7 @@
     <w:lsdException w:name="HTML Sample" w:semiHidden="1" w:unhideWhenUsed="1"/>
     <w:lsdException w:name="HTML Typewriter" w:semiHidden="1" w:unhideWhenUsed="1"/>
     <w:lsdException w:name="HTML Variable" w:semiHidden="1" w:unhideWhenUsed="1"/>
+    <w:lsdException w:name="Normal Table" w:semiHidden="1" w:unhideWhenUsed="1"/>
     <w:lsdException w:name="annotation subject" w:semiHidden="1" w:unhideWhenUsed="1"/>
     <w:lsdException w:name="No List" w:semiHidden="1" w:unhideWhenUsed="1"/>
     <w:lsdException w:name="Outline List 1" w:semiHidden="1" w:unhideWhenUsed="1"/>
@@ -13153,8 +12980,11 @@
     <w:lsdException w:name="Table Contemporary" w:semiHidden="1" w:unhideWhenUsed="1"/>
     <w:lsdException w:name="Table Elegant" w:semiHidden="1" w:unhideWhenUsed="1"/>
     <w:lsdException w:name="Table Professional" w:semiHidden="1" w:unhideWhenUsed="1"/>
+    <w:lsdException w:name="Table Subtle 1" w:semiHidden="1" w:unhideWhenUsed="1"/>
     <w:lsdException w:name="Table Subtle 2" w:semiHidden="1" w:unhideWhenUsed="1"/>
     <w:lsdException w:name="Table Web 1" w:semiHidden="1" w:unhideWhenUsed="1"/>
+    <w:lsdException w:name="Table Web 2" w:semiHidden="1" w:unhideWhenUsed="1"/>
+    <w:lsdException w:name="Table Web 3" w:semiHidden="1" w:unhideWhenUsed="1"/>
     <w:lsdException w:name="Balloon Text" w:semiHidden="1" w:unhideWhenUsed="1"/>
     <w:lsdException w:name="Table Grid" w:uiPriority="59"/>
     <w:lsdException w:name="Table Theme" w:semiHidden="1" w:unhideWhenUsed="1"/>
@@ -13373,11 +13203,6 @@
     <w:lsdException w:name="List Table 5 Dark Accent 6" w:uiPriority="50"/>
     <w:lsdException w:name="List Table 6 Colorful Accent 6" w:uiPriority="51"/>
     <w:lsdException w:name="List Table 7 Colorful Accent 6" w:uiPriority="52"/>
-    <w:lsdException w:name="Mention" w:semiHidden="1" w:unhideWhenUsed="1"/>
-    <w:lsdException w:name="Smart Hyperlink" w:semiHidden="1" w:unhideWhenUsed="1"/>
-    <w:lsdException w:name="Hashtag" w:semiHidden="1" w:unhideWhenUsed="1"/>
-    <w:lsdException w:name="Unresolved Mention" w:semiHidden="1" w:unhideWhenUsed="1"/>
-    <w:lsdException w:name="Smart Link" w:semiHidden="1" w:unhideWhenUsed="1"/>
   </w:latentStyles>
   <w:style w:type="paragraph" w:default="1" w:styleId="Normal">
     <w:name w:val="Normal"/>
@@ -13977,7 +13802,7 @@
 </file>
 
 <file path=customXml/itemProps1.xml><?xml version="1.0" encoding="utf-8"?>
-<ds:datastoreItem xmlns:ds="http://schemas.openxmlformats.org/officeDocument/2006/customXml" ds:itemID="{DB4223C3-73AE-47E6-AF37-D432F0114BEF}">
+<ds:datastoreItem xmlns:ds="http://schemas.openxmlformats.org/officeDocument/2006/customXml" ds:itemID="{A8770689-5BF2-4406-BE7B-78C797CDEE28}">
   <ds:schemaRefs>
     <ds:schemaRef ds:uri="http://schemas.openxmlformats.org/officeDocument/2006/bibliography"/>
   </ds:schemaRefs>

</xml_diff>